<commit_message>
Re-do to include missing structural sequences
</commit_message>
<xml_diff>
--- a/04_THESIS/Evolutionary_Divergence_NAMLAA_DRAFT_1.0_2023.docx
+++ b/04_THESIS/Evolutionary_Divergence_NAMLAA_DRAFT_1.0_2023.docx
@@ -6426,21 +6426,19 @@
         <w:rPr>
           <w:rFonts w:cstheme="minorHAnsi"/>
         </w:rPr>
-        <w:t xml:space="preserve"> </w:t>
-      </w:r>
-      <w:proofErr w:type="gramStart"/>
+        <w:t xml:space="preserve"> ha</w:t>
+      </w:r>
       <w:r>
         <w:rPr>
           <w:rFonts w:cstheme="minorHAnsi"/>
         </w:rPr>
-        <w:t>has</w:t>
-      </w:r>
-      <w:proofErr w:type="gramEnd"/>
+        <w:t xml:space="preserve">d </w:t>
+      </w:r>
       <w:r>
         <w:rPr>
           <w:rFonts w:cstheme="minorHAnsi"/>
         </w:rPr>
-        <w:t xml:space="preserve"> the same </w:t>
+        <w:t xml:space="preserve">the same </w:t>
       </w:r>
       <w:proofErr w:type="spellStart"/>
       <w:r>
@@ -6986,13 +6984,19 @@
           <w:rFonts w:ascii="Courier New" w:hAnsi="Courier New" w:cs="Courier New"/>
         </w:rPr>
       </w:pPr>
+      <w:r>
+        <w:rPr>
+          <w:rFonts w:ascii="Courier New" w:hAnsi="Courier New" w:cs="Courier New"/>
+        </w:rPr>
+        <w:lastRenderedPageBreak/>
+        <w:t>OD</w:t>
+      </w:r>
       <w:commentRangeStart w:id="34"/>
       <w:r>
         <w:rPr>
           <w:rFonts w:ascii="Courier New" w:hAnsi="Courier New" w:cs="Courier New"/>
         </w:rPr>
-        <w:lastRenderedPageBreak/>
-        <w:t>od-</w:t>
+        <w:t>-</w:t>
       </w:r>
       <w:proofErr w:type="spellStart"/>
       <w:r>
@@ -7157,6 +7161,12 @@
       </w:r>
       <w:r>
         <w:t>.</w:t>
+      </w:r>
+      <w:r>
+        <w:t xml:space="preserve"> </w:t>
+      </w:r>
+      <w:r>
+        <w:t>Alignment with kalign-3 was repeated as above after filtering.</w:t>
       </w:r>
       <w:r>
         <w:t xml:space="preserve"> </w:t>
@@ -7209,13 +7219,7 @@
         <w:t>.</w:t>
       </w:r>
       <w:r>
-        <w:t xml:space="preserve"> Alignment with kalign-3 was repeated as above after filterin</w:t>
-      </w:r>
-      <w:r>
-        <w:t>g</w:t>
-      </w:r>
-      <w:r>
-        <w:t>.</w:t>
+        <w:t xml:space="preserve"> </w:t>
       </w:r>
     </w:p>
     <w:p>
@@ -7662,7 +7666,7 @@
           <w:noProof/>
         </w:rPr>
         <w:drawing>
-          <wp:inline distT="0" distB="0" distL="0" distR="0" wp14:anchorId="63DCA445" wp14:editId="0998C7FB">
+          <wp:inline distT="0" distB="0" distL="0" distR="0" wp14:anchorId="63DCA445" wp14:editId="1F966A27">
             <wp:extent cx="5916295" cy="1432546"/>
             <wp:effectExtent l="0" t="0" r="0" b="0"/>
             <wp:docPr id="509056696" name="Picture 1" descr="A white background with black lines&#10;&#10;Description automatically generated"/>
@@ -16976,7 +16980,7 @@
         <w:t>56,79</w:t>
       </w:r>
       <w:r>
-        <w:t>5</w:t>
+        <w:t>4</w:t>
       </w:r>
       <w:r>
         <w:t>.</w:t>
@@ -17048,7 +17052,10 @@
         <w:t xml:space="preserve"> </w:t>
       </w:r>
       <w:r>
-        <w:t>viral sequences, as these may originate from</w:t>
+        <w:t xml:space="preserve">viral sequences, as </w:t>
+      </w:r>
+      <w:r>
+        <w:t>these may originate from</w:t>
       </w:r>
       <w:r>
         <w:rPr>
@@ -17072,21 +17079,12 @@
         <w:t>Partial sequences (</w:t>
       </w:r>
       <w:r>
-        <w:rPr>
-          <w:highlight w:val="yellow"/>
-        </w:rPr>
         <w:t>4</w:t>
       </w:r>
       <w:r>
-        <w:rPr>
-          <w:highlight w:val="yellow"/>
-        </w:rPr>
         <w:t>,</w:t>
       </w:r>
       <w:r>
-        <w:rPr>
-          <w:highlight w:val="yellow"/>
-        </w:rPr>
         <w:t>292</w:t>
       </w:r>
       <w:r>
@@ -17099,9 +17097,6 @@
         <w:t xml:space="preserve"> (</w:t>
       </w:r>
       <w:r>
-        <w:rPr>
-          <w:highlight w:val="yellow"/>
-        </w:rPr>
         <w:t>3,429</w:t>
       </w:r>
       <w:r>
@@ -17114,19 +17109,16 @@
         <w:t xml:space="preserve"> </w:t>
       </w:r>
       <w:r>
-        <w:rPr>
-          <w:highlight w:val="yellow"/>
-        </w:rPr>
         <w:t>49,</w:t>
       </w:r>
       <w:r>
-        <w:rPr>
-          <w:highlight w:val="yellow"/>
-        </w:rPr>
         <w:t>032</w:t>
       </w:r>
       <w:r>
-        <w:t xml:space="preserve"> sequences remained for the initial </w:t>
+        <w:t xml:space="preserve"> sequences re</w:t>
+      </w:r>
+      <w:r>
+        <w:t xml:space="preserve">mained for the initial </w:t>
       </w:r>
       <w:r>
         <w:t>MSA.</w:t>
@@ -17322,7 +17314,15 @@
         <w:fldChar w:fldCharType="end"/>
       </w:r>
       <w:r>
-        <w:t xml:space="preserve">, the MSA was then validated by using a structural alignment of the 19 candidate structures by examining the conserved (aligned) residues in the structural alignment versus the sequence alignment, and calculating </w:t>
+        <w:t xml:space="preserve">, the MSA was then validated by using a structural alignment of the 19 candidate structures by examining the conserved (aligned) residues in the structural alignment versus the sequence </w:t>
+      </w:r>
+      <w:proofErr w:type="gramStart"/>
+      <w:r>
+        <w:t>alignment, and</w:t>
+      </w:r>
+      <w:proofErr w:type="gramEnd"/>
+      <w:r>
+        <w:t xml:space="preserve"> calculating </w:t>
       </w:r>
       <w:r>
         <w:t>the True Positive Rate (TPR) and P</w:t>
@@ -17531,7 +17531,7 @@
           <w:noProof/>
         </w:rPr>
         <w:drawing>
-          <wp:anchor distT="0" distB="0" distL="114300" distR="114300" simplePos="0" relativeHeight="251660288" behindDoc="0" locked="0" layoutInCell="1" allowOverlap="1" wp14:anchorId="57B2004C" wp14:editId="24DB3BFB">
+          <wp:anchor distT="0" distB="0" distL="114300" distR="114300" simplePos="0" relativeHeight="251660288" behindDoc="0" locked="0" layoutInCell="1" allowOverlap="1" wp14:anchorId="57B2004C" wp14:editId="12714CA7">
             <wp:simplePos x="0" y="0"/>
             <wp:positionH relativeFrom="margin">
               <wp:posOffset>2932496</wp:posOffset>
@@ -21729,10 +21729,7 @@
         <w:pStyle w:val="Heading2"/>
       </w:pPr>
       <w:r>
-        <w:t xml:space="preserve">Appendix </w:t>
-      </w:r>
-      <w:r>
-        <w:t>D: All validation scores for the multiple sequence alignment</w:t>
+        <w:t>Appendix D: All validation scores for the multiple sequence alignment</w:t>
       </w:r>
     </w:p>
     <w:p>
@@ -21750,18 +21747,15 @@
     </w:p>
     <w:p>
       <w:r>
-        <w:t>1JWQ, 1XOV, 3CZX</w:t>
-      </w:r>
-      <w:r>
-        <w:t xml:space="preserve">, 3QAY, </w:t>
-      </w:r>
-      <w:r>
-        <w:t>removed during filtering stages.</w:t>
-      </w:r>
-    </w:p>
-    <w:p>
-      <w:r>
-        <w:t>1XOV and 3QAY are phage viruses that were too dissimilar and OD-</w:t>
+        <w:t xml:space="preserve">Structures removed at initial sequence quality filtering: 0 (all </w:t>
+      </w:r>
+      <w:proofErr w:type="gramStart"/>
+      <w:r>
+        <w:t>entered into</w:t>
+      </w:r>
+      <w:proofErr w:type="gramEnd"/>
+      <w:r>
+        <w:t xml:space="preserve"> OD-</w:t>
       </w:r>
       <w:proofErr w:type="spellStart"/>
       <w:r>
@@ -21769,7 +21763,25 @@
       </w:r>
       <w:proofErr w:type="spellEnd"/>
       <w:r>
-        <w:t xml:space="preserve"> removed them.</w:t>
+        <w:t xml:space="preserve"> filtering)</w:t>
+      </w:r>
+    </w:p>
+    <w:p>
+      <w:r>
+        <w:t>Structures removed at OD-</w:t>
+      </w:r>
+      <w:proofErr w:type="spellStart"/>
+      <w:r>
+        <w:t>seq</w:t>
+      </w:r>
+      <w:proofErr w:type="spellEnd"/>
+      <w:r>
+        <w:t xml:space="preserve"> filtering:</w:t>
+      </w:r>
+    </w:p>
+    <w:p>
+      <w:r>
+        <w:t>Structures removed at information content filtering:</w:t>
       </w:r>
     </w:p>
     <w:tbl>
@@ -21810,9 +21822,6 @@
             <w:r>
               <w:t>:Spe_in_Paenibacillus</w:t>
             </w:r>
-            <w:r>
-              <w:t xml:space="preserve"> (removed from alignment 2 to alignment 3 – R filtering step)</w:t>
-            </w:r>
           </w:p>
         </w:tc>
       </w:tr>
@@ -21825,6 +21834,41 @@
             <w:r>
               <w:t>1XOV</w:t>
             </w:r>
+            <w:r>
+              <w:t xml:space="preserve">: </w:t>
+            </w:r>
+            <w:proofErr w:type="gramStart"/>
+            <w:r>
+              <w:t>171618</w:t>
+            </w:r>
+            <w:r>
+              <w:t>:</w:t>
+            </w:r>
+            <w:r>
+              <w:rPr>
+                <w:rStyle w:val="objectbox"/>
+              </w:rPr>
+              <w:t>Fam</w:t>
+            </w:r>
+            <w:proofErr w:type="gramEnd"/>
+            <w:r>
+              <w:rPr>
+                <w:rStyle w:val="objectbox"/>
+              </w:rPr>
+              <w:t>_of_Psavirus</w:t>
+            </w:r>
+            <w:r>
+              <w:rPr>
+                <w:rStyle w:val="objectbox"/>
+              </w:rPr>
+              <w:t>:</w:t>
+            </w:r>
+            <w:r>
+              <w:rPr>
+                <w:rStyle w:val="objectbox"/>
+              </w:rPr>
+              <w:t>Psavirus PSA</w:t>
+            </w:r>
           </w:p>
         </w:tc>
       </w:tr>
@@ -21837,6 +21881,35 @@
             <w:r>
               <w:t>3CZX</w:t>
             </w:r>
+            <w:r>
+              <w:t xml:space="preserve">: </w:t>
+            </w:r>
+            <w:proofErr w:type="gramStart"/>
+            <w:r>
+              <w:t>122586</w:t>
+            </w:r>
+            <w:r>
+              <w:t>:</w:t>
+            </w:r>
+            <w:r>
+              <w:rPr>
+                <w:rStyle w:val="objectbox"/>
+              </w:rPr>
+              <w:t>Neisseriaceae</w:t>
+            </w:r>
+            <w:proofErr w:type="gramEnd"/>
+            <w:r>
+              <w:rPr>
+                <w:rStyle w:val="objectbox"/>
+              </w:rPr>
+              <w:t>:</w:t>
+            </w:r>
+            <w:r>
+              <w:rPr>
+                <w:rStyle w:val="objectbox"/>
+              </w:rPr>
+              <w:t>Neisseria meningitidis</w:t>
+            </w:r>
           </w:p>
         </w:tc>
       </w:tr>
@@ -21865,9 +21938,6 @@
               <w:t>henselae</w:t>
             </w:r>
             <w:proofErr w:type="spellEnd"/>
-            <w:r>
-              <w:t xml:space="preserve"> (removed from alignment 2 to alignment 3 – R filtering step)</w:t>
-            </w:r>
           </w:p>
         </w:tc>
       </w:tr>
@@ -21880,6 +21950,17 @@
             <w:r>
               <w:t>3QAY</w:t>
             </w:r>
+            <w:r>
+              <w:t xml:space="preserve"> :</w:t>
+            </w:r>
+            <w:proofErr w:type="gramStart"/>
+            <w:r>
+              <w:t>2843972:Fam</w:t>
+            </w:r>
+            <w:proofErr w:type="gramEnd"/>
+            <w:r>
+              <w:t>_of_Colneyvirus:Colneyvirus CD27</w:t>
+            </w:r>
           </w:p>
         </w:tc>
       </w:tr>
@@ -21890,10 +21971,7 @@
           </w:tcPr>
           <w:p>
             <w:r>
-              <w:t>4BIN</w:t>
-            </w:r>
-            <w:r>
-              <w:t xml:space="preserve">: </w:t>
+              <w:t xml:space="preserve">4BIN: </w:t>
             </w:r>
             <w:proofErr w:type="gramStart"/>
             <w:r>
@@ -21913,13 +21991,18 @@
           </w:tcPr>
           <w:p>
             <w:r>
-              <w:t>4LQ6 (</w:t>
-            </w:r>
-            <w:r>
-              <w:t>WP_003420410.1:29-232</w:t>
-            </w:r>
-            <w:r>
-              <w:t>)</w:t>
+              <w:t>4LQ6</w:t>
+            </w:r>
+            <w:r>
+              <w:t xml:space="preserve">: </w:t>
+            </w:r>
+            <w:proofErr w:type="gramStart"/>
+            <w:r>
+              <w:t>1773:Mycobacteriaceae</w:t>
+            </w:r>
+            <w:proofErr w:type="gramEnd"/>
+            <w:r>
+              <w:t>:Mycobacterium tuberculosis</w:t>
             </w:r>
           </w:p>
         </w:tc>
@@ -21931,13 +22014,18 @@
           </w:tcPr>
           <w:p>
             <w:r>
-              <w:t>4RN7 (</w:t>
-            </w:r>
-            <w:r>
-              <w:t>WP_021359573.1:92-266</w:t>
-            </w:r>
-            <w:r>
-              <w:t>)</w:t>
+              <w:t>4RN7</w:t>
+            </w:r>
+            <w:r>
+              <w:t xml:space="preserve">: </w:t>
+            </w:r>
+            <w:proofErr w:type="gramStart"/>
+            <w:r>
+              <w:t>272563:Peptostreptococcaceae</w:t>
+            </w:r>
+            <w:proofErr w:type="gramEnd"/>
+            <w:r>
+              <w:t>:Clostridioides difficile</w:t>
             </w:r>
           </w:p>
         </w:tc>
@@ -21949,14 +22037,24 @@
           </w:tcPr>
           <w:p>
             <w:r>
-              <w:t>5EMI (</w:t>
-            </w:r>
-            <w:r>
-              <w:t>WP_041565294.1:458-627</w:t>
-            </w:r>
-            <w:r>
-              <w:t>)</w:t>
-            </w:r>
+              <w:t>5EMI</w:t>
+            </w:r>
+            <w:r>
+              <w:t xml:space="preserve">: </w:t>
+            </w:r>
+            <w:proofErr w:type="gramStart"/>
+            <w:r>
+              <w:t>272131:Nostocaceae</w:t>
+            </w:r>
+            <w:proofErr w:type="gramEnd"/>
+            <w:r>
+              <w:t xml:space="preserve">:Nostoc </w:t>
+            </w:r>
+            <w:proofErr w:type="spellStart"/>
+            <w:r>
+              <w:t>punctiforme</w:t>
+            </w:r>
+            <w:proofErr w:type="spellEnd"/>
           </w:p>
         </w:tc>
       </w:tr>
@@ -21967,13 +22065,18 @@
           </w:tcPr>
           <w:p>
             <w:r>
-              <w:t>5J72 (</w:t>
-            </w:r>
-            <w:r>
-              <w:t>WP_021371417.1:37-674</w:t>
-            </w:r>
-            <w:r>
-              <w:t>)</w:t>
+              <w:t>5J72</w:t>
+            </w:r>
+            <w:r>
+              <w:t xml:space="preserve">: </w:t>
+            </w:r>
+            <w:proofErr w:type="gramStart"/>
+            <w:r>
+              <w:t>272563:Peptostreptococcaceae</w:t>
+            </w:r>
+            <w:proofErr w:type="gramEnd"/>
+            <w:r>
+              <w:t>:Clostridioides difficile</w:t>
             </w:r>
           </w:p>
         </w:tc>
@@ -21985,14 +22088,24 @@
           </w:tcPr>
           <w:p>
             <w:r>
-              <w:t>7AGL (</w:t>
-            </w:r>
-            <w:r>
-              <w:t>WP_005092049.1:26-229</w:t>
-            </w:r>
-            <w:r>
-              <w:t>)</w:t>
-            </w:r>
+              <w:t>7AGL</w:t>
+            </w:r>
+            <w:r>
+              <w:t xml:space="preserve">: </w:t>
+            </w:r>
+            <w:proofErr w:type="gramStart"/>
+            <w:r>
+              <w:t>36809:Mycobacteriaceae</w:t>
+            </w:r>
+            <w:proofErr w:type="gramEnd"/>
+            <w:r>
+              <w:t xml:space="preserve">:Mycobacteroides </w:t>
+            </w:r>
+            <w:proofErr w:type="spellStart"/>
+            <w:r>
+              <w:t>abscessus</w:t>
+            </w:r>
+            <w:proofErr w:type="spellEnd"/>
           </w:p>
         </w:tc>
       </w:tr>
@@ -22003,13 +22116,18 @@
           </w:tcPr>
           <w:p>
             <w:r>
-              <w:t>7AGM (</w:t>
-            </w:r>
-            <w:r>
-              <w:t>WP_011731175.1:45-248</w:t>
-            </w:r>
-            <w:r>
-              <w:t>)</w:t>
+              <w:t>7AGM</w:t>
+            </w:r>
+            <w:r>
+              <w:t xml:space="preserve">: </w:t>
+            </w:r>
+            <w:proofErr w:type="gramStart"/>
+            <w:r>
+              <w:t>1772:Mycobacteriaceae</w:t>
+            </w:r>
+            <w:proofErr w:type="gramEnd"/>
+            <w:r>
+              <w:t>:Mycolicibacterium smegmatis</w:t>
             </w:r>
           </w:p>
         </w:tc>
@@ -22021,14 +22139,24 @@
           </w:tcPr>
           <w:p>
             <w:r>
-              <w:t>7B3N (</w:t>
-            </w:r>
-            <w:r>
-              <w:t>WP_008630959.1:11-170</w:t>
-            </w:r>
-            <w:r>
-              <w:t>)</w:t>
-            </w:r>
+              <w:t>7B3N</w:t>
+            </w:r>
+            <w:r>
+              <w:t xml:space="preserve">: </w:t>
+            </w:r>
+            <w:proofErr w:type="gramStart"/>
+            <w:r>
+              <w:t>456163:Thermaceae</w:t>
+            </w:r>
+            <w:proofErr w:type="gramEnd"/>
+            <w:r>
+              <w:t xml:space="preserve">:Thermus </w:t>
+            </w:r>
+            <w:proofErr w:type="spellStart"/>
+            <w:r>
+              <w:t>parvatiensis</w:t>
+            </w:r>
+            <w:proofErr w:type="spellEnd"/>
           </w:p>
         </w:tc>
       </w:tr>
@@ -22039,13 +22167,18 @@
           </w:tcPr>
           <w:p>
             <w:r>
-              <w:t>7RAG (</w:t>
-            </w:r>
-            <w:r>
-              <w:t>WP_009899606.1:43-231</w:t>
-            </w:r>
-            <w:r>
-              <w:t>)</w:t>
+              <w:t>7RAG</w:t>
+            </w:r>
+            <w:r>
+              <w:t xml:space="preserve">: </w:t>
+            </w:r>
+            <w:proofErr w:type="gramStart"/>
+            <w:r>
+              <w:t>1496:Peptostreptococcaceae</w:t>
+            </w:r>
+            <w:proofErr w:type="gramEnd"/>
+            <w:r>
+              <w:t>:Clostridioides difficile</w:t>
             </w:r>
           </w:p>
         </w:tc>
@@ -22057,13 +22190,18 @@
           </w:tcPr>
           <w:p>
             <w:r>
-              <w:t>7TJ4 (</w:t>
-            </w:r>
-            <w:r>
-              <w:t>WP_000717800.1:122-287</w:t>
-            </w:r>
-            <w:r>
-              <w:t>)</w:t>
+              <w:t>7TJ4</w:t>
+            </w:r>
+            <w:r>
+              <w:t xml:space="preserve">: </w:t>
+            </w:r>
+            <w:proofErr w:type="gramStart"/>
+            <w:r>
+              <w:t>1280:Staphylococcaceae</w:t>
+            </w:r>
+            <w:proofErr w:type="gramEnd"/>
+            <w:r>
+              <w:t>:Staphylococcus aureus</w:t>
             </w:r>
           </w:p>
         </w:tc>
@@ -22075,6 +22213,12 @@
         <w:pStyle w:val="NoSpacing"/>
         <w:spacing w:line="360" w:lineRule="auto"/>
       </w:pPr>
+      <w:r>
+        <w:rPr>
+          <w:highlight w:val="yellow"/>
+        </w:rPr>
+        <w:t>[make two R heatmap plots here: one for all vs all PPVs and one for all vs all TPVs]</w:t>
+      </w:r>
     </w:p>
     <w:p>
       <w:r>
@@ -23049,7 +23193,15 @@
         <w:t>, search ‘</w:t>
       </w:r>
       <w:r>
-        <w:t xml:space="preserve">N-acetylmuramoyl-L-alanine </w:t>
+        <w:t>N-</w:t>
+      </w:r>
+      <w:proofErr w:type="spellStart"/>
+      <w:r>
+        <w:t>acetylmuramoyl</w:t>
+      </w:r>
+      <w:proofErr w:type="spellEnd"/>
+      <w:r>
+        <w:t xml:space="preserve">-L-alanine </w:t>
       </w:r>
       <w:proofErr w:type="gramStart"/>
       <w:r>
@@ -23113,7 +23265,15 @@
         </w:r>
       </w:hyperlink>
       <w:r>
-        <w:t xml:space="preserve"> (AmiA-like), </w:t>
+        <w:t xml:space="preserve"> (</w:t>
+      </w:r>
+      <w:proofErr w:type="spellStart"/>
+      <w:r>
+        <w:t>AmiA</w:t>
+      </w:r>
+      <w:proofErr w:type="spellEnd"/>
+      <w:r>
+        <w:t xml:space="preserve">-like), </w:t>
       </w:r>
       <w:hyperlink r:id="rId6" w:history="1">
         <w:r>
@@ -23128,9 +23288,11 @@
       <w:r>
         <w:t xml:space="preserve"> (</w:t>
       </w:r>
+      <w:proofErr w:type="spellStart"/>
       <w:r>
         <w:t>CwlD</w:t>
       </w:r>
+      <w:proofErr w:type="spellEnd"/>
       <w:r>
         <w:t xml:space="preserve">, to do with endospores) </w:t>
       </w:r>
@@ -23158,7 +23320,15 @@
         </w:r>
       </w:hyperlink>
       <w:r>
-        <w:t xml:space="preserve"> (AmiC NAMLAA), </w:t>
+        <w:t xml:space="preserve"> (</w:t>
+      </w:r>
+      <w:proofErr w:type="spellStart"/>
+      <w:r>
+        <w:t>AmiC</w:t>
+      </w:r>
+      <w:proofErr w:type="spellEnd"/>
+      <w:r>
+        <w:t xml:space="preserve"> NAMLAA), </w:t>
       </w:r>
       <w:hyperlink r:id="rId9" w:history="1">
         <w:r>
@@ -23237,9 +23407,11 @@
       <w:r>
         <w:t xml:space="preserve"> (</w:t>
       </w:r>
+      <w:proofErr w:type="spellStart"/>
       <w:r>
         <w:t>CBD_PlyG</w:t>
       </w:r>
+      <w:proofErr w:type="spellEnd"/>
       <w:r>
         <w:t xml:space="preserve">, cell wall binding domain), </w:t>
       </w:r>
@@ -23254,7 +23426,23 @@
         </w:r>
       </w:hyperlink>
       <w:r>
-        <w:t xml:space="preserve"> (“This domain is found in the putative N-acetylmuramoyl-L-alanine amidase Cwp6 from Clostridioides difficile (Q183L9) and similar proteins from Clostridia.”)</w:t>
+        <w:t xml:space="preserve"> (“This domain is found in the putative N-</w:t>
+      </w:r>
+      <w:proofErr w:type="spellStart"/>
+      <w:r>
+        <w:t>acetylmuramoyl</w:t>
+      </w:r>
+      <w:proofErr w:type="spellEnd"/>
+      <w:r>
+        <w:t xml:space="preserve">-L-alanine amidase Cwp6 from </w:t>
+      </w:r>
+      <w:proofErr w:type="spellStart"/>
+      <w:r>
+        <w:t>Clostridioides</w:t>
+      </w:r>
+      <w:proofErr w:type="spellEnd"/>
+      <w:r>
+        <w:t xml:space="preserve"> difficile (Q183L9) and similar proteins from Clostridia.”)</w:t>
       </w:r>
     </w:p>
     <w:p>
@@ -23330,7 +23518,15 @@
         </w:r>
       </w:hyperlink>
       <w:r>
-        <w:t xml:space="preserve"> (AmiC NAMLAA), </w:t>
+        <w:t xml:space="preserve"> (</w:t>
+      </w:r>
+      <w:proofErr w:type="spellStart"/>
+      <w:r>
+        <w:t>AmiC</w:t>
+      </w:r>
+      <w:proofErr w:type="spellEnd"/>
+      <w:r>
+        <w:t xml:space="preserve"> NAMLAA), </w:t>
       </w:r>
       <w:hyperlink r:id="rId17" w:history="1">
         <w:r>
@@ -23345,9 +23541,11 @@
       <w:r>
         <w:t xml:space="preserve"> (</w:t>
       </w:r>
+      <w:proofErr w:type="spellStart"/>
       <w:r>
         <w:t>CwlD</w:t>
       </w:r>
+      <w:proofErr w:type="spellEnd"/>
       <w:r>
         <w:t xml:space="preserve">, to do with endospores) are all relevant protein families, but include the other domains, not just the amidase_3 domain. </w:t>
       </w:r>
@@ -23367,7 +23565,23 @@
         </w:numPr>
       </w:pPr>
       <w:r>
-        <w:t xml:space="preserve">These are not either a) associated with AmiA (a different protein), b) associated with amidase_2 domains (a different domain, where I’m focussing on amidase_3 from AmiC), and c) apparently catalytic domains rather than binding </w:t>
+        <w:t xml:space="preserve">These are not either a) associated with </w:t>
+      </w:r>
+      <w:proofErr w:type="spellStart"/>
+      <w:r>
+        <w:t>AmiA</w:t>
+      </w:r>
+      <w:proofErr w:type="spellEnd"/>
+      <w:r>
+        <w:t xml:space="preserve"> (a different protein), b) associated with amidase_2 domains (a different domain, where I’m focussing on amidase_3 from </w:t>
+      </w:r>
+      <w:proofErr w:type="spellStart"/>
+      <w:r>
+        <w:t>AmiC</w:t>
+      </w:r>
+      <w:proofErr w:type="spellEnd"/>
+      <w:r>
+        <w:t xml:space="preserve">), and c) apparently catalytic domains rather than binding </w:t>
       </w:r>
       <w:proofErr w:type="gramStart"/>
       <w:r>
@@ -23392,10 +23606,32 @@
         <w:rPr>
           <w:rStyle w:val="title-id-domain"/>
         </w:rPr>
-        <w:t>Other families: Browse by Entry/InterPro, search ‘</w:t>
-      </w:r>
-      <w:r>
-        <w:t xml:space="preserve">N-acetylmuramoyl-L-alanine </w:t>
+        <w:t>Other families: Browse by Entry/</w:t>
+      </w:r>
+      <w:proofErr w:type="spellStart"/>
+      <w:r>
+        <w:rPr>
+          <w:rStyle w:val="title-id-domain"/>
+        </w:rPr>
+        <w:t>InterPro</w:t>
+      </w:r>
+      <w:proofErr w:type="spellEnd"/>
+      <w:r>
+        <w:rPr>
+          <w:rStyle w:val="title-id-domain"/>
+        </w:rPr>
+        <w:t>, search ‘</w:t>
+      </w:r>
+      <w:r>
+        <w:t>N-</w:t>
+      </w:r>
+      <w:proofErr w:type="spellStart"/>
+      <w:r>
+        <w:t>acetylmuramoyl</w:t>
+      </w:r>
+      <w:proofErr w:type="spellEnd"/>
+      <w:r>
+        <w:t xml:space="preserve">-L-alanine </w:t>
       </w:r>
       <w:proofErr w:type="gramStart"/>
       <w:r>
@@ -23459,7 +23695,15 @@
         </w:r>
       </w:hyperlink>
       <w:r>
-        <w:t xml:space="preserve"> (AmiA-like), </w:t>
+        <w:t xml:space="preserve"> (</w:t>
+      </w:r>
+      <w:proofErr w:type="spellStart"/>
+      <w:r>
+        <w:t>AmiA</w:t>
+      </w:r>
+      <w:proofErr w:type="spellEnd"/>
+      <w:r>
+        <w:t xml:space="preserve">-like), </w:t>
       </w:r>
       <w:hyperlink r:id="rId20" w:history="1">
         <w:r>
@@ -23474,9 +23718,11 @@
       <w:r>
         <w:t xml:space="preserve"> (</w:t>
       </w:r>
+      <w:proofErr w:type="spellStart"/>
       <w:r>
         <w:t>CwlD</w:t>
       </w:r>
+      <w:proofErr w:type="spellEnd"/>
       <w:r>
         <w:t xml:space="preserve">, to do with endospores) </w:t>
       </w:r>
@@ -23504,7 +23750,15 @@
         </w:r>
       </w:hyperlink>
       <w:r>
-        <w:t xml:space="preserve"> (AmiC NAMLAA), </w:t>
+        <w:t xml:space="preserve"> (</w:t>
+      </w:r>
+      <w:proofErr w:type="spellStart"/>
+      <w:r>
+        <w:t>AmiC</w:t>
+      </w:r>
+      <w:proofErr w:type="spellEnd"/>
+      <w:r>
+        <w:t xml:space="preserve"> NAMLAA), </w:t>
       </w:r>
       <w:hyperlink r:id="rId23" w:history="1">
         <w:r>
@@ -23583,9 +23837,11 @@
       <w:r>
         <w:t xml:space="preserve"> (</w:t>
       </w:r>
+      <w:proofErr w:type="spellStart"/>
       <w:r>
         <w:t>CBD_PlyG</w:t>
       </w:r>
+      <w:proofErr w:type="spellEnd"/>
       <w:r>
         <w:t xml:space="preserve">, cell wall binding domain), </w:t>
       </w:r>
@@ -23600,7 +23856,23 @@
         </w:r>
       </w:hyperlink>
       <w:r>
-        <w:t xml:space="preserve"> (“This domain is found in the putative N-acetylmuramoyl-L-alanine amidase Cwp6 from Clostridioides difficile (Q183L9) and similar proteins from Clostridia.”)</w:t>
+        <w:t xml:space="preserve"> (“This domain is found in the putative N-</w:t>
+      </w:r>
+      <w:proofErr w:type="spellStart"/>
+      <w:r>
+        <w:t>acetylmuramoyl</w:t>
+      </w:r>
+      <w:proofErr w:type="spellEnd"/>
+      <w:r>
+        <w:t xml:space="preserve">-L-alanine amidase Cwp6 from </w:t>
+      </w:r>
+      <w:proofErr w:type="spellStart"/>
+      <w:r>
+        <w:t>Clostridioides</w:t>
+      </w:r>
+      <w:proofErr w:type="spellEnd"/>
+      <w:r>
+        <w:t xml:space="preserve"> difficile (Q183L9) and similar proteins from Clostridia.”)</w:t>
       </w:r>
     </w:p>
     <w:p>
@@ -23660,7 +23932,15 @@
         </w:r>
       </w:hyperlink>
       <w:r>
-        <w:t xml:space="preserve"> (AmiC NAMLAA), </w:t>
+        <w:t xml:space="preserve"> (</w:t>
+      </w:r>
+      <w:proofErr w:type="spellStart"/>
+      <w:r>
+        <w:t>AmiC</w:t>
+      </w:r>
+      <w:proofErr w:type="spellEnd"/>
+      <w:r>
+        <w:t xml:space="preserve"> NAMLAA), </w:t>
       </w:r>
       <w:hyperlink r:id="rId31" w:history="1">
         <w:r>
@@ -23675,9 +23955,11 @@
       <w:r>
         <w:t xml:space="preserve"> (</w:t>
       </w:r>
+      <w:proofErr w:type="spellStart"/>
       <w:r>
         <w:t>CwlD</w:t>
       </w:r>
+      <w:proofErr w:type="spellEnd"/>
       <w:r>
         <w:t xml:space="preserve">, to do with endospores) are all relevant protein families, but include the other domains, not just the amidase_3 domain. </w:t>
       </w:r>
@@ -23697,7 +23979,23 @@
         </w:numPr>
       </w:pPr>
       <w:r>
-        <w:t xml:space="preserve">These are not either a) associated with AmiA (a different protein), b) associated with amidase_2 domains (a different domain, where I’m focussing on amidase_3 from AmiC), and c) apparently catalytic domains rather than binding </w:t>
+        <w:t xml:space="preserve">These are not either a) associated with </w:t>
+      </w:r>
+      <w:proofErr w:type="spellStart"/>
+      <w:r>
+        <w:t>AmiA</w:t>
+      </w:r>
+      <w:proofErr w:type="spellEnd"/>
+      <w:r>
+        <w:t xml:space="preserve"> (a different protein), b) associated with amidase_2 domains (a different domain, where I’m focussing on amidase_3 from </w:t>
+      </w:r>
+      <w:proofErr w:type="spellStart"/>
+      <w:r>
+        <w:t>AmiC</w:t>
+      </w:r>
+      <w:proofErr w:type="spellEnd"/>
+      <w:r>
+        <w:t xml:space="preserve">), and c) apparently catalytic domains rather than binding </w:t>
       </w:r>
       <w:proofErr w:type="gramStart"/>
       <w:r>
@@ -23722,10 +24020,32 @@
         <w:rPr>
           <w:rStyle w:val="title-id-domain"/>
         </w:rPr>
-        <w:t>Other families: Browse by Entry/InterPro, search ‘</w:t>
-      </w:r>
-      <w:r>
-        <w:t xml:space="preserve">N-acetylmuramoyl-L-alanine </w:t>
+        <w:t>Other families: Browse by Entry/</w:t>
+      </w:r>
+      <w:proofErr w:type="spellStart"/>
+      <w:r>
+        <w:rPr>
+          <w:rStyle w:val="title-id-domain"/>
+        </w:rPr>
+        <w:t>InterPro</w:t>
+      </w:r>
+      <w:proofErr w:type="spellEnd"/>
+      <w:r>
+        <w:rPr>
+          <w:rStyle w:val="title-id-domain"/>
+        </w:rPr>
+        <w:t>, search ‘</w:t>
+      </w:r>
+      <w:r>
+        <w:t>N-</w:t>
+      </w:r>
+      <w:proofErr w:type="spellStart"/>
+      <w:r>
+        <w:t>acetylmuramoyl</w:t>
+      </w:r>
+      <w:proofErr w:type="spellEnd"/>
+      <w:r>
+        <w:t xml:space="preserve">-L-alanine </w:t>
       </w:r>
       <w:proofErr w:type="gramStart"/>
       <w:r>
@@ -23789,7 +24109,15 @@
         </w:r>
       </w:hyperlink>
       <w:r>
-        <w:t xml:space="preserve"> (AmiA-like), </w:t>
+        <w:t xml:space="preserve"> (</w:t>
+      </w:r>
+      <w:proofErr w:type="spellStart"/>
+      <w:r>
+        <w:t>AmiA</w:t>
+      </w:r>
+      <w:proofErr w:type="spellEnd"/>
+      <w:r>
+        <w:t xml:space="preserve">-like), </w:t>
       </w:r>
       <w:hyperlink r:id="rId34" w:history="1">
         <w:r>
@@ -23804,9 +24132,11 @@
       <w:r>
         <w:t xml:space="preserve"> (</w:t>
       </w:r>
+      <w:proofErr w:type="spellStart"/>
       <w:r>
         <w:t>CwlD</w:t>
       </w:r>
+      <w:proofErr w:type="spellEnd"/>
       <w:r>
         <w:t xml:space="preserve">, to do with endospores) </w:t>
       </w:r>
@@ -23834,7 +24164,15 @@
         </w:r>
       </w:hyperlink>
       <w:r>
-        <w:t xml:space="preserve"> (AmiC NAMLAA), </w:t>
+        <w:t xml:space="preserve"> (</w:t>
+      </w:r>
+      <w:proofErr w:type="spellStart"/>
+      <w:r>
+        <w:t>AmiC</w:t>
+      </w:r>
+      <w:proofErr w:type="spellEnd"/>
+      <w:r>
+        <w:t xml:space="preserve"> NAMLAA), </w:t>
       </w:r>
       <w:hyperlink r:id="rId37" w:history="1">
         <w:r>
@@ -23913,9 +24251,11 @@
       <w:r>
         <w:t xml:space="preserve"> (</w:t>
       </w:r>
+      <w:proofErr w:type="spellStart"/>
       <w:r>
         <w:t>CBD_PlyG</w:t>
       </w:r>
+      <w:proofErr w:type="spellEnd"/>
       <w:r>
         <w:t xml:space="preserve">, cell wall binding domain), </w:t>
       </w:r>
@@ -23930,7 +24270,23 @@
         </w:r>
       </w:hyperlink>
       <w:r>
-        <w:t xml:space="preserve"> (“This domain is found in the putative N-acetylmuramoyl-L-alanine amidase Cwp6 from Clostridioides difficile (Q183L9) and similar proteins from Clostridia.”)</w:t>
+        <w:t xml:space="preserve"> (“This domain is found in the putative N-</w:t>
+      </w:r>
+      <w:proofErr w:type="spellStart"/>
+      <w:r>
+        <w:t>acetylmuramoyl</w:t>
+      </w:r>
+      <w:proofErr w:type="spellEnd"/>
+      <w:r>
+        <w:t xml:space="preserve">-L-alanine amidase Cwp6 from </w:t>
+      </w:r>
+      <w:proofErr w:type="spellStart"/>
+      <w:r>
+        <w:t>Clostridioides</w:t>
+      </w:r>
+      <w:proofErr w:type="spellEnd"/>
+      <w:r>
+        <w:t xml:space="preserve"> difficile (Q183L9) and similar proteins from Clostridia.”)</w:t>
       </w:r>
     </w:p>
     <w:p>
@@ -23990,7 +24346,47 @@
         <w:annotationRef/>
       </w:r>
       <w:r>
-        <w:t>Reason: Interpro sequences: Most of these are unreviewed and from WGS shotgun sequencing, and so the data is preliminary, may not be 100% accurate, and annotated with caution in UniProt. Level of strictness applied to the sequences from here as a result; therefore, if taxid matches a species already identified from BLASTp, then the sequence is not added to the master list of AmiC/amidase_3 sequences.</w:t>
+        <w:t xml:space="preserve">Reason: </w:t>
+      </w:r>
+      <w:proofErr w:type="spellStart"/>
+      <w:r>
+        <w:t>Interpro</w:t>
+      </w:r>
+      <w:proofErr w:type="spellEnd"/>
+      <w:r>
+        <w:t xml:space="preserve"> sequences: Most of these are unreviewed and from WGS shotgun sequencing, and so the data is preliminary, may not be 100% accurate, and annotated with caution in </w:t>
+      </w:r>
+      <w:proofErr w:type="spellStart"/>
+      <w:r>
+        <w:t>UniProt</w:t>
+      </w:r>
+      <w:proofErr w:type="spellEnd"/>
+      <w:r>
+        <w:t xml:space="preserve">. Level of strictness applied to the sequences from here as a result; therefore, if </w:t>
+      </w:r>
+      <w:proofErr w:type="spellStart"/>
+      <w:r>
+        <w:t>taxid</w:t>
+      </w:r>
+      <w:proofErr w:type="spellEnd"/>
+      <w:r>
+        <w:t xml:space="preserve"> matches a species already identified from </w:t>
+      </w:r>
+      <w:proofErr w:type="spellStart"/>
+      <w:r>
+        <w:t>BLASTp</w:t>
+      </w:r>
+      <w:proofErr w:type="spellEnd"/>
+      <w:r>
+        <w:t xml:space="preserve">, then the sequence is not added to the master list of </w:t>
+      </w:r>
+      <w:proofErr w:type="spellStart"/>
+      <w:r>
+        <w:t>AmiC</w:t>
+      </w:r>
+      <w:proofErr w:type="spellEnd"/>
+      <w:r>
+        <w:t>/amidase_3 sequences.</w:t>
       </w:r>
     </w:p>
     <w:p>
@@ -24049,7 +24445,15 @@
         <w:annotationRef/>
       </w:r>
       <w:r>
-        <w:t>Instead of using UPGMA for a guide tree, kalign-3 instead estimates pairwise distance by looking at the first 256 characters of shorter sequences across longer sequences and measures distance as the number of single residue edits needed to turn the shorter sequence into an aligned portion of the longer sequence. Kalign-3 also does not compare all sequences to all other sequences, instead using this 256 character method to cluster groups sharing the same 256 k-mer and using the longest sequence in the group as a representative of that cluster, and also reduced time needed by using a reduced alphabet, where residues which are conserved similarity using BLOSUM62 scoring are treated the same (for example, glutamine and glutamic acid</w:t>
+        <w:t>Instead of using UPGMA for a guide tree, kalign-3 instead estimates pairwise distance by looking at the first 256 characters of shorter sequences across longer sequences and measures distance as the number of single residue edits needed to turn the shorter sequence into an aligned portion of the longer sequence. Kalign-3 also does not compare all sequences to all other sequences, instead using this 256 character method to cluster groups sharing the same 256 k-</w:t>
+      </w:r>
+      <w:proofErr w:type="spellStart"/>
+      <w:r>
+        <w:t>mer</w:t>
+      </w:r>
+      <w:proofErr w:type="spellEnd"/>
+      <w:r>
+        <w:t xml:space="preserve"> and using the longest sequence in the group as a representative of that cluster, and also reduced time needed by using a reduced alphabet, where residues which are conserved similarity using BLOSUM62 scoring are treated the same (for example, glutamine and glutamic acid</w:t>
       </w:r>
       <w:r>
         <w:t>, which have a score of +2, meaning the substitution is more likely than other amino acid substitutions)</w:t>
@@ -24092,7 +24496,29 @@
         <w:annotationRef/>
       </w:r>
       <w:r>
-        <w:t>(remove before submission) Open MSYS2 MSYS terminal and navigate to the 04_Multiple_Alignment folder, then run this command in the folder. Can’t figure out where OD-seq was compiled but it is complied (somewhere in the MSYS2 folders but idk where)</w:t>
+        <w:t>(remove before submission) Open MSYS2 M</w:t>
+      </w:r>
+      <w:r>
+        <w:t xml:space="preserve">INGW64 </w:t>
+      </w:r>
+      <w:r>
+        <w:t>terminal and navigate to the 04_Multiple_Alignment folder, then run this command in the folder. Can’t figure out where OD-</w:t>
+      </w:r>
+      <w:proofErr w:type="spellStart"/>
+      <w:r>
+        <w:t>seq</w:t>
+      </w:r>
+      <w:proofErr w:type="spellEnd"/>
+      <w:r>
+        <w:t xml:space="preserve"> was compiled but it is </w:t>
+      </w:r>
+      <w:proofErr w:type="spellStart"/>
+      <w:r>
+        <w:t>complied</w:t>
+      </w:r>
+      <w:proofErr w:type="spellEnd"/>
+      <w:r>
+        <w:t xml:space="preserve"> (somewhere in the MSYS2 folders but idk where)</w:t>
       </w:r>
     </w:p>
   </w:comment>
@@ -24107,6 +24533,7 @@
         </w:rPr>
         <w:annotationRef/>
       </w:r>
+      <w:proofErr w:type="spellStart"/>
       <w:r>
         <w:t>gram_stain_</w:t>
       </w:r>
@@ -24114,6 +24541,7 @@
       <w:r>
         <w:t>updater.R</w:t>
       </w:r>
+      <w:proofErr w:type="spellEnd"/>
       <w:proofErr w:type="gramEnd"/>
     </w:p>
   </w:comment>
@@ -24212,7 +24640,31 @@
         <w:ind w:left="0"/>
       </w:pPr>
       <w:r>
-        <w:t xml:space="preserve">So, initial searches for sequences were based on BLASTp for 4BIN and 3NE8 only, which were both gram negative and had that helix in the structure alignment, to try to get a large ‘truthset’ of cell wall separation amidases with the helix region. The search was then expanded to the amidase_3 structures found in gram_positive bacteria (there were 7 of these). </w:t>
+        <w:t xml:space="preserve">So, initial searches for sequences were based on </w:t>
+      </w:r>
+      <w:proofErr w:type="spellStart"/>
+      <w:r>
+        <w:t>BLASTp</w:t>
+      </w:r>
+      <w:proofErr w:type="spellEnd"/>
+      <w:r>
+        <w:t xml:space="preserve"> for 4BIN and 3NE8 only, which were both gram negative and had that helix in the structure alignment, to try to get a large ‘</w:t>
+      </w:r>
+      <w:proofErr w:type="spellStart"/>
+      <w:r>
+        <w:t>truthset</w:t>
+      </w:r>
+      <w:proofErr w:type="spellEnd"/>
+      <w:r>
+        <w:t xml:space="preserve">’ of cell wall separation amidases with the helix region. The search was then expanded to the amidase_3 structures found in </w:t>
+      </w:r>
+      <w:proofErr w:type="spellStart"/>
+      <w:r>
+        <w:t>gram_positive</w:t>
+      </w:r>
+      <w:proofErr w:type="spellEnd"/>
+      <w:r>
+        <w:t xml:space="preserve"> bacteria (there were 7 of these). </w:t>
       </w:r>
       <w:proofErr w:type="gramStart"/>
       <w:r>
@@ -24289,7 +24741,15 @@
         </w:r>
       </w:hyperlink>
       <w:r>
-        <w:t xml:space="preserve"> (AmiC NAMLAA), </w:t>
+        <w:t xml:space="preserve"> (</w:t>
+      </w:r>
+      <w:proofErr w:type="spellStart"/>
+      <w:r>
+        <w:t>AmiC</w:t>
+      </w:r>
+      <w:proofErr w:type="spellEnd"/>
+      <w:r>
+        <w:t xml:space="preserve"> NAMLAA), </w:t>
       </w:r>
       <w:hyperlink r:id="rId45" w:history="1">
         <w:r>
@@ -24304,9 +24764,11 @@
       <w:r>
         <w:t xml:space="preserve"> (</w:t>
       </w:r>
+      <w:proofErr w:type="spellStart"/>
       <w:r>
         <w:t>CwlD</w:t>
       </w:r>
+      <w:proofErr w:type="spellEnd"/>
       <w:r>
         <w:t xml:space="preserve">, to do with endospores) are all relevant protein families, but include the other domains, not just the amidase_3 domain. </w:t>
       </w:r>
@@ -24326,7 +24788,23 @@
         </w:numPr>
       </w:pPr>
       <w:r>
-        <w:t xml:space="preserve">These are not either a) associated with AmiA (a different protein), b) associated with amidase_2 domains (a different domain, where I’m focussing on amidase_3 from AmiC), and c) apparently catalytic domains rather than binding </w:t>
+        <w:t xml:space="preserve">These are not either a) associated with </w:t>
+      </w:r>
+      <w:proofErr w:type="spellStart"/>
+      <w:r>
+        <w:t>AmiA</w:t>
+      </w:r>
+      <w:proofErr w:type="spellEnd"/>
+      <w:r>
+        <w:t xml:space="preserve"> (a different protein), b) associated with amidase_2 domains (a different domain, where I’m focussing on amidase_3 from </w:t>
+      </w:r>
+      <w:proofErr w:type="spellStart"/>
+      <w:r>
+        <w:t>AmiC</w:t>
+      </w:r>
+      <w:proofErr w:type="spellEnd"/>
+      <w:r>
+        <w:t xml:space="preserve">), and c) apparently catalytic domains rather than binding </w:t>
       </w:r>
       <w:proofErr w:type="gramStart"/>
       <w:r>
@@ -24351,10 +24829,32 @@
         <w:rPr>
           <w:rStyle w:val="title-id-domain"/>
         </w:rPr>
-        <w:t>Other families: Browse by Entry/InterPro, search ‘</w:t>
-      </w:r>
-      <w:r>
-        <w:t xml:space="preserve">N-acetylmuramoyl-L-alanine </w:t>
+        <w:t>Other families: Browse by Entry/</w:t>
+      </w:r>
+      <w:proofErr w:type="spellStart"/>
+      <w:r>
+        <w:rPr>
+          <w:rStyle w:val="title-id-domain"/>
+        </w:rPr>
+        <w:t>InterPro</w:t>
+      </w:r>
+      <w:proofErr w:type="spellEnd"/>
+      <w:r>
+        <w:rPr>
+          <w:rStyle w:val="title-id-domain"/>
+        </w:rPr>
+        <w:t>, search ‘</w:t>
+      </w:r>
+      <w:r>
+        <w:t>N-</w:t>
+      </w:r>
+      <w:proofErr w:type="spellStart"/>
+      <w:r>
+        <w:t>acetylmuramoyl</w:t>
+      </w:r>
+      <w:proofErr w:type="spellEnd"/>
+      <w:r>
+        <w:t xml:space="preserve">-L-alanine </w:t>
       </w:r>
       <w:proofErr w:type="gramStart"/>
       <w:r>
@@ -24418,7 +24918,15 @@
         </w:r>
       </w:hyperlink>
       <w:r>
-        <w:t xml:space="preserve"> (AmiA-like), </w:t>
+        <w:t xml:space="preserve"> (</w:t>
+      </w:r>
+      <w:proofErr w:type="spellStart"/>
+      <w:r>
+        <w:t>AmiA</w:t>
+      </w:r>
+      <w:proofErr w:type="spellEnd"/>
+      <w:r>
+        <w:t xml:space="preserve">-like), </w:t>
       </w:r>
       <w:hyperlink r:id="rId48" w:history="1">
         <w:r>
@@ -24433,9 +24941,11 @@
       <w:r>
         <w:t xml:space="preserve"> (</w:t>
       </w:r>
+      <w:proofErr w:type="spellStart"/>
       <w:r>
         <w:t>CwlD</w:t>
       </w:r>
+      <w:proofErr w:type="spellEnd"/>
       <w:r>
         <w:t xml:space="preserve">, to do with endospores) </w:t>
       </w:r>
@@ -24463,7 +24973,15 @@
         </w:r>
       </w:hyperlink>
       <w:r>
-        <w:t xml:space="preserve"> (AmiC NAMLAA), </w:t>
+        <w:t xml:space="preserve"> (</w:t>
+      </w:r>
+      <w:proofErr w:type="spellStart"/>
+      <w:r>
+        <w:t>AmiC</w:t>
+      </w:r>
+      <w:proofErr w:type="spellEnd"/>
+      <w:r>
+        <w:t xml:space="preserve"> NAMLAA), </w:t>
       </w:r>
       <w:hyperlink r:id="rId51" w:history="1">
         <w:r>
@@ -24542,9 +25060,11 @@
       <w:r>
         <w:t xml:space="preserve"> (</w:t>
       </w:r>
+      <w:proofErr w:type="spellStart"/>
       <w:r>
         <w:t>CBD_PlyG</w:t>
       </w:r>
+      <w:proofErr w:type="spellEnd"/>
       <w:r>
         <w:t xml:space="preserve">, cell wall binding domain), </w:t>
       </w:r>
@@ -24559,7 +25079,23 @@
         </w:r>
       </w:hyperlink>
       <w:r>
-        <w:t xml:space="preserve"> (“This domain is found in the putative N-acetylmuramoyl-L-alanine amidase Cwp6 from Clostridioides difficile (Q183L9) and similar proteins from Clostridia.”)</w:t>
+        <w:t xml:space="preserve"> (“This domain is found in the putative N-</w:t>
+      </w:r>
+      <w:proofErr w:type="spellStart"/>
+      <w:r>
+        <w:t>acetylmuramoyl</w:t>
+      </w:r>
+      <w:proofErr w:type="spellEnd"/>
+      <w:r>
+        <w:t xml:space="preserve">-L-alanine amidase Cwp6 from </w:t>
+      </w:r>
+      <w:proofErr w:type="spellStart"/>
+      <w:r>
+        <w:t>Clostridioides</w:t>
+      </w:r>
+      <w:proofErr w:type="spellEnd"/>
+      <w:r>
+        <w:t xml:space="preserve"> difficile (Q183L9) and similar proteins from Clostridia.”)</w:t>
       </w:r>
     </w:p>
     <w:p>
@@ -24619,7 +25155,15 @@
         </w:r>
       </w:hyperlink>
       <w:r>
-        <w:t xml:space="preserve"> (AmiC NAMLAA), </w:t>
+        <w:t xml:space="preserve"> (</w:t>
+      </w:r>
+      <w:proofErr w:type="spellStart"/>
+      <w:r>
+        <w:t>AmiC</w:t>
+      </w:r>
+      <w:proofErr w:type="spellEnd"/>
+      <w:r>
+        <w:t xml:space="preserve"> NAMLAA), </w:t>
       </w:r>
       <w:hyperlink r:id="rId59" w:history="1">
         <w:r>
@@ -24634,9 +25178,11 @@
       <w:r>
         <w:t xml:space="preserve"> (</w:t>
       </w:r>
+      <w:proofErr w:type="spellStart"/>
       <w:r>
         <w:t>CwlD</w:t>
       </w:r>
+      <w:proofErr w:type="spellEnd"/>
       <w:r>
         <w:t xml:space="preserve">, to do with endospores) are all relevant protein families, but include the other domains, not just the amidase_3 domain. </w:t>
       </w:r>
@@ -24656,7 +25202,23 @@
         </w:numPr>
       </w:pPr>
       <w:r>
-        <w:t xml:space="preserve">These are not either a) associated with AmiA (a different protein), b) associated with amidase_2 domains (a different domain, where I’m focussing on amidase_3 from AmiC), and c) apparently catalytic domains rather than binding </w:t>
+        <w:t xml:space="preserve">These are not either a) associated with </w:t>
+      </w:r>
+      <w:proofErr w:type="spellStart"/>
+      <w:r>
+        <w:t>AmiA</w:t>
+      </w:r>
+      <w:proofErr w:type="spellEnd"/>
+      <w:r>
+        <w:t xml:space="preserve"> (a different protein), b) associated with amidase_2 domains (a different domain, where I’m focussing on amidase_3 from </w:t>
+      </w:r>
+      <w:proofErr w:type="spellStart"/>
+      <w:r>
+        <w:t>AmiC</w:t>
+      </w:r>
+      <w:proofErr w:type="spellEnd"/>
+      <w:r>
+        <w:t xml:space="preserve">), and c) apparently catalytic domains rather than binding </w:t>
       </w:r>
       <w:proofErr w:type="gramStart"/>
       <w:r>
@@ -24681,10 +25243,32 @@
         <w:rPr>
           <w:rStyle w:val="title-id-domain"/>
         </w:rPr>
-        <w:t>Other families: Browse by Entry/InterPro, search ‘</w:t>
-      </w:r>
-      <w:r>
-        <w:t xml:space="preserve">N-acetylmuramoyl-L-alanine </w:t>
+        <w:t>Other families: Browse by Entry/</w:t>
+      </w:r>
+      <w:proofErr w:type="spellStart"/>
+      <w:r>
+        <w:rPr>
+          <w:rStyle w:val="title-id-domain"/>
+        </w:rPr>
+        <w:t>InterPro</w:t>
+      </w:r>
+      <w:proofErr w:type="spellEnd"/>
+      <w:r>
+        <w:rPr>
+          <w:rStyle w:val="title-id-domain"/>
+        </w:rPr>
+        <w:t>, search ‘</w:t>
+      </w:r>
+      <w:r>
+        <w:t>N-</w:t>
+      </w:r>
+      <w:proofErr w:type="spellStart"/>
+      <w:r>
+        <w:t>acetylmuramoyl</w:t>
+      </w:r>
+      <w:proofErr w:type="spellEnd"/>
+      <w:r>
+        <w:t xml:space="preserve">-L-alanine </w:t>
       </w:r>
       <w:proofErr w:type="gramStart"/>
       <w:r>
@@ -24748,7 +25332,15 @@
         </w:r>
       </w:hyperlink>
       <w:r>
-        <w:t xml:space="preserve"> (AmiA-like), </w:t>
+        <w:t xml:space="preserve"> (</w:t>
+      </w:r>
+      <w:proofErr w:type="spellStart"/>
+      <w:r>
+        <w:t>AmiA</w:t>
+      </w:r>
+      <w:proofErr w:type="spellEnd"/>
+      <w:r>
+        <w:t xml:space="preserve">-like), </w:t>
       </w:r>
       <w:hyperlink r:id="rId62" w:history="1">
         <w:r>
@@ -24763,9 +25355,11 @@
       <w:r>
         <w:t xml:space="preserve"> (</w:t>
       </w:r>
+      <w:proofErr w:type="spellStart"/>
       <w:r>
         <w:t>CwlD</w:t>
       </w:r>
+      <w:proofErr w:type="spellEnd"/>
       <w:r>
         <w:t xml:space="preserve">, to do with endospores) </w:t>
       </w:r>
@@ -24793,7 +25387,15 @@
         </w:r>
       </w:hyperlink>
       <w:r>
-        <w:t xml:space="preserve"> (AmiC NAMLAA), </w:t>
+        <w:t xml:space="preserve"> (</w:t>
+      </w:r>
+      <w:proofErr w:type="spellStart"/>
+      <w:r>
+        <w:t>AmiC</w:t>
+      </w:r>
+      <w:proofErr w:type="spellEnd"/>
+      <w:r>
+        <w:t xml:space="preserve"> NAMLAA), </w:t>
       </w:r>
       <w:hyperlink r:id="rId65" w:history="1">
         <w:r>
@@ -24872,9 +25474,11 @@
       <w:r>
         <w:t xml:space="preserve"> (</w:t>
       </w:r>
+      <w:proofErr w:type="spellStart"/>
       <w:r>
         <w:t>CBD_PlyG</w:t>
       </w:r>
+      <w:proofErr w:type="spellEnd"/>
       <w:r>
         <w:t xml:space="preserve">, cell wall binding domain), </w:t>
       </w:r>
@@ -24889,7 +25493,23 @@
         </w:r>
       </w:hyperlink>
       <w:r>
-        <w:t xml:space="preserve"> (“This domain is found in the putative N-acetylmuramoyl-L-alanine amidase Cwp6 from Clostridioides difficile (Q183L9) and similar proteins from Clostridia.”)</w:t>
+        <w:t xml:space="preserve"> (“This domain is found in the putative N-</w:t>
+      </w:r>
+      <w:proofErr w:type="spellStart"/>
+      <w:r>
+        <w:t>acetylmuramoyl</w:t>
+      </w:r>
+      <w:proofErr w:type="spellEnd"/>
+      <w:r>
+        <w:t xml:space="preserve">-L-alanine amidase Cwp6 from </w:t>
+      </w:r>
+      <w:proofErr w:type="spellStart"/>
+      <w:r>
+        <w:t>Clostridioides</w:t>
+      </w:r>
+      <w:proofErr w:type="spellEnd"/>
+      <w:r>
+        <w:t xml:space="preserve"> difficile (Q183L9) and similar proteins from Clostridia.”)</w:t>
       </w:r>
     </w:p>
     <w:p>
@@ -24913,7 +25533,35 @@
         <w:rPr>
           <w:lang w:val="en-US"/>
         </w:rPr>
-        <w:t xml:space="preserve">Goal: To hopefully retain an alignment which contains more valuable representation of conserved regions and possible insertions of importance (ie which are present in a larger proportion of the AmiC sequence dataset, and which removes insertions that might be induced either by error, by a specific isolate, or in one specific species). </w:t>
+        <w:t>Goal: To hopefully retain an alignment which contains more valuable representation of conserved regions and possible insertions of importance (</w:t>
+      </w:r>
+      <w:proofErr w:type="spellStart"/>
+      <w:r>
+        <w:rPr>
+          <w:lang w:val="en-US"/>
+        </w:rPr>
+        <w:t>ie</w:t>
+      </w:r>
+      <w:proofErr w:type="spellEnd"/>
+      <w:r>
+        <w:rPr>
+          <w:lang w:val="en-US"/>
+        </w:rPr>
+        <w:t xml:space="preserve"> which are present in a larger proportion of the </w:t>
+      </w:r>
+      <w:proofErr w:type="spellStart"/>
+      <w:r>
+        <w:rPr>
+          <w:lang w:val="en-US"/>
+        </w:rPr>
+        <w:t>AmiC</w:t>
+      </w:r>
+      <w:proofErr w:type="spellEnd"/>
+      <w:r>
+        <w:rPr>
+          <w:lang w:val="en-US"/>
+        </w:rPr>
+        <w:t xml:space="preserve"> sequence dataset, and which removes insertions that might be induced either by error, by a specific isolate, or in one specific species). </w:t>
       </w:r>
     </w:p>
     <w:p>
@@ -27841,6 +28489,11 @@
       <w:ind w:left="440"/>
     </w:pPr>
   </w:style>
+  <w:style w:type="character" w:customStyle="1" w:styleId="objectbox">
+    <w:name w:val="objectbox"/>
+    <w:basedOn w:val="DefaultParagraphFont"/>
+    <w:rsid w:val="00763073"/>
+  </w:style>
 </w:styles>
 </file>
 

</xml_diff>

<commit_message>
Re-do with cropped 5J72 (corrected prev. alignment)
</commit_message>
<xml_diff>
--- a/04_THESIS/Evolutionary_Divergence_NAMLAA_DRAFT_1.0_2023.docx
+++ b/04_THESIS/Evolutionary_Divergence_NAMLAA_DRAFT_1.0_2023.docx
@@ -5708,7 +5708,13 @@
     </w:p>
     <w:p>
       <w:r>
-        <w:t xml:space="preserve">To visualise the alignment of the shortlisted structures, the </w:t>
+        <w:t>To visualise the alignment of the shortlisted structures</w:t>
+      </w:r>
+      <w:r>
+        <w:t xml:space="preserve"> and produce an all-vs-all pairwise structural alignment for later validation of the multiple sequence alignment</w:t>
+      </w:r>
+      <w:r>
+        <w:t xml:space="preserve">, the </w:t>
       </w:r>
       <w:proofErr w:type="spellStart"/>
       <w:r>
@@ -5774,7 +5780,11 @@
       </w:r>
       <w:proofErr w:type="spellEnd"/>
       <w:r>
-        <w:t xml:space="preserve"> boundaries of the ‘amidase 3’ domain as listed in the PDB. Confirmatory alignment of all structures to all other structures in the shortlist was carried out with a local download of US-align</w:t>
+        <w:t xml:space="preserve"> boundaries of the ‘amidase 3’ domain </w:t>
+      </w:r>
+      <w:r>
+        <w:lastRenderedPageBreak/>
+        <w:t>as listed in the PDB. Confirmatory alignment of all structures to all other structures in the shortlist was carried out with a local download of US-align</w:t>
       </w:r>
       <w:r>
         <w:fldChar w:fldCharType="begin"/>
@@ -5812,7 +5822,6 @@
         <w:rPr>
           <w:rFonts w:ascii="Courier New" w:hAnsi="Courier New" w:cs="Courier New"/>
         </w:rPr>
-        <w:lastRenderedPageBreak/>
         <w:t>./</w:t>
       </w:r>
       <w:proofErr w:type="spellStart"/>
@@ -6958,7 +6967,11 @@
         <w:t xml:space="preserve">to </w:t>
       </w:r>
       <w:r>
-        <w:t xml:space="preserve">compute the mean and standard deviation of distance measures between an inspected sequence and the overall alignment. </w:t>
+        <w:t xml:space="preserve">compute the mean and standard deviation of distance </w:t>
+      </w:r>
+      <w:r>
+        <w:lastRenderedPageBreak/>
+        <w:t xml:space="preserve">measures between an inspected sequence and the overall alignment. </w:t>
       </w:r>
       <w:r>
         <w:t xml:space="preserve">The following command was used to run a local </w:t>
@@ -6988,7 +7001,6 @@
         <w:rPr>
           <w:rFonts w:ascii="Courier New" w:hAnsi="Courier New" w:cs="Courier New"/>
         </w:rPr>
-        <w:lastRenderedPageBreak/>
         <w:t>OD</w:t>
       </w:r>
       <w:commentRangeStart w:id="34"/>
@@ -7504,6 +7516,7 @@
           <w:sz w:val="20"/>
           <w:szCs w:val="20"/>
         </w:rPr>
+        <w:lastRenderedPageBreak/>
         <w:t>Figure 1: Chimera visualisation of alignment of the 19 shortlisted structures.</w:t>
       </w:r>
       <w:r>
@@ -7580,7 +7593,6 @@
     <w:p>
       <w:commentRangeStart w:id="42"/>
       <w:r>
-        <w:lastRenderedPageBreak/>
         <w:t xml:space="preserve">The 19 cropped candidate structures were then aligned for more detailed examination in </w:t>
       </w:r>
       <w:proofErr w:type="spellStart"/>
@@ -9488,6 +9500,7 @@
                 <w:sz w:val="20"/>
                 <w:szCs w:val="20"/>
               </w:rPr>
+              <w:lastRenderedPageBreak/>
               <w:t>4M6H</w:t>
             </w:r>
           </w:p>
@@ -9630,7 +9643,6 @@
       </w:pPr>
       <w:bookmarkStart w:id="44" w:name="_Toc165099704"/>
       <w:r>
-        <w:lastRenderedPageBreak/>
         <w:t>SEQUENCE ANALYSIS</w:t>
       </w:r>
       <w:bookmarkEnd w:id="44"/>
@@ -16736,6 +16748,19 @@
         <w:t xml:space="preserve">. </w:t>
       </w:r>
       <w:r>
+        <w:t xml:space="preserve">5J72 and 4RN7 are both from </w:t>
+      </w:r>
+      <w:r>
+        <w:rPr>
+          <w:i/>
+          <w:iCs/>
+        </w:rPr>
+        <w:t>Clostridium difficile</w:t>
+      </w:r>
+      <w:r>
+        <w:t xml:space="preserve">, however were deposited by different research groups and present different structures and sequences, where 5J72 is much longer. It is possible 4RN7 is a ‘cropped’ structure representing just the catalytic domain of this protein. </w:t>
+      </w:r>
+      <w:r>
         <w:t xml:space="preserve">Two of these structures (4M6H and 4M6I) are the same protein sequence from the same bacterium, however both were retained as one structure reflects the metal-bound form of the amidase, which may affect protein structure and may therefore be relevant in subsequent analyses. In creation of the shortlist, it is notable that a search within </w:t>
       </w:r>
       <w:proofErr w:type="spellStart"/>
@@ -16836,10 +16861,10 @@
       </w:r>
       <w:proofErr w:type="spellEnd"/>
       <w:r>
-        <w:t xml:space="preserve"> identified 38,6</w:t>
-      </w:r>
-      <w:r>
-        <w:t>91</w:t>
+        <w:t xml:space="preserve"> identified </w:t>
+      </w:r>
+      <w:r>
+        <w:t>39,303</w:t>
       </w:r>
       <w:r>
         <w:t xml:space="preserve"> </w:t>
@@ -16977,148 +17002,151 @@
         <w:t xml:space="preserve"> was </w:t>
       </w:r>
       <w:r>
-        <w:t>56,79</w:t>
+        <w:t>57,277</w:t>
+      </w:r>
+      <w:r>
+        <w:t>.</w:t>
+      </w:r>
+      <w:r>
+        <w:t xml:space="preserve"> </w:t>
+      </w:r>
+    </w:p>
+    <w:p>
+      <w:pPr>
+        <w:pStyle w:val="Heading3"/>
+      </w:pPr>
+      <w:bookmarkStart w:id="53" w:name="_Toc165099707"/>
+      <w:r>
+        <w:t>Multiple Sequence Alignment and Validation</w:t>
+      </w:r>
+      <w:bookmarkEnd w:id="53"/>
+    </w:p>
+    <w:p>
+      <w:r>
+        <w:t xml:space="preserve">To identify conserved and insertion regions across species and cluster these accordingly, a multiple sequence alignment (MSA) for the sequence list was generated. </w:t>
+      </w:r>
+      <w:r>
+        <w:t xml:space="preserve">To ensure a broad coverage of all possible </w:t>
+      </w:r>
+      <w:proofErr w:type="spellStart"/>
+      <w:r>
+        <w:t>AmiC</w:t>
+      </w:r>
+      <w:proofErr w:type="spellEnd"/>
+      <w:r>
+        <w:t xml:space="preserve"> homologues, sequence identification may have included non-</w:t>
+      </w:r>
+      <w:proofErr w:type="spellStart"/>
+      <w:r>
+        <w:t>AmiC</w:t>
+      </w:r>
+      <w:proofErr w:type="spellEnd"/>
+      <w:r>
+        <w:t xml:space="preserve"> proteins with a similar catalytic domain</w:t>
+      </w:r>
+      <w:r>
+        <w:t xml:space="preserve">. </w:t>
+      </w:r>
+      <w:r>
+        <w:t>To adjust for these less similar protein sequences</w:t>
+      </w:r>
+      <w:r>
+        <w:t xml:space="preserve"> pre-alignment</w:t>
+      </w:r>
+      <w:r>
+        <w:t xml:space="preserve">, filtering </w:t>
+      </w:r>
+      <w:r>
+        <w:t xml:space="preserve">based on </w:t>
+      </w:r>
+      <w:r>
+        <w:t>species was</w:t>
+      </w:r>
+      <w:r>
+        <w:t xml:space="preserve"> applied to </w:t>
+      </w:r>
+      <w:r>
+        <w:t xml:space="preserve">restrict sequences to bacterial sequences, </w:t>
+      </w:r>
+      <w:proofErr w:type="gramStart"/>
+      <w:r>
+        <w:t>with the exception of</w:t>
+      </w:r>
+      <w:proofErr w:type="gramEnd"/>
+      <w:r>
+        <w:t xml:space="preserve"> </w:t>
+      </w:r>
+      <w:r>
+        <w:t>viral sequences, as these may originate from</w:t>
+      </w:r>
+      <w:r>
+        <w:rPr>
+          <w:rFonts w:cstheme="minorHAnsi"/>
+        </w:rPr>
+        <w:t xml:space="preserve"> bacteriophage</w:t>
+      </w:r>
+      <w:r>
+        <w:rPr>
+          <w:rFonts w:cstheme="minorHAnsi"/>
+        </w:rPr>
+        <w:t xml:space="preserve">s </w:t>
+      </w:r>
+      <w:r>
+        <w:rPr>
+          <w:rFonts w:cstheme="minorHAnsi"/>
+        </w:rPr>
+        <w:t xml:space="preserve">which are highly relevant to this analysis. </w:t>
+      </w:r>
+      <w:r>
+        <w:t>Partial sequences (</w:t>
       </w:r>
       <w:r>
         <w:t>4</w:t>
       </w:r>
       <w:r>
-        <w:t>.</w:t>
+        <w:t>,</w:t>
+      </w:r>
+      <w:r>
+        <w:t>2</w:t>
+      </w:r>
+      <w:r>
+        <w:t>33</w:t>
+      </w:r>
+      <w:r>
+        <w:t xml:space="preserve">) and sequences </w:t>
+      </w:r>
+      <w:r>
+        <w:t>with a missing or unclassified taxonomic lineage</w:t>
+      </w:r>
+      <w:r>
+        <w:t xml:space="preserve"> (</w:t>
+      </w:r>
+      <w:r>
+        <w:t>3,4</w:t>
+      </w:r>
+      <w:r>
+        <w:t>41</w:t>
+      </w:r>
+      <w:r>
+        <w:t xml:space="preserve">) were also removed before alignment. </w:t>
+      </w:r>
+      <w:r>
+        <w:t>After filtering,</w:t>
       </w:r>
       <w:r>
         <w:t xml:space="preserve"> </w:t>
       </w:r>
-    </w:p>
-    <w:p>
-      <w:pPr>
-        <w:pStyle w:val="Heading3"/>
-      </w:pPr>
-      <w:bookmarkStart w:id="53" w:name="_Toc165099707"/>
-      <w:r>
-        <w:t>Multiple Sequence Alignment and Validation</w:t>
-      </w:r>
-      <w:bookmarkEnd w:id="53"/>
-    </w:p>
-    <w:p>
-      <w:r>
-        <w:t xml:space="preserve">To identify conserved and insertion regions across species and cluster these accordingly, a multiple sequence alignment (MSA) for the sequence list was generated. </w:t>
-      </w:r>
-      <w:r>
-        <w:t xml:space="preserve">To ensure a broad coverage of all possible </w:t>
-      </w:r>
-      <w:proofErr w:type="spellStart"/>
-      <w:r>
-        <w:t>AmiC</w:t>
-      </w:r>
-      <w:proofErr w:type="spellEnd"/>
-      <w:r>
-        <w:t xml:space="preserve"> homologues, sequence identification may have included non-</w:t>
-      </w:r>
-      <w:proofErr w:type="spellStart"/>
-      <w:r>
-        <w:t>AmiC</w:t>
-      </w:r>
-      <w:proofErr w:type="spellEnd"/>
-      <w:r>
-        <w:t xml:space="preserve"> proteins with a similar catalytic domain</w:t>
-      </w:r>
-      <w:r>
-        <w:t xml:space="preserve">. </w:t>
-      </w:r>
-      <w:r>
-        <w:t>To adjust for these less similar protein sequences</w:t>
-      </w:r>
-      <w:r>
-        <w:t xml:space="preserve"> pre-alignment</w:t>
-      </w:r>
-      <w:r>
-        <w:t xml:space="preserve">, filtering </w:t>
-      </w:r>
-      <w:r>
-        <w:t>based on species was</w:t>
-      </w:r>
-      <w:r>
-        <w:t xml:space="preserve"> applied to </w:t>
-      </w:r>
-      <w:r>
-        <w:t xml:space="preserve">restrict sequences to bacterial sequences, </w:t>
-      </w:r>
-      <w:proofErr w:type="gramStart"/>
-      <w:r>
-        <w:t>with the exception of</w:t>
-      </w:r>
-      <w:proofErr w:type="gramEnd"/>
-      <w:r>
-        <w:t xml:space="preserve"> </w:t>
-      </w:r>
-      <w:r>
-        <w:t xml:space="preserve">viral sequences, as </w:t>
-      </w:r>
-      <w:r>
-        <w:t>these may originate from</w:t>
-      </w:r>
-      <w:r>
-        <w:rPr>
-          <w:rFonts w:cstheme="minorHAnsi"/>
-        </w:rPr>
-        <w:t xml:space="preserve"> bacteriophage</w:t>
-      </w:r>
-      <w:r>
-        <w:rPr>
-          <w:rFonts w:cstheme="minorHAnsi"/>
-        </w:rPr>
-        <w:t xml:space="preserve">s </w:t>
-      </w:r>
-      <w:r>
-        <w:rPr>
-          <w:rFonts w:cstheme="minorHAnsi"/>
-        </w:rPr>
-        <w:t xml:space="preserve">which are highly relevant to this analysis. </w:t>
-      </w:r>
-      <w:r>
-        <w:t>Partial sequences (</w:t>
-      </w:r>
-      <w:r>
-        <w:t>4</w:t>
-      </w:r>
-      <w:r>
-        <w:t>,</w:t>
-      </w:r>
-      <w:r>
-        <w:t>292</w:t>
-      </w:r>
-      <w:r>
-        <w:t xml:space="preserve">) and sequences </w:t>
-      </w:r>
-      <w:r>
-        <w:t>with a missing or unclassified taxonomic lineage</w:t>
-      </w:r>
-      <w:r>
-        <w:t xml:space="preserve"> (</w:t>
-      </w:r>
-      <w:r>
-        <w:t>3,429</w:t>
-      </w:r>
-      <w:r>
-        <w:t xml:space="preserve">) were also removed before alignment. </w:t>
-      </w:r>
-      <w:r>
-        <w:t>After filtering,</w:t>
-      </w:r>
-      <w:r>
-        <w:t xml:space="preserve"> </w:t>
-      </w:r>
       <w:r>
         <w:t>49,</w:t>
       </w:r>
       <w:r>
-        <w:t>032</w:t>
-      </w:r>
-      <w:r>
-        <w:t xml:space="preserve"> sequences re</w:t>
-      </w:r>
-      <w:r>
-        <w:t xml:space="preserve">mained for the initial </w:t>
+        <w:t>554</w:t>
+      </w:r>
+      <w:r>
+        <w:t xml:space="preserve"> sequences remained</w:t>
+      </w:r>
+      <w:r>
+        <w:t xml:space="preserve"> for the initial </w:t>
       </w:r>
       <w:r>
         <w:t>MSA.</w:t>
@@ -17196,10 +17224,7 @@
         <w:t xml:space="preserve"> (</w:t>
       </w:r>
       <w:r>
-        <w:rPr>
-          <w:highlight w:val="yellow"/>
-        </w:rPr>
-        <w:t>6,372</w:t>
+        <w:t>8,596</w:t>
       </w:r>
       <w:r>
         <w:t>)</w:t>
@@ -17214,7 +17239,10 @@
         <w:t xml:space="preserve"> </w:t>
       </w:r>
       <w:r>
-        <w:t>2) a separate R script removed</w:t>
+        <w:t>2)</w:t>
+      </w:r>
+      <w:r>
+        <w:t xml:space="preserve"> a separate R script removed</w:t>
       </w:r>
       <w:r>
         <w:t xml:space="preserve"> </w:t>
@@ -17244,59 +17272,64 @@
         <w:t xml:space="preserve">(see Methods). </w:t>
       </w:r>
       <w:r>
-        <w:t xml:space="preserve">The final </w:t>
-      </w:r>
-      <w:r>
-        <w:t xml:space="preserve">post-filtered </w:t>
-      </w:r>
-      <w:r>
-        <w:t>alignment contained</w:t>
+        <w:t>OD-</w:t>
+      </w:r>
+      <w:proofErr w:type="spellStart"/>
+      <w:r>
+        <w:t>seq</w:t>
+      </w:r>
+      <w:proofErr w:type="spellEnd"/>
+      <w:r>
+        <w:t xml:space="preserve"> removed 5 of the candidate structure sequences from the sequence list: </w:t>
+      </w:r>
+      <w:r>
+        <w:t>3QAY</w:t>
+      </w:r>
+      <w:r>
+        <w:t xml:space="preserve"> (a bacteriophage virus),</w:t>
+      </w:r>
+      <w:r>
+        <w:t xml:space="preserve"> 4LQ6, 7AGL, 7AGM</w:t>
+      </w:r>
+      <w:r>
+        <w:t xml:space="preserve"> (the three candidate sequences from the family</w:t>
       </w:r>
       <w:r>
         <w:t xml:space="preserve"> </w:t>
       </w:r>
-      <w:r>
-        <w:rPr>
-          <w:highlight w:val="yellow"/>
-        </w:rPr>
-        <w:t>26,236</w:t>
-      </w:r>
-      <w:r>
-        <w:t xml:space="preserve"> </w:t>
-      </w:r>
-      <w:commentRangeStart w:id="55"/>
-      <w:r>
-        <w:t>sequences</w:t>
-      </w:r>
-      <w:commentRangeEnd w:id="55"/>
-      <w:r>
-        <w:rPr>
-          <w:rStyle w:val="CommentReference"/>
-        </w:rPr>
-        <w:commentReference w:id="55"/>
-      </w:r>
-      <w:r>
-        <w:t xml:space="preserve"> and was </w:t>
-      </w:r>
-      <w:r>
-        <w:rPr>
-          <w:highlight w:val="yellow"/>
-        </w:rPr>
-        <w:t>377</w:t>
-      </w:r>
-      <w:r>
-        <w:t xml:space="preserve"> residues long including gaps.</w:t>
-      </w:r>
-    </w:p>
-    <w:p>
-      <w:r>
-        <w:t>As described by Modi and Dunbrack Jr in 2019</w:t>
+      <w:proofErr w:type="spellStart"/>
+      <w:r>
+        <w:t>Mycobacteriaceae</w:t>
+      </w:r>
+      <w:proofErr w:type="spellEnd"/>
+      <w:r>
+        <w:t>)</w:t>
+      </w:r>
+      <w:r>
+        <w:t xml:space="preserve">, </w:t>
+      </w:r>
+      <w:r>
+        <w:t>and 7B3N</w:t>
+      </w:r>
+      <w:r>
+        <w:t xml:space="preserve"> (from </w:t>
+      </w:r>
+      <w:proofErr w:type="spellStart"/>
+      <w:r>
+        <w:t>Thermaceae</w:t>
+      </w:r>
+      <w:proofErr w:type="spellEnd"/>
+      <w:r>
+        <w:t>, which is known to be distinct from other bacterial families through c</w:t>
+      </w:r>
+      <w:r>
+        <w:t>onserved signature insertions/deletions</w:t>
       </w:r>
       <w:r>
         <w:fldChar w:fldCharType="begin"/>
       </w:r>
       <w:r>
-        <w:instrText xml:space="preserve"> ADDIN ZOTERO_ITEM CSL_CITATION {"citationID":"f0m3e7k3","properties":{"formattedCitation":"\\super 28\\nosupersub{}","plainCitation":"28","noteIndex":0},"citationItems":[{"id":833,"uris":["http://zotero.org/users/10220467/items/WS8Z3JMD"],"itemData":{"id":833,"type":"article-journal","abstract":"Studies on the structures and functions of individual kinases have been used to understand the biological properties of other kinases that do not yet have experimental structures. The key factor in accurate inference by homology is an accurate sequence alignment. We present a parsimonious, structure-based multiple sequence alignment (MSA) of 497 human protein kinase domains excluding atypical kinases. The alignment is arranged in 17 blocks of conserved regions and unaligned blocks in between that contain insertions of varying lengths present in only a subset of kinases. The aligned blocks contain well-conserved elements of secondary structure and well-known functional motifs, such as the DFG and HRD motifs. From pairwise, all-against-all alignment of 272 human kinase structures, we estimate the accuracy of our MSA to be 97%. The remaining inaccuracy comes from a few structures with shifted elements of secondary structure, and from the boundaries of aligned and unaligned regions, where compromises need to be made to encompass the majority of kinases. A new phylogeny of the protein kinase domains in the human genome based on our alignment indicates that ten kinases previously labeled as “OTHER” can be confidently placed into the CAMK group. These kinases comprise the Aurora kinases, Polo kinases, and calcium/calmodulin-dependent kinase kinases.","container-title":"Scientific Reports","DOI":"10.1038/s41598-019-56499-4","ISSN":"2045-2322","issue":"1","journalAbbreviation":"Sci Rep","language":"en","license":"2019 The Author(s)","note":"publisher: Nature Publishing Group","page":"19790","source":"www.nature.com","title":"A Structurally-Validated Multiple Sequence Alignment of 497 Human Protein Kinase Domains","volume":"9","author":[{"family":"Modi","given":"Vivek"},{"family":"Dunbrack","given":"Roland L."}],"issued":{"date-parts":[["2019",12,24]]}}}],"schema":"https://github.com/citation-style-language/schema/raw/master/csl-citation.json"} </w:instrText>
+        <w:instrText xml:space="preserve"> ADDIN ZOTERO_ITEM CSL_CITATION {"citationID":"Ia58976i","properties":{"formattedCitation":"\\super 61\\nosupersub{}","plainCitation":"61","noteIndex":0},"citationItems":[{"id":855,"uris":["http://zotero.org/users/10220467/items/M3998WRD"],"itemData":{"id":855,"type":"article-journal","abstract":"The phylum “Deinococcus-Thermus” contains two heavily researched groups of extremophilic bacteria: the highly radioresistant order Deinococcales and the thermophilic order Thermales. Very few characteristics are known that are uniquely shared by members of the phylum “Deinococcus-Thermus”. Comprehensive phylogenetic and comparative analyses of &gt;65 “Deinococcus-Thermus” genomes reported here have identified numerous molecular signatures in the forms of conserved signature insertions/deletions (CSIs) and conserved signature proteins (CSPs), which provide distinguishing characteristics of the phylum “Deinococcus-Thermus” and its main groups. We have identified 58 unique CSIs and 155 unique CSPs that delineate different phylogenetic groups within the phylum. Of these identified traits, 24 CSIs and 29 CSPs are characteristic of the phylum “Deinococcus-Thermus” and they provide novel and reliable means to circumscribe/describe this phylum. An additional 3 CSIs and 3 CSPs are characteristic of the order Deinococcales, and 6 CSIs and 51 CSPs are characteristic of the order Thermales. The remaining 25 CSIs and 72 CSPs identified in this study are distinctive traits of genus level groups within the phylum “Deinococcus-Thermus”. The molecular characteristics identified in this work provide novel and independent support for the common ancestry of the members of the phylum “Deinococcus-Thermus” and provide a new means to distinguish the main constituent clades of the phylum. Additionally, the CSIs and CSPs identified in this work may play a role in the unique extremophilic adaptations of the members of this phylum and further functional analyses of these characteristics could provide novel biochemical insights into the unique adaptations found within the phylum “Deinococcus-Thermus”.","container-title":"Systematic and Applied Microbiology","DOI":"10.1016/j.syapm.2016.07.003","ISSN":"0723-2020","issue":"7","journalAbbreviation":"Systematic and Applied Microbiology","page":"453-463","source":"ScienceDirect","title":"Identification of distinctive molecular traits that are characteristic of the phylum “Deinococcus-Thermus” and distinguish its main constituent groups","volume":"39","author":[{"family":"Ho","given":"Jonathan"},{"family":"Adeolu","given":"Mobolaji"},{"family":"Khadka","given":"Bijendra"},{"family":"Gupta","given":"Radhey S."}],"issued":{"date-parts":[["2016",10,1]]}}}],"schema":"https://github.com/citation-style-language/schema/raw/master/csl-citation.json"} </w:instrText>
       </w:r>
       <w:r>
         <w:fldChar w:fldCharType="separate"/>
@@ -17308,13 +17341,93 @@
           <w:szCs w:val="24"/>
           <w:vertAlign w:val="superscript"/>
         </w:rPr>
+        <w:t>61</w:t>
+      </w:r>
+      <w:r>
+        <w:fldChar w:fldCharType="end"/>
+      </w:r>
+      <w:r>
+        <w:t>)</w:t>
+      </w:r>
+      <w:r>
+        <w:t xml:space="preserve">. </w:t>
+      </w:r>
+      <w:r>
+        <w:t xml:space="preserve">The final </w:t>
+      </w:r>
+      <w:r>
+        <w:t xml:space="preserve">post-filtered </w:t>
+      </w:r>
+      <w:r>
+        <w:t>alignment contained</w:t>
+      </w:r>
+      <w:r>
+        <w:t xml:space="preserve"> </w:t>
+      </w:r>
+      <w:r>
+        <w:rPr>
+          <w:highlight w:val="yellow"/>
+        </w:rPr>
+        <w:t>26,236</w:t>
+      </w:r>
+      <w:r>
+        <w:t xml:space="preserve"> </w:t>
+      </w:r>
+      <w:commentRangeStart w:id="55"/>
+      <w:r>
+        <w:t>sequences</w:t>
+      </w:r>
+      <w:commentRangeEnd w:id="55"/>
+      <w:r>
+        <w:rPr>
+          <w:rStyle w:val="CommentReference"/>
+        </w:rPr>
+        <w:commentReference w:id="55"/>
+      </w:r>
+      <w:r>
+        <w:t xml:space="preserve"> and was </w:t>
+      </w:r>
+      <w:r>
+        <w:rPr>
+          <w:highlight w:val="yellow"/>
+        </w:rPr>
+        <w:t>377</w:t>
+      </w:r>
+      <w:r>
+        <w:t xml:space="preserve"> residues long including gaps.</w:t>
+      </w:r>
+    </w:p>
+    <w:p>
+      <w:r>
+        <w:t>As described by Modi and Dunbrack Jr in 2019</w:t>
+      </w:r>
+      <w:r>
+        <w:fldChar w:fldCharType="begin"/>
+      </w:r>
+      <w:r>
+        <w:instrText xml:space="preserve"> ADDIN ZOTERO_ITEM CSL_CITATION {"citationID":"f0m3e7k3","properties":{"formattedCitation":"\\super 28\\nosupersub{}","plainCitation":"28","noteIndex":0},"citationItems":[{"id":833,"uris":["http://zotero.org/users/10220467/items/WS8Z3JMD"],"itemData":{"id":833,"type":"article-journal","abstract":"Studies on the structures and functions of individual kinases have been used to understand the biological properties of other kinases that do not yet have experimental structures. The key factor in accurate inference by homology is an accurate sequence alignment. We present a parsimonious, structure-based multiple sequence alignment (MSA) of 497 human protein kinase domains excluding atypical kinases. The alignment is arranged in 17 blocks of conserved regions and unaligned blocks in between that contain insertions of varying lengths present in only a subset of kinases. The aligned blocks contain well-conserved elements of secondary structure and well-known functional motifs, such as the DFG and HRD motifs. From pairwise, all-against-all alignment of 272 human kinase structures, we estimate the accuracy of our MSA to be 97%. The remaining inaccuracy comes from a few structures with shifted elements of secondary structure, and from the boundaries of aligned and unaligned regions, where compromises need to be made to encompass the majority of kinases. A new phylogeny of the protein kinase domains in the human genome based on our alignment indicates that ten kinases previously labeled as “OTHER” can be confidently placed into the CAMK group. These kinases comprise the Aurora kinases, Polo kinases, and calcium/calmodulin-dependent kinase kinases.","container-title":"Scientific Reports","DOI":"10.1038/s41598-019-56499-4","ISSN":"2045-2322","issue":"1","journalAbbreviation":"Sci Rep","language":"en","license":"2019 The Author(s)","note":"publisher: Nature Publishing Group","page":"19790","source":"www.nature.com","title":"A Structurally-Validated Multiple Sequence Alignment of 497 Human Protein Kinase Domains","volume":"9","author":[{"family":"Modi","given":"Vivek"},{"family":"Dunbrack","given":"Roland L."}],"issued":{"date-parts":[["2019",12,24]]}}}],"schema":"https://github.com/citation-style-language/schema/raw/master/csl-citation.json"} </w:instrText>
+      </w:r>
+      <w:r>
+        <w:fldChar w:fldCharType="separate"/>
+      </w:r>
+      <w:r>
+        <w:rPr>
+          <w:rFonts w:ascii="Calibri" w:hAnsi="Calibri" w:cs="Calibri"/>
+          <w:kern w:val="0"/>
+          <w:szCs w:val="24"/>
+          <w:vertAlign w:val="superscript"/>
+        </w:rPr>
         <w:t>28</w:t>
       </w:r>
       <w:r>
         <w:fldChar w:fldCharType="end"/>
       </w:r>
       <w:r>
-        <w:t xml:space="preserve">, the MSA was then validated by using a structural alignment of the 19 candidate structures by examining the conserved (aligned) residues in the structural alignment versus the sequence </w:t>
+        <w:t xml:space="preserve">, the MSA was then validated by using a structural alignment of the 19 candidate structures by examining the conserved (aligned) residues in the </w:t>
+      </w:r>
+      <w:r>
+        <w:lastRenderedPageBreak/>
+        <w:t xml:space="preserve">structural alignment versus the sequence </w:t>
       </w:r>
       <w:proofErr w:type="gramStart"/>
       <w:r>
@@ -17412,14 +17525,7 @@
         <w:rPr>
           <w:highlight w:val="yellow"/>
         </w:rPr>
-        <w:t xml:space="preserve"> alpha helix, anything else notable </w:t>
-      </w:r>
-      <w:r>
-        <w:rPr>
-          <w:highlight w:val="yellow"/>
-        </w:rPr>
-        <w:lastRenderedPageBreak/>
-        <w:t xml:space="preserve">about the region </w:t>
+        <w:t xml:space="preserve"> alpha helix, anything else notable about the region </w:t>
       </w:r>
       <w:proofErr w:type="spellStart"/>
       <w:r>
@@ -17822,6 +17928,7 @@
         </w:numPr>
       </w:pPr>
       <w:r>
+        <w:lastRenderedPageBreak/>
         <w:t>Conversion of sequence features of possible interest to classification model</w:t>
       </w:r>
       <w:r>
@@ -17890,11 +17997,7 @@
       </w:r>
       <w:proofErr w:type="gramEnd"/>
       <w:r>
-        <w:t xml:space="preserve"> that could also be </w:t>
-      </w:r>
-      <w:r>
-        <w:lastRenderedPageBreak/>
-        <w:t xml:space="preserve">interesting – is there another feature of the structure which is at play in invoking these different functions? </w:t>
+        <w:t xml:space="preserve"> that could also be interesting – is there another feature of the structure which is at play in invoking these different functions? </w:t>
       </w:r>
     </w:p>
     <w:p>
@@ -18264,6 +18367,7 @@
         </w:numPr>
       </w:pPr>
       <w:r>
+        <w:lastRenderedPageBreak/>
         <w:t xml:space="preserve">Quick note: searched 3NE8 in PDB on </w:t>
       </w:r>
       <w:proofErr w:type="spellStart"/>
@@ -18364,7 +18468,6 @@
         </w:numPr>
       </w:pPr>
       <w:r>
-        <w:lastRenderedPageBreak/>
         <w:t xml:space="preserve">Data sense check: Do these structures have the same patterns as expected from experimental data? What does the </w:t>
       </w:r>
       <w:proofErr w:type="spellStart"/>
@@ -18986,6 +19089,7 @@
           <w:szCs w:val="20"/>
           <w:lang w:val="en-US"/>
         </w:rPr>
+        <w:lastRenderedPageBreak/>
         <w:t xml:space="preserve">242 domain architectures, 29,000+ protein structures (9 reviewed by </w:t>
       </w:r>
       <w:proofErr w:type="spellStart"/>
@@ -19169,7 +19273,6 @@
           <w:color w:val="000000" w:themeColor="text1"/>
           <w:lang w:val="en-US"/>
         </w:rPr>
-        <w:lastRenderedPageBreak/>
         <w:t xml:space="preserve">3 instances in the PDB and 14 predicted </w:t>
       </w:r>
       <w:proofErr w:type="spellStart"/>
@@ -19689,6 +19792,7 @@
         </w:numPr>
       </w:pPr>
       <w:r>
+        <w:lastRenderedPageBreak/>
         <w:t xml:space="preserve">Including </w:t>
       </w:r>
       <w:proofErr w:type="spellStart"/>
@@ -19755,11 +19859,7 @@
       </w:r>
       <w:proofErr w:type="gramEnd"/>
       <w:r>
-        <w:t xml:space="preserve"> notable that these did not appear in initial similarity searches and do not have a zinc </w:t>
-      </w:r>
-      <w:r>
-        <w:lastRenderedPageBreak/>
-        <w:t xml:space="preserve">ion ligand listed in their PDB entries list the others, instead having a sodium ion. What might this mean? </w:t>
+        <w:t xml:space="preserve"> notable that these did not appear in initial similarity searches and do not have a zinc ion ligand listed in their PDB entries list the others, instead having a sodium ion. What might this mean? </w:t>
       </w:r>
     </w:p>
     <w:p>
@@ -20258,6 +20358,7 @@
         </w:numPr>
       </w:pPr>
       <w:r>
+        <w:lastRenderedPageBreak/>
         <w:t>Gram positive/negative splitting</w:t>
       </w:r>
     </w:p>
@@ -20296,7 +20397,6 @@
         </w:numPr>
       </w:pPr>
       <w:r>
-        <w:lastRenderedPageBreak/>
         <w:t xml:space="preserve">Insertion region identification and what that means in relation to the clusters the insertions were found </w:t>
       </w:r>
       <w:proofErr w:type="gramStart"/>
@@ -20431,7 +20531,30 @@
       </w:r>
       <w:r>
         <w:tab/>
-        <w:t xml:space="preserve">Marchler-Bauer, A., Derbyshire, M.K., Gonzales, N.R., Lu, S., Chitsaz, F., Geer, L.Y., Geer, R.C., He, J., Gwadz, M., Hurwitz, D.I., et al. (2015). CDD: NCBI’s conserved domain database. Nucleic Acids Res. </w:t>
+      </w:r>
+      <w:proofErr w:type="spellStart"/>
+      <w:r>
+        <w:t>Marchler</w:t>
+      </w:r>
+      <w:proofErr w:type="spellEnd"/>
+      <w:r>
+        <w:t xml:space="preserve">-Bauer, A., Derbyshire, M.K., Gonzales, N.R., Lu, S., </w:t>
+      </w:r>
+      <w:proofErr w:type="spellStart"/>
+      <w:r>
+        <w:t>Chitsaz</w:t>
+      </w:r>
+      <w:proofErr w:type="spellEnd"/>
+      <w:r>
+        <w:t xml:space="preserve">, F., Geer, L.Y., Geer, R.C., He, J., </w:t>
+      </w:r>
+      <w:proofErr w:type="spellStart"/>
+      <w:r>
+        <w:t>Gwadz</w:t>
+      </w:r>
+      <w:proofErr w:type="spellEnd"/>
+      <w:r>
+        <w:t xml:space="preserve">, M., Hurwitz, D.I., et al. (2015). CDD: NCBI’s conserved domain database. Nucleic Acids Res. </w:t>
       </w:r>
       <w:r>
         <w:rPr>
@@ -20441,7 +20564,15 @@
         <w:t>43</w:t>
       </w:r>
       <w:r>
-        <w:t>, D222-226. 10.1093/nar/gku1221.</w:t>
+        <w:t>, D222-226. 10.1093/</w:t>
+      </w:r>
+      <w:proofErr w:type="spellStart"/>
+      <w:r>
+        <w:t>nar</w:t>
+      </w:r>
+      <w:proofErr w:type="spellEnd"/>
+      <w:r>
+        <w:t>/gku1221.</w:t>
       </w:r>
     </w:p>
     <w:p>
@@ -20453,7 +20584,31 @@
       </w:r>
       <w:r>
         <w:tab/>
-        <w:t>Kerff, F., Rocaboy, M., Herman, R., Sauvage, E., and Charlier, P. (2013). Crystal structure of the E. coli N-acetylmuramoyl-L-alanine amidase AmiC. https://doi.org/10.2210/pdb4bin/pdb.</w:t>
+        <w:t xml:space="preserve">Kerff, F., </w:t>
+      </w:r>
+      <w:proofErr w:type="spellStart"/>
+      <w:r>
+        <w:t>Rocaboy</w:t>
+      </w:r>
+      <w:proofErr w:type="spellEnd"/>
+      <w:r>
+        <w:t>, M., Herman, R., Sauvage, E., and Charlier, P. (2013). Crystal structure of the E. coli N-</w:t>
+      </w:r>
+      <w:proofErr w:type="spellStart"/>
+      <w:r>
+        <w:t>acetylmuramoyl</w:t>
+      </w:r>
+      <w:proofErr w:type="spellEnd"/>
+      <w:r>
+        <w:t xml:space="preserve">-L-alanine amidase </w:t>
+      </w:r>
+      <w:proofErr w:type="spellStart"/>
+      <w:r>
+        <w:t>AmiC</w:t>
+      </w:r>
+      <w:proofErr w:type="spellEnd"/>
+      <w:r>
+        <w:t>. https://doi.org/10.2210/pdb4bin/pdb.</w:t>
       </w:r>
     </w:p>
     <w:p>
@@ -20465,7 +20620,54 @@
       </w:r>
       <w:r>
         <w:tab/>
-        <w:t xml:space="preserve">Rocaboy, M., Herman, R., Sauvage, E., Remaut, H., Moonens, K., Terrak, M., Charlier, P., and Kerff, F. (2013). The crystal structure of the cell division amidase AmiC reveals the fold of the AMIN domain, a new peptidoglycan binding domain. Mol. Microbiol. </w:t>
+      </w:r>
+      <w:proofErr w:type="spellStart"/>
+      <w:r>
+        <w:t>Rocaboy</w:t>
+      </w:r>
+      <w:proofErr w:type="spellEnd"/>
+      <w:r>
+        <w:t xml:space="preserve">, M., Herman, R., Sauvage, E., </w:t>
+      </w:r>
+      <w:proofErr w:type="spellStart"/>
+      <w:r>
+        <w:t>Remaut</w:t>
+      </w:r>
+      <w:proofErr w:type="spellEnd"/>
+      <w:r>
+        <w:t xml:space="preserve">, H., </w:t>
+      </w:r>
+      <w:proofErr w:type="spellStart"/>
+      <w:r>
+        <w:t>Moonens</w:t>
+      </w:r>
+      <w:proofErr w:type="spellEnd"/>
+      <w:r>
+        <w:t xml:space="preserve">, K., </w:t>
+      </w:r>
+      <w:proofErr w:type="spellStart"/>
+      <w:r>
+        <w:t>Terrak</w:t>
+      </w:r>
+      <w:proofErr w:type="spellEnd"/>
+      <w:r>
+        <w:t xml:space="preserve">, M., Charlier, P., and Kerff, F. (2013). The crystal structure of the cell division amidase </w:t>
+      </w:r>
+      <w:proofErr w:type="spellStart"/>
+      <w:r>
+        <w:t>AmiC</w:t>
+      </w:r>
+      <w:proofErr w:type="spellEnd"/>
+      <w:r>
+        <w:t xml:space="preserve"> reveals the fold of the AMIN domain, a new peptidoglycan binding domain. Mol. </w:t>
+      </w:r>
+      <w:proofErr w:type="spellStart"/>
+      <w:r>
+        <w:t>Microbiol</w:t>
+      </w:r>
+      <w:proofErr w:type="spellEnd"/>
+      <w:r>
+        <w:t xml:space="preserve">. </w:t>
       </w:r>
       <w:r>
         <w:rPr>
@@ -20487,7 +20689,23 @@
       </w:r>
       <w:r>
         <w:tab/>
-        <w:t xml:space="preserve">Berman, H.M., Westbrook, J., Feng, Z., Gilliland, G., Bhat, T.N., Weissig, H., Shindyalov, I.N., and Bourne, P.E. (2000). The Protein Data Bank. Nucleic Acids Res. </w:t>
+        <w:t xml:space="preserve">Berman, H.M., Westbrook, J., Feng, Z., Gilliland, G., Bhat, T.N., </w:t>
+      </w:r>
+      <w:proofErr w:type="spellStart"/>
+      <w:r>
+        <w:t>Weissig</w:t>
+      </w:r>
+      <w:proofErr w:type="spellEnd"/>
+      <w:r>
+        <w:t xml:space="preserve">, H., </w:t>
+      </w:r>
+      <w:proofErr w:type="spellStart"/>
+      <w:r>
+        <w:t>Shindyalov</w:t>
+      </w:r>
+      <w:proofErr w:type="spellEnd"/>
+      <w:r>
+        <w:t xml:space="preserve">, I.N., and Bourne, P.E. (2000). The Protein Data Bank. Nucleic Acids Res. </w:t>
       </w:r>
       <w:r>
         <w:rPr>
@@ -20497,7 +20715,15 @@
         <w:t>28</w:t>
       </w:r>
       <w:r>
-        <w:t>, 235–242. 10.1093/nar/28.1.235.</w:t>
+        <w:t>, 235–242. 10.1093/</w:t>
+      </w:r>
+      <w:proofErr w:type="spellStart"/>
+      <w:r>
+        <w:t>nar</w:t>
+      </w:r>
+      <w:proofErr w:type="spellEnd"/>
+      <w:r>
+        <w:t>/28.1.235.</w:t>
       </w:r>
     </w:p>
     <w:p>
@@ -20505,6 +20731,7 @@
         <w:pStyle w:val="Bibliography"/>
       </w:pPr>
       <w:r>
+        <w:lastRenderedPageBreak/>
         <w:t>5.</w:t>
       </w:r>
       <w:r>
@@ -20531,7 +20758,15 @@
       </w:r>
       <w:r>
         <w:tab/>
-        <w:t xml:space="preserve">Andreeva, A., Howorth, D., Chothia, C., Kulesha, E., and Murzin, A.G. (2014). SCOP2 prototype: a new approach to protein structure mining. Nucleic Acids Res. </w:t>
+        <w:t xml:space="preserve">Andreeva, A., Howorth, D., Chothia, C., </w:t>
+      </w:r>
+      <w:proofErr w:type="spellStart"/>
+      <w:r>
+        <w:t>Kulesha</w:t>
+      </w:r>
+      <w:proofErr w:type="spellEnd"/>
+      <w:r>
+        <w:t xml:space="preserve">, E., and Murzin, A.G. (2014). SCOP2 prototype: a new approach to protein structure mining. Nucleic Acids Res. </w:t>
       </w:r>
       <w:r>
         <w:rPr>
@@ -20541,7 +20776,15 @@
         <w:t>42</w:t>
       </w:r>
       <w:r>
-        <w:t>, D310–D314. 10.1093/nar/gkt1242.</w:t>
+        <w:t>, D310–D314. 10.1093/</w:t>
+      </w:r>
+      <w:proofErr w:type="spellStart"/>
+      <w:r>
+        <w:t>nar</w:t>
+      </w:r>
+      <w:proofErr w:type="spellEnd"/>
+      <w:r>
+        <w:t>/gkt1242.</w:t>
       </w:r>
     </w:p>
     <w:p>
@@ -20549,12 +20792,19 @@
         <w:pStyle w:val="Bibliography"/>
       </w:pPr>
       <w:r>
-        <w:lastRenderedPageBreak/>
         <w:t>7.</w:t>
       </w:r>
       <w:r>
         <w:tab/>
-        <w:t xml:space="preserve">Andreeva, A., Kulesha, E., Gough, J., and Murzin, A.G. (2020). The SCOP database in 2020: expanded classification of representative family and superfamily domains of known protein structures. Nucleic Acids Res. </w:t>
+        <w:t xml:space="preserve">Andreeva, A., </w:t>
+      </w:r>
+      <w:proofErr w:type="spellStart"/>
+      <w:r>
+        <w:t>Kulesha</w:t>
+      </w:r>
+      <w:proofErr w:type="spellEnd"/>
+      <w:r>
+        <w:t xml:space="preserve">, E., Gough, J., and Murzin, A.G. (2020). The SCOP database in 2020: expanded classification of representative family and superfamily domains of known protein structures. Nucleic Acids Res. </w:t>
       </w:r>
       <w:r>
         <w:rPr>
@@ -20564,7 +20814,15 @@
         <w:t>48</w:t>
       </w:r>
       <w:r>
-        <w:t>, D376–D382. 10.1093/nar/gkz1064.</w:t>
+        <w:t>, D376–D382. 10.1093/</w:t>
+      </w:r>
+      <w:proofErr w:type="spellStart"/>
+      <w:r>
+        <w:t>nar</w:t>
+      </w:r>
+      <w:proofErr w:type="spellEnd"/>
+      <w:r>
+        <w:t>/gkz1064.</w:t>
       </w:r>
     </w:p>
     <w:p>
@@ -20576,7 +20834,39 @@
       </w:r>
       <w:r>
         <w:tab/>
-        <w:t xml:space="preserve">Mistry, J., Chuguransky, S., Williams, L., Qureshi, M., Salazar, G.A., Sonnhammer, E.L.L., Tosatto, S.C.E., Paladin, L., Raj, S., Richardson, L.J., et al. (2021). Pfam: The protein families database in 2021. Nucleic Acids Res. </w:t>
+        <w:t xml:space="preserve">Mistry, J., </w:t>
+      </w:r>
+      <w:proofErr w:type="spellStart"/>
+      <w:r>
+        <w:t>Chuguransky</w:t>
+      </w:r>
+      <w:proofErr w:type="spellEnd"/>
+      <w:r>
+        <w:t xml:space="preserve">, S., Williams, L., Qureshi, M., Salazar, G.A., </w:t>
+      </w:r>
+      <w:proofErr w:type="spellStart"/>
+      <w:r>
+        <w:t>Sonnhammer</w:t>
+      </w:r>
+      <w:proofErr w:type="spellEnd"/>
+      <w:r>
+        <w:t xml:space="preserve">, E.L.L., </w:t>
+      </w:r>
+      <w:proofErr w:type="spellStart"/>
+      <w:r>
+        <w:t>Tosatto</w:t>
+      </w:r>
+      <w:proofErr w:type="spellEnd"/>
+      <w:r>
+        <w:t xml:space="preserve">, S.C.E., Paladin, L., Raj, S., Richardson, L.J., et al. (2021). </w:t>
+      </w:r>
+      <w:proofErr w:type="spellStart"/>
+      <w:r>
+        <w:t>Pfam</w:t>
+      </w:r>
+      <w:proofErr w:type="spellEnd"/>
+      <w:r>
+        <w:t xml:space="preserve">: The protein families database in 2021. Nucleic Acids Res. </w:t>
       </w:r>
       <w:r>
         <w:rPr>
@@ -20586,7 +20876,15 @@
         <w:t>49</w:t>
       </w:r>
       <w:r>
-        <w:t>, D412–D419. 10.1093/nar/gkaa913.</w:t>
+        <w:t>, D412–D419. 10.1093/</w:t>
+      </w:r>
+      <w:proofErr w:type="spellStart"/>
+      <w:r>
+        <w:t>nar</w:t>
+      </w:r>
+      <w:proofErr w:type="spellEnd"/>
+      <w:r>
+        <w:t>/gkaa913.</w:t>
       </w:r>
     </w:p>
     <w:p>
@@ -20598,7 +20896,31 @@
       </w:r>
       <w:r>
         <w:tab/>
-        <w:t xml:space="preserve">Paysan-Lafosse, T., Blum, M., Chuguransky, S., Grego, T., Pinto, B.L., Salazar, G.A., Bileschi, M.L., Bork, P., Bridge, A., Colwell, L., et al. (2023). InterPro in 2022. Nucleic Acids Res. </w:t>
+        <w:t xml:space="preserve">Paysan-Lafosse, T., Blum, M., </w:t>
+      </w:r>
+      <w:proofErr w:type="spellStart"/>
+      <w:r>
+        <w:t>Chuguransky</w:t>
+      </w:r>
+      <w:proofErr w:type="spellEnd"/>
+      <w:r>
+        <w:t xml:space="preserve">, S., Grego, T., Pinto, B.L., Salazar, G.A., </w:t>
+      </w:r>
+      <w:proofErr w:type="spellStart"/>
+      <w:r>
+        <w:t>Bileschi</w:t>
+      </w:r>
+      <w:proofErr w:type="spellEnd"/>
+      <w:r>
+        <w:t xml:space="preserve">, M.L., Bork, P., Bridge, A., Colwell, L., et al. (2023). </w:t>
+      </w:r>
+      <w:proofErr w:type="spellStart"/>
+      <w:r>
+        <w:t>InterPro</w:t>
+      </w:r>
+      <w:proofErr w:type="spellEnd"/>
+      <w:r>
+        <w:t xml:space="preserve"> in 2022. Nucleic Acids Res. </w:t>
       </w:r>
       <w:r>
         <w:rPr>
@@ -20608,7 +20930,15 @@
         <w:t>51</w:t>
       </w:r>
       <w:r>
-        <w:t>, D418–D427. 10.1093/nar/gkac993.</w:t>
+        <w:t>, D418–D427. 10.1093/</w:t>
+      </w:r>
+      <w:proofErr w:type="spellStart"/>
+      <w:r>
+        <w:t>nar</w:t>
+      </w:r>
+      <w:proofErr w:type="spellEnd"/>
+      <w:r>
+        <w:t>/gkac993.</w:t>
       </w:r>
     </w:p>
     <w:p>
@@ -20664,7 +20994,30 @@
       </w:r>
       <w:r>
         <w:tab/>
-        <w:t xml:space="preserve">Krissinel, E., and Henrick, K. (2004). Secondary-structure matching (SSM), a new tool for fast protein structure alignment in three dimensions. Acta Crystallogr. D Biol. Crystallogr. </w:t>
+      </w:r>
+      <w:proofErr w:type="spellStart"/>
+      <w:r>
+        <w:t>Krissinel</w:t>
+      </w:r>
+      <w:proofErr w:type="spellEnd"/>
+      <w:r>
+        <w:t xml:space="preserve">, E., and Henrick, K. (2004). Secondary-structure matching (SSM), a new tool for fast protein structure alignment in three dimensions. Acta </w:t>
+      </w:r>
+      <w:proofErr w:type="spellStart"/>
+      <w:r>
+        <w:t>Crystallogr</w:t>
+      </w:r>
+      <w:proofErr w:type="spellEnd"/>
+      <w:r>
+        <w:t xml:space="preserve">. D Biol. </w:t>
+      </w:r>
+      <w:proofErr w:type="spellStart"/>
+      <w:r>
+        <w:t>Crystallogr</w:t>
+      </w:r>
+      <w:proofErr w:type="spellEnd"/>
+      <w:r>
+        <w:t xml:space="preserve">. </w:t>
       </w:r>
       <w:r>
         <w:rPr>
@@ -20686,7 +21039,14 @@
       </w:r>
       <w:r>
         <w:tab/>
-        <w:t>Krissinel, E., and Henrick, K. (2005). Multiple Alignment of Protein Structures in Three Dimensions. In Computational Life Sciences, M. R. Berthold, R. C. Glen, K. Diederichs, O. Kohlbacher, and I. Fischer, eds. (Springer), pp. 67–78. 10.1007/11560500_7.</w:t>
+      </w:r>
+      <w:proofErr w:type="spellStart"/>
+      <w:r>
+        <w:t>Krissinel</w:t>
+      </w:r>
+      <w:proofErr w:type="spellEnd"/>
+      <w:r>
+        <w:t>, E., and Henrick, K. (2005). Multiple Alignment of Protein Structures in Three Dimensions. In Computational Life Sciences, M. R. Berthold, R. C. Glen, K. Diederichs, O. Kohlbacher, and I. Fischer, eds. (Springer), pp. 67–78. 10.1007/11560500_7.</w:t>
       </w:r>
     </w:p>
     <w:p>
@@ -20698,7 +21058,31 @@
       </w:r>
       <w:r>
         <w:tab/>
-        <w:t xml:space="preserve">O’Leary, N.A., Wright, M.W., Brister, J.R., Ciufo, S., Haddad, D., McVeigh, R., Rajput, B., Robbertse, B., Smith-White, B., Ako-Adjei, D., et al. (2016). Reference sequence (RefSeq) database at NCBI: current status, taxonomic expansion, and functional annotation. Nucleic Acids Res. </w:t>
+        <w:t xml:space="preserve">O’Leary, N.A., Wright, M.W., Brister, J.R., Ciufo, S., Haddad, D., McVeigh, R., Rajput, B., Robbertse, B., Smith-White, B., </w:t>
+      </w:r>
+      <w:proofErr w:type="spellStart"/>
+      <w:r>
+        <w:t>Ako</w:t>
+      </w:r>
+      <w:proofErr w:type="spellEnd"/>
+      <w:r>
+        <w:t>-Adjei, D., et al. (2016). Reference sequence (</w:t>
+      </w:r>
+      <w:proofErr w:type="spellStart"/>
+      <w:r>
+        <w:t>RefSeq</w:t>
+      </w:r>
+      <w:proofErr w:type="spellEnd"/>
+      <w:r>
+        <w:t xml:space="preserve">) database at NCBI: </w:t>
+      </w:r>
+      <w:proofErr w:type="gramStart"/>
+      <w:r>
+        <w:t>current status</w:t>
+      </w:r>
+      <w:proofErr w:type="gramEnd"/>
+      <w:r>
+        <w:t xml:space="preserve">, taxonomic expansion, and functional annotation. Nucleic Acids Res. </w:t>
       </w:r>
       <w:r>
         <w:rPr>
@@ -20708,7 +21092,15 @@
         <w:t>44</w:t>
       </w:r>
       <w:r>
-        <w:t>, D733-745. 10.1093/nar/gkv1189.</w:t>
+        <w:t>, D733-745. 10.1093/</w:t>
+      </w:r>
+      <w:proofErr w:type="spellStart"/>
+      <w:r>
+        <w:t>nar</w:t>
+      </w:r>
+      <w:proofErr w:type="spellEnd"/>
+      <w:r>
+        <w:t>/gkv1189.</w:t>
       </w:r>
     </w:p>
     <w:p>
@@ -20730,7 +21122,15 @@
         <w:t>39</w:t>
       </w:r>
       <w:r>
-        <w:t>, W29–W37. 10.1093/nar/gkr367.</w:t>
+        <w:t>, W29–W37. 10.1093/</w:t>
+      </w:r>
+      <w:proofErr w:type="spellStart"/>
+      <w:r>
+        <w:t>nar</w:t>
+      </w:r>
+      <w:proofErr w:type="spellEnd"/>
+      <w:r>
+        <w:t>/gkr367.</w:t>
       </w:r>
     </w:p>
     <w:p>
@@ -20742,7 +21142,15 @@
       </w:r>
       <w:r>
         <w:tab/>
-        <w:t xml:space="preserve">Pettersen, E.F., Goddard, T.D., Huang, C.C., Couch, G.S., Greenblatt, D.M., Meng, E.C., and Ferrin, T.E. (2004). UCSF Chimera--a visualization system for exploratory research and analysis. J. Comput. Chem. </w:t>
+        <w:t xml:space="preserve">Pettersen, E.F., Goddard, T.D., Huang, C.C., Couch, G.S., Greenblatt, D.M., Meng, E.C., and Ferrin, T.E. (2004). UCSF Chimera--a visualization system for exploratory research and analysis. J. </w:t>
+      </w:r>
+      <w:proofErr w:type="spellStart"/>
+      <w:r>
+        <w:t>Comput</w:t>
+      </w:r>
+      <w:proofErr w:type="spellEnd"/>
+      <w:r>
+        <w:t xml:space="preserve">. Chem. </w:t>
       </w:r>
       <w:r>
         <w:rPr>
@@ -20782,11 +21190,20 @@
         <w:pStyle w:val="Bibliography"/>
       </w:pPr>
       <w:r>
+        <w:lastRenderedPageBreak/>
         <w:t>18.</w:t>
       </w:r>
       <w:r>
         <w:tab/>
-        <w:t xml:space="preserve">Zhang, C., Shine, M., Pyle, A.M., and Zhang, Y. (2022). US-align: universal structure alignments of proteins, nucleic acids, and macromolecular complexes. Nat. Methods </w:t>
+        <w:t>Zhang, C., Shine, M., Pyle, A.M., and Zhang, Y. (2022). US-</w:t>
+      </w:r>
+      <w:proofErr w:type="gramStart"/>
+      <w:r>
+        <w:t>align:</w:t>
+      </w:r>
+      <w:proofErr w:type="gramEnd"/>
+      <w:r>
+        <w:t xml:space="preserve"> universal structure alignments of proteins, nucleic acids, and macromolecular complexes. Nat. Methods </w:t>
       </w:r>
       <w:r>
         <w:rPr>
@@ -20808,7 +21225,23 @@
       </w:r>
       <w:r>
         <w:tab/>
-        <w:t xml:space="preserve">Cock, P.J.A., Antao, T., Chang, J.T., Chapman, B.A., Cox, C.J., Dalke, A., Friedberg, I., Hamelryck, T., Kauff, F., Wilczynski, B., et al. (2009). Biopython: freely available Python tools for computational molecular biology and bioinformatics. Bioinformatics </w:t>
+        <w:t xml:space="preserve">Cock, P.J.A., Antao, T., Chang, J.T., Chapman, B.A., Cox, C.J., Dalke, A., Friedberg, I., </w:t>
+      </w:r>
+      <w:proofErr w:type="spellStart"/>
+      <w:r>
+        <w:t>Hamelryck</w:t>
+      </w:r>
+      <w:proofErr w:type="spellEnd"/>
+      <w:r>
+        <w:t xml:space="preserve">, T., Kauff, F., Wilczynski, B., et al. (2009). </w:t>
+      </w:r>
+      <w:proofErr w:type="spellStart"/>
+      <w:r>
+        <w:t>Biopython</w:t>
+      </w:r>
+      <w:proofErr w:type="spellEnd"/>
+      <w:r>
+        <w:t xml:space="preserve">: freely available Python tools for computational molecular biology and bioinformatics. Bioinformatics </w:t>
       </w:r>
       <w:r>
         <w:rPr>
@@ -20826,12 +21259,27 @@
         <w:pStyle w:val="Bibliography"/>
       </w:pPr>
       <w:r>
-        <w:lastRenderedPageBreak/>
         <w:t>20.</w:t>
       </w:r>
       <w:r>
         <w:tab/>
-        <w:t xml:space="preserve">Sayers, E.W., Bolton, E.E., Brister, J.R., Canese, K., Chan, J., Comeau, D.C., Connor, R., Funk, K., Kelly, C., Kim, S., et al. (2022). Database resources of the national center for biotechnology information. Nucleic Acids Res. </w:t>
+        <w:t xml:space="preserve">Sayers, E.W., Bolton, E.E., Brister, J.R., </w:t>
+      </w:r>
+      <w:proofErr w:type="spellStart"/>
+      <w:r>
+        <w:t>Canese</w:t>
+      </w:r>
+      <w:proofErr w:type="spellEnd"/>
+      <w:r>
+        <w:t xml:space="preserve">, K., Chan, J., Comeau, D.C., Connor, R., Funk, K., Kelly, C., Kim, S., et al. (2022). Database resources of the national </w:t>
+      </w:r>
+      <w:proofErr w:type="spellStart"/>
+      <w:r>
+        <w:t>center</w:t>
+      </w:r>
+      <w:proofErr w:type="spellEnd"/>
+      <w:r>
+        <w:t xml:space="preserve"> for biotechnology information. Nucleic Acids Res. </w:t>
       </w:r>
       <w:r>
         <w:rPr>
@@ -20841,7 +21289,15 @@
         <w:t>50</w:t>
       </w:r>
       <w:r>
-        <w:t>, D20–D26. 10.1093/nar/gkab1112.</w:t>
+        <w:t>, D20–D26. 10.1093/</w:t>
+      </w:r>
+      <w:proofErr w:type="spellStart"/>
+      <w:r>
+        <w:t>nar</w:t>
+      </w:r>
+      <w:proofErr w:type="spellEnd"/>
+      <w:r>
+        <w:t>/gkab1112.</w:t>
       </w:r>
     </w:p>
     <w:p>
@@ -20853,7 +21309,14 @@
       </w:r>
       <w:r>
         <w:tab/>
-        <w:t xml:space="preserve">Federhen, S. (2012). The NCBI Taxonomy database. Nucleic Acids Res. </w:t>
+      </w:r>
+      <w:proofErr w:type="spellStart"/>
+      <w:r>
+        <w:t>Federhen</w:t>
+      </w:r>
+      <w:proofErr w:type="spellEnd"/>
+      <w:r>
+        <w:t xml:space="preserve">, S. (2012). The NCBI Taxonomy database. Nucleic Acids Res. </w:t>
       </w:r>
       <w:r>
         <w:rPr>
@@ -20863,7 +21326,15 @@
         <w:t>40</w:t>
       </w:r>
       <w:r>
-        <w:t>, D136-143. 10.1093/nar/gkr1178.</w:t>
+        <w:t>, D136-143. 10.1093/</w:t>
+      </w:r>
+      <w:proofErr w:type="spellStart"/>
+      <w:r>
+        <w:t>nar</w:t>
+      </w:r>
+      <w:proofErr w:type="spellEnd"/>
+      <w:r>
+        <w:t>/gkr1178.</w:t>
       </w:r>
     </w:p>
     <w:p>
@@ -20875,7 +21346,47 @@
       </w:r>
       <w:r>
         <w:tab/>
-        <w:t xml:space="preserve">Schoch, C.L., Ciufo, S., Domrachev, M., Hotton, C.L., Kannan, S., Khovanskaya, R., Leipe, D., Mcveigh, R., O’Neill, K., Robbertse, B., et al. (2020). NCBI Taxonomy: a comprehensive update on curation, resources and tools. Database J. Biol. Databases Curation </w:t>
+        <w:t xml:space="preserve">Schoch, C.L., Ciufo, S., </w:t>
+      </w:r>
+      <w:proofErr w:type="spellStart"/>
+      <w:r>
+        <w:t>Domrachev</w:t>
+      </w:r>
+      <w:proofErr w:type="spellEnd"/>
+      <w:r>
+        <w:t xml:space="preserve">, M., Hotton, C.L., Kannan, S., </w:t>
+      </w:r>
+      <w:proofErr w:type="spellStart"/>
+      <w:r>
+        <w:t>Khovanskaya</w:t>
+      </w:r>
+      <w:proofErr w:type="spellEnd"/>
+      <w:r>
+        <w:t xml:space="preserve">, R., </w:t>
+      </w:r>
+      <w:proofErr w:type="spellStart"/>
+      <w:r>
+        <w:t>Leipe</w:t>
+      </w:r>
+      <w:proofErr w:type="spellEnd"/>
+      <w:r>
+        <w:t xml:space="preserve">, D., </w:t>
+      </w:r>
+      <w:proofErr w:type="spellStart"/>
+      <w:r>
+        <w:t>Mcveigh</w:t>
+      </w:r>
+      <w:proofErr w:type="spellEnd"/>
+      <w:r>
+        <w:t xml:space="preserve">, R., O’Neill, K., Robbertse, B., et al. (2020). NCBI Taxonomy: a comprehensive update on curation, </w:t>
+      </w:r>
+      <w:proofErr w:type="gramStart"/>
+      <w:r>
+        <w:t>resources</w:t>
+      </w:r>
+      <w:proofErr w:type="gramEnd"/>
+      <w:r>
+        <w:t xml:space="preserve"> and tools. Database J. Biol. Databases Curation </w:t>
       </w:r>
       <w:r>
         <w:rPr>
@@ -20897,7 +21408,15 @@
       </w:r>
       <w:r>
         <w:tab/>
-        <w:t xml:space="preserve">Sakamoto, T., and Ortega, J.M. (2021). Taxallnomy: an extension of NCBI Taxonomy that produces a hierarchically complete taxonomic tree. BMC Bioinformatics </w:t>
+        <w:t xml:space="preserve">Sakamoto, T., and Ortega, J.M. (2021). </w:t>
+      </w:r>
+      <w:proofErr w:type="spellStart"/>
+      <w:r>
+        <w:t>Taxallnomy</w:t>
+      </w:r>
+      <w:proofErr w:type="spellEnd"/>
+      <w:r>
+        <w:t xml:space="preserve">: an extension of NCBI Taxonomy that produces a hierarchically complete taxonomic tree. BMC Bioinformatics </w:t>
       </w:r>
       <w:r>
         <w:rPr>
@@ -20919,7 +21438,15 @@
       </w:r>
       <w:r>
         <w:tab/>
-        <w:t xml:space="preserve">Berends, M.S., Luz, C.F., Friedrich, A.W., Sinha, B.N.M., Albers, C.J., and Glasner, C. (2022). AMR: An R Package for Working with Antimicrobial Resistance Data. J. Stat. Softw. </w:t>
+        <w:t xml:space="preserve">Berends, M.S., Luz, C.F., Friedrich, A.W., Sinha, B.N.M., Albers, C.J., and Glasner, C. (2022). AMR: An R Package for Working with Antimicrobial Resistance Data. J. Stat. </w:t>
+      </w:r>
+      <w:proofErr w:type="spellStart"/>
+      <w:r>
+        <w:t>Softw</w:t>
+      </w:r>
+      <w:proofErr w:type="spellEnd"/>
+      <w:r>
+        <w:t xml:space="preserve">. </w:t>
       </w:r>
       <w:r>
         <w:rPr>
@@ -20929,7 +21456,15 @@
         <w:t>104</w:t>
       </w:r>
       <w:r>
-        <w:t>, 1–31. 10.18637/jss.v104.i03.</w:t>
+        <w:t>, 1–31. 10.18637/</w:t>
+      </w:r>
+      <w:proofErr w:type="gramStart"/>
+      <w:r>
+        <w:t>jss.v104.i</w:t>
+      </w:r>
+      <w:proofErr w:type="gramEnd"/>
+      <w:r>
+        <w:t>03.</w:t>
       </w:r>
     </w:p>
     <w:p>
@@ -20941,7 +21476,22 @@
       </w:r>
       <w:r>
         <w:tab/>
-        <w:t xml:space="preserve">Lassmann, T. (2020). Kalign 3: multiple sequence alignment of large datasets. Bioinformatics </w:t>
+      </w:r>
+      <w:proofErr w:type="spellStart"/>
+      <w:r>
+        <w:t>Lassmann</w:t>
+      </w:r>
+      <w:proofErr w:type="spellEnd"/>
+      <w:r>
+        <w:t xml:space="preserve">, T. (2020). </w:t>
+      </w:r>
+      <w:proofErr w:type="spellStart"/>
+      <w:r>
+        <w:t>Kalign</w:t>
+      </w:r>
+      <w:proofErr w:type="spellEnd"/>
+      <w:r>
+        <w:t xml:space="preserve"> 3: multiple sequence alignment of large datasets. Bioinformatics </w:t>
       </w:r>
       <w:r>
         <w:rPr>
@@ -20963,7 +21513,15 @@
       </w:r>
       <w:r>
         <w:tab/>
-        <w:t xml:space="preserve">Jehl, P., Sievers, F., and Higgins, D.G. (2015). OD-seq: outlier detection in multiple sequence alignments. BMC Bioinformatics </w:t>
+        <w:t>Jehl, P., Sievers, F., and Higgins, D.G. (2015). OD-</w:t>
+      </w:r>
+      <w:proofErr w:type="spellStart"/>
+      <w:r>
+        <w:t>seq</w:t>
+      </w:r>
+      <w:proofErr w:type="spellEnd"/>
+      <w:r>
+        <w:t xml:space="preserve">: outlier detection in multiple sequence alignments. BMC Bioinformatics </w:t>
       </w:r>
       <w:r>
         <w:rPr>
@@ -20985,7 +21543,15 @@
       </w:r>
       <w:r>
         <w:tab/>
-        <w:t xml:space="preserve">Waterhouse, A.M., Procter, J.B., Martin, D.M.A., Clamp, M., and Barton, G.J. (2009). Jalview Version 2—a multiple sequence alignment editor and analysis workbench. Bioinformatics </w:t>
+        <w:t xml:space="preserve">Waterhouse, A.M., Procter, J.B., Martin, D.M.A., Clamp, M., and Barton, G.J. (2009). </w:t>
+      </w:r>
+      <w:proofErr w:type="spellStart"/>
+      <w:r>
+        <w:t>Jalview</w:t>
+      </w:r>
+      <w:proofErr w:type="spellEnd"/>
+      <w:r>
+        <w:t xml:space="preserve"> Version 2—a multiple sequence alignment editor and analysis workbench. Bioinformatics </w:t>
       </w:r>
       <w:r>
         <w:rPr>
@@ -21007,7 +21573,15 @@
       </w:r>
       <w:r>
         <w:tab/>
-        <w:t xml:space="preserve">Modi, V., and Dunbrack, R.L. (2019). A Structurally-Validated Multiple Sequence Alignment of 497 Human Protein Kinase Domains. Sci. Rep. </w:t>
+        <w:t xml:space="preserve">Modi, V., and Dunbrack, R.L. (2019). A </w:t>
+      </w:r>
+      <w:proofErr w:type="gramStart"/>
+      <w:r>
+        <w:t>Structurally-Validated</w:t>
+      </w:r>
+      <w:proofErr w:type="gramEnd"/>
+      <w:r>
+        <w:t xml:space="preserve"> Multiple Sequence Alignment of 497 Human Protein Kinase Domains. Sci. Rep. </w:t>
       </w:r>
       <w:r>
         <w:rPr>
@@ -21029,7 +21603,23 @@
       </w:r>
       <w:r>
         <w:tab/>
-        <w:t xml:space="preserve">Crooks, G.E., Hon, G., Chandonia, J.-M., and Brenner, S.E. (2004). WebLogo: A Sequence Logo Generator. Genome Res. </w:t>
+        <w:t xml:space="preserve">Crooks, G.E., Hon, G., </w:t>
+      </w:r>
+      <w:proofErr w:type="spellStart"/>
+      <w:r>
+        <w:t>Chandonia</w:t>
+      </w:r>
+      <w:proofErr w:type="spellEnd"/>
+      <w:r>
+        <w:t xml:space="preserve">, J.-M., and Brenner, S.E. (2004). </w:t>
+      </w:r>
+      <w:proofErr w:type="spellStart"/>
+      <w:r>
+        <w:t>WebLogo</w:t>
+      </w:r>
+      <w:proofErr w:type="spellEnd"/>
+      <w:r>
+        <w:t xml:space="preserve">: A Sequence Logo Generator. Genome Res. </w:t>
       </w:r>
       <w:r>
         <w:rPr>
@@ -21051,7 +21641,22 @@
       </w:r>
       <w:r>
         <w:tab/>
-        <w:t xml:space="preserve">Troshin, P.V., Procter, J.B., and Barton, G.J. (2011). Java bioinformatics analysis web services for multiple sequence alignment—JABAWS:MSA. Bioinformatics </w:t>
+      </w:r>
+      <w:proofErr w:type="spellStart"/>
+      <w:r>
+        <w:t>Troshin</w:t>
+      </w:r>
+      <w:proofErr w:type="spellEnd"/>
+      <w:r>
+        <w:t>, P.V., Procter, J.B., and Barton, G.J. (2011). Java bioinformatics analysis web services for multiple sequence alignment—</w:t>
+      </w:r>
+      <w:proofErr w:type="gramStart"/>
+      <w:r>
+        <w:t>JABAWS:MSA</w:t>
+      </w:r>
+      <w:proofErr w:type="gramEnd"/>
+      <w:r>
+        <w:t xml:space="preserve">. Bioinformatics </w:t>
       </w:r>
       <w:r>
         <w:rPr>
@@ -21073,7 +21678,30 @@
       </w:r>
       <w:r>
         <w:tab/>
-        <w:t xml:space="preserve">Troshin, P.V., Procter, J.B., Sherstnev, A., Barton, D.L., Madeira, F., and Barton, G.J. (2018). JABAWS 2.2 distributed web services for Bioinformatics: protein disorder, conservation and RNA secondary structure. Bioinformatics </w:t>
+      </w:r>
+      <w:proofErr w:type="spellStart"/>
+      <w:r>
+        <w:t>Troshin</w:t>
+      </w:r>
+      <w:proofErr w:type="spellEnd"/>
+      <w:r>
+        <w:t xml:space="preserve">, P.V., Procter, J.B., </w:t>
+      </w:r>
+      <w:proofErr w:type="spellStart"/>
+      <w:r>
+        <w:t>Sherstnev</w:t>
+      </w:r>
+      <w:proofErr w:type="spellEnd"/>
+      <w:r>
+        <w:t xml:space="preserve">, A., Barton, D.L., Madeira, F., and Barton, G.J. (2018). JABAWS 2.2 distributed web services for Bioinformatics: protein disorder, </w:t>
+      </w:r>
+      <w:proofErr w:type="gramStart"/>
+      <w:r>
+        <w:t>conservation</w:t>
+      </w:r>
+      <w:proofErr w:type="gramEnd"/>
+      <w:r>
+        <w:t xml:space="preserve"> and RNA secondary structure. Bioinformatics </w:t>
       </w:r>
       <w:r>
         <w:rPr>
@@ -21091,11 +21719,35 @@
         <w:pStyle w:val="Bibliography"/>
       </w:pPr>
       <w:r>
+        <w:lastRenderedPageBreak/>
         <w:t>32.</w:t>
       </w:r>
       <w:r>
         <w:tab/>
-        <w:t xml:space="preserve">Usenik, A., Renko, M., Mihelič, M., Lindič, N., Borišek, J., Perdih, A., Pretnar, G., Müller, U., and Turk, D. (2017). The CWB2 Cell Wall-Anchoring Module Is Revealed by the Crystal Structures of the Clostridium difficile Cell Wall Proteins Cwp8 and Cwp6. Structure </w:t>
+      </w:r>
+      <w:proofErr w:type="spellStart"/>
+      <w:r>
+        <w:t>Usenik</w:t>
+      </w:r>
+      <w:proofErr w:type="spellEnd"/>
+      <w:r>
+        <w:t xml:space="preserve">, A., Renko, M., Mihelič, M., Lindič, N., </w:t>
+      </w:r>
+      <w:proofErr w:type="spellStart"/>
+      <w:r>
+        <w:t>Borišek</w:t>
+      </w:r>
+      <w:proofErr w:type="spellEnd"/>
+      <w:r>
+        <w:t xml:space="preserve">, J., </w:t>
+      </w:r>
+      <w:proofErr w:type="spellStart"/>
+      <w:r>
+        <w:t>Perdih</w:t>
+      </w:r>
+      <w:proofErr w:type="spellEnd"/>
+      <w:r>
+        <w:t xml:space="preserve">, A., Pretnar, G., Müller, U., and Turk, D. (2017). The CWB2 Cell Wall-Anchoring Module Is Revealed by the Crystal Structures of the Clostridium difficile Cell Wall Proteins Cwp8 and Cwp6. Structure </w:t>
       </w:r>
       <w:r>
         <w:rPr>
@@ -21117,7 +21769,15 @@
       </w:r>
       <w:r>
         <w:tab/>
-        <w:t>Renko, M., Usenik, A., and Turk, D. (2017). Cwp6 from Clostridium difficile.</w:t>
+        <w:t xml:space="preserve">Renko, M., </w:t>
+      </w:r>
+      <w:proofErr w:type="spellStart"/>
+      <w:r>
+        <w:t>Usenik</w:t>
+      </w:r>
+      <w:proofErr w:type="spellEnd"/>
+      <w:r>
+        <w:t>, A., and Turk, D. (2017). Cwp6 from Clostridium difficile.</w:t>
       </w:r>
     </w:p>
     <w:p>
@@ -21129,7 +21789,23 @@
       </w:r>
       <w:r>
         <w:tab/>
-        <w:t>Freitag-Pohl, S., and Pohl, E. (2022). AmiP amidase-3 from Thermus parvatiensis.</w:t>
+        <w:t xml:space="preserve">Freitag-Pohl, S., and Pohl, E. (2022). </w:t>
+      </w:r>
+      <w:proofErr w:type="spellStart"/>
+      <w:r>
+        <w:t>AmiP</w:t>
+      </w:r>
+      <w:proofErr w:type="spellEnd"/>
+      <w:r>
+        <w:t xml:space="preserve"> amidase-3 from Thermus </w:t>
+      </w:r>
+      <w:proofErr w:type="spellStart"/>
+      <w:r>
+        <w:t>parvatiensis</w:t>
+      </w:r>
+      <w:proofErr w:type="spellEnd"/>
+      <w:r>
+        <w:t>.</w:t>
       </w:r>
     </w:p>
     <w:p>
@@ -21137,12 +21813,82 @@
         <w:pStyle w:val="Bibliography"/>
       </w:pPr>
       <w:r>
-        <w:lastRenderedPageBreak/>
         <w:t>35.</w:t>
       </w:r>
       <w:r>
         <w:tab/>
-        <w:t xml:space="preserve">Jasilionis, A., Plotka, M., Wang, L., Dorawa, S., Lange, J., Watzlawick, H., van den Bergh, T., Vroling, B., Altenbuchner, J., Kaczorowska, A.-K., et al. (2023). AmiP from hyperthermophilic Thermus parvatiensis prophage is a thermoactive and ultrathermostable peptidoglycan lytic amidase. Protein Sci. Publ. Protein Soc. </w:t>
+      </w:r>
+      <w:proofErr w:type="spellStart"/>
+      <w:r>
+        <w:t>Jasilionis</w:t>
+      </w:r>
+      <w:proofErr w:type="spellEnd"/>
+      <w:r>
+        <w:t xml:space="preserve">, A., </w:t>
+      </w:r>
+      <w:proofErr w:type="spellStart"/>
+      <w:r>
+        <w:t>Plotka</w:t>
+      </w:r>
+      <w:proofErr w:type="spellEnd"/>
+      <w:r>
+        <w:t xml:space="preserve">, M., Wang, L., </w:t>
+      </w:r>
+      <w:proofErr w:type="spellStart"/>
+      <w:r>
+        <w:t>Dorawa</w:t>
+      </w:r>
+      <w:proofErr w:type="spellEnd"/>
+      <w:r>
+        <w:t xml:space="preserve">, S., Lange, J., Watzlawick, H., van den Bergh, T., </w:t>
+      </w:r>
+      <w:proofErr w:type="spellStart"/>
+      <w:r>
+        <w:t>Vroling</w:t>
+      </w:r>
+      <w:proofErr w:type="spellEnd"/>
+      <w:r>
+        <w:t xml:space="preserve">, B., Altenbuchner, J., Kaczorowska, A.-K., et al. (2023). </w:t>
+      </w:r>
+      <w:proofErr w:type="spellStart"/>
+      <w:r>
+        <w:t>AmiP</w:t>
+      </w:r>
+      <w:proofErr w:type="spellEnd"/>
+      <w:r>
+        <w:t xml:space="preserve"> from </w:t>
+      </w:r>
+      <w:proofErr w:type="spellStart"/>
+      <w:r>
+        <w:t>hyperthermophilic</w:t>
+      </w:r>
+      <w:proofErr w:type="spellEnd"/>
+      <w:r>
+        <w:t xml:space="preserve"> Thermus </w:t>
+      </w:r>
+      <w:proofErr w:type="spellStart"/>
+      <w:r>
+        <w:t>parvatiensis</w:t>
+      </w:r>
+      <w:proofErr w:type="spellEnd"/>
+      <w:r>
+        <w:t xml:space="preserve"> prophage is a </w:t>
+      </w:r>
+      <w:proofErr w:type="spellStart"/>
+      <w:r>
+        <w:t>thermoactive</w:t>
+      </w:r>
+      <w:proofErr w:type="spellEnd"/>
+      <w:r>
+        <w:t xml:space="preserve"> and </w:t>
+      </w:r>
+      <w:proofErr w:type="spellStart"/>
+      <w:r>
+        <w:t>ultrathermostable</w:t>
+      </w:r>
+      <w:proofErr w:type="spellEnd"/>
+      <w:r>
+        <w:t xml:space="preserve"> peptidoglycan lytic amidase. Protein Sci. Publ. Protein Soc. </w:t>
       </w:r>
       <w:r>
         <w:rPr>
@@ -21164,7 +21910,39 @@
       </w:r>
       <w:r>
         <w:tab/>
-        <w:t>Zhang, R., Zhou, M., Bargassa, M., Joachimiak, A., and Midwest Center for Structural Genomics (2011). The crystal structure of the putative N-acetylmuramoyl-L-alanine amidase from Neisseria meningitidis.</w:t>
+        <w:t xml:space="preserve">Zhang, R., Zhou, M., </w:t>
+      </w:r>
+      <w:proofErr w:type="spellStart"/>
+      <w:r>
+        <w:t>Bargassa</w:t>
+      </w:r>
+      <w:proofErr w:type="spellEnd"/>
+      <w:r>
+        <w:t xml:space="preserve">, M., </w:t>
+      </w:r>
+      <w:proofErr w:type="spellStart"/>
+      <w:r>
+        <w:t>Joachimiak</w:t>
+      </w:r>
+      <w:proofErr w:type="spellEnd"/>
+      <w:r>
+        <w:t xml:space="preserve">, A., and Midwest </w:t>
+      </w:r>
+      <w:proofErr w:type="spellStart"/>
+      <w:r>
+        <w:t>Center</w:t>
+      </w:r>
+      <w:proofErr w:type="spellEnd"/>
+      <w:r>
+        <w:t xml:space="preserve"> for Structural Genomics (2011). The crystal structure of the putative N-</w:t>
+      </w:r>
+      <w:proofErr w:type="spellStart"/>
+      <w:r>
+        <w:t>acetylmuramoyl</w:t>
+      </w:r>
+      <w:proofErr w:type="spellEnd"/>
+      <w:r>
+        <w:t>-L-alanine amidase from Neisseria meningitidis.</w:t>
       </w:r>
     </w:p>
     <w:p>
@@ -21176,7 +21954,15 @@
       </w:r>
       <w:r>
         <w:tab/>
-        <w:t>Page, J.E., Skiba, M.A., Kruse, A.C., and Walker, S. (2022). Structure of the S. aureus amidase LytH and activator ActH extracellular domains.</w:t>
+        <w:t xml:space="preserve">Page, J.E., Skiba, M.A., Kruse, A.C., and Walker, S. (2022). Structure of the S. aureus amidase LytH and activator </w:t>
+      </w:r>
+      <w:proofErr w:type="spellStart"/>
+      <w:r>
+        <w:t>ActH</w:t>
+      </w:r>
+      <w:proofErr w:type="spellEnd"/>
+      <w:r>
+        <w:t xml:space="preserve"> extracellular domains.</w:t>
       </w:r>
     </w:p>
     <w:p>
@@ -21210,7 +21996,31 @@
       </w:r>
       <w:r>
         <w:tab/>
-        <w:t>Tan, K., Mulligan, R., Kwon, K., Anderson, W., Joachimiak, A., and Center for Structural Genomics of Infectious Diseases (2014). The crystal structure of N-acetylmuramoyl-L-alanine amidase from Clostridium difficile 630.</w:t>
+        <w:t xml:space="preserve">Tan, K., Mulligan, R., Kwon, K., Anderson, W., </w:t>
+      </w:r>
+      <w:proofErr w:type="spellStart"/>
+      <w:r>
+        <w:t>Joachimiak</w:t>
+      </w:r>
+      <w:proofErr w:type="spellEnd"/>
+      <w:r>
+        <w:t xml:space="preserve">, A., and </w:t>
+      </w:r>
+      <w:proofErr w:type="spellStart"/>
+      <w:r>
+        <w:t>Center</w:t>
+      </w:r>
+      <w:proofErr w:type="spellEnd"/>
+      <w:r>
+        <w:t xml:space="preserve"> for Structural Genomics of Infectious Diseases (2014). The crystal structure of N-</w:t>
+      </w:r>
+      <w:proofErr w:type="spellStart"/>
+      <w:r>
+        <w:t>acetylmuramoyl</w:t>
+      </w:r>
+      <w:proofErr w:type="spellEnd"/>
+      <w:r>
+        <w:t>-L-alanine amidase from Clostridium difficile 630.</w:t>
       </w:r>
     </w:p>
     <w:p>
@@ -21222,7 +22032,23 @@
       </w:r>
       <w:r>
         <w:tab/>
-        <w:t>Büttner, F.M., and Stehle, T. (2016). N-acetylmuramoyl-L-alanine amidase AmiC2 of Nostoc punctiforme.</w:t>
+        <w:t>Büttner, F.M., and Stehle, T. (2016). N-</w:t>
+      </w:r>
+      <w:proofErr w:type="spellStart"/>
+      <w:r>
+        <w:t>acetylmuramoyl</w:t>
+      </w:r>
+      <w:proofErr w:type="spellEnd"/>
+      <w:r>
+        <w:t xml:space="preserve">-L-alanine amidase AmiC2 of Nostoc </w:t>
+      </w:r>
+      <w:proofErr w:type="spellStart"/>
+      <w:r>
+        <w:t>punctiforme</w:t>
+      </w:r>
+      <w:proofErr w:type="spellEnd"/>
+      <w:r>
+        <w:t>.</w:t>
       </w:r>
     </w:p>
     <w:p>
@@ -21234,7 +22060,31 @@
       </w:r>
       <w:r>
         <w:tab/>
-        <w:t xml:space="preserve">Büttner, F.M., Faulhaber, K., Forchhammer, K., Maldener, I., and Stehle, T. (2016). Enabling cell–cell communication via nanopore formation: structure, function and localization of the unique cell wall amidase AmiC2 of Nostoc punctiforme. FEBS J. </w:t>
+        <w:t xml:space="preserve">Büttner, F.M., Faulhaber, K., Forchhammer, K., </w:t>
+      </w:r>
+      <w:proofErr w:type="spellStart"/>
+      <w:r>
+        <w:t>Maldener</w:t>
+      </w:r>
+      <w:proofErr w:type="spellEnd"/>
+      <w:r>
+        <w:t xml:space="preserve">, I., and Stehle, T. (2016). Enabling cell–cell communication via nanopore formation: structure, </w:t>
+      </w:r>
+      <w:proofErr w:type="gramStart"/>
+      <w:r>
+        <w:t>function</w:t>
+      </w:r>
+      <w:proofErr w:type="gramEnd"/>
+      <w:r>
+        <w:t xml:space="preserve"> and localization of the unique cell wall amidase AmiC2 of Nostoc </w:t>
+      </w:r>
+      <w:proofErr w:type="spellStart"/>
+      <w:r>
+        <w:t>punctiforme</w:t>
+      </w:r>
+      <w:proofErr w:type="spellEnd"/>
+      <w:r>
+        <w:t xml:space="preserve">. FEBS J. </w:t>
       </w:r>
       <w:r>
         <w:rPr>
@@ -21256,7 +22106,39 @@
       </w:r>
       <w:r>
         <w:tab/>
-        <w:t>Tan, K., Rakowski, E., Buck, K., Joachimiak, A., and Midwest Center for Structural Genomics (2010). The crystal structure of a domain from N-acetylmuramoyl-l-alanine amidase of Bartonella henselae str. Houston-1.</w:t>
+        <w:t xml:space="preserve">Tan, K., Rakowski, E., Buck, K., </w:t>
+      </w:r>
+      <w:proofErr w:type="spellStart"/>
+      <w:r>
+        <w:t>Joachimiak</w:t>
+      </w:r>
+      <w:proofErr w:type="spellEnd"/>
+      <w:r>
+        <w:t xml:space="preserve">, A., and Midwest </w:t>
+      </w:r>
+      <w:proofErr w:type="spellStart"/>
+      <w:r>
+        <w:t>Center</w:t>
+      </w:r>
+      <w:proofErr w:type="spellEnd"/>
+      <w:r>
+        <w:t xml:space="preserve"> for Structural Genomics (2010). The crystal structure of a domain from N-</w:t>
+      </w:r>
+      <w:proofErr w:type="spellStart"/>
+      <w:r>
+        <w:t>acetylmuramoyl</w:t>
+      </w:r>
+      <w:proofErr w:type="spellEnd"/>
+      <w:r>
+        <w:t xml:space="preserve">-l-alanine amidase of Bartonella </w:t>
+      </w:r>
+      <w:proofErr w:type="spellStart"/>
+      <w:r>
+        <w:t>henselae</w:t>
+      </w:r>
+      <w:proofErr w:type="spellEnd"/>
+      <w:r>
+        <w:t xml:space="preserve"> str. Houston-1.</w:t>
       </w:r>
     </w:p>
     <w:p>
@@ -21268,7 +22150,23 @@
       </w:r>
       <w:r>
         <w:tab/>
-        <w:t xml:space="preserve">Yang, D.C., Tan, K., Joachimiak, A., and Bernhardt, T.G. (2012). A conformational switch controls cell wall-remodelling enzymes required for bacterial cell division. Mol. Microbiol. </w:t>
+        <w:t xml:space="preserve">Yang, D.C., Tan, K., </w:t>
+      </w:r>
+      <w:proofErr w:type="spellStart"/>
+      <w:r>
+        <w:t>Joachimiak</w:t>
+      </w:r>
+      <w:proofErr w:type="spellEnd"/>
+      <w:r>
+        <w:t xml:space="preserve">, A., and Bernhardt, T.G. (2012). A conformational switch controls cell wall-remodelling enzymes required for bacterial cell division. Mol. </w:t>
+      </w:r>
+      <w:proofErr w:type="spellStart"/>
+      <w:r>
+        <w:t>Microbiol</w:t>
+      </w:r>
+      <w:proofErr w:type="spellEnd"/>
+      <w:r>
+        <w:t xml:space="preserve">. </w:t>
       </w:r>
       <w:r>
         <w:rPr>
@@ -21278,8 +22176,13 @@
         <w:t>85</w:t>
       </w:r>
       <w:r>
-        <w:t>, 768–781. 10.1111/j.1365-2958.2012.08138.x.</w:t>
-      </w:r>
+        <w:t>, 768–781. 10.1111/j.1365-2958.2012.</w:t>
+      </w:r>
+      <w:proofErr w:type="gramStart"/>
+      <w:r>
+        <w:t>08138.x.</w:t>
+      </w:r>
+      <w:proofErr w:type="gramEnd"/>
     </w:p>
     <w:p>
       <w:pPr>
@@ -21290,7 +22193,15 @@
       </w:r>
       <w:r>
         <w:tab/>
-        <w:t>Prigozhin, D.M., Mavrici, D., Huizar, J.P., Vansell, H.J., Alber, T., and TB Structural Genomics Consortium (2013). Structure of the Mycobacterium tuberculosis peptidoglycan amidase Rv3717 in complex with L-Alanine-iso-D-Glutamine reaction product.</w:t>
+        <w:t xml:space="preserve">Prigozhin, D.M., </w:t>
+      </w:r>
+      <w:proofErr w:type="spellStart"/>
+      <w:r>
+        <w:t>Mavrici</w:t>
+      </w:r>
+      <w:proofErr w:type="spellEnd"/>
+      <w:r>
+        <w:t>, D., Huizar, J.P., Vansell, H.J., Alber, T., and TB Structural Genomics Consortium (2013). Structure of the Mycobacterium tuberculosis peptidoglycan amidase Rv3717 in complex with L-Alanine-iso-D-Glutamine reaction product.</w:t>
       </w:r>
     </w:p>
     <w:p>
@@ -21302,7 +22213,15 @@
       </w:r>
       <w:r>
         <w:tab/>
-        <w:t xml:space="preserve">Prigozhin, D.M., Mavrici, D., Huizar, J.P., Vansell, H.J., and Alber, T. (2013). Structural and Biochemical Analyses of Mycobacterium tuberculosis N-Acetylmuramyl-l-alanine Amidase Rv3717 Point to a Role in Peptidoglycan Fragment Recycling *. J. Biol. Chem. </w:t>
+        <w:t xml:space="preserve">Prigozhin, D.M., </w:t>
+      </w:r>
+      <w:proofErr w:type="spellStart"/>
+      <w:r>
+        <w:t>Mavrici</w:t>
+      </w:r>
+      <w:proofErr w:type="spellEnd"/>
+      <w:r>
+        <w:t xml:space="preserve">, D., Huizar, J.P., Vansell, H.J., and Alber, T. (2013). Structural and Biochemical Analyses of Mycobacterium tuberculosis N-Acetylmuramyl-l-alanine Amidase Rv3717 Point to a Role in Peptidoglycan Fragment Recycling *. J. Biol. Chem. </w:t>
       </w:r>
       <w:r>
         <w:rPr>
@@ -21320,11 +22239,65 @@
         <w:pStyle w:val="Bibliography"/>
       </w:pPr>
       <w:r>
+        <w:lastRenderedPageBreak/>
         <w:t>46.</w:t>
       </w:r>
       <w:r>
         <w:tab/>
-        <w:t>Yamane, T., Koyama, Y., Nojiri, Y., Hikage, T., Akita, M., Suzuki, A., Shirai, T., Ise, F., Shida, T., and Sekiguchi, J. (2003). Structure of the catalytic domain of CwlV, N-acetylmuramoyl-L-alanine amidase from Bacillus(Paenibacillus) polymyxa var.colistinus.</w:t>
+        <w:t xml:space="preserve">Yamane, T., Koyama, Y., Nojiri, Y., </w:t>
+      </w:r>
+      <w:proofErr w:type="spellStart"/>
+      <w:r>
+        <w:t>Hikage</w:t>
+      </w:r>
+      <w:proofErr w:type="spellEnd"/>
+      <w:r>
+        <w:t xml:space="preserve">, T., Akita, M., Suzuki, A., Shirai, T., Ise, F., Shida, T., and Sekiguchi, J. (2003). Structure of the catalytic domain of </w:t>
+      </w:r>
+      <w:proofErr w:type="spellStart"/>
+      <w:r>
+        <w:t>CwlV</w:t>
+      </w:r>
+      <w:proofErr w:type="spellEnd"/>
+      <w:r>
+        <w:t>, N-</w:t>
+      </w:r>
+      <w:proofErr w:type="spellStart"/>
+      <w:r>
+        <w:t>acetylmuramoyl</w:t>
+      </w:r>
+      <w:proofErr w:type="spellEnd"/>
+      <w:r>
+        <w:t xml:space="preserve">-L-alanine amidase from </w:t>
+      </w:r>
+      <w:proofErr w:type="gramStart"/>
+      <w:r>
+        <w:t>Bacillus(</w:t>
+      </w:r>
+      <w:proofErr w:type="spellStart"/>
+      <w:proofErr w:type="gramEnd"/>
+      <w:r>
+        <w:t>Paenibacillus</w:t>
+      </w:r>
+      <w:proofErr w:type="spellEnd"/>
+      <w:r>
+        <w:t xml:space="preserve">) </w:t>
+      </w:r>
+      <w:proofErr w:type="spellStart"/>
+      <w:r>
+        <w:t>polymyxa</w:t>
+      </w:r>
+      <w:proofErr w:type="spellEnd"/>
+      <w:r>
+        <w:t xml:space="preserve"> </w:t>
+      </w:r>
+      <w:proofErr w:type="spellStart"/>
+      <w:r>
+        <w:t>var.colistinus</w:t>
+      </w:r>
+      <w:proofErr w:type="spellEnd"/>
+      <w:r>
+        <w:t>.</w:t>
       </w:r>
     </w:p>
     <w:p>
@@ -21336,7 +22309,15 @@
       </w:r>
       <w:r>
         <w:tab/>
-        <w:t>Kumar, A., Kumar, S., Kumar, D., Mishra, A., Dewangan, R.P., Shrivastava, P., Ramachandran, S., and Taneja, B. (2013). Crystal structure of Rv3717 reveals a novel amidase from M. tuberculosis.</w:t>
+        <w:t xml:space="preserve">Kumar, A., Kumar, S., Kumar, D., Mishra, A., </w:t>
+      </w:r>
+      <w:proofErr w:type="spellStart"/>
+      <w:r>
+        <w:t>Dewangan</w:t>
+      </w:r>
+      <w:proofErr w:type="spellEnd"/>
+      <w:r>
+        <w:t>, R.P., Shrivastava, P., Ramachandran, S., and Taneja, B. (2013). Crystal structure of Rv3717 reveals a novel amidase from M. tuberculosis.</w:t>
       </w:r>
     </w:p>
     <w:p>
@@ -21344,12 +22325,35 @@
         <w:pStyle w:val="Bibliography"/>
       </w:pPr>
       <w:r>
-        <w:lastRenderedPageBreak/>
         <w:t>48.</w:t>
       </w:r>
       <w:r>
         <w:tab/>
-        <w:t xml:space="preserve">Kumar, A., Kumar, S., Kumar, D., Mishra, A., Dewangan, R.P., Shrivastava, P., Ramachandran, S., and Taneja, B. (2013). The structure of Rv3717 reveals a novel amidase from Mycobacterium tuberculosis. Acta Crystallogr. D Biol. Crystallogr. </w:t>
+        <w:t xml:space="preserve">Kumar, A., Kumar, S., Kumar, D., Mishra, A., </w:t>
+      </w:r>
+      <w:proofErr w:type="spellStart"/>
+      <w:r>
+        <w:t>Dewangan</w:t>
+      </w:r>
+      <w:proofErr w:type="spellEnd"/>
+      <w:r>
+        <w:t xml:space="preserve">, R.P., Shrivastava, P., Ramachandran, S., and Taneja, B. (2013). The structure of Rv3717 reveals a novel amidase from Mycobacterium tuberculosis. Acta </w:t>
+      </w:r>
+      <w:proofErr w:type="spellStart"/>
+      <w:r>
+        <w:t>Crystallogr</w:t>
+      </w:r>
+      <w:proofErr w:type="spellEnd"/>
+      <w:r>
+        <w:t xml:space="preserve">. D Biol. </w:t>
+      </w:r>
+      <w:proofErr w:type="spellStart"/>
+      <w:r>
+        <w:t>Crystallogr</w:t>
+      </w:r>
+      <w:proofErr w:type="spellEnd"/>
+      <w:r>
+        <w:t xml:space="preserve">. </w:t>
       </w:r>
       <w:r>
         <w:rPr>
@@ -21371,7 +22375,15 @@
       </w:r>
       <w:r>
         <w:tab/>
-        <w:t>Prigozhin, D.M., Mavrici, D., Huizar, J.P., Vansell, H.J., Alber, T., and TB Structural Genomics Consortium (2013). Structure of the reduced, metal-free form of Mycobacterium tuberculosis peptidoglycan amidase Rv3717.</w:t>
+        <w:t xml:space="preserve">Prigozhin, D.M., </w:t>
+      </w:r>
+      <w:proofErr w:type="spellStart"/>
+      <w:r>
+        <w:t>Mavrici</w:t>
+      </w:r>
+      <w:proofErr w:type="spellEnd"/>
+      <w:r>
+        <w:t>, D., Huizar, J.P., Vansell, H.J., Alber, T., and TB Structural Genomics Consortium (2013). Structure of the reduced, metal-free form of Mycobacterium tuberculosis peptidoglycan amidase Rv3717.</w:t>
       </w:r>
     </w:p>
     <w:p>
@@ -21383,7 +22395,15 @@
       </w:r>
       <w:r>
         <w:tab/>
-        <w:t>Prigozhin, D.M., Mavrici, D., Huizar, J.P., Vansell, H.J., Alber, T., and TB Structural Genomics Consortium (2013). Structure of the reduced, Zn-bound form of Mycobacterium tuberculosis peptidoglycan amidase Rv3717.</w:t>
+        <w:t xml:space="preserve">Prigozhin, D.M., </w:t>
+      </w:r>
+      <w:proofErr w:type="spellStart"/>
+      <w:r>
+        <w:t>Mavrici</w:t>
+      </w:r>
+      <w:proofErr w:type="spellEnd"/>
+      <w:r>
+        <w:t>, D., Huizar, J.P., Vansell, H.J., Alber, T., and TB Structural Genomics Consortium (2013). Structure of the reduced, Zn-bound form of Mycobacterium tuberculosis peptidoglycan amidase Rv3717.</w:t>
       </w:r>
     </w:p>
     <w:p>
@@ -21395,7 +22415,23 @@
       </w:r>
       <w:r>
         <w:tab/>
-        <w:t>Blaise, M. (2020). crystal structure of the N-acetylmuramyl-L-alanine amidase, Ami1, from Mycobacterium abscessus bound to L-Alanine-D-isoglutamine.</w:t>
+        <w:t xml:space="preserve">Blaise, M. (2020). crystal structure of the N-acetylmuramyl-L-alanine amidase, Ami1, from Mycobacterium </w:t>
+      </w:r>
+      <w:proofErr w:type="spellStart"/>
+      <w:r>
+        <w:t>abscessus</w:t>
+      </w:r>
+      <w:proofErr w:type="spellEnd"/>
+      <w:r>
+        <w:t xml:space="preserve"> bound to L-Alanine-D-</w:t>
+      </w:r>
+      <w:proofErr w:type="spellStart"/>
+      <w:r>
+        <w:t>isoglutamine</w:t>
+      </w:r>
+      <w:proofErr w:type="spellEnd"/>
+      <w:r>
+        <w:t>.</w:t>
       </w:r>
     </w:p>
     <w:p>
@@ -21407,7 +22443,54 @@
       </w:r>
       <w:r>
         <w:tab/>
-        <w:t xml:space="preserve">Küssau, T., Van Wyk, N., Johansen, M.D., Alsarraf, H.M.A.B., Neyret, A., Hamela, C., Sørensen, K.K., Thygesen, M.B., Beauvineau, C., Kremer, L., et al. (2020). Functional Characterization of the N-Acetylmuramyl-l-Alanine Amidase, Ami1, from Mycobacterium abscessus. Cells </w:t>
+      </w:r>
+      <w:proofErr w:type="spellStart"/>
+      <w:r>
+        <w:t>Küssau</w:t>
+      </w:r>
+      <w:proofErr w:type="spellEnd"/>
+      <w:r>
+        <w:t xml:space="preserve">, T., Van Wyk, N., Johansen, M.D., </w:t>
+      </w:r>
+      <w:proofErr w:type="spellStart"/>
+      <w:r>
+        <w:t>Alsarraf</w:t>
+      </w:r>
+      <w:proofErr w:type="spellEnd"/>
+      <w:r>
+        <w:t xml:space="preserve">, H.M.A.B., </w:t>
+      </w:r>
+      <w:proofErr w:type="spellStart"/>
+      <w:r>
+        <w:t>Neyret</w:t>
+      </w:r>
+      <w:proofErr w:type="spellEnd"/>
+      <w:r>
+        <w:t xml:space="preserve">, A., </w:t>
+      </w:r>
+      <w:proofErr w:type="spellStart"/>
+      <w:r>
+        <w:t>Hamela</w:t>
+      </w:r>
+      <w:proofErr w:type="spellEnd"/>
+      <w:r>
+        <w:t xml:space="preserve">, C., Sørensen, K.K., Thygesen, M.B., </w:t>
+      </w:r>
+      <w:proofErr w:type="spellStart"/>
+      <w:r>
+        <w:t>Beauvineau</w:t>
+      </w:r>
+      <w:proofErr w:type="spellEnd"/>
+      <w:r>
+        <w:t xml:space="preserve">, C., Kremer, L., et al. (2020). Functional Characterization of the N-Acetylmuramyl-l-Alanine Amidase, Ami1, from Mycobacterium </w:t>
+      </w:r>
+      <w:proofErr w:type="spellStart"/>
+      <w:r>
+        <w:t>abscessus</w:t>
+      </w:r>
+      <w:proofErr w:type="spellEnd"/>
+      <w:r>
+        <w:t xml:space="preserve">. Cells </w:t>
       </w:r>
       <w:r>
         <w:rPr>
@@ -21429,7 +22512,15 @@
       </w:r>
       <w:r>
         <w:tab/>
-        <w:t>Blaise, M., and Alsarraf, H.M.A.B. (2020). Crystal structure of the N-acetylmuramyl-L-alanine amidase, Ami1, from Mycobacterium smegmatis.</w:t>
+        <w:t xml:space="preserve">Blaise, M., and </w:t>
+      </w:r>
+      <w:proofErr w:type="spellStart"/>
+      <w:r>
+        <w:t>Alsarraf</w:t>
+      </w:r>
+      <w:proofErr w:type="spellEnd"/>
+      <w:r>
+        <w:t>, H.M.A.B. (2020). Crystal structure of the N-acetylmuramyl-L-alanine amidase, Ami1, from Mycobacterium smegmatis.</w:t>
       </w:r>
     </w:p>
     <w:p>
@@ -21441,7 +22532,15 @@
       </w:r>
       <w:r>
         <w:tab/>
-        <w:t>Blaise, M. (2020). crystal structure of the apo form of the N-acetylmuramyl-L-alanine amidase, Ami1, from Mycobacterium abscessus.</w:t>
+        <w:t xml:space="preserve">Blaise, M. (2020). crystal structure of the apo form of the N-acetylmuramyl-L-alanine amidase, Ami1, from Mycobacterium </w:t>
+      </w:r>
+      <w:proofErr w:type="spellStart"/>
+      <w:r>
+        <w:t>abscessus</w:t>
+      </w:r>
+      <w:proofErr w:type="spellEnd"/>
+      <w:r>
+        <w:t>.</w:t>
       </w:r>
     </w:p>
     <w:p>
@@ -21453,7 +22552,39 @@
       </w:r>
       <w:r>
         <w:tab/>
-        <w:t>Eckenroth, B.E., and Doublié, S. (2021). Structure of the CwlD amidase from Clostridioides difficile in complex with the GerS lipoprotein.</w:t>
+        <w:t xml:space="preserve">Eckenroth, B.E., and </w:t>
+      </w:r>
+      <w:proofErr w:type="spellStart"/>
+      <w:r>
+        <w:t>Doublié</w:t>
+      </w:r>
+      <w:proofErr w:type="spellEnd"/>
+      <w:r>
+        <w:t xml:space="preserve">, S. (2021). Structure of the </w:t>
+      </w:r>
+      <w:proofErr w:type="spellStart"/>
+      <w:r>
+        <w:t>CwlD</w:t>
+      </w:r>
+      <w:proofErr w:type="spellEnd"/>
+      <w:r>
+        <w:t xml:space="preserve"> amidase from </w:t>
+      </w:r>
+      <w:proofErr w:type="spellStart"/>
+      <w:r>
+        <w:t>Clostridioides</w:t>
+      </w:r>
+      <w:proofErr w:type="spellEnd"/>
+      <w:r>
+        <w:t xml:space="preserve"> difficile in complex with the </w:t>
+      </w:r>
+      <w:proofErr w:type="spellStart"/>
+      <w:r>
+        <w:t>GerS</w:t>
+      </w:r>
+      <w:proofErr w:type="spellEnd"/>
+      <w:r>
+        <w:t xml:space="preserve"> lipoprotein.</w:t>
       </w:r>
     </w:p>
     <w:p>
@@ -21465,7 +22596,31 @@
       </w:r>
       <w:r>
         <w:tab/>
-        <w:t xml:space="preserve">Feliciano, C.A., Eckenroth, B.E., Diaz, O.R., Doublié, S., and Shen, A. (2021). A lipoprotein allosterically activates the CwlD amidase during Clostridioides difficile spore formation. PLOS Genet. </w:t>
+        <w:t xml:space="preserve">Feliciano, C.A., Eckenroth, B.E., Diaz, O.R., </w:t>
+      </w:r>
+      <w:proofErr w:type="spellStart"/>
+      <w:r>
+        <w:t>Doublié</w:t>
+      </w:r>
+      <w:proofErr w:type="spellEnd"/>
+      <w:r>
+        <w:t xml:space="preserve">, S., and Shen, A. (2021). A lipoprotein allosterically activates the </w:t>
+      </w:r>
+      <w:proofErr w:type="spellStart"/>
+      <w:r>
+        <w:t>CwlD</w:t>
+      </w:r>
+      <w:proofErr w:type="spellEnd"/>
+      <w:r>
+        <w:t xml:space="preserve"> amidase during </w:t>
+      </w:r>
+      <w:proofErr w:type="spellStart"/>
+      <w:r>
+        <w:t>Clostridioides</w:t>
+      </w:r>
+      <w:proofErr w:type="spellEnd"/>
+      <w:r>
+        <w:t xml:space="preserve"> difficile spore formation. PLOS Genet. </w:t>
       </w:r>
       <w:r>
         <w:rPr>
@@ -21487,7 +22642,30 @@
       </w:r>
       <w:r>
         <w:tab/>
-        <w:t>Korndörfer, I.P., and Skerra, A. (2005). The crystal structure of the listeria monocytogenes bacteriophage PSA endolysin PlyPSA.</w:t>
+      </w:r>
+      <w:proofErr w:type="spellStart"/>
+      <w:r>
+        <w:t>Korndörfer</w:t>
+      </w:r>
+      <w:proofErr w:type="spellEnd"/>
+      <w:r>
+        <w:t xml:space="preserve">, I.P., and </w:t>
+      </w:r>
+      <w:proofErr w:type="spellStart"/>
+      <w:r>
+        <w:t>Skerra</w:t>
+      </w:r>
+      <w:proofErr w:type="spellEnd"/>
+      <w:r>
+        <w:t xml:space="preserve">, A. (2005). The crystal structure of the listeria monocytogenes bacteriophage PSA endolysin </w:t>
+      </w:r>
+      <w:proofErr w:type="spellStart"/>
+      <w:r>
+        <w:t>PlyPSA</w:t>
+      </w:r>
+      <w:proofErr w:type="spellEnd"/>
+      <w:r>
+        <w:t>.</w:t>
       </w:r>
     </w:p>
     <w:p>
@@ -21499,7 +22677,38 @@
       </w:r>
       <w:r>
         <w:tab/>
-        <w:t xml:space="preserve">Korndörfer, I.P., Danzer, J., Schmelcher, M., Zimmer, M., Skerra, A., and Loessner, M.J. (2006). The Crystal Structure of the Bacteriophage PSA Endolysin Reveals a Unique Fold Responsible for Specific Recognition of Listeria Cell Walls. J. Mol. Biol. </w:t>
+      </w:r>
+      <w:proofErr w:type="spellStart"/>
+      <w:r>
+        <w:t>Korndörfer</w:t>
+      </w:r>
+      <w:proofErr w:type="spellEnd"/>
+      <w:r>
+        <w:t xml:space="preserve">, I.P., Danzer, J., </w:t>
+      </w:r>
+      <w:proofErr w:type="spellStart"/>
+      <w:r>
+        <w:t>Schmelcher</w:t>
+      </w:r>
+      <w:proofErr w:type="spellEnd"/>
+      <w:r>
+        <w:t xml:space="preserve">, M., Zimmer, M., </w:t>
+      </w:r>
+      <w:proofErr w:type="spellStart"/>
+      <w:r>
+        <w:t>Skerra</w:t>
+      </w:r>
+      <w:proofErr w:type="spellEnd"/>
+      <w:r>
+        <w:t xml:space="preserve">, A., and </w:t>
+      </w:r>
+      <w:proofErr w:type="spellStart"/>
+      <w:r>
+        <w:t>Loessner</w:t>
+      </w:r>
+      <w:proofErr w:type="spellEnd"/>
+      <w:r>
+        <w:t xml:space="preserve">, M.J. (2006). The Crystal Structure of the Bacteriophage PSA Endolysin Reveals a Unique Fold Responsible for Specific Recognition of Listeria Cell Walls. J. Mol. Biol. </w:t>
       </w:r>
       <w:r>
         <w:rPr>
@@ -21521,7 +22730,23 @@
       </w:r>
       <w:r>
         <w:tab/>
-        <w:t>Mayer, M.J., Garefalaki, V., Spoerl, R., Narbad, A., and Meijers, R. (2011). Catalytic domain of CD27L endolysin targeting Clostridia Difficile.</w:t>
+        <w:t xml:space="preserve">Mayer, M.J., </w:t>
+      </w:r>
+      <w:proofErr w:type="spellStart"/>
+      <w:r>
+        <w:t>Garefalaki</w:t>
+      </w:r>
+      <w:proofErr w:type="spellEnd"/>
+      <w:r>
+        <w:t xml:space="preserve">, V., Spoerl, R., </w:t>
+      </w:r>
+      <w:proofErr w:type="spellStart"/>
+      <w:r>
+        <w:t>Narbad</w:t>
+      </w:r>
+      <w:proofErr w:type="spellEnd"/>
+      <w:r>
+        <w:t>, A., and Meijers, R. (2011). Catalytic domain of CD27L endolysin targeting Clostridia Difficile.</w:t>
       </w:r>
     </w:p>
     <w:p>
@@ -21533,7 +22758,39 @@
       </w:r>
       <w:r>
         <w:tab/>
-        <w:t xml:space="preserve">Mayer, M.J., Garefalaki, V., Spoerl, R., Narbad, A., and Meijers, R. (2011). Structure-Based Modification of a Clostridium difficile-Targeting Endolysin Affects Activity and Host Range. J. Bacteriol. </w:t>
+        <w:t xml:space="preserve">Mayer, M.J., </w:t>
+      </w:r>
+      <w:proofErr w:type="spellStart"/>
+      <w:r>
+        <w:t>Garefalaki</w:t>
+      </w:r>
+      <w:proofErr w:type="spellEnd"/>
+      <w:r>
+        <w:t xml:space="preserve">, V., Spoerl, R., </w:t>
+      </w:r>
+      <w:proofErr w:type="spellStart"/>
+      <w:r>
+        <w:t>Narbad</w:t>
+      </w:r>
+      <w:proofErr w:type="spellEnd"/>
+      <w:r>
+        <w:t xml:space="preserve">, A., and Meijers, R. (2011). Structure-Based Modification of a Clostridium </w:t>
+      </w:r>
+      <w:proofErr w:type="gramStart"/>
+      <w:r>
+        <w:t>difficile</w:t>
+      </w:r>
+      <w:proofErr w:type="gramEnd"/>
+      <w:r>
+        <w:t xml:space="preserve">-Targeting Endolysin Affects Activity and Host Range. J. </w:t>
+      </w:r>
+      <w:proofErr w:type="spellStart"/>
+      <w:r>
+        <w:t>Bacteriol</w:t>
+      </w:r>
+      <w:proofErr w:type="spellEnd"/>
+      <w:r>
+        <w:t xml:space="preserve">. </w:t>
       </w:r>
       <w:r>
         <w:rPr>
@@ -21547,6 +22804,45 @@
       </w:r>
     </w:p>
     <w:p>
+      <w:pPr>
+        <w:pStyle w:val="Bibliography"/>
+      </w:pPr>
+      <w:r>
+        <w:lastRenderedPageBreak/>
+        <w:t>61.</w:t>
+      </w:r>
+      <w:r>
+        <w:tab/>
+        <w:t>Ho, J., Adeolu, M., Khadka, B., and Gupta, R.S. (2016). Identification of distinctive molecular traits that are characteristic of the phylum “</w:t>
+      </w:r>
+      <w:proofErr w:type="spellStart"/>
+      <w:r>
+        <w:t>Deinococcus</w:t>
+      </w:r>
+      <w:proofErr w:type="spellEnd"/>
+      <w:r>
+        <w:t xml:space="preserve">-Thermus” and distinguish its main constituent groups. Syst. Appl. </w:t>
+      </w:r>
+      <w:proofErr w:type="spellStart"/>
+      <w:r>
+        <w:t>Microbiol</w:t>
+      </w:r>
+      <w:proofErr w:type="spellEnd"/>
+      <w:r>
+        <w:t xml:space="preserve">. </w:t>
+      </w:r>
+      <w:r>
+        <w:rPr>
+          <w:i/>
+          <w:iCs/>
+        </w:rPr>
+        <w:t>39</w:t>
+      </w:r>
+      <w:r>
+        <w:t>, 453–463. 10.1016/j.syapm.2016.07.003.</w:t>
+      </w:r>
+    </w:p>
+    <w:p>
       <w:r>
         <w:fldChar w:fldCharType="end"/>
       </w:r>
@@ -21557,7 +22853,6 @@
       </w:pPr>
       <w:bookmarkStart w:id="63" w:name="_Toc165099715"/>
       <w:r>
-        <w:lastRenderedPageBreak/>
         <w:t>APPENDICES</w:t>
       </w:r>
       <w:bookmarkEnd w:id="63"/>
@@ -21574,6 +22869,9 @@
     </w:p>
     <w:p>
       <w:r>
+        <w:rPr>
+          <w:highlight w:val="yellow"/>
+        </w:rPr>
         <w:t>[to paste here]</w:t>
       </w:r>
     </w:p>
@@ -21589,6 +22887,9 @@
     </w:p>
     <w:p>
       <w:r>
+        <w:rPr>
+          <w:highlight w:val="yellow"/>
+        </w:rPr>
         <w:t>[to paste here]</w:t>
       </w:r>
     </w:p>
@@ -21626,6 +22927,9 @@
     </w:p>
     <w:p>
       <w:r>
+        <w:rPr>
+          <w:highlight w:val="yellow"/>
+        </w:rPr>
         <w:t>[to paste here, probably a table]</w:t>
       </w:r>
     </w:p>
@@ -21777,6 +23081,9 @@
       <w:proofErr w:type="spellEnd"/>
       <w:r>
         <w:t xml:space="preserve"> filtering:</w:t>
+      </w:r>
+      <w:r>
+        <w:t xml:space="preserve"> 3QAY, 4LQ6, 7AGL, 7AGM, 7B3N,</w:t>
       </w:r>
     </w:p>
     <w:p>
@@ -21948,18 +23255,15 @@
           </w:tcPr>
           <w:p>
             <w:r>
-              <w:t>3QAY</w:t>
-            </w:r>
-            <w:r>
-              <w:t xml:space="preserve"> :</w:t>
+              <w:t xml:space="preserve">4BIN: </w:t>
             </w:r>
             <w:proofErr w:type="gramStart"/>
             <w:r>
-              <w:t>2843972:Fam</w:t>
+              <w:t>543:Enterobacteriaceae</w:t>
             </w:r>
             <w:proofErr w:type="gramEnd"/>
             <w:r>
-              <w:t>_of_Colneyvirus:Colneyvirus CD27</w:t>
+              <w:t>:Spe_in_Enterobacteriaceae</w:t>
             </w:r>
           </w:p>
         </w:tc>
@@ -21971,15 +23275,18 @@
           </w:tcPr>
           <w:p>
             <w:r>
-              <w:t xml:space="preserve">4BIN: </w:t>
+              <w:t>4RN7</w:t>
+            </w:r>
+            <w:r>
+              <w:t xml:space="preserve">: </w:t>
             </w:r>
             <w:proofErr w:type="gramStart"/>
             <w:r>
-              <w:t>543:Enterobacteriaceae</w:t>
+              <w:t>1496:Peptostreptococcaceae</w:t>
             </w:r>
             <w:proofErr w:type="gramEnd"/>
             <w:r>
-              <w:t>:Spe_in_Enterobacteriaceae</w:t>
+              <w:t>:Clostridioides difficile</w:t>
             </w:r>
           </w:p>
         </w:tc>
@@ -21991,19 +23298,24 @@
           </w:tcPr>
           <w:p>
             <w:r>
-              <w:t>4LQ6</w:t>
+              <w:t>5EMI</w:t>
             </w:r>
             <w:r>
               <w:t xml:space="preserve">: </w:t>
             </w:r>
             <w:proofErr w:type="gramStart"/>
             <w:r>
-              <w:t>1773:Mycobacteriaceae</w:t>
+              <w:t>272131:Nostocaceae</w:t>
             </w:r>
             <w:proofErr w:type="gramEnd"/>
             <w:r>
-              <w:t>:Mycobacterium tuberculosis</w:t>
-            </w:r>
+              <w:t xml:space="preserve">:Nostoc </w:t>
+            </w:r>
+            <w:proofErr w:type="spellStart"/>
+            <w:r>
+              <w:t>punctiforme</w:t>
+            </w:r>
+            <w:proofErr w:type="spellEnd"/>
           </w:p>
         </w:tc>
       </w:tr>
@@ -22014,149 +23326,19 @@
           </w:tcPr>
           <w:p>
             <w:r>
-              <w:t>4RN7</w:t>
+              <w:t>5J72</w:t>
             </w:r>
             <w:r>
               <w:t xml:space="preserve">: </w:t>
             </w:r>
             <w:proofErr w:type="gramStart"/>
             <w:r>
-              <w:t>272563:Peptostreptococcaceae</w:t>
+              <w:t>1496:Peptostreptococcaceae</w:t>
             </w:r>
             <w:proofErr w:type="gramEnd"/>
             <w:r>
               <w:t>:Clostridioides difficile</w:t>
             </w:r>
-          </w:p>
-        </w:tc>
-      </w:tr>
-      <w:tr>
-        <w:tc>
-          <w:tcPr>
-            <w:tcW w:w="9067" w:type="dxa"/>
-          </w:tcPr>
-          <w:p>
-            <w:r>
-              <w:t>5EMI</w:t>
-            </w:r>
-            <w:r>
-              <w:t xml:space="preserve">: </w:t>
-            </w:r>
-            <w:proofErr w:type="gramStart"/>
-            <w:r>
-              <w:t>272131:Nostocaceae</w:t>
-            </w:r>
-            <w:proofErr w:type="gramEnd"/>
-            <w:r>
-              <w:t xml:space="preserve">:Nostoc </w:t>
-            </w:r>
-            <w:proofErr w:type="spellStart"/>
-            <w:r>
-              <w:t>punctiforme</w:t>
-            </w:r>
-            <w:proofErr w:type="spellEnd"/>
-          </w:p>
-        </w:tc>
-      </w:tr>
-      <w:tr>
-        <w:tc>
-          <w:tcPr>
-            <w:tcW w:w="9067" w:type="dxa"/>
-          </w:tcPr>
-          <w:p>
-            <w:r>
-              <w:t>5J72</w:t>
-            </w:r>
-            <w:r>
-              <w:t xml:space="preserve">: </w:t>
-            </w:r>
-            <w:proofErr w:type="gramStart"/>
-            <w:r>
-              <w:t>272563:Peptostreptococcaceae</w:t>
-            </w:r>
-            <w:proofErr w:type="gramEnd"/>
-            <w:r>
-              <w:t>:Clostridioides difficile</w:t>
-            </w:r>
-          </w:p>
-        </w:tc>
-      </w:tr>
-      <w:tr>
-        <w:tc>
-          <w:tcPr>
-            <w:tcW w:w="9067" w:type="dxa"/>
-          </w:tcPr>
-          <w:p>
-            <w:r>
-              <w:t>7AGL</w:t>
-            </w:r>
-            <w:r>
-              <w:t xml:space="preserve">: </w:t>
-            </w:r>
-            <w:proofErr w:type="gramStart"/>
-            <w:r>
-              <w:t>36809:Mycobacteriaceae</w:t>
-            </w:r>
-            <w:proofErr w:type="gramEnd"/>
-            <w:r>
-              <w:t xml:space="preserve">:Mycobacteroides </w:t>
-            </w:r>
-            <w:proofErr w:type="spellStart"/>
-            <w:r>
-              <w:t>abscessus</w:t>
-            </w:r>
-            <w:proofErr w:type="spellEnd"/>
-          </w:p>
-        </w:tc>
-      </w:tr>
-      <w:tr>
-        <w:tc>
-          <w:tcPr>
-            <w:tcW w:w="9067" w:type="dxa"/>
-          </w:tcPr>
-          <w:p>
-            <w:r>
-              <w:t>7AGM</w:t>
-            </w:r>
-            <w:r>
-              <w:t xml:space="preserve">: </w:t>
-            </w:r>
-            <w:proofErr w:type="gramStart"/>
-            <w:r>
-              <w:t>1772:Mycobacteriaceae</w:t>
-            </w:r>
-            <w:proofErr w:type="gramEnd"/>
-            <w:r>
-              <w:t>:Mycolicibacterium smegmatis</w:t>
-            </w:r>
-          </w:p>
-        </w:tc>
-      </w:tr>
-      <w:tr>
-        <w:tc>
-          <w:tcPr>
-            <w:tcW w:w="9067" w:type="dxa"/>
-          </w:tcPr>
-          <w:p>
-            <w:r>
-              <w:t>7B3N</w:t>
-            </w:r>
-            <w:r>
-              <w:t xml:space="preserve">: </w:t>
-            </w:r>
-            <w:proofErr w:type="gramStart"/>
-            <w:r>
-              <w:t>456163:Thermaceae</w:t>
-            </w:r>
-            <w:proofErr w:type="gramEnd"/>
-            <w:r>
-              <w:t xml:space="preserve">:Thermus </w:t>
-            </w:r>
-            <w:proofErr w:type="spellStart"/>
-            <w:r>
-              <w:t>parvatiensis</w:t>
-            </w:r>
-            <w:proofErr w:type="spellEnd"/>
           </w:p>
         </w:tc>
       </w:tr>
@@ -22217,12 +23399,54 @@
         <w:rPr>
           <w:highlight w:val="yellow"/>
         </w:rPr>
+        <w:lastRenderedPageBreak/>
         <w:t>[make two R heatmap plots here: one for all vs all PPVs and one for all vs all TPVs]</w:t>
       </w:r>
     </w:p>
     <w:p>
-      <w:r>
-        <w:lastRenderedPageBreak/>
+      <w:pPr>
+        <w:pStyle w:val="NoSpacing"/>
+        <w:spacing w:line="360" w:lineRule="auto"/>
+      </w:pPr>
+    </w:p>
+    <w:p>
+      <w:pPr>
+        <w:pStyle w:val="NoSpacing"/>
+        <w:spacing w:line="360" w:lineRule="auto"/>
+      </w:pPr>
+    </w:p>
+    <w:p>
+      <w:pPr>
+        <w:pStyle w:val="NoSpacing"/>
+        <w:spacing w:line="360" w:lineRule="auto"/>
+      </w:pPr>
+    </w:p>
+    <w:p>
+      <w:pPr>
+        <w:pStyle w:val="NoSpacing"/>
+        <w:spacing w:line="360" w:lineRule="auto"/>
+      </w:pPr>
+    </w:p>
+    <w:p>
+      <w:pPr>
+        <w:pStyle w:val="NoSpacing"/>
+        <w:spacing w:line="360" w:lineRule="auto"/>
+      </w:pPr>
+    </w:p>
+    <w:p>
+      <w:pPr>
+        <w:pStyle w:val="NoSpacing"/>
+        <w:spacing w:line="360" w:lineRule="auto"/>
+      </w:pPr>
+    </w:p>
+    <w:p>
+      <w:pPr>
+        <w:pStyle w:val="NoSpacing"/>
+        <w:spacing w:line="360" w:lineRule="auto"/>
+      </w:pPr>
+    </w:p>
+    <w:p>
+      <w:r>
         <w:t xml:space="preserve">From Martin </w:t>
       </w:r>
       <w:proofErr w:type="spellStart"/>
@@ -22650,6 +23874,7 @@
         </w:numPr>
       </w:pPr>
       <w:r>
+        <w:lastRenderedPageBreak/>
         <w:t>Evolutionary analysis, ‘dark clusters’ (no annotation</w:t>
       </w:r>
       <w:r>

</xml_diff>

<commit_message>
MSA validation (TPR and PPV calculation)
</commit_message>
<xml_diff>
--- a/04_THESIS/Evolutionary_Divergence_NAMLAA_DRAFT_1.0_2023.docx
+++ b/04_THESIS/Evolutionary_Divergence_NAMLAA_DRAFT_1.0_2023.docx
@@ -7203,6 +7203,17 @@
       <w:r>
         <w:t xml:space="preserve">was used to further filter out sequences which introduced a gap that contained information from &lt;1% of all sequences in the alignment. </w:t>
       </w:r>
+      <w:commentRangeStart w:id="36"/>
+      <w:r>
+        <w:t xml:space="preserve">Filtering was initially performed using 0.1% of sequences, however the alignment length remained around double the average amidase_3 domain length from the candidate structures, and as amidase_3 is a highly conserved domain, a shorter MSA obtained with a stricter threshold for information content was preferred to better ensure the sequence list contained ‘true’ amidase_3 sequences. </w:t>
+      </w:r>
+      <w:commentRangeEnd w:id="36"/>
+      <w:r>
+        <w:rPr>
+          <w:rStyle w:val="CommentReference"/>
+        </w:rPr>
+        <w:commentReference w:id="36"/>
+      </w:r>
       <w:r>
         <w:t>The MSA was visualised within Jalview</w:t>
       </w:r>
@@ -7260,7 +7271,27 @@
         <w:fldChar w:fldCharType="end"/>
       </w:r>
       <w:r>
-        <w:t xml:space="preserve"> by comparing aligned residues in the structural alignment with the sequence alignment. Using the US-align all-vs-all pairwise alignment output, an R script compared aligned residues in the structural alignment of each protein pair to the sequence alignment of the same proteins, and calculated the Positive Predictive Value (PPV): the ratio of sequence pairs aligned in both the sequences and structures to the total number of residues aligned in the sequences, and True Positive Rate (TPR): the ratio of sequence pairs aligned in both the sequences and structures to the total number of residues aligned in the structures. </w:t>
+        <w:t xml:space="preserve"> by comparing aligned residues in the structural alignment with the sequence alignment. Using the US-align all-vs-all pairwise alignment output, </w:t>
+      </w:r>
+      <w:r>
+        <w:t xml:space="preserve">a </w:t>
+      </w:r>
+      <w:commentRangeStart w:id="37"/>
+      <w:r>
+        <w:t>Python script</w:t>
+      </w:r>
+      <w:r>
+        <w:t xml:space="preserve"> </w:t>
+      </w:r>
+      <w:commentRangeEnd w:id="37"/>
+      <w:r>
+        <w:rPr>
+          <w:rStyle w:val="CommentReference"/>
+        </w:rPr>
+        <w:commentReference w:id="37"/>
+      </w:r>
+      <w:r>
+        <w:t xml:space="preserve">compared aligned residues in the structural alignment of each protein pair to the sequence alignment of the same proteins, and calculated the Positive Predictive Value (PPV): the ratio of sequence pairs aligned in both the sequences and structures to the total number of residues aligned in the sequences, and True Positive Rate (TPR): the ratio of sequence pairs aligned in both the sequences and structures to the total number of residues aligned in the structures. </w:t>
       </w:r>
     </w:p>
     <w:p>
@@ -7343,11 +7374,11 @@
       <w:pPr>
         <w:pStyle w:val="Heading2"/>
       </w:pPr>
-      <w:bookmarkStart w:id="36" w:name="_Toc165099699"/>
+      <w:bookmarkStart w:id="38" w:name="_Toc165099699"/>
       <w:r>
         <w:t>Domain Fusion Analysis</w:t>
       </w:r>
-      <w:bookmarkEnd w:id="36"/>
+      <w:bookmarkEnd w:id="38"/>
     </w:p>
     <w:p>
       <w:r>
@@ -7366,45 +7397,45 @@
       <w:pPr>
         <w:pStyle w:val="Heading2"/>
       </w:pPr>
-      <w:bookmarkStart w:id="37" w:name="_Toc165099700"/>
+      <w:bookmarkStart w:id="39" w:name="_Toc165099700"/>
       <w:r>
         <w:t>Co-factor Binding Analysis</w:t>
       </w:r>
-      <w:bookmarkEnd w:id="37"/>
+      <w:bookmarkEnd w:id="39"/>
     </w:p>
     <w:p/>
     <w:p>
       <w:pPr>
         <w:pStyle w:val="Heading1"/>
       </w:pPr>
-      <w:bookmarkStart w:id="38" w:name="_Toc165099701"/>
+      <w:bookmarkStart w:id="40" w:name="_Toc165099701"/>
       <w:r>
         <w:t>RESULTS</w:t>
       </w:r>
-      <w:bookmarkEnd w:id="38"/>
+      <w:bookmarkEnd w:id="40"/>
     </w:p>
     <w:p>
       <w:pPr>
         <w:pStyle w:val="Heading2"/>
       </w:pPr>
-      <w:bookmarkStart w:id="39" w:name="_Toc165099702"/>
+      <w:bookmarkStart w:id="41" w:name="_Toc165099702"/>
       <w:r>
         <w:t xml:space="preserve">EXPERIMENTAL </w:t>
       </w:r>
       <w:r>
         <w:t>STRUCTURAL ANALYSIS</w:t>
       </w:r>
-      <w:bookmarkEnd w:id="39"/>
+      <w:bookmarkEnd w:id="41"/>
     </w:p>
     <w:p>
       <w:pPr>
         <w:pStyle w:val="Heading3"/>
       </w:pPr>
-      <w:bookmarkStart w:id="40" w:name="_Toc165099703"/>
+      <w:bookmarkStart w:id="42" w:name="_Toc165099703"/>
       <w:r>
         <w:t>Candidate structural alignment (Experimental Data)</w:t>
       </w:r>
-      <w:bookmarkEnd w:id="40"/>
+      <w:bookmarkEnd w:id="42"/>
     </w:p>
     <w:p>
       <w:r>
@@ -7452,7 +7483,11 @@
         <w:t>C. difficile</w:t>
       </w:r>
       <w:r>
-        <w:t>) had a large</w:t>
+        <w:t xml:space="preserve">) had a </w:t>
+      </w:r>
+      <w:r>
+        <w:lastRenderedPageBreak/>
+        <w:t>large</w:t>
       </w:r>
       <w:r>
         <w:t>,</w:t>
@@ -7516,7 +7551,6 @@
           <w:sz w:val="20"/>
           <w:szCs w:val="20"/>
         </w:rPr>
-        <w:lastRenderedPageBreak/>
         <w:t>Figure 1: Chimera visualisation of alignment of the 19 shortlisted structures.</w:t>
       </w:r>
       <w:r>
@@ -7557,7 +7591,7 @@
         </w:rPr>
         <w:t xml:space="preserve"> is present for the following PDB structures in </w:t>
       </w:r>
-      <w:commentRangeStart w:id="41"/>
+      <w:commentRangeStart w:id="43"/>
       <w:r>
         <w:rPr>
           <w:sz w:val="20"/>
@@ -7565,14 +7599,14 @@
         </w:rPr>
         <w:t>the alignment: 4BIN, 3NE8</w:t>
       </w:r>
-      <w:commentRangeEnd w:id="41"/>
+      <w:commentRangeEnd w:id="43"/>
       <w:r>
         <w:rPr>
           <w:rStyle w:val="CommentReference"/>
           <w:sz w:val="14"/>
           <w:szCs w:val="14"/>
         </w:rPr>
-        <w:commentReference w:id="41"/>
+        <w:commentReference w:id="43"/>
       </w:r>
       <w:r>
         <w:rPr>
@@ -7591,7 +7625,7 @@
       </w:r>
     </w:p>
     <w:p>
-      <w:commentRangeStart w:id="42"/>
+      <w:commentRangeStart w:id="44"/>
       <w:r>
         <w:t xml:space="preserve">The 19 cropped candidate structures were then aligned for more detailed examination in </w:t>
       </w:r>
@@ -7603,12 +7637,12 @@
       <w:r>
         <w:t xml:space="preserve">. As the visualisation showed high variability outside of the amidase_3 domain, these structures were cropped to this domain only before alignment. Overall, the RMSD demonstrated a close alignment of the carbon alpha backbone across the 19 structures (RMSD = 1.655), however a low Q-score (0.3561), </w:t>
       </w:r>
-      <w:commentRangeEnd w:id="42"/>
+      <w:commentRangeEnd w:id="44"/>
       <w:r>
         <w:rPr>
           <w:rStyle w:val="CommentReference"/>
         </w:rPr>
-        <w:commentReference w:id="42"/>
+        <w:commentReference w:id="44"/>
       </w:r>
       <w:r>
         <w:t xml:space="preserve">which may reflect a longer alignment length from additional gaps. This is an improvement from the multiple alignment performed with the uncropped structures (RMSD = 1.5525, Q-score </w:t>
@@ -7736,7 +7770,7 @@
       <w:r>
         <w:t xml:space="preserve"> 4BIN, 3NE8, and 3CZX (Table 2</w:t>
       </w:r>
-      <w:commentRangeStart w:id="43"/>
+      <w:commentRangeStart w:id="45"/>
       <w:r>
         <w:t>). This is an improvement over the uncropped structures, with an average TM-score of 0.58520 (</w:t>
       </w:r>
@@ -7749,12 +7783,12 @@
       <w:r>
         <w:t xml:space="preserve">). </w:t>
       </w:r>
-      <w:commentRangeEnd w:id="43"/>
+      <w:commentRangeEnd w:id="45"/>
       <w:r>
         <w:rPr>
           <w:rStyle w:val="CommentReference"/>
         </w:rPr>
-        <w:commentReference w:id="43"/>
+        <w:commentReference w:id="45"/>
       </w:r>
     </w:p>
     <w:tbl>
@@ -9152,6 +9186,7 @@
                 <w:sz w:val="20"/>
                 <w:szCs w:val="20"/>
               </w:rPr>
+              <w:lastRenderedPageBreak/>
               <w:t>1XOV</w:t>
             </w:r>
           </w:p>
@@ -9500,7 +9535,6 @@
                 <w:sz w:val="20"/>
                 <w:szCs w:val="20"/>
               </w:rPr>
-              <w:lastRenderedPageBreak/>
               <w:t>4M6H</w:t>
             </w:r>
           </w:p>
@@ -9641,17 +9675,17 @@
       <w:pPr>
         <w:pStyle w:val="Heading2"/>
       </w:pPr>
-      <w:bookmarkStart w:id="44" w:name="_Toc165099704"/>
+      <w:bookmarkStart w:id="46" w:name="_Toc165099704"/>
       <w:r>
         <w:t>SEQUENCE ANALYSIS</w:t>
       </w:r>
-      <w:bookmarkEnd w:id="44"/>
+      <w:bookmarkEnd w:id="46"/>
     </w:p>
     <w:p>
       <w:pPr>
         <w:pStyle w:val="Heading3"/>
       </w:pPr>
-      <w:bookmarkStart w:id="45" w:name="_Toc165099705"/>
+      <w:bookmarkStart w:id="47" w:name="_Toc165099705"/>
       <w:r>
         <w:t>Generating a</w:t>
       </w:r>
@@ -9669,7 +9703,7 @@
       <w:r>
         <w:t xml:space="preserve"> structure shortlist</w:t>
       </w:r>
-      <w:bookmarkEnd w:id="45"/>
+      <w:bookmarkEnd w:id="47"/>
     </w:p>
     <w:p>
       <w:r>
@@ -9895,7 +9929,7 @@
                 <w:szCs w:val="16"/>
               </w:rPr>
             </w:pPr>
-            <w:bookmarkStart w:id="46" w:name="_Hlk164246587"/>
+            <w:bookmarkStart w:id="48" w:name="_Hlk164246587"/>
             <w:r>
               <w:rPr>
                 <w:b/>
@@ -16722,7 +16756,7 @@
           </w:p>
         </w:tc>
       </w:tr>
-      <w:bookmarkEnd w:id="46"/>
+      <w:bookmarkEnd w:id="48"/>
     </w:tbl>
     <w:p/>
     <w:p/>
@@ -16788,8 +16822,8 @@
       <w:pPr>
         <w:pStyle w:val="Heading3"/>
       </w:pPr>
-      <w:bookmarkStart w:id="47" w:name="_Toc165099706"/>
-      <w:commentRangeStart w:id="48"/>
+      <w:bookmarkStart w:id="49" w:name="_Toc165099706"/>
+      <w:commentRangeStart w:id="50"/>
       <w:r>
         <w:t xml:space="preserve">Generating an </w:t>
       </w:r>
@@ -16801,16 +16835,16 @@
       <w:r>
         <w:t xml:space="preserve"> sequence homologue list</w:t>
       </w:r>
-      <w:commentRangeEnd w:id="48"/>
+      <w:commentRangeEnd w:id="50"/>
       <w:r>
         <w:rPr>
           <w:rStyle w:val="CommentReference"/>
           <w:rFonts w:asciiTheme="minorHAnsi" w:eastAsiaTheme="minorHAnsi" w:hAnsiTheme="minorHAnsi" w:cstheme="minorBidi"/>
           <w:color w:val="auto"/>
         </w:rPr>
-        <w:commentReference w:id="48"/>
-      </w:r>
-      <w:bookmarkEnd w:id="47"/>
+        <w:commentReference w:id="50"/>
+      </w:r>
+      <w:bookmarkEnd w:id="49"/>
     </w:p>
     <w:p>
       <w:r>
@@ -16909,31 +16943,6 @@
       </w:r>
       <w:r>
         <w:t>‘amidase_3’ domain (</w:t>
-      </w:r>
-      <w:commentRangeStart w:id="49"/>
-      <w:commentRangeStart w:id="50"/>
-      <w:r>
-        <w:t>IPR002508</w:t>
-      </w:r>
-      <w:commentRangeEnd w:id="49"/>
-      <w:r>
-        <w:rPr>
-          <w:rStyle w:val="CommentReference"/>
-        </w:rPr>
-        <w:commentReference w:id="49"/>
-      </w:r>
-      <w:commentRangeEnd w:id="50"/>
-      <w:r>
-        <w:rPr>
-          <w:rStyle w:val="CommentReference"/>
-        </w:rPr>
-        <w:commentReference w:id="50"/>
-      </w:r>
-      <w:r>
-        <w:t>)</w:t>
-      </w:r>
-      <w:r>
-        <w:t xml:space="preserve">. Download of sequences annotated as </w:t>
       </w:r>
       <w:commentRangeStart w:id="51"/>
       <w:commentRangeStart w:id="52"/>
@@ -16955,6 +16964,31 @@
         <w:commentReference w:id="52"/>
       </w:r>
       <w:r>
+        <w:t>)</w:t>
+      </w:r>
+      <w:r>
+        <w:t xml:space="preserve">. Download of sequences annotated as </w:t>
+      </w:r>
+      <w:commentRangeStart w:id="53"/>
+      <w:commentRangeStart w:id="54"/>
+      <w:r>
+        <w:t>IPR002508</w:t>
+      </w:r>
+      <w:commentRangeEnd w:id="53"/>
+      <w:r>
+        <w:rPr>
+          <w:rStyle w:val="CommentReference"/>
+        </w:rPr>
+        <w:commentReference w:id="53"/>
+      </w:r>
+      <w:commentRangeEnd w:id="54"/>
+      <w:r>
+        <w:rPr>
+          <w:rStyle w:val="CommentReference"/>
+        </w:rPr>
+        <w:commentReference w:id="54"/>
+      </w:r>
+      <w:r>
         <w:t xml:space="preserve"> identified</w:t>
       </w:r>
       <w:r>
@@ -17015,11 +17049,11 @@
       <w:pPr>
         <w:pStyle w:val="Heading3"/>
       </w:pPr>
-      <w:bookmarkStart w:id="53" w:name="_Toc165099707"/>
+      <w:bookmarkStart w:id="55" w:name="_Toc165099707"/>
       <w:r>
         <w:t>Multiple Sequence Alignment and Validation</w:t>
       </w:r>
-      <w:bookmarkEnd w:id="53"/>
+      <w:bookmarkEnd w:id="55"/>
     </w:p>
     <w:p>
       <w:r>
@@ -17153,7 +17187,7 @@
       </w:r>
     </w:p>
     <w:p>
-      <w:commentRangeStart w:id="54"/>
+      <w:commentRangeStart w:id="56"/>
       <w:r>
         <w:t xml:space="preserve">To remove sequences which are unlikely to be </w:t>
       </w:r>
@@ -17165,12 +17199,12 @@
       <w:r>
         <w:t xml:space="preserve"> homologues due to having an unusually divergent sequence from other homologues while still retaining sequences with insertions that are likely to be valuable in clustering of features</w:t>
       </w:r>
-      <w:commentRangeEnd w:id="54"/>
+      <w:commentRangeEnd w:id="56"/>
       <w:r>
         <w:rPr>
           <w:rStyle w:val="CommentReference"/>
         </w:rPr>
-        <w:commentReference w:id="54"/>
+        <w:commentReference w:id="56"/>
       </w:r>
       <w:r>
         <w:t>, t</w:t>
@@ -17179,10 +17213,22 @@
         <w:t xml:space="preserve">he initial multiple sequence alignment performed with k-align was further filtered </w:t>
       </w:r>
       <w:r>
-        <w:t xml:space="preserve">in two stages: 1) </w:t>
-      </w:r>
-      <w:r>
-        <w:t>outlier detection program OD-seq</w:t>
+        <w:t xml:space="preserve">in two stages: </w:t>
+      </w:r>
+    </w:p>
+    <w:p>
+      <w:pPr>
+        <w:pStyle w:val="ListParagraph"/>
+        <w:numPr>
+          <w:ilvl w:val="0"/>
+          <w:numId w:val="16"/>
+        </w:numPr>
+      </w:pPr>
+      <w:r>
+        <w:t>O</w:t>
+      </w:r>
+      <w:r>
+        <w:t>utlier detection program OD-seq</w:t>
       </w:r>
       <w:r>
         <w:fldChar w:fldCharType="begin"/>
@@ -17233,69 +17279,10 @@
         <w:t xml:space="preserve">, </w:t>
       </w:r>
       <w:r>
-        <w:t>and</w:t>
-      </w:r>
-      <w:r>
-        <w:t xml:space="preserve"> </w:t>
-      </w:r>
-      <w:r>
-        <w:t>2)</w:t>
-      </w:r>
-      <w:r>
-        <w:t xml:space="preserve"> a separate R script removed</w:t>
-      </w:r>
-      <w:r>
-        <w:t xml:space="preserve"> </w:t>
-      </w:r>
-      <w:r>
-        <w:t xml:space="preserve">sequences </w:t>
-      </w:r>
-      <w:r>
-        <w:t>that introduced</w:t>
-      </w:r>
-      <w:r>
-        <w:t xml:space="preserve"> gaps </w:t>
-      </w:r>
-      <w:r>
         <w:t>which</w:t>
       </w:r>
       <w:r>
-        <w:t xml:space="preserve"> represent</w:t>
-      </w:r>
-      <w:r>
-        <w:t>ed</w:t>
-      </w:r>
-      <w:r>
-        <w:t xml:space="preserve"> information from &lt;1% of the data </w:t>
-      </w:r>
-      <w:r>
-        <w:t xml:space="preserve">(see Methods). </w:t>
-      </w:r>
-      <w:r>
-        <w:t>OD-</w:t>
-      </w:r>
-      <w:proofErr w:type="spellStart"/>
-      <w:r>
-        <w:t>seq</w:t>
-      </w:r>
-      <w:proofErr w:type="spellEnd"/>
-      <w:r>
-        <w:t xml:space="preserve"> removed 5 of the candidate structure sequences from the sequence list: </w:t>
-      </w:r>
-      <w:r>
-        <w:t>3QAY</w:t>
-      </w:r>
-      <w:r>
-        <w:t xml:space="preserve"> (a bacteriophage virus),</w:t>
-      </w:r>
-      <w:r>
-        <w:t xml:space="preserve"> 4LQ6, 7AGL, 7AGM</w:t>
-      </w:r>
-      <w:r>
-        <w:t xml:space="preserve"> (the three candidate sequences from the family</w:t>
-      </w:r>
-      <w:r>
-        <w:t xml:space="preserve"> </w:t>
+        <w:t xml:space="preserve"> removed 5 of the candidate structure sequences from the sequence list: 3QAY (a bacteriophage virus), 4LQ6, 7AGL, 7AGM (the three candidate sequences from the family </w:t>
       </w:r>
       <w:proofErr w:type="spellStart"/>
       <w:r>
@@ -17303,16 +17290,7 @@
       </w:r>
       <w:proofErr w:type="spellEnd"/>
       <w:r>
-        <w:t>)</w:t>
-      </w:r>
-      <w:r>
-        <w:t xml:space="preserve">, </w:t>
-      </w:r>
-      <w:r>
-        <w:t>and 7B3N</w:t>
-      </w:r>
-      <w:r>
-        <w:t xml:space="preserve"> (from </w:t>
+        <w:t xml:space="preserve">), and 7B3N (from </w:t>
       </w:r>
       <w:proofErr w:type="spellStart"/>
       <w:r>
@@ -17320,10 +17298,7 @@
       </w:r>
       <w:proofErr w:type="spellEnd"/>
       <w:r>
-        <w:t>, which is known to be distinct from other bacterial families through c</w:t>
-      </w:r>
-      <w:r>
-        <w:t>onserved signature insertions/deletions</w:t>
+        <w:t>, which is known to be distinct from other bacterial families through conserved signature insertions/deletions</w:t>
       </w:r>
       <w:r>
         <w:fldChar w:fldCharType="begin"/>
@@ -17347,51 +17322,108 @@
         <w:fldChar w:fldCharType="end"/>
       </w:r>
       <w:r>
-        <w:t>)</w:t>
-      </w:r>
-      <w:r>
-        <w:t xml:space="preserve">. </w:t>
-      </w:r>
-      <w:r>
+        <w:t>).</w:t>
+      </w:r>
+    </w:p>
+    <w:p>
+      <w:pPr>
+        <w:pStyle w:val="ListParagraph"/>
+        <w:numPr>
+          <w:ilvl w:val="0"/>
+          <w:numId w:val="16"/>
+        </w:numPr>
+      </w:pPr>
+      <w:r>
+        <w:t>A</w:t>
+      </w:r>
+      <w:r>
+        <w:t xml:space="preserve"> separate R script removed</w:t>
+      </w:r>
+      <w:r>
+        <w:t xml:space="preserve"> </w:t>
+      </w:r>
+      <w:r>
+        <w:t xml:space="preserve">sequences </w:t>
+      </w:r>
+      <w:r>
+        <w:t>that introduced</w:t>
+      </w:r>
+      <w:r>
+        <w:t xml:space="preserve"> gaps </w:t>
+      </w:r>
+      <w:r>
+        <w:t>which</w:t>
+      </w:r>
+      <w:r>
+        <w:t xml:space="preserve"> represent</w:t>
+      </w:r>
+      <w:r>
+        <w:t>ed</w:t>
+      </w:r>
+      <w:r>
+        <w:t xml:space="preserve"> information from &lt;1% of the data </w:t>
+      </w:r>
+      <w:r>
+        <w:t xml:space="preserve">(see Methods). </w:t>
+      </w:r>
+      <w:r>
+        <w:t xml:space="preserve">This further removed 5 candidate sequences: </w:t>
+      </w:r>
+      <w:r>
+        <w:t xml:space="preserve">1JWQ, 1XOV, 3CZX, 5EMI, </w:t>
+      </w:r>
+      <w:r>
+        <w:t xml:space="preserve">and </w:t>
+      </w:r>
+      <w:r>
+        <w:t>5J72</w:t>
+      </w:r>
+      <w:r>
+        <w:t>.</w:t>
+      </w:r>
+    </w:p>
+    <w:p>
+      <w:r>
+        <w:lastRenderedPageBreak/>
         <w:t xml:space="preserve">The final </w:t>
       </w:r>
       <w:r>
         <w:t xml:space="preserve">post-filtered </w:t>
       </w:r>
       <w:r>
-        <w:t>alignment contained</w:t>
+        <w:t xml:space="preserve">alignment </w:t>
+      </w:r>
+      <w:r>
+        <w:t>contained</w:t>
       </w:r>
       <w:r>
         <w:t xml:space="preserve"> </w:t>
       </w:r>
       <w:r>
-        <w:rPr>
-          <w:highlight w:val="yellow"/>
-        </w:rPr>
-        <w:t>26,236</w:t>
+        <w:t>26,</w:t>
+      </w:r>
+      <w:r>
+        <w:t>661</w:t>
       </w:r>
       <w:r>
         <w:t xml:space="preserve"> </w:t>
       </w:r>
-      <w:commentRangeStart w:id="55"/>
+      <w:commentRangeStart w:id="57"/>
       <w:r>
         <w:t>sequences</w:t>
       </w:r>
-      <w:commentRangeEnd w:id="55"/>
+      <w:commentRangeEnd w:id="57"/>
       <w:r>
         <w:rPr>
           <w:rStyle w:val="CommentReference"/>
         </w:rPr>
-        <w:commentReference w:id="55"/>
-      </w:r>
-      <w:r>
-        <w:t xml:space="preserve"> and was </w:t>
-      </w:r>
-      <w:r>
-        <w:rPr>
-          <w:highlight w:val="yellow"/>
-        </w:rPr>
-        <w:t>377</w:t>
+        <w:commentReference w:id="57"/>
+      </w:r>
+      <w:r>
+        <w:t xml:space="preserve"> and was 3</w:t>
+      </w:r>
+      <w:r>
+        <w:t>52</w:t>
       </w:r>
       <w:r>
         <w:t xml:space="preserve"> residues long including gaps.</w:t>
@@ -17423,19 +17455,19 @@
         <w:fldChar w:fldCharType="end"/>
       </w:r>
       <w:r>
-        <w:t xml:space="preserve">, the MSA was then validated by using a structural alignment of the 19 candidate structures by examining the conserved (aligned) residues in the </w:t>
-      </w:r>
-      <w:r>
-        <w:lastRenderedPageBreak/>
-        <w:t xml:space="preserve">structural alignment versus the sequence </w:t>
-      </w:r>
-      <w:proofErr w:type="gramStart"/>
-      <w:r>
-        <w:t>alignment, and</w:t>
-      </w:r>
-      <w:proofErr w:type="gramEnd"/>
-      <w:r>
-        <w:t xml:space="preserve"> calculating </w:t>
+        <w:t xml:space="preserve">, the MSA was then validated by using a structural alignment of the </w:t>
+      </w:r>
+      <w:r>
+        <w:t xml:space="preserve">5 </w:t>
+      </w:r>
+      <w:r>
+        <w:t>candidate structures</w:t>
+      </w:r>
+      <w:r>
+        <w:t xml:space="preserve"> retained in the final alignment</w:t>
+      </w:r>
+      <w:r>
+        <w:t xml:space="preserve"> by examining the conserved (aligned) residues in the structural alignment versus the sequence alignment, and calculating </w:t>
       </w:r>
       <w:r>
         <w:t>the True Positive Rate (TPR) and P</w:t>
@@ -17459,22 +17491,22 @@
         <w:t xml:space="preserve">for each. On average, TPR was </w:t>
       </w:r>
       <w:r>
-        <w:rPr>
-          <w:highlight w:val="yellow"/>
-        </w:rPr>
-        <w:t>X</w:t>
+        <w:t>0.946</w:t>
       </w:r>
       <w:r>
         <w:t xml:space="preserve"> and PPV was </w:t>
       </w:r>
       <w:r>
-        <w:rPr>
-          <w:highlight w:val="yellow"/>
-        </w:rPr>
-        <w:t>X</w:t>
-      </w:r>
-      <w:r>
-        <w:t xml:space="preserve"> (TPR and PPV for each of the 19 structures are in </w:t>
+        <w:t>0.976</w:t>
+      </w:r>
+      <w:r>
+        <w:t xml:space="preserve"> (TPR and PPV for each of the </w:t>
+      </w:r>
+      <w:r>
+        <w:t>5</w:t>
+      </w:r>
+      <w:r>
+        <w:t xml:space="preserve"> structures are in </w:t>
       </w:r>
       <w:r>
         <w:rPr>
@@ -17835,11 +17867,11 @@
       <w:pPr>
         <w:pStyle w:val="Heading3"/>
       </w:pPr>
-      <w:bookmarkStart w:id="56" w:name="_Toc165099708"/>
+      <w:bookmarkStart w:id="58" w:name="_Toc165099708"/>
       <w:r>
         <w:t>Gram positive versus Gram negative</w:t>
       </w:r>
-      <w:bookmarkEnd w:id="56"/>
+      <w:bookmarkEnd w:id="58"/>
     </w:p>
     <w:p>
       <w:r>
@@ -17866,11 +17898,11 @@
       <w:pPr>
         <w:pStyle w:val="Heading3"/>
       </w:pPr>
-      <w:bookmarkStart w:id="57" w:name="_Toc165099709"/>
+      <w:bookmarkStart w:id="59" w:name="_Toc165099709"/>
       <w:r>
         <w:t>Feature identification</w:t>
       </w:r>
-      <w:bookmarkEnd w:id="57"/>
+      <w:bookmarkEnd w:id="59"/>
     </w:p>
     <w:p>
       <w:pPr>
@@ -17896,6 +17928,7 @@
         </w:numPr>
       </w:pPr>
       <w:r>
+        <w:lastRenderedPageBreak/>
         <w:t>SPOT-1D-LM is back up again, is this a viable option for annotation?</w:t>
       </w:r>
     </w:p>
@@ -17928,7 +17961,6 @@
         </w:numPr>
       </w:pPr>
       <w:r>
-        <w:lastRenderedPageBreak/>
         <w:t>Conversion of sequence features of possible interest to classification model</w:t>
       </w:r>
       <w:r>
@@ -18152,7 +18184,7 @@
       <w:pPr>
         <w:pStyle w:val="Heading3"/>
       </w:pPr>
-      <w:bookmarkStart w:id="58" w:name="_Toc165099710"/>
+      <w:bookmarkStart w:id="60" w:name="_Toc165099710"/>
       <w:r>
         <w:t xml:space="preserve">Sequence </w:t>
       </w:r>
@@ -18160,7 +18192,7 @@
       <w:r>
         <w:t>clustering</w:t>
       </w:r>
-      <w:bookmarkEnd w:id="58"/>
+      <w:bookmarkEnd w:id="60"/>
       <w:proofErr w:type="gramEnd"/>
     </w:p>
     <w:p>
@@ -18313,11 +18345,12 @@
       <w:pPr>
         <w:pStyle w:val="Heading2"/>
       </w:pPr>
-      <w:bookmarkStart w:id="59" w:name="_Toc165099711"/>
-      <w:r>
+      <w:bookmarkStart w:id="61" w:name="_Toc165099711"/>
+      <w:r>
+        <w:lastRenderedPageBreak/>
         <w:t>SYNTHETIC STRUCTURE ANALYSIS</w:t>
       </w:r>
-      <w:bookmarkEnd w:id="59"/>
+      <w:bookmarkEnd w:id="61"/>
     </w:p>
     <w:p>
       <w:r>
@@ -18367,7 +18400,6 @@
         </w:numPr>
       </w:pPr>
       <w:r>
-        <w:lastRenderedPageBreak/>
         <w:t xml:space="preserve">Quick note: searched 3NE8 in PDB on </w:t>
       </w:r>
       <w:proofErr w:type="spellStart"/>
@@ -18947,6 +18979,7 @@
           <w:szCs w:val="20"/>
           <w:lang w:val="en-US"/>
         </w:rPr>
+        <w:lastRenderedPageBreak/>
         <w:t xml:space="preserve">7 PDB structures and 24,000+ </w:t>
       </w:r>
       <w:proofErr w:type="spellStart"/>
@@ -19089,7 +19122,6 @@
           <w:szCs w:val="20"/>
           <w:lang w:val="en-US"/>
         </w:rPr>
-        <w:lastRenderedPageBreak/>
         <w:t xml:space="preserve">242 domain architectures, 29,000+ protein structures (9 reviewed by </w:t>
       </w:r>
       <w:proofErr w:type="spellStart"/>
@@ -19743,11 +19775,11 @@
       <w:pPr>
         <w:pStyle w:val="Heading1"/>
       </w:pPr>
-      <w:bookmarkStart w:id="60" w:name="_Toc165099712"/>
+      <w:bookmarkStart w:id="62" w:name="_Toc165099712"/>
       <w:r>
         <w:t>DISCUSSION</w:t>
       </w:r>
-      <w:bookmarkEnd w:id="60"/>
+      <w:bookmarkEnd w:id="62"/>
     </w:p>
     <w:p>
       <w:r>
@@ -19763,6 +19795,7 @@
         </w:numPr>
       </w:pPr>
       <w:r>
+        <w:lastRenderedPageBreak/>
         <w:t>Candidate experimental structural alignment</w:t>
       </w:r>
     </w:p>
@@ -19792,7 +19825,6 @@
         </w:numPr>
       </w:pPr>
       <w:r>
-        <w:lastRenderedPageBreak/>
         <w:t xml:space="preserve">Including </w:t>
       </w:r>
       <w:proofErr w:type="spellStart"/>
@@ -20018,6 +20050,193 @@
         </w:numPr>
       </w:pPr>
       <w:r>
+        <w:t xml:space="preserve">Removal of structural candidate sequences at later stage filtering (which isn’t due to quality of the sequence, and more to do with that these sequences did not fit with </w:t>
+      </w:r>
+      <w:proofErr w:type="gramStart"/>
+      <w:r>
+        <w:t>the majority of</w:t>
+      </w:r>
+      <w:proofErr w:type="gramEnd"/>
+      <w:r>
+        <w:t xml:space="preserve"> other identified sequences well enough). </w:t>
+      </w:r>
+    </w:p>
+    <w:p>
+      <w:pPr>
+        <w:pStyle w:val="ListParagraph"/>
+        <w:numPr>
+          <w:ilvl w:val="2"/>
+          <w:numId w:val="1"/>
+        </w:numPr>
+      </w:pPr>
+      <w:r>
+        <w:t>None of the candidate sequences with an associated structure were removed prior to multiple sequence alignment – so the sequences weren’t removed due to poor quality or looking incomplete, therefore sequences removed because they were too distant from the others in the set.</w:t>
+      </w:r>
+    </w:p>
+    <w:p>
+      <w:pPr>
+        <w:pStyle w:val="ListParagraph"/>
+        <w:numPr>
+          <w:ilvl w:val="2"/>
+          <w:numId w:val="1"/>
+        </w:numPr>
+      </w:pPr>
+      <w:r>
+        <w:t xml:space="preserve">Thermus family being separate </w:t>
+      </w:r>
+      <w:proofErr w:type="gramStart"/>
+      <w:r>
+        <w:t>anyway</w:t>
+      </w:r>
+      <w:proofErr w:type="gramEnd"/>
+    </w:p>
+    <w:p>
+      <w:pPr>
+        <w:pStyle w:val="ListParagraph"/>
+        <w:numPr>
+          <w:ilvl w:val="2"/>
+          <w:numId w:val="1"/>
+        </w:numPr>
+      </w:pPr>
+      <w:proofErr w:type="spellStart"/>
+      <w:r>
+        <w:t>Colnyvirus</w:t>
+      </w:r>
+      <w:proofErr w:type="spellEnd"/>
+      <w:r>
+        <w:t xml:space="preserve"> being fairly distinct </w:t>
+      </w:r>
+      <w:proofErr w:type="gramStart"/>
+      <w:r>
+        <w:t>too</w:t>
+      </w:r>
+      <w:proofErr w:type="gramEnd"/>
+    </w:p>
+    <w:p>
+      <w:pPr>
+        <w:pStyle w:val="ListParagraph"/>
+        <w:numPr>
+          <w:ilvl w:val="2"/>
+          <w:numId w:val="1"/>
+        </w:numPr>
+      </w:pPr>
+      <w:r>
+        <w:t>Mycobacteria family being removed with OD-</w:t>
+      </w:r>
+      <w:proofErr w:type="spellStart"/>
+      <w:r>
+        <w:t>seq</w:t>
+      </w:r>
+      <w:proofErr w:type="spellEnd"/>
+      <w:r>
+        <w:t xml:space="preserve"> (although </w:t>
+      </w:r>
+      <w:proofErr w:type="spellStart"/>
+      <w:r>
+        <w:t>Mycolicibacterium</w:t>
+      </w:r>
+      <w:proofErr w:type="spellEnd"/>
+      <w:r>
+        <w:t xml:space="preserve"> being retained). Is there a difference functionally? Do some mycobacteria have amidase_3 function and others do not? Cell wall structure being different to gram negative despite cell wall presence, etc </w:t>
+      </w:r>
+      <w:proofErr w:type="spellStart"/>
+      <w:r>
+        <w:t>etc</w:t>
+      </w:r>
+      <w:proofErr w:type="spellEnd"/>
+      <w:r>
+        <w:t>.</w:t>
+      </w:r>
+    </w:p>
+    <w:p>
+      <w:pPr>
+        <w:pStyle w:val="ListParagraph"/>
+        <w:numPr>
+          <w:ilvl w:val="2"/>
+          <w:numId w:val="1"/>
+        </w:numPr>
+      </w:pPr>
+      <w:r>
+        <w:t>The 5 sequences being removed with the R script – why?</w:t>
+      </w:r>
+      <w:r>
+        <w:t xml:space="preserve"> Is there a pattern?</w:t>
+      </w:r>
+    </w:p>
+    <w:p>
+      <w:pPr>
+        <w:pStyle w:val="ListParagraph"/>
+        <w:numPr>
+          <w:ilvl w:val="3"/>
+          <w:numId w:val="1"/>
+        </w:numPr>
+      </w:pPr>
+      <w:r>
+        <w:lastRenderedPageBreak/>
+        <w:t xml:space="preserve">Why was one </w:t>
+      </w:r>
+      <w:proofErr w:type="spellStart"/>
+      <w:r>
+        <w:t>clostriudium</w:t>
+      </w:r>
+      <w:proofErr w:type="spellEnd"/>
+      <w:r>
+        <w:t xml:space="preserve"> </w:t>
+      </w:r>
+      <w:proofErr w:type="spellStart"/>
+      <w:r>
+        <w:t>difficle</w:t>
+      </w:r>
+      <w:proofErr w:type="spellEnd"/>
+      <w:r>
+        <w:t xml:space="preserve"> remove and one was not? Is one </w:t>
+      </w:r>
+      <w:proofErr w:type="spellStart"/>
+      <w:r>
+        <w:t>AmiC</w:t>
+      </w:r>
+      <w:proofErr w:type="spellEnd"/>
+      <w:r>
+        <w:t xml:space="preserve"> (the retained one) and one not </w:t>
+      </w:r>
+      <w:proofErr w:type="spellStart"/>
+      <w:r>
+        <w:t>AmiC</w:t>
+      </w:r>
+      <w:proofErr w:type="spellEnd"/>
+      <w:r>
+        <w:t xml:space="preserve"> (the 5J72 one, which is supposedly the exact same species and enzyme as the retained one, however it had a very long N-terminus. Not </w:t>
+      </w:r>
+      <w:proofErr w:type="spellStart"/>
+      <w:r>
+        <w:t>AmiC</w:t>
+      </w:r>
+      <w:proofErr w:type="spellEnd"/>
+      <w:r>
+        <w:t xml:space="preserve"> after all?)</w:t>
+      </w:r>
+    </w:p>
+    <w:p>
+      <w:pPr>
+        <w:pStyle w:val="ListParagraph"/>
+        <w:numPr>
+          <w:ilvl w:val="4"/>
+          <w:numId w:val="1"/>
+        </w:numPr>
+      </w:pPr>
+      <w:r>
+        <w:t>Notably: of the 5 removed at this stage, 4 are retained by adjusting the threshold from 1% information to 0.1% information – the only sequence which is still too distinct to retain is 5J72.</w:t>
+      </w:r>
+    </w:p>
+    <w:p>
+      <w:pPr>
+        <w:pStyle w:val="ListParagraph"/>
+        <w:numPr>
+          <w:ilvl w:val="1"/>
+          <w:numId w:val="1"/>
+        </w:numPr>
+      </w:pPr>
+      <w:r>
         <w:rPr>
           <w:lang w:val="en-US"/>
         </w:rPr>
@@ -20358,7 +20577,6 @@
         </w:numPr>
       </w:pPr>
       <w:r>
-        <w:lastRenderedPageBreak/>
         <w:t>Gram positive/negative splitting</w:t>
       </w:r>
     </w:p>
@@ -20479,11 +20697,12 @@
       <w:pPr>
         <w:pStyle w:val="Heading1"/>
       </w:pPr>
-      <w:bookmarkStart w:id="61" w:name="_Toc165099713"/>
-      <w:r>
+      <w:bookmarkStart w:id="63" w:name="_Toc165099713"/>
+      <w:r>
+        <w:lastRenderedPageBreak/>
         <w:t>CONCLUSION</w:t>
       </w:r>
-      <w:bookmarkEnd w:id="61"/>
+      <w:bookmarkEnd w:id="63"/>
     </w:p>
     <w:p>
       <w:r>
@@ -20507,11 +20726,11 @@
       <w:pPr>
         <w:pStyle w:val="Heading1"/>
       </w:pPr>
-      <w:bookmarkStart w:id="62" w:name="_Toc165099714"/>
+      <w:bookmarkStart w:id="64" w:name="_Toc165099714"/>
       <w:r>
         <w:t>REFERENCES</w:t>
       </w:r>
-      <w:bookmarkEnd w:id="62"/>
+      <w:bookmarkEnd w:id="64"/>
     </w:p>
     <w:p>
       <w:pPr>
@@ -20731,7 +20950,6 @@
         <w:pStyle w:val="Bibliography"/>
       </w:pPr>
       <w:r>
-        <w:lastRenderedPageBreak/>
         <w:t>5.</w:t>
       </w:r>
       <w:r>
@@ -20968,6 +21186,7 @@
         <w:pStyle w:val="Bibliography"/>
       </w:pPr>
       <w:r>
+        <w:lastRenderedPageBreak/>
         <w:t>11.</w:t>
       </w:r>
       <w:r>
@@ -21190,7 +21409,6 @@
         <w:pStyle w:val="Bibliography"/>
       </w:pPr>
       <w:r>
-        <w:lastRenderedPageBreak/>
         <w:t>18.</w:t>
       </w:r>
       <w:r>
@@ -21434,6 +21652,7 @@
         <w:pStyle w:val="Bibliography"/>
       </w:pPr>
       <w:r>
+        <w:lastRenderedPageBreak/>
         <w:t>24.</w:t>
       </w:r>
       <w:r>
@@ -21719,7 +21938,6 @@
         <w:pStyle w:val="Bibliography"/>
       </w:pPr>
       <w:r>
-        <w:lastRenderedPageBreak/>
         <w:t>32.</w:t>
       </w:r>
       <w:r>
@@ -21992,6 +22210,7 @@
         <w:pStyle w:val="Bibliography"/>
       </w:pPr>
       <w:r>
+        <w:lastRenderedPageBreak/>
         <w:t>39.</w:t>
       </w:r>
       <w:r>
@@ -22239,7 +22458,6 @@
         <w:pStyle w:val="Bibliography"/>
       </w:pPr>
       <w:r>
-        <w:lastRenderedPageBreak/>
         <w:t>46.</w:t>
       </w:r>
       <w:r>
@@ -22482,7 +22700,11 @@
       </w:r>
       <w:proofErr w:type="spellEnd"/>
       <w:r>
-        <w:t xml:space="preserve">, C., Kremer, L., et al. (2020). Functional Characterization of the N-Acetylmuramyl-l-Alanine Amidase, Ami1, from Mycobacterium </w:t>
+        <w:t xml:space="preserve">, C., Kremer, L., et al. (2020). Functional Characterization of the </w:t>
+      </w:r>
+      <w:r>
+        <w:lastRenderedPageBreak/>
+        <w:t xml:space="preserve">N-Acetylmuramyl-l-Alanine Amidase, Ami1, from Mycobacterium </w:t>
       </w:r>
       <w:proofErr w:type="spellStart"/>
       <w:r>
@@ -22808,7 +23030,6 @@
         <w:pStyle w:val="Bibliography"/>
       </w:pPr>
       <w:r>
-        <w:lastRenderedPageBreak/>
         <w:t>61.</w:t>
       </w:r>
       <w:r>
@@ -22851,21 +23072,21 @@
       <w:pPr>
         <w:pStyle w:val="Heading1"/>
       </w:pPr>
-      <w:bookmarkStart w:id="63" w:name="_Toc165099715"/>
+      <w:bookmarkStart w:id="65" w:name="_Toc165099715"/>
       <w:r>
         <w:t>APPENDICES</w:t>
       </w:r>
-      <w:bookmarkEnd w:id="63"/>
+      <w:bookmarkEnd w:id="65"/>
     </w:p>
     <w:p>
       <w:pPr>
         <w:pStyle w:val="Heading2"/>
       </w:pPr>
-      <w:bookmarkStart w:id="64" w:name="_Toc165099716"/>
+      <w:bookmarkStart w:id="66" w:name="_Toc165099716"/>
       <w:r>
         <w:t>Appendix A: Longlist of candidate NAMLAA experimental structures identified from searches of the Protein Data Bank.</w:t>
       </w:r>
-      <w:bookmarkEnd w:id="64"/>
+      <w:bookmarkEnd w:id="66"/>
     </w:p>
     <w:p>
       <w:r>
@@ -22879,11 +23100,11 @@
       <w:pPr>
         <w:pStyle w:val="Heading2"/>
       </w:pPr>
-      <w:bookmarkStart w:id="65" w:name="_Toc165099717"/>
+      <w:bookmarkStart w:id="67" w:name="_Toc165099717"/>
       <w:r>
         <w:t>Appendix B: Chimera alignment of the full (un-cropped) 19 shortlisted structures</w:t>
       </w:r>
-      <w:bookmarkEnd w:id="65"/>
+      <w:bookmarkEnd w:id="67"/>
     </w:p>
     <w:p>
       <w:r>
@@ -22897,7 +23118,7 @@
       <w:pPr>
         <w:pStyle w:val="Heading2"/>
       </w:pPr>
-      <w:bookmarkStart w:id="66" w:name="_Toc165099718"/>
+      <w:bookmarkStart w:id="68" w:name="_Toc165099718"/>
       <w:r>
         <w:t xml:space="preserve">Appendix C: </w:t>
       </w:r>
@@ -22921,7 +23142,7 @@
       <w:r>
         <w:t>PDBeFOLD</w:t>
       </w:r>
-      <w:bookmarkEnd w:id="66"/>
+      <w:bookmarkEnd w:id="68"/>
       <w:proofErr w:type="spellEnd"/>
       <w:proofErr w:type="gramEnd"/>
     </w:p>
@@ -23013,6 +23234,7 @@
         </w:numPr>
       </w:pPr>
       <w:r>
+        <w:lastRenderedPageBreak/>
         <w:t>Gram-negative</w:t>
       </w:r>
     </w:p>
@@ -23037,378 +23259,1203 @@
       </w:r>
     </w:p>
     <w:p>
-      <w:r>
-        <w:t>Positive Predictive Value (PPV): the ratio of sequence pairs aligned in both the sequences and structures to the total number of residues aligned in the sequences, and True Positive Rate (TPR): the ratio of sequence pairs aligned in both the sequences and structures to the total number of residues aligned in the structures.</w:t>
-      </w:r>
-    </w:p>
-    <w:p>
-      <w:r>
-        <w:t>Non-identical sequences selected for validation (n=15)</w:t>
-      </w:r>
-      <w:r>
-        <w:t>.</w:t>
-      </w:r>
-    </w:p>
-    <w:p>
-      <w:r>
-        <w:t xml:space="preserve">Structures removed at initial sequence quality filtering: 0 (all </w:t>
-      </w:r>
-      <w:proofErr w:type="gramStart"/>
-      <w:r>
-        <w:t>entered into</w:t>
-      </w:r>
-      <w:proofErr w:type="gramEnd"/>
-      <w:r>
-        <w:t xml:space="preserve"> OD-</w:t>
-      </w:r>
-      <w:proofErr w:type="spellStart"/>
-      <w:r>
-        <w:t>seq</w:t>
-      </w:r>
-      <w:proofErr w:type="spellEnd"/>
-      <w:r>
-        <w:t xml:space="preserve"> filtering)</w:t>
-      </w:r>
-    </w:p>
-    <w:p>
-      <w:r>
-        <w:t>Structures removed at OD-</w:t>
-      </w:r>
-      <w:proofErr w:type="spellStart"/>
-      <w:r>
-        <w:t>seq</w:t>
-      </w:r>
-      <w:proofErr w:type="spellEnd"/>
-      <w:r>
-        <w:t xml:space="preserve"> filtering:</w:t>
-      </w:r>
-      <w:r>
-        <w:t xml:space="preserve"> 3QAY, 4LQ6, 7AGL, 7AGM, 7B3N,</w:t>
-      </w:r>
-    </w:p>
-    <w:p>
-      <w:r>
-        <w:t>Structures removed at information content filtering:</w:t>
+      <w:pPr>
+        <w:pStyle w:val="NoSpacing"/>
+        <w:spacing w:line="360" w:lineRule="auto"/>
+      </w:pPr>
+      <w:r>
+        <w:rPr>
+          <w:highlight w:val="yellow"/>
+        </w:rPr>
+        <w:t>[make two R heatmap plots here: one for all vs all PPVs and one for all vs all TPVs]</w:t>
+      </w:r>
+    </w:p>
+    <w:p>
+      <w:pPr>
+        <w:pStyle w:val="NoSpacing"/>
+        <w:spacing w:line="360" w:lineRule="auto"/>
+      </w:pPr>
+      <w:r>
+        <w:t>PPV</w:t>
       </w:r>
     </w:p>
     <w:tbl>
       <w:tblPr>
         <w:tblStyle w:val="TableGrid"/>
-        <w:tblW w:w="9067" w:type="dxa"/>
+        <w:tblW w:w="0" w:type="auto"/>
         <w:tblLook w:val="04A0" w:firstRow="1" w:lastRow="0" w:firstColumn="1" w:lastColumn="0" w:noHBand="0" w:noVBand="1"/>
       </w:tblPr>
       <w:tblGrid>
-        <w:gridCol w:w="9067"/>
+        <w:gridCol w:w="1502"/>
+        <w:gridCol w:w="1502"/>
+        <w:gridCol w:w="1503"/>
+        <w:gridCol w:w="1503"/>
+        <w:gridCol w:w="1503"/>
+        <w:gridCol w:w="1503"/>
       </w:tblGrid>
       <w:tr>
         <w:tc>
           <w:tcPr>
-            <w:tcW w:w="9067" w:type="dxa"/>
-          </w:tcPr>
-          <w:p>
-            <w:r>
-              <w:t>Structure</w:t>
-            </w:r>
+            <w:tcW w:w="1502" w:type="dxa"/>
+          </w:tcPr>
+          <w:p>
+            <w:pPr>
+              <w:pStyle w:val="NoSpacing"/>
+              <w:spacing w:line="360" w:lineRule="auto"/>
+            </w:pPr>
+            <w:r>
+              <w:t>4BIN</w:t>
+            </w:r>
+          </w:p>
+        </w:tc>
+        <w:tc>
+          <w:tcPr>
+            <w:tcW w:w="1502" w:type="dxa"/>
+            <w:tcBorders>
+              <w:right w:val="nil"/>
+            </w:tcBorders>
+            <w:shd w:val="clear" w:color="auto" w:fill="000000" w:themeFill="text1"/>
+          </w:tcPr>
+          <w:p>
+            <w:pPr>
+              <w:pStyle w:val="NoSpacing"/>
+              <w:spacing w:line="360" w:lineRule="auto"/>
+            </w:pPr>
+          </w:p>
+        </w:tc>
+        <w:tc>
+          <w:tcPr>
+            <w:tcW w:w="1503" w:type="dxa"/>
+            <w:tcBorders>
+              <w:top w:val="nil"/>
+              <w:left w:val="nil"/>
+              <w:bottom w:val="nil"/>
+              <w:right w:val="nil"/>
+            </w:tcBorders>
+          </w:tcPr>
+          <w:p>
+            <w:pPr>
+              <w:pStyle w:val="NoSpacing"/>
+              <w:spacing w:line="360" w:lineRule="auto"/>
+            </w:pPr>
+          </w:p>
+        </w:tc>
+        <w:tc>
+          <w:tcPr>
+            <w:tcW w:w="1503" w:type="dxa"/>
+            <w:tcBorders>
+              <w:top w:val="nil"/>
+              <w:left w:val="nil"/>
+              <w:bottom w:val="nil"/>
+              <w:right w:val="nil"/>
+            </w:tcBorders>
+          </w:tcPr>
+          <w:p>
+            <w:pPr>
+              <w:pStyle w:val="NoSpacing"/>
+              <w:spacing w:line="360" w:lineRule="auto"/>
+            </w:pPr>
+          </w:p>
+        </w:tc>
+        <w:tc>
+          <w:tcPr>
+            <w:tcW w:w="1503" w:type="dxa"/>
+            <w:tcBorders>
+              <w:top w:val="nil"/>
+              <w:left w:val="nil"/>
+              <w:bottom w:val="nil"/>
+              <w:right w:val="nil"/>
+            </w:tcBorders>
+          </w:tcPr>
+          <w:p>
+            <w:pPr>
+              <w:pStyle w:val="NoSpacing"/>
+              <w:spacing w:line="360" w:lineRule="auto"/>
+            </w:pPr>
+          </w:p>
+        </w:tc>
+        <w:tc>
+          <w:tcPr>
+            <w:tcW w:w="1503" w:type="dxa"/>
+            <w:tcBorders>
+              <w:top w:val="nil"/>
+              <w:left w:val="nil"/>
+              <w:bottom w:val="nil"/>
+              <w:right w:val="nil"/>
+            </w:tcBorders>
+          </w:tcPr>
+          <w:p>
+            <w:pPr>
+              <w:pStyle w:val="NoSpacing"/>
+              <w:spacing w:line="360" w:lineRule="auto"/>
+            </w:pPr>
           </w:p>
         </w:tc>
       </w:tr>
       <w:tr>
         <w:tc>
           <w:tcPr>
-            <w:tcW w:w="9067" w:type="dxa"/>
-          </w:tcPr>
-          <w:p>
-            <w:r>
-              <w:t xml:space="preserve">1JWQ: </w:t>
-            </w:r>
-            <w:proofErr w:type="gramStart"/>
-            <w:r>
-              <w:t>44249:Paenibacillaceae</w:t>
-            </w:r>
-            <w:proofErr w:type="gramEnd"/>
-            <w:r>
-              <w:t>:Spe_in_Paenibacillus</w:t>
-            </w:r>
+            <w:tcW w:w="1502" w:type="dxa"/>
+          </w:tcPr>
+          <w:p>
+            <w:pPr>
+              <w:pStyle w:val="NoSpacing"/>
+              <w:spacing w:line="360" w:lineRule="auto"/>
+            </w:pPr>
+            <w:r>
+              <w:t>3NE8</w:t>
+            </w:r>
+          </w:p>
+        </w:tc>
+        <w:tc>
+          <w:tcPr>
+            <w:tcW w:w="1502" w:type="dxa"/>
+          </w:tcPr>
+          <w:p>
+            <w:pPr>
+              <w:pStyle w:val="NoSpacing"/>
+              <w:spacing w:line="360" w:lineRule="auto"/>
+            </w:pPr>
+            <w:r>
+              <w:t>0.933</w:t>
+            </w:r>
+          </w:p>
+        </w:tc>
+        <w:tc>
+          <w:tcPr>
+            <w:tcW w:w="1503" w:type="dxa"/>
+            <w:tcBorders>
+              <w:top w:val="nil"/>
+              <w:right w:val="nil"/>
+            </w:tcBorders>
+            <w:shd w:val="clear" w:color="auto" w:fill="000000" w:themeFill="text1"/>
+          </w:tcPr>
+          <w:p>
+            <w:pPr>
+              <w:pStyle w:val="NoSpacing"/>
+              <w:spacing w:line="360" w:lineRule="auto"/>
+            </w:pPr>
+          </w:p>
+        </w:tc>
+        <w:tc>
+          <w:tcPr>
+            <w:tcW w:w="1503" w:type="dxa"/>
+            <w:tcBorders>
+              <w:top w:val="nil"/>
+              <w:left w:val="nil"/>
+              <w:bottom w:val="nil"/>
+              <w:right w:val="nil"/>
+            </w:tcBorders>
+          </w:tcPr>
+          <w:p>
+            <w:pPr>
+              <w:pStyle w:val="NoSpacing"/>
+              <w:spacing w:line="360" w:lineRule="auto"/>
+            </w:pPr>
+          </w:p>
+        </w:tc>
+        <w:tc>
+          <w:tcPr>
+            <w:tcW w:w="1503" w:type="dxa"/>
+            <w:tcBorders>
+              <w:top w:val="nil"/>
+              <w:left w:val="nil"/>
+              <w:bottom w:val="nil"/>
+              <w:right w:val="nil"/>
+            </w:tcBorders>
+          </w:tcPr>
+          <w:p>
+            <w:pPr>
+              <w:pStyle w:val="NoSpacing"/>
+              <w:spacing w:line="360" w:lineRule="auto"/>
+            </w:pPr>
+          </w:p>
+        </w:tc>
+        <w:tc>
+          <w:tcPr>
+            <w:tcW w:w="1503" w:type="dxa"/>
+            <w:tcBorders>
+              <w:top w:val="nil"/>
+              <w:left w:val="nil"/>
+              <w:bottom w:val="nil"/>
+              <w:right w:val="nil"/>
+            </w:tcBorders>
+          </w:tcPr>
+          <w:p>
+            <w:pPr>
+              <w:pStyle w:val="NoSpacing"/>
+              <w:spacing w:line="360" w:lineRule="auto"/>
+            </w:pPr>
           </w:p>
         </w:tc>
       </w:tr>
       <w:tr>
         <w:tc>
           <w:tcPr>
-            <w:tcW w:w="9067" w:type="dxa"/>
-          </w:tcPr>
-          <w:p>
-            <w:r>
-              <w:t>1XOV</w:t>
-            </w:r>
-            <w:r>
-              <w:t xml:space="preserve">: </w:t>
-            </w:r>
-            <w:proofErr w:type="gramStart"/>
-            <w:r>
-              <w:t>171618</w:t>
-            </w:r>
-            <w:r>
-              <w:t>:</w:t>
-            </w:r>
-            <w:r>
-              <w:rPr>
-                <w:rStyle w:val="objectbox"/>
-              </w:rPr>
-              <w:t>Fam</w:t>
-            </w:r>
-            <w:proofErr w:type="gramEnd"/>
-            <w:r>
-              <w:rPr>
-                <w:rStyle w:val="objectbox"/>
-              </w:rPr>
-              <w:t>_of_Psavirus</w:t>
-            </w:r>
-            <w:r>
-              <w:rPr>
-                <w:rStyle w:val="objectbox"/>
-              </w:rPr>
-              <w:t>:</w:t>
-            </w:r>
-            <w:r>
-              <w:rPr>
-                <w:rStyle w:val="objectbox"/>
-              </w:rPr>
-              <w:t>Psavirus PSA</w:t>
-            </w:r>
+            <w:tcW w:w="1502" w:type="dxa"/>
+          </w:tcPr>
+          <w:p>
+            <w:pPr>
+              <w:pStyle w:val="NoSpacing"/>
+              <w:spacing w:line="360" w:lineRule="auto"/>
+            </w:pPr>
+            <w:r>
+              <w:t>4RN7</w:t>
+            </w:r>
+          </w:p>
+        </w:tc>
+        <w:tc>
+          <w:tcPr>
+            <w:tcW w:w="1502" w:type="dxa"/>
+          </w:tcPr>
+          <w:p>
+            <w:pPr>
+              <w:pStyle w:val="NoSpacing"/>
+              <w:spacing w:line="360" w:lineRule="auto"/>
+            </w:pPr>
+            <w:r>
+              <w:t>0.994</w:t>
+            </w:r>
+          </w:p>
+        </w:tc>
+        <w:tc>
+          <w:tcPr>
+            <w:tcW w:w="1503" w:type="dxa"/>
+          </w:tcPr>
+          <w:p>
+            <w:pPr>
+              <w:pStyle w:val="NoSpacing"/>
+              <w:spacing w:line="360" w:lineRule="auto"/>
+            </w:pPr>
+            <w:r>
+              <w:t>0.988</w:t>
+            </w:r>
+          </w:p>
+        </w:tc>
+        <w:tc>
+          <w:tcPr>
+            <w:tcW w:w="1503" w:type="dxa"/>
+            <w:tcBorders>
+              <w:top w:val="nil"/>
+              <w:right w:val="nil"/>
+            </w:tcBorders>
+            <w:shd w:val="clear" w:color="auto" w:fill="000000" w:themeFill="text1"/>
+          </w:tcPr>
+          <w:p>
+            <w:pPr>
+              <w:pStyle w:val="NoSpacing"/>
+              <w:spacing w:line="360" w:lineRule="auto"/>
+            </w:pPr>
+          </w:p>
+        </w:tc>
+        <w:tc>
+          <w:tcPr>
+            <w:tcW w:w="1503" w:type="dxa"/>
+            <w:tcBorders>
+              <w:top w:val="nil"/>
+              <w:left w:val="nil"/>
+              <w:bottom w:val="nil"/>
+              <w:right w:val="nil"/>
+            </w:tcBorders>
+          </w:tcPr>
+          <w:p>
+            <w:pPr>
+              <w:pStyle w:val="NoSpacing"/>
+              <w:spacing w:line="360" w:lineRule="auto"/>
+            </w:pPr>
+          </w:p>
+        </w:tc>
+        <w:tc>
+          <w:tcPr>
+            <w:tcW w:w="1503" w:type="dxa"/>
+            <w:tcBorders>
+              <w:top w:val="nil"/>
+              <w:left w:val="nil"/>
+              <w:bottom w:val="nil"/>
+              <w:right w:val="nil"/>
+            </w:tcBorders>
+          </w:tcPr>
+          <w:p>
+            <w:pPr>
+              <w:pStyle w:val="NoSpacing"/>
+              <w:spacing w:line="360" w:lineRule="auto"/>
+            </w:pPr>
           </w:p>
         </w:tc>
       </w:tr>
       <w:tr>
         <w:tc>
           <w:tcPr>
-            <w:tcW w:w="9067" w:type="dxa"/>
-          </w:tcPr>
-          <w:p>
-            <w:r>
-              <w:t>3CZX</w:t>
-            </w:r>
-            <w:r>
-              <w:t xml:space="preserve">: </w:t>
-            </w:r>
-            <w:proofErr w:type="gramStart"/>
-            <w:r>
-              <w:t>122586</w:t>
-            </w:r>
-            <w:r>
-              <w:t>:</w:t>
-            </w:r>
-            <w:r>
-              <w:rPr>
-                <w:rStyle w:val="objectbox"/>
-              </w:rPr>
-              <w:t>Neisseriaceae</w:t>
-            </w:r>
-            <w:proofErr w:type="gramEnd"/>
-            <w:r>
-              <w:rPr>
-                <w:rStyle w:val="objectbox"/>
-              </w:rPr>
-              <w:t>:</w:t>
-            </w:r>
-            <w:r>
-              <w:rPr>
-                <w:rStyle w:val="objectbox"/>
-              </w:rPr>
-              <w:t>Neisseria meningitidis</w:t>
-            </w:r>
+            <w:tcW w:w="1502" w:type="dxa"/>
+            <w:tcBorders>
+              <w:bottom w:val="single" w:sz="4" w:space="0" w:color="auto"/>
+            </w:tcBorders>
+          </w:tcPr>
+          <w:p>
+            <w:pPr>
+              <w:pStyle w:val="NoSpacing"/>
+              <w:spacing w:line="360" w:lineRule="auto"/>
+            </w:pPr>
+            <w:r>
+              <w:t>7RAG</w:t>
+            </w:r>
+          </w:p>
+        </w:tc>
+        <w:tc>
+          <w:tcPr>
+            <w:tcW w:w="1502" w:type="dxa"/>
+          </w:tcPr>
+          <w:p>
+            <w:pPr>
+              <w:pStyle w:val="NoSpacing"/>
+              <w:spacing w:line="360" w:lineRule="auto"/>
+            </w:pPr>
+            <w:r>
+              <w:t>0.970</w:t>
+            </w:r>
+          </w:p>
+        </w:tc>
+        <w:tc>
+          <w:tcPr>
+            <w:tcW w:w="1503" w:type="dxa"/>
+          </w:tcPr>
+          <w:p>
+            <w:pPr>
+              <w:pStyle w:val="NoSpacing"/>
+              <w:spacing w:line="360" w:lineRule="auto"/>
+            </w:pPr>
+            <w:r>
+              <w:t>0.982</w:t>
+            </w:r>
+          </w:p>
+        </w:tc>
+        <w:tc>
+          <w:tcPr>
+            <w:tcW w:w="1503" w:type="dxa"/>
+          </w:tcPr>
+          <w:p>
+            <w:pPr>
+              <w:pStyle w:val="NoSpacing"/>
+              <w:spacing w:line="360" w:lineRule="auto"/>
+            </w:pPr>
+            <w:r>
+              <w:t>0.981</w:t>
+            </w:r>
+          </w:p>
+        </w:tc>
+        <w:tc>
+          <w:tcPr>
+            <w:tcW w:w="1503" w:type="dxa"/>
+            <w:tcBorders>
+              <w:top w:val="nil"/>
+              <w:right w:val="nil"/>
+            </w:tcBorders>
+            <w:shd w:val="clear" w:color="auto" w:fill="000000" w:themeFill="text1"/>
+          </w:tcPr>
+          <w:p>
+            <w:pPr>
+              <w:pStyle w:val="NoSpacing"/>
+              <w:spacing w:line="360" w:lineRule="auto"/>
+            </w:pPr>
+          </w:p>
+        </w:tc>
+        <w:tc>
+          <w:tcPr>
+            <w:tcW w:w="1503" w:type="dxa"/>
+            <w:tcBorders>
+              <w:top w:val="nil"/>
+              <w:left w:val="nil"/>
+              <w:bottom w:val="nil"/>
+              <w:right w:val="nil"/>
+            </w:tcBorders>
+          </w:tcPr>
+          <w:p>
+            <w:pPr>
+              <w:pStyle w:val="NoSpacing"/>
+              <w:spacing w:line="360" w:lineRule="auto"/>
+            </w:pPr>
           </w:p>
         </w:tc>
       </w:tr>
       <w:tr>
         <w:tc>
           <w:tcPr>
-            <w:tcW w:w="9067" w:type="dxa"/>
-          </w:tcPr>
-          <w:p>
-            <w:r>
-              <w:t xml:space="preserve">3NE8: </w:t>
-            </w:r>
-            <w:proofErr w:type="gramStart"/>
-            <w:r>
-              <w:t>3</w:t>
-            </w:r>
-            <w:r>
-              <w:t>8323:Bartonellaceae</w:t>
-            </w:r>
-            <w:proofErr w:type="gramEnd"/>
-            <w:r>
-              <w:t xml:space="preserve">:Bartonella </w:t>
-            </w:r>
-            <w:proofErr w:type="spellStart"/>
-            <w:r>
-              <w:t>henselae</w:t>
-            </w:r>
-            <w:proofErr w:type="spellEnd"/>
+            <w:tcW w:w="1502" w:type="dxa"/>
+            <w:tcBorders>
+              <w:bottom w:val="single" w:sz="4" w:space="0" w:color="auto"/>
+            </w:tcBorders>
+          </w:tcPr>
+          <w:p>
+            <w:pPr>
+              <w:pStyle w:val="NoSpacing"/>
+              <w:spacing w:line="360" w:lineRule="auto"/>
+            </w:pPr>
+            <w:r>
+              <w:t>7TJ4</w:t>
+            </w:r>
+          </w:p>
+        </w:tc>
+        <w:tc>
+          <w:tcPr>
+            <w:tcW w:w="1502" w:type="dxa"/>
+            <w:tcBorders>
+              <w:bottom w:val="single" w:sz="4" w:space="0" w:color="auto"/>
+            </w:tcBorders>
+          </w:tcPr>
+          <w:p>
+            <w:pPr>
+              <w:pStyle w:val="NoSpacing"/>
+              <w:spacing w:line="360" w:lineRule="auto"/>
+            </w:pPr>
+            <w:r>
+              <w:t>0.994</w:t>
+            </w:r>
+          </w:p>
+        </w:tc>
+        <w:tc>
+          <w:tcPr>
+            <w:tcW w:w="1503" w:type="dxa"/>
+          </w:tcPr>
+          <w:p>
+            <w:pPr>
+              <w:pStyle w:val="NoSpacing"/>
+              <w:spacing w:line="360" w:lineRule="auto"/>
+            </w:pPr>
+            <w:r>
+              <w:t>0.994</w:t>
+            </w:r>
+          </w:p>
+        </w:tc>
+        <w:tc>
+          <w:tcPr>
+            <w:tcW w:w="1503" w:type="dxa"/>
+          </w:tcPr>
+          <w:p>
+            <w:pPr>
+              <w:pStyle w:val="NoSpacing"/>
+              <w:spacing w:line="360" w:lineRule="auto"/>
+            </w:pPr>
+            <w:r>
+              <w:t>0.956</w:t>
+            </w:r>
+          </w:p>
+        </w:tc>
+        <w:tc>
+          <w:tcPr>
+            <w:tcW w:w="1503" w:type="dxa"/>
+          </w:tcPr>
+          <w:p>
+            <w:pPr>
+              <w:pStyle w:val="NoSpacing"/>
+              <w:spacing w:line="360" w:lineRule="auto"/>
+            </w:pPr>
+            <w:r>
+              <w:t>0.967</w:t>
+            </w:r>
+          </w:p>
+        </w:tc>
+        <w:tc>
+          <w:tcPr>
+            <w:tcW w:w="1503" w:type="dxa"/>
+            <w:tcBorders>
+              <w:top w:val="nil"/>
+            </w:tcBorders>
+            <w:shd w:val="clear" w:color="auto" w:fill="000000" w:themeFill="text1"/>
+          </w:tcPr>
+          <w:p>
+            <w:pPr>
+              <w:pStyle w:val="NoSpacing"/>
+              <w:spacing w:line="360" w:lineRule="auto"/>
+            </w:pPr>
           </w:p>
         </w:tc>
       </w:tr>
       <w:tr>
         <w:tc>
           <w:tcPr>
-            <w:tcW w:w="9067" w:type="dxa"/>
-          </w:tcPr>
-          <w:p>
-            <w:r>
-              <w:t xml:space="preserve">4BIN: </w:t>
-            </w:r>
-            <w:proofErr w:type="gramStart"/>
-            <w:r>
-              <w:t>543:Enterobacteriaceae</w:t>
-            </w:r>
-            <w:proofErr w:type="gramEnd"/>
-            <w:r>
-              <w:t>:Spe_in_Enterobacteriaceae</w:t>
-            </w:r>
+            <w:tcW w:w="1502" w:type="dxa"/>
+            <w:tcBorders>
+              <w:top w:val="single" w:sz="4" w:space="0" w:color="auto"/>
+              <w:left w:val="nil"/>
+              <w:bottom w:val="nil"/>
+              <w:right w:val="single" w:sz="4" w:space="0" w:color="auto"/>
+            </w:tcBorders>
+          </w:tcPr>
+          <w:p>
+            <w:pPr>
+              <w:pStyle w:val="NoSpacing"/>
+              <w:spacing w:line="360" w:lineRule="auto"/>
+            </w:pPr>
+          </w:p>
+        </w:tc>
+        <w:tc>
+          <w:tcPr>
+            <w:tcW w:w="1502" w:type="dxa"/>
+            <w:tcBorders>
+              <w:left w:val="single" w:sz="4" w:space="0" w:color="auto"/>
+            </w:tcBorders>
+          </w:tcPr>
+          <w:p>
+            <w:pPr>
+              <w:pStyle w:val="NoSpacing"/>
+              <w:spacing w:line="360" w:lineRule="auto"/>
+            </w:pPr>
+            <w:r>
+              <w:t>4BIN</w:t>
+            </w:r>
+          </w:p>
+        </w:tc>
+        <w:tc>
+          <w:tcPr>
+            <w:tcW w:w="1503" w:type="dxa"/>
+          </w:tcPr>
+          <w:p>
+            <w:pPr>
+              <w:pStyle w:val="NoSpacing"/>
+              <w:spacing w:line="360" w:lineRule="auto"/>
+            </w:pPr>
+            <w:r>
+              <w:t>3NE8</w:t>
+            </w:r>
+          </w:p>
+        </w:tc>
+        <w:tc>
+          <w:tcPr>
+            <w:tcW w:w="1503" w:type="dxa"/>
+          </w:tcPr>
+          <w:p>
+            <w:pPr>
+              <w:pStyle w:val="NoSpacing"/>
+              <w:spacing w:line="360" w:lineRule="auto"/>
+            </w:pPr>
+            <w:r>
+              <w:t>4RN7</w:t>
+            </w:r>
+          </w:p>
+        </w:tc>
+        <w:tc>
+          <w:tcPr>
+            <w:tcW w:w="1503" w:type="dxa"/>
+          </w:tcPr>
+          <w:p>
+            <w:pPr>
+              <w:pStyle w:val="NoSpacing"/>
+              <w:spacing w:line="360" w:lineRule="auto"/>
+            </w:pPr>
+            <w:r>
+              <w:t>7RAG</w:t>
+            </w:r>
+          </w:p>
+        </w:tc>
+        <w:tc>
+          <w:tcPr>
+            <w:tcW w:w="1503" w:type="dxa"/>
+          </w:tcPr>
+          <w:p>
+            <w:pPr>
+              <w:pStyle w:val="NoSpacing"/>
+              <w:spacing w:line="360" w:lineRule="auto"/>
+            </w:pPr>
+            <w:r>
+              <w:t>7TJ4</w:t>
+            </w:r>
+          </w:p>
+        </w:tc>
+      </w:tr>
+    </w:tbl>
+    <w:p>
+      <w:pPr>
+        <w:pStyle w:val="NoSpacing"/>
+        <w:spacing w:line="360" w:lineRule="auto"/>
+      </w:pPr>
+      <w:r>
+        <w:t>TPV</w:t>
+      </w:r>
+    </w:p>
+    <w:tbl>
+      <w:tblPr>
+        <w:tblStyle w:val="TableGrid"/>
+        <w:tblW w:w="0" w:type="auto"/>
+        <w:tblLook w:val="04A0" w:firstRow="1" w:lastRow="0" w:firstColumn="1" w:lastColumn="0" w:noHBand="0" w:noVBand="1"/>
+      </w:tblPr>
+      <w:tblGrid>
+        <w:gridCol w:w="1502"/>
+        <w:gridCol w:w="1502"/>
+        <w:gridCol w:w="1503"/>
+        <w:gridCol w:w="1503"/>
+        <w:gridCol w:w="1503"/>
+        <w:gridCol w:w="1503"/>
+      </w:tblGrid>
+      <w:tr>
+        <w:tc>
+          <w:tcPr>
+            <w:tcW w:w="1502" w:type="dxa"/>
+          </w:tcPr>
+          <w:p>
+            <w:pPr>
+              <w:pStyle w:val="NoSpacing"/>
+              <w:spacing w:line="360" w:lineRule="auto"/>
+            </w:pPr>
+            <w:r>
+              <w:t>4BIN</w:t>
+            </w:r>
+          </w:p>
+        </w:tc>
+        <w:tc>
+          <w:tcPr>
+            <w:tcW w:w="1502" w:type="dxa"/>
+            <w:tcBorders>
+              <w:right w:val="nil"/>
+            </w:tcBorders>
+            <w:shd w:val="clear" w:color="auto" w:fill="000000" w:themeFill="text1"/>
+          </w:tcPr>
+          <w:p>
+            <w:pPr>
+              <w:pStyle w:val="NoSpacing"/>
+              <w:spacing w:line="360" w:lineRule="auto"/>
+            </w:pPr>
+          </w:p>
+        </w:tc>
+        <w:tc>
+          <w:tcPr>
+            <w:tcW w:w="1503" w:type="dxa"/>
+            <w:tcBorders>
+              <w:top w:val="nil"/>
+              <w:left w:val="nil"/>
+              <w:bottom w:val="nil"/>
+              <w:right w:val="nil"/>
+            </w:tcBorders>
+          </w:tcPr>
+          <w:p>
+            <w:pPr>
+              <w:pStyle w:val="NoSpacing"/>
+              <w:spacing w:line="360" w:lineRule="auto"/>
+            </w:pPr>
+          </w:p>
+        </w:tc>
+        <w:tc>
+          <w:tcPr>
+            <w:tcW w:w="1503" w:type="dxa"/>
+            <w:tcBorders>
+              <w:top w:val="nil"/>
+              <w:left w:val="nil"/>
+              <w:bottom w:val="nil"/>
+              <w:right w:val="nil"/>
+            </w:tcBorders>
+          </w:tcPr>
+          <w:p>
+            <w:pPr>
+              <w:pStyle w:val="NoSpacing"/>
+              <w:spacing w:line="360" w:lineRule="auto"/>
+            </w:pPr>
+          </w:p>
+        </w:tc>
+        <w:tc>
+          <w:tcPr>
+            <w:tcW w:w="1503" w:type="dxa"/>
+            <w:tcBorders>
+              <w:top w:val="nil"/>
+              <w:left w:val="nil"/>
+              <w:bottom w:val="nil"/>
+              <w:right w:val="nil"/>
+            </w:tcBorders>
+          </w:tcPr>
+          <w:p>
+            <w:pPr>
+              <w:pStyle w:val="NoSpacing"/>
+              <w:spacing w:line="360" w:lineRule="auto"/>
+            </w:pPr>
+          </w:p>
+        </w:tc>
+        <w:tc>
+          <w:tcPr>
+            <w:tcW w:w="1503" w:type="dxa"/>
+            <w:tcBorders>
+              <w:top w:val="nil"/>
+              <w:left w:val="nil"/>
+              <w:bottom w:val="nil"/>
+              <w:right w:val="nil"/>
+            </w:tcBorders>
+          </w:tcPr>
+          <w:p>
+            <w:pPr>
+              <w:pStyle w:val="NoSpacing"/>
+              <w:spacing w:line="360" w:lineRule="auto"/>
+            </w:pPr>
           </w:p>
         </w:tc>
       </w:tr>
       <w:tr>
         <w:tc>
           <w:tcPr>
-            <w:tcW w:w="9067" w:type="dxa"/>
-          </w:tcPr>
-          <w:p>
-            <w:r>
-              <w:t>4RN7</w:t>
-            </w:r>
-            <w:r>
-              <w:t xml:space="preserve">: </w:t>
-            </w:r>
-            <w:proofErr w:type="gramStart"/>
-            <w:r>
-              <w:t>1496:Peptostreptococcaceae</w:t>
-            </w:r>
-            <w:proofErr w:type="gramEnd"/>
-            <w:r>
-              <w:t>:Clostridioides difficile</w:t>
-            </w:r>
+            <w:tcW w:w="1502" w:type="dxa"/>
+          </w:tcPr>
+          <w:p>
+            <w:pPr>
+              <w:pStyle w:val="NoSpacing"/>
+              <w:spacing w:line="360" w:lineRule="auto"/>
+            </w:pPr>
+            <w:r>
+              <w:t>3NE8</w:t>
+            </w:r>
+          </w:p>
+        </w:tc>
+        <w:tc>
+          <w:tcPr>
+            <w:tcW w:w="1502" w:type="dxa"/>
+          </w:tcPr>
+          <w:p>
+            <w:pPr>
+              <w:pStyle w:val="NoSpacing"/>
+              <w:spacing w:line="360" w:lineRule="auto"/>
+            </w:pPr>
+            <w:r>
+              <w:t>0.970</w:t>
+            </w:r>
+          </w:p>
+        </w:tc>
+        <w:tc>
+          <w:tcPr>
+            <w:tcW w:w="1503" w:type="dxa"/>
+            <w:tcBorders>
+              <w:top w:val="nil"/>
+              <w:right w:val="nil"/>
+            </w:tcBorders>
+            <w:shd w:val="clear" w:color="auto" w:fill="000000" w:themeFill="text1"/>
+          </w:tcPr>
+          <w:p>
+            <w:pPr>
+              <w:pStyle w:val="NoSpacing"/>
+              <w:spacing w:line="360" w:lineRule="auto"/>
+            </w:pPr>
+          </w:p>
+        </w:tc>
+        <w:tc>
+          <w:tcPr>
+            <w:tcW w:w="1503" w:type="dxa"/>
+            <w:tcBorders>
+              <w:top w:val="nil"/>
+              <w:left w:val="nil"/>
+              <w:bottom w:val="nil"/>
+              <w:right w:val="nil"/>
+            </w:tcBorders>
+          </w:tcPr>
+          <w:p>
+            <w:pPr>
+              <w:pStyle w:val="NoSpacing"/>
+              <w:spacing w:line="360" w:lineRule="auto"/>
+            </w:pPr>
+          </w:p>
+        </w:tc>
+        <w:tc>
+          <w:tcPr>
+            <w:tcW w:w="1503" w:type="dxa"/>
+            <w:tcBorders>
+              <w:top w:val="nil"/>
+              <w:left w:val="nil"/>
+              <w:bottom w:val="nil"/>
+              <w:right w:val="nil"/>
+            </w:tcBorders>
+          </w:tcPr>
+          <w:p>
+            <w:pPr>
+              <w:pStyle w:val="NoSpacing"/>
+              <w:spacing w:line="360" w:lineRule="auto"/>
+            </w:pPr>
+          </w:p>
+        </w:tc>
+        <w:tc>
+          <w:tcPr>
+            <w:tcW w:w="1503" w:type="dxa"/>
+            <w:tcBorders>
+              <w:top w:val="nil"/>
+              <w:left w:val="nil"/>
+              <w:bottom w:val="nil"/>
+              <w:right w:val="nil"/>
+            </w:tcBorders>
+          </w:tcPr>
+          <w:p>
+            <w:pPr>
+              <w:pStyle w:val="NoSpacing"/>
+              <w:spacing w:line="360" w:lineRule="auto"/>
+            </w:pPr>
           </w:p>
         </w:tc>
       </w:tr>
       <w:tr>
         <w:tc>
           <w:tcPr>
-            <w:tcW w:w="9067" w:type="dxa"/>
-          </w:tcPr>
-          <w:p>
-            <w:r>
-              <w:t>5EMI</w:t>
-            </w:r>
-            <w:r>
-              <w:t xml:space="preserve">: </w:t>
-            </w:r>
-            <w:proofErr w:type="gramStart"/>
-            <w:r>
-              <w:t>272131:Nostocaceae</w:t>
-            </w:r>
-            <w:proofErr w:type="gramEnd"/>
-            <w:r>
-              <w:t xml:space="preserve">:Nostoc </w:t>
-            </w:r>
-            <w:proofErr w:type="spellStart"/>
-            <w:r>
-              <w:t>punctiforme</w:t>
-            </w:r>
-            <w:proofErr w:type="spellEnd"/>
+            <w:tcW w:w="1502" w:type="dxa"/>
+          </w:tcPr>
+          <w:p>
+            <w:pPr>
+              <w:pStyle w:val="NoSpacing"/>
+              <w:spacing w:line="360" w:lineRule="auto"/>
+            </w:pPr>
+            <w:r>
+              <w:t>4RN7</w:t>
+            </w:r>
+          </w:p>
+        </w:tc>
+        <w:tc>
+          <w:tcPr>
+            <w:tcW w:w="1502" w:type="dxa"/>
+          </w:tcPr>
+          <w:p>
+            <w:pPr>
+              <w:pStyle w:val="NoSpacing"/>
+              <w:spacing w:line="360" w:lineRule="auto"/>
+            </w:pPr>
+            <w:r>
+              <w:t>0.977</w:t>
+            </w:r>
+          </w:p>
+        </w:tc>
+        <w:tc>
+          <w:tcPr>
+            <w:tcW w:w="1503" w:type="dxa"/>
+          </w:tcPr>
+          <w:p>
+            <w:pPr>
+              <w:pStyle w:val="NoSpacing"/>
+              <w:spacing w:line="360" w:lineRule="auto"/>
+            </w:pPr>
+            <w:r>
+              <w:t>0.959</w:t>
+            </w:r>
+          </w:p>
+        </w:tc>
+        <w:tc>
+          <w:tcPr>
+            <w:tcW w:w="1503" w:type="dxa"/>
+            <w:tcBorders>
+              <w:top w:val="nil"/>
+              <w:right w:val="nil"/>
+            </w:tcBorders>
+            <w:shd w:val="clear" w:color="auto" w:fill="000000" w:themeFill="text1"/>
+          </w:tcPr>
+          <w:p>
+            <w:pPr>
+              <w:pStyle w:val="NoSpacing"/>
+              <w:spacing w:line="360" w:lineRule="auto"/>
+            </w:pPr>
+          </w:p>
+        </w:tc>
+        <w:tc>
+          <w:tcPr>
+            <w:tcW w:w="1503" w:type="dxa"/>
+            <w:tcBorders>
+              <w:top w:val="nil"/>
+              <w:left w:val="nil"/>
+              <w:bottom w:val="nil"/>
+              <w:right w:val="nil"/>
+            </w:tcBorders>
+          </w:tcPr>
+          <w:p>
+            <w:pPr>
+              <w:pStyle w:val="NoSpacing"/>
+              <w:spacing w:line="360" w:lineRule="auto"/>
+            </w:pPr>
+          </w:p>
+        </w:tc>
+        <w:tc>
+          <w:tcPr>
+            <w:tcW w:w="1503" w:type="dxa"/>
+            <w:tcBorders>
+              <w:top w:val="nil"/>
+              <w:left w:val="nil"/>
+              <w:bottom w:val="nil"/>
+              <w:right w:val="nil"/>
+            </w:tcBorders>
+          </w:tcPr>
+          <w:p>
+            <w:pPr>
+              <w:pStyle w:val="NoSpacing"/>
+              <w:spacing w:line="360" w:lineRule="auto"/>
+            </w:pPr>
           </w:p>
         </w:tc>
       </w:tr>
       <w:tr>
         <w:tc>
           <w:tcPr>
-            <w:tcW w:w="9067" w:type="dxa"/>
-          </w:tcPr>
-          <w:p>
-            <w:r>
-              <w:t>5J72</w:t>
-            </w:r>
-            <w:r>
-              <w:t xml:space="preserve">: </w:t>
-            </w:r>
-            <w:proofErr w:type="gramStart"/>
-            <w:r>
-              <w:t>1496:Peptostreptococcaceae</w:t>
-            </w:r>
-            <w:proofErr w:type="gramEnd"/>
-            <w:r>
-              <w:t>:Clostridioides difficile</w:t>
-            </w:r>
+            <w:tcW w:w="1502" w:type="dxa"/>
+            <w:tcBorders>
+              <w:bottom w:val="single" w:sz="4" w:space="0" w:color="auto"/>
+            </w:tcBorders>
+          </w:tcPr>
+          <w:p>
+            <w:pPr>
+              <w:pStyle w:val="NoSpacing"/>
+              <w:spacing w:line="360" w:lineRule="auto"/>
+            </w:pPr>
+            <w:r>
+              <w:t>7RAG</w:t>
+            </w:r>
+          </w:p>
+        </w:tc>
+        <w:tc>
+          <w:tcPr>
+            <w:tcW w:w="1502" w:type="dxa"/>
+          </w:tcPr>
+          <w:p>
+            <w:pPr>
+              <w:pStyle w:val="NoSpacing"/>
+              <w:spacing w:line="360" w:lineRule="auto"/>
+            </w:pPr>
+            <w:r>
+              <w:t>0.941</w:t>
+            </w:r>
+          </w:p>
+        </w:tc>
+        <w:tc>
+          <w:tcPr>
+            <w:tcW w:w="1503" w:type="dxa"/>
+          </w:tcPr>
+          <w:p>
+            <w:pPr>
+              <w:pStyle w:val="NoSpacing"/>
+              <w:spacing w:line="360" w:lineRule="auto"/>
+            </w:pPr>
+            <w:r>
+              <w:t>0.941</w:t>
+            </w:r>
+          </w:p>
+        </w:tc>
+        <w:tc>
+          <w:tcPr>
+            <w:tcW w:w="1503" w:type="dxa"/>
+          </w:tcPr>
+          <w:p>
+            <w:pPr>
+              <w:pStyle w:val="NoSpacing"/>
+              <w:spacing w:line="360" w:lineRule="auto"/>
+            </w:pPr>
+            <w:r>
+              <w:t>0.918</w:t>
+            </w:r>
+          </w:p>
+        </w:tc>
+        <w:tc>
+          <w:tcPr>
+            <w:tcW w:w="1503" w:type="dxa"/>
+            <w:tcBorders>
+              <w:top w:val="nil"/>
+              <w:right w:val="nil"/>
+            </w:tcBorders>
+            <w:shd w:val="clear" w:color="auto" w:fill="000000" w:themeFill="text1"/>
+          </w:tcPr>
+          <w:p>
+            <w:pPr>
+              <w:pStyle w:val="NoSpacing"/>
+              <w:spacing w:line="360" w:lineRule="auto"/>
+            </w:pPr>
+          </w:p>
+        </w:tc>
+        <w:tc>
+          <w:tcPr>
+            <w:tcW w:w="1503" w:type="dxa"/>
+            <w:tcBorders>
+              <w:top w:val="nil"/>
+              <w:left w:val="nil"/>
+              <w:bottom w:val="nil"/>
+              <w:right w:val="nil"/>
+            </w:tcBorders>
+          </w:tcPr>
+          <w:p>
+            <w:pPr>
+              <w:pStyle w:val="NoSpacing"/>
+              <w:spacing w:line="360" w:lineRule="auto"/>
+            </w:pPr>
           </w:p>
         </w:tc>
       </w:tr>
       <w:tr>
         <w:tc>
           <w:tcPr>
-            <w:tcW w:w="9067" w:type="dxa"/>
-          </w:tcPr>
-          <w:p>
-            <w:r>
-              <w:t>7RAG</w:t>
-            </w:r>
-            <w:r>
-              <w:t xml:space="preserve">: </w:t>
-            </w:r>
-            <w:proofErr w:type="gramStart"/>
-            <w:r>
-              <w:t>1496:Peptostreptococcaceae</w:t>
-            </w:r>
-            <w:proofErr w:type="gramEnd"/>
-            <w:r>
-              <w:t>:Clostridioides difficile</w:t>
-            </w:r>
+            <w:tcW w:w="1502" w:type="dxa"/>
+            <w:tcBorders>
+              <w:bottom w:val="single" w:sz="4" w:space="0" w:color="auto"/>
+            </w:tcBorders>
+          </w:tcPr>
+          <w:p>
+            <w:pPr>
+              <w:pStyle w:val="NoSpacing"/>
+              <w:spacing w:line="360" w:lineRule="auto"/>
+            </w:pPr>
+            <w:r>
+              <w:t>7TJ4</w:t>
+            </w:r>
+          </w:p>
+        </w:tc>
+        <w:tc>
+          <w:tcPr>
+            <w:tcW w:w="1502" w:type="dxa"/>
+            <w:tcBorders>
+              <w:bottom w:val="single" w:sz="4" w:space="0" w:color="auto"/>
+            </w:tcBorders>
+          </w:tcPr>
+          <w:p>
+            <w:pPr>
+              <w:pStyle w:val="NoSpacing"/>
+              <w:spacing w:line="360" w:lineRule="auto"/>
+            </w:pPr>
+            <w:r>
+              <w:t>0.969</w:t>
+            </w:r>
+          </w:p>
+        </w:tc>
+        <w:tc>
+          <w:tcPr>
+            <w:tcW w:w="1503" w:type="dxa"/>
+          </w:tcPr>
+          <w:p>
+            <w:pPr>
+              <w:pStyle w:val="NoSpacing"/>
+              <w:spacing w:line="360" w:lineRule="auto"/>
+            </w:pPr>
+            <w:r>
+              <w:t>0.963</w:t>
+            </w:r>
+          </w:p>
+        </w:tc>
+        <w:tc>
+          <w:tcPr>
+            <w:tcW w:w="1503" w:type="dxa"/>
+          </w:tcPr>
+          <w:p>
+            <w:pPr>
+              <w:pStyle w:val="NoSpacing"/>
+              <w:spacing w:line="360" w:lineRule="auto"/>
+            </w:pPr>
+            <w:r>
+              <w:t>0.921</w:t>
+            </w:r>
+          </w:p>
+        </w:tc>
+        <w:tc>
+          <w:tcPr>
+            <w:tcW w:w="1503" w:type="dxa"/>
+          </w:tcPr>
+          <w:p>
+            <w:pPr>
+              <w:pStyle w:val="NoSpacing"/>
+              <w:spacing w:line="360" w:lineRule="auto"/>
+            </w:pPr>
+            <w:r>
+              <w:t>0.902</w:t>
+            </w:r>
+          </w:p>
+        </w:tc>
+        <w:tc>
+          <w:tcPr>
+            <w:tcW w:w="1503" w:type="dxa"/>
+            <w:tcBorders>
+              <w:top w:val="nil"/>
+            </w:tcBorders>
+            <w:shd w:val="clear" w:color="auto" w:fill="000000" w:themeFill="text1"/>
+          </w:tcPr>
+          <w:p>
+            <w:pPr>
+              <w:pStyle w:val="NoSpacing"/>
+              <w:spacing w:line="360" w:lineRule="auto"/>
+            </w:pPr>
           </w:p>
         </w:tc>
       </w:tr>
       <w:tr>
         <w:tc>
           <w:tcPr>
-            <w:tcW w:w="9067" w:type="dxa"/>
-          </w:tcPr>
-          <w:p>
+            <w:tcW w:w="1502" w:type="dxa"/>
+            <w:tcBorders>
+              <w:top w:val="single" w:sz="4" w:space="0" w:color="auto"/>
+              <w:left w:val="nil"/>
+              <w:bottom w:val="nil"/>
+              <w:right w:val="single" w:sz="4" w:space="0" w:color="auto"/>
+            </w:tcBorders>
+          </w:tcPr>
+          <w:p>
+            <w:pPr>
+              <w:pStyle w:val="NoSpacing"/>
+              <w:spacing w:line="360" w:lineRule="auto"/>
+            </w:pPr>
+          </w:p>
+        </w:tc>
+        <w:tc>
+          <w:tcPr>
+            <w:tcW w:w="1502" w:type="dxa"/>
+            <w:tcBorders>
+              <w:left w:val="single" w:sz="4" w:space="0" w:color="auto"/>
+            </w:tcBorders>
+          </w:tcPr>
+          <w:p>
+            <w:pPr>
+              <w:pStyle w:val="NoSpacing"/>
+              <w:spacing w:line="360" w:lineRule="auto"/>
+            </w:pPr>
+            <w:r>
+              <w:t>4BIN</w:t>
+            </w:r>
+          </w:p>
+        </w:tc>
+        <w:tc>
+          <w:tcPr>
+            <w:tcW w:w="1503" w:type="dxa"/>
+          </w:tcPr>
+          <w:p>
+            <w:pPr>
+              <w:pStyle w:val="NoSpacing"/>
+              <w:spacing w:line="360" w:lineRule="auto"/>
+            </w:pPr>
+            <w:r>
+              <w:t>3NE8</w:t>
+            </w:r>
+          </w:p>
+        </w:tc>
+        <w:tc>
+          <w:tcPr>
+            <w:tcW w:w="1503" w:type="dxa"/>
+          </w:tcPr>
+          <w:p>
+            <w:pPr>
+              <w:pStyle w:val="NoSpacing"/>
+              <w:spacing w:line="360" w:lineRule="auto"/>
+            </w:pPr>
+            <w:r>
+              <w:t>4RN7</w:t>
+            </w:r>
+          </w:p>
+        </w:tc>
+        <w:tc>
+          <w:tcPr>
+            <w:tcW w:w="1503" w:type="dxa"/>
+          </w:tcPr>
+          <w:p>
+            <w:pPr>
+              <w:pStyle w:val="NoSpacing"/>
+              <w:spacing w:line="360" w:lineRule="auto"/>
+            </w:pPr>
+            <w:r>
+              <w:t>7RAG</w:t>
+            </w:r>
+          </w:p>
+        </w:tc>
+        <w:tc>
+          <w:tcPr>
+            <w:tcW w:w="1503" w:type="dxa"/>
+          </w:tcPr>
+          <w:p>
+            <w:pPr>
+              <w:pStyle w:val="NoSpacing"/>
+              <w:spacing w:line="360" w:lineRule="auto"/>
+            </w:pPr>
             <w:r>
               <w:t>7TJ4</w:t>
-            </w:r>
-            <w:r>
-              <w:t xml:space="preserve">: </w:t>
-            </w:r>
-            <w:proofErr w:type="gramStart"/>
-            <w:r>
-              <w:t>1280:Staphylococcaceae</w:t>
-            </w:r>
-            <w:proofErr w:type="gramEnd"/>
-            <w:r>
-              <w:t>:Staphylococcus aureus</w:t>
             </w:r>
           </w:p>
         </w:tc>
       </w:tr>
     </w:tbl>
-    <w:p/>
-    <w:p>
-      <w:pPr>
-        <w:pStyle w:val="NoSpacing"/>
-        <w:spacing w:line="360" w:lineRule="auto"/>
-      </w:pPr>
-      <w:r>
-        <w:rPr>
-          <w:highlight w:val="yellow"/>
-        </w:rPr>
-        <w:lastRenderedPageBreak/>
-        <w:t>[make two R heatmap plots here: one for all vs all PPVs and one for all vs all TPVs]</w:t>
-      </w:r>
-    </w:p>
-    <w:p>
-      <w:pPr>
-        <w:pStyle w:val="NoSpacing"/>
-        <w:spacing w:line="360" w:lineRule="auto"/>
-      </w:pPr>
-    </w:p>
     <w:p>
       <w:pPr>
         <w:pStyle w:val="NoSpacing"/>
@@ -23617,6 +24664,7 @@
       </w:pPr>
       <w:proofErr w:type="spellStart"/>
       <w:r>
+        <w:lastRenderedPageBreak/>
         <w:t>Foldseek</w:t>
       </w:r>
       <w:proofErr w:type="spellEnd"/>
@@ -23874,7 +24922,6 @@
         </w:numPr>
       </w:pPr>
       <w:r>
-        <w:lastRenderedPageBreak/>
         <w:t>Evolutionary analysis, ‘dark clusters’ (no annotation</w:t>
       </w:r>
       <w:r>
@@ -25770,10 +26817,52 @@
       <w:proofErr w:type="gramEnd"/>
     </w:p>
   </w:comment>
-  <w:comment w:id="41" w:author="Sophie ALLEN (Student)" w:date="2024-04-17T12:52:00Z" w:initials="SA">
+  <w:comment w:id="36" w:author="Sophie ALLEN (Student)" w:date="2024-05-05T19:30:00Z" w:initials="SA">
     <w:p>
       <w:pPr>
         <w:pStyle w:val="CommentText"/>
+      </w:pPr>
+      <w:r>
+        <w:rPr>
+          <w:rStyle w:val="CommentReference"/>
+        </w:rPr>
+        <w:annotationRef/>
+      </w:r>
+      <w:r>
+        <w:t xml:space="preserve">probably need to edit wording to be better </w:t>
+      </w:r>
+      <w:proofErr w:type="gramStart"/>
+      <w:r>
+        <w:t>here</w:t>
+      </w:r>
+      <w:proofErr w:type="gramEnd"/>
+    </w:p>
+  </w:comment>
+  <w:comment w:id="37" w:author="Sophie ALLEN (Student)" w:date="2024-05-05T16:03:00Z" w:initials="SA">
+    <w:p>
+      <w:pPr>
+        <w:pStyle w:val="CommentText"/>
+      </w:pPr>
+      <w:r>
+        <w:rPr>
+          <w:rStyle w:val="CommentReference"/>
+        </w:rPr>
+        <w:annotationRef/>
+      </w:r>
+      <w:r>
+        <w:t>post_alignment_validation.py</w:t>
+      </w:r>
+    </w:p>
+    <w:p>
+      <w:pPr>
+        <w:pStyle w:val="CommentText"/>
+      </w:pPr>
+    </w:p>
+  </w:comment>
+  <w:comment w:id="43" w:author="Sophie ALLEN (Student)" w:date="2024-04-17T12:52:00Z" w:initials="SA">
+    <w:p>
+      <w:pPr>
+        <w:pStyle w:val="CommentText"/>
         <w:rPr>
           <w:noProof/>
         </w:rPr>
@@ -25797,7 +26886,7 @@
       </w:pPr>
     </w:p>
   </w:comment>
-  <w:comment w:id="42" w:author="Sophie ALLEN (Student)" w:date="2024-04-17T14:30:00Z" w:initials="SA">
+  <w:comment w:id="44" w:author="Sophie ALLEN (Student)" w:date="2024-04-17T14:30:00Z" w:initials="SA">
     <w:p>
       <w:pPr>
         <w:pStyle w:val="CommentText"/>
@@ -25824,7 +26913,7 @@
       </w:pPr>
     </w:p>
   </w:comment>
-  <w:comment w:id="43" w:author="Sophie ALLEN (Student)" w:date="2024-04-17T15:11:00Z" w:initials="SA">
+  <w:comment w:id="45" w:author="Sophie ALLEN (Student)" w:date="2024-04-17T15:11:00Z" w:initials="SA">
     <w:p>
       <w:pPr>
         <w:pStyle w:val="CommentText"/>
@@ -25843,7 +26932,7 @@
       </w:r>
     </w:p>
   </w:comment>
-  <w:comment w:id="48" w:author="Sophie ALLEN (Student)" w:date="2024-04-18T10:47:00Z" w:initials="SA">
+  <w:comment w:id="50" w:author="Sophie ALLEN (Student)" w:date="2024-04-18T10:47:00Z" w:initials="SA">
     <w:p>
       <w:pPr>
         <w:pStyle w:val="ListParagraph"/>
@@ -25915,7 +27004,7 @@
       </w:pPr>
     </w:p>
   </w:comment>
-  <w:comment w:id="49" w:author="Sophie ALLEN (Student)" w:date="2024-04-18T11:35:00Z" w:initials="SA">
+  <w:comment w:id="51" w:author="Sophie ALLEN (Student)" w:date="2024-04-18T11:35:00Z" w:initials="SA">
     <w:p>
       <w:pPr>
         <w:pStyle w:val="ListParagraph"/>
@@ -26038,7 +27127,7 @@
       <w:proofErr w:type="gramEnd"/>
     </w:p>
   </w:comment>
-  <w:comment w:id="50" w:author="Sophie ALLEN (Student)" w:date="2024-04-18T11:37:00Z" w:initials="SA">
+  <w:comment w:id="52" w:author="Sophie ALLEN (Student)" w:date="2024-04-18T11:37:00Z" w:initials="SA">
     <w:p>
       <w:pPr>
         <w:pStyle w:val="ListParagraph"/>
@@ -26329,7 +27418,7 @@
       </w:pPr>
     </w:p>
   </w:comment>
-  <w:comment w:id="51" w:author="Sophie ALLEN (Student)" w:date="2024-04-18T11:35:00Z" w:initials="SA">
+  <w:comment w:id="53" w:author="Sophie ALLEN (Student)" w:date="2024-04-18T11:35:00Z" w:initials="SA">
     <w:p>
       <w:pPr>
         <w:pStyle w:val="ListParagraph"/>
@@ -26452,7 +27541,7 @@
       <w:proofErr w:type="gramEnd"/>
     </w:p>
   </w:comment>
-  <w:comment w:id="52" w:author="Sophie ALLEN (Student)" w:date="2024-04-18T11:37:00Z" w:initials="SA">
+  <w:comment w:id="54" w:author="Sophie ALLEN (Student)" w:date="2024-04-18T11:37:00Z" w:initials="SA">
     <w:p>
       <w:pPr>
         <w:pStyle w:val="ListParagraph"/>
@@ -26743,7 +27832,7 @@
       </w:pPr>
     </w:p>
   </w:comment>
-  <w:comment w:id="54" w:author="Sophie ALLEN (Student)" w:date="2024-04-21T12:48:00Z" w:initials="SA">
+  <w:comment w:id="56" w:author="Sophie ALLEN (Student)" w:date="2024-04-21T12:48:00Z" w:initials="SA">
     <w:p>
       <w:pPr>
         <w:pStyle w:val="CommentText"/>
@@ -26795,7 +27884,7 @@
       </w:pPr>
     </w:p>
   </w:comment>
-  <w:comment w:id="55" w:author="Sophie ALLEN (Student)" w:date="2024-04-21T14:19:00Z" w:initials="SA">
+  <w:comment w:id="57" w:author="Sophie ALLEN (Student)" w:date="2024-04-21T14:19:00Z" w:initials="SA">
     <w:p>
       <w:pPr>
         <w:pStyle w:val="ListParagraph"/>
@@ -26861,6 +27950,8 @@
   <w15:commentEx w15:paraId="2310673F" w15:paraIdParent="28BE7CE4" w15:done="0"/>
   <w15:commentEx w15:paraId="5C94135B" w15:done="0"/>
   <w15:commentEx w15:paraId="59C2EAE7" w15:done="0"/>
+  <w15:commentEx w15:paraId="01CF9737" w15:done="0"/>
+  <w15:commentEx w15:paraId="4B686DE4" w15:done="0"/>
   <w15:commentEx w15:paraId="2A32291C" w15:done="0"/>
   <w15:commentEx w15:paraId="3785BF15" w15:done="0"/>
   <w15:commentEx w15:paraId="2100647E" w15:done="0"/>
@@ -26899,6 +27990,8 @@
   <w16cex:commentExtensible w16cex:durableId="1507A400" w16cex:dateUtc="2024-04-21T13:34:00Z"/>
   <w16cex:commentExtensible w16cex:durableId="2E40C6AE" w16cex:dateUtc="2024-04-27T14:47:00Z"/>
   <w16cex:commentExtensible w16cex:durableId="5E7C8E9C" w16cex:dateUtc="2024-04-21T11:47:00Z"/>
+  <w16cex:commentExtensible w16cex:durableId="1C7D38CF" w16cex:dateUtc="2024-05-05T18:30:00Z"/>
+  <w16cex:commentExtensible w16cex:durableId="6A0C3C38" w16cex:dateUtc="2024-05-05T15:03:00Z"/>
   <w16cex:commentExtensible w16cex:durableId="1EF65D8E" w16cex:dateUtc="2024-04-17T11:52:00Z"/>
   <w16cex:commentExtensible w16cex:durableId="0F5C8A3A" w16cex:dateUtc="2024-04-17T13:30:00Z"/>
   <w16cex:commentExtensible w16cex:durableId="1759D35F" w16cex:dateUtc="2024-04-17T14:11:00Z"/>
@@ -26937,6 +28030,8 @@
   <w16cid:commentId w16cid:paraId="2310673F" w16cid:durableId="1507A400"/>
   <w16cid:commentId w16cid:paraId="5C94135B" w16cid:durableId="2E40C6AE"/>
   <w16cid:commentId w16cid:paraId="59C2EAE7" w16cid:durableId="5E7C8E9C"/>
+  <w16cid:commentId w16cid:paraId="01CF9737" w16cid:durableId="1C7D38CF"/>
+  <w16cid:commentId w16cid:paraId="4B686DE4" w16cid:durableId="6A0C3C38"/>
   <w16cid:commentId w16cid:paraId="2A32291C" w16cid:durableId="1EF65D8E"/>
   <w16cid:commentId w16cid:paraId="3785BF15" w16cid:durableId="0F5C8A3A"/>
   <w16cid:commentId w16cid:paraId="2100647E" w16cid:durableId="1759D35F"/>
@@ -28015,6 +29110,119 @@
     </w:lvl>
   </w:abstractNum>
   <w:abstractNum w:abstractNumId="8" w15:restartNumberingAfterBreak="0">
+    <w:nsid w:val="46834364"/>
+    <w:multiLevelType w:val="hybridMultilevel"/>
+    <w:tmpl w:val="153016E4"/>
+    <w:lvl w:ilvl="0" w:tplc="08090001">
+      <w:start w:val="1"/>
+      <w:numFmt w:val="bullet"/>
+      <w:lvlText w:val=""/>
+      <w:lvlJc w:val="left"/>
+      <w:pPr>
+        <w:ind w:left="720" w:hanging="360"/>
+      </w:pPr>
+      <w:rPr>
+        <w:rFonts w:ascii="Symbol" w:hAnsi="Symbol" w:hint="default"/>
+      </w:rPr>
+    </w:lvl>
+    <w:lvl w:ilvl="1" w:tplc="08090003" w:tentative="1">
+      <w:start w:val="1"/>
+      <w:numFmt w:val="bullet"/>
+      <w:lvlText w:val="o"/>
+      <w:lvlJc w:val="left"/>
+      <w:pPr>
+        <w:ind w:left="1440" w:hanging="360"/>
+      </w:pPr>
+      <w:rPr>
+        <w:rFonts w:ascii="Courier New" w:hAnsi="Courier New" w:cs="Courier New" w:hint="default"/>
+      </w:rPr>
+    </w:lvl>
+    <w:lvl w:ilvl="2" w:tplc="08090005" w:tentative="1">
+      <w:start w:val="1"/>
+      <w:numFmt w:val="bullet"/>
+      <w:lvlText w:val=""/>
+      <w:lvlJc w:val="left"/>
+      <w:pPr>
+        <w:ind w:left="2160" w:hanging="360"/>
+      </w:pPr>
+      <w:rPr>
+        <w:rFonts w:ascii="Wingdings" w:hAnsi="Wingdings" w:hint="default"/>
+      </w:rPr>
+    </w:lvl>
+    <w:lvl w:ilvl="3" w:tplc="08090001" w:tentative="1">
+      <w:start w:val="1"/>
+      <w:numFmt w:val="bullet"/>
+      <w:lvlText w:val=""/>
+      <w:lvlJc w:val="left"/>
+      <w:pPr>
+        <w:ind w:left="2880" w:hanging="360"/>
+      </w:pPr>
+      <w:rPr>
+        <w:rFonts w:ascii="Symbol" w:hAnsi="Symbol" w:hint="default"/>
+      </w:rPr>
+    </w:lvl>
+    <w:lvl w:ilvl="4" w:tplc="08090003" w:tentative="1">
+      <w:start w:val="1"/>
+      <w:numFmt w:val="bullet"/>
+      <w:lvlText w:val="o"/>
+      <w:lvlJc w:val="left"/>
+      <w:pPr>
+        <w:ind w:left="3600" w:hanging="360"/>
+      </w:pPr>
+      <w:rPr>
+        <w:rFonts w:ascii="Courier New" w:hAnsi="Courier New" w:cs="Courier New" w:hint="default"/>
+      </w:rPr>
+    </w:lvl>
+    <w:lvl w:ilvl="5" w:tplc="08090005" w:tentative="1">
+      <w:start w:val="1"/>
+      <w:numFmt w:val="bullet"/>
+      <w:lvlText w:val=""/>
+      <w:lvlJc w:val="left"/>
+      <w:pPr>
+        <w:ind w:left="4320" w:hanging="360"/>
+      </w:pPr>
+      <w:rPr>
+        <w:rFonts w:ascii="Wingdings" w:hAnsi="Wingdings" w:hint="default"/>
+      </w:rPr>
+    </w:lvl>
+    <w:lvl w:ilvl="6" w:tplc="08090001" w:tentative="1">
+      <w:start w:val="1"/>
+      <w:numFmt w:val="bullet"/>
+      <w:lvlText w:val=""/>
+      <w:lvlJc w:val="left"/>
+      <w:pPr>
+        <w:ind w:left="5040" w:hanging="360"/>
+      </w:pPr>
+      <w:rPr>
+        <w:rFonts w:ascii="Symbol" w:hAnsi="Symbol" w:hint="default"/>
+      </w:rPr>
+    </w:lvl>
+    <w:lvl w:ilvl="7" w:tplc="08090003" w:tentative="1">
+      <w:start w:val="1"/>
+      <w:numFmt w:val="bullet"/>
+      <w:lvlText w:val="o"/>
+      <w:lvlJc w:val="left"/>
+      <w:pPr>
+        <w:ind w:left="5760" w:hanging="360"/>
+      </w:pPr>
+      <w:rPr>
+        <w:rFonts w:ascii="Courier New" w:hAnsi="Courier New" w:cs="Courier New" w:hint="default"/>
+      </w:rPr>
+    </w:lvl>
+    <w:lvl w:ilvl="8" w:tplc="08090005" w:tentative="1">
+      <w:start w:val="1"/>
+      <w:numFmt w:val="bullet"/>
+      <w:lvlText w:val=""/>
+      <w:lvlJc w:val="left"/>
+      <w:pPr>
+        <w:ind w:left="6480" w:hanging="360"/>
+      </w:pPr>
+      <w:rPr>
+        <w:rFonts w:ascii="Wingdings" w:hAnsi="Wingdings" w:hint="default"/>
+      </w:rPr>
+    </w:lvl>
+  </w:abstractNum>
+  <w:abstractNum w:abstractNumId="9" w15:restartNumberingAfterBreak="0">
     <w:nsid w:val="4F035D6C"/>
     <w:multiLevelType w:val="hybridMultilevel"/>
     <w:tmpl w:val="88442B82"/>
@@ -28103,7 +29311,96 @@
       </w:pPr>
     </w:lvl>
   </w:abstractNum>
-  <w:abstractNum w:abstractNumId="9" w15:restartNumberingAfterBreak="0">
+  <w:abstractNum w:abstractNumId="10" w15:restartNumberingAfterBreak="0">
+    <w:nsid w:val="522B12C2"/>
+    <w:multiLevelType w:val="hybridMultilevel"/>
+    <w:tmpl w:val="3116A678"/>
+    <w:lvl w:ilvl="0" w:tplc="08090011">
+      <w:start w:val="1"/>
+      <w:numFmt w:val="decimal"/>
+      <w:lvlText w:val="%1)"/>
+      <w:lvlJc w:val="left"/>
+      <w:pPr>
+        <w:ind w:left="720" w:hanging="360"/>
+      </w:pPr>
+      <w:rPr>
+        <w:rFonts w:hint="default"/>
+      </w:rPr>
+    </w:lvl>
+    <w:lvl w:ilvl="1" w:tplc="08090019" w:tentative="1">
+      <w:start w:val="1"/>
+      <w:numFmt w:val="lowerLetter"/>
+      <w:lvlText w:val="%2."/>
+      <w:lvlJc w:val="left"/>
+      <w:pPr>
+        <w:ind w:left="1440" w:hanging="360"/>
+      </w:pPr>
+    </w:lvl>
+    <w:lvl w:ilvl="2" w:tplc="0809001B" w:tentative="1">
+      <w:start w:val="1"/>
+      <w:numFmt w:val="lowerRoman"/>
+      <w:lvlText w:val="%3."/>
+      <w:lvlJc w:val="right"/>
+      <w:pPr>
+        <w:ind w:left="2160" w:hanging="180"/>
+      </w:pPr>
+    </w:lvl>
+    <w:lvl w:ilvl="3" w:tplc="0809000F" w:tentative="1">
+      <w:start w:val="1"/>
+      <w:numFmt w:val="decimal"/>
+      <w:lvlText w:val="%4."/>
+      <w:lvlJc w:val="left"/>
+      <w:pPr>
+        <w:ind w:left="2880" w:hanging="360"/>
+      </w:pPr>
+    </w:lvl>
+    <w:lvl w:ilvl="4" w:tplc="08090019" w:tentative="1">
+      <w:start w:val="1"/>
+      <w:numFmt w:val="lowerLetter"/>
+      <w:lvlText w:val="%5."/>
+      <w:lvlJc w:val="left"/>
+      <w:pPr>
+        <w:ind w:left="3600" w:hanging="360"/>
+      </w:pPr>
+    </w:lvl>
+    <w:lvl w:ilvl="5" w:tplc="0809001B" w:tentative="1">
+      <w:start w:val="1"/>
+      <w:numFmt w:val="lowerRoman"/>
+      <w:lvlText w:val="%6."/>
+      <w:lvlJc w:val="right"/>
+      <w:pPr>
+        <w:ind w:left="4320" w:hanging="180"/>
+      </w:pPr>
+    </w:lvl>
+    <w:lvl w:ilvl="6" w:tplc="0809000F" w:tentative="1">
+      <w:start w:val="1"/>
+      <w:numFmt w:val="decimal"/>
+      <w:lvlText w:val="%7."/>
+      <w:lvlJc w:val="left"/>
+      <w:pPr>
+        <w:ind w:left="5040" w:hanging="360"/>
+      </w:pPr>
+    </w:lvl>
+    <w:lvl w:ilvl="7" w:tplc="08090019" w:tentative="1">
+      <w:start w:val="1"/>
+      <w:numFmt w:val="lowerLetter"/>
+      <w:lvlText w:val="%8."/>
+      <w:lvlJc w:val="left"/>
+      <w:pPr>
+        <w:ind w:left="5760" w:hanging="360"/>
+      </w:pPr>
+    </w:lvl>
+    <w:lvl w:ilvl="8" w:tplc="0809001B" w:tentative="1">
+      <w:start w:val="1"/>
+      <w:numFmt w:val="lowerRoman"/>
+      <w:lvlText w:val="%9."/>
+      <w:lvlJc w:val="right"/>
+      <w:pPr>
+        <w:ind w:left="6480" w:hanging="180"/>
+      </w:pPr>
+    </w:lvl>
+  </w:abstractNum>
+  <w:abstractNum w:abstractNumId="11" w15:restartNumberingAfterBreak="0">
     <w:nsid w:val="598643AD"/>
     <w:multiLevelType w:val="hybridMultilevel"/>
     <w:tmpl w:val="022A7F5A"/>
@@ -28216,7 +29513,7 @@
       </w:rPr>
     </w:lvl>
   </w:abstractNum>
-  <w:abstractNum w:abstractNumId="10" w15:restartNumberingAfterBreak="0">
+  <w:abstractNum w:abstractNumId="12" w15:restartNumberingAfterBreak="0">
     <w:nsid w:val="621C1AEC"/>
     <w:multiLevelType w:val="hybridMultilevel"/>
     <w:tmpl w:val="1E4823F2"/>
@@ -28329,7 +29626,7 @@
       </w:rPr>
     </w:lvl>
   </w:abstractNum>
-  <w:abstractNum w:abstractNumId="11" w15:restartNumberingAfterBreak="0">
+  <w:abstractNum w:abstractNumId="13" w15:restartNumberingAfterBreak="0">
     <w:nsid w:val="63690C74"/>
     <w:multiLevelType w:val="hybridMultilevel"/>
     <w:tmpl w:val="0B3A04C2"/>
@@ -28442,7 +29739,7 @@
       </w:rPr>
     </w:lvl>
   </w:abstractNum>
-  <w:abstractNum w:abstractNumId="12" w15:restartNumberingAfterBreak="0">
+  <w:abstractNum w:abstractNumId="14" w15:restartNumberingAfterBreak="0">
     <w:nsid w:val="68A67916"/>
     <w:multiLevelType w:val="hybridMultilevel"/>
     <w:tmpl w:val="1796508E"/>
@@ -28555,7 +29852,7 @@
       </w:rPr>
     </w:lvl>
   </w:abstractNum>
-  <w:abstractNum w:abstractNumId="13" w15:restartNumberingAfterBreak="0">
+  <w:abstractNum w:abstractNumId="15" w15:restartNumberingAfterBreak="0">
     <w:nsid w:val="6AB603A2"/>
     <w:multiLevelType w:val="hybridMultilevel"/>
     <w:tmpl w:val="28141532"/>
@@ -28695,7 +29992,7 @@
       </w:rPr>
     </w:lvl>
   </w:abstractNum>
-  <w:abstractNum w:abstractNumId="14" w15:restartNumberingAfterBreak="0">
+  <w:abstractNum w:abstractNumId="16" w15:restartNumberingAfterBreak="0">
     <w:nsid w:val="7B750B22"/>
     <w:multiLevelType w:val="hybridMultilevel"/>
     <w:tmpl w:val="A3187A80"/>
@@ -28838,28 +30135,28 @@
     <w:abstractNumId w:val="4"/>
   </w:num>
   <w:num w:numId="2" w16cid:durableId="1035547669">
-    <w:abstractNumId w:val="9"/>
+    <w:abstractNumId w:val="11"/>
   </w:num>
   <w:num w:numId="3" w16cid:durableId="1773895402">
     <w:abstractNumId w:val="5"/>
   </w:num>
   <w:num w:numId="4" w16cid:durableId="257979838">
-    <w:abstractNumId w:val="14"/>
+    <w:abstractNumId w:val="16"/>
   </w:num>
   <w:num w:numId="5" w16cid:durableId="933905251">
     <w:abstractNumId w:val="0"/>
   </w:num>
   <w:num w:numId="6" w16cid:durableId="1855878981">
+    <w:abstractNumId w:val="15"/>
+  </w:num>
+  <w:num w:numId="7" w16cid:durableId="1031104381">
     <w:abstractNumId w:val="13"/>
   </w:num>
-  <w:num w:numId="7" w16cid:durableId="1031104381">
-    <w:abstractNumId w:val="11"/>
-  </w:num>
   <w:num w:numId="8" w16cid:durableId="1208182823">
-    <w:abstractNumId w:val="12"/>
+    <w:abstractNumId w:val="14"/>
   </w:num>
   <w:num w:numId="9" w16cid:durableId="977220236">
-    <w:abstractNumId w:val="10"/>
+    <w:abstractNumId w:val="12"/>
   </w:num>
   <w:num w:numId="10" w16cid:durableId="2039354436">
     <w:abstractNumId w:val="3"/>
@@ -28868,7 +30165,7 @@
     <w:abstractNumId w:val="2"/>
   </w:num>
   <w:num w:numId="12" w16cid:durableId="1826316762">
-    <w:abstractNumId w:val="8"/>
+    <w:abstractNumId w:val="9"/>
   </w:num>
   <w:num w:numId="13" w16cid:durableId="1395547582">
     <w:abstractNumId w:val="1"/>
@@ -28878,6 +30175,12 @@
   </w:num>
   <w:num w:numId="15" w16cid:durableId="1632976054">
     <w:abstractNumId w:val="7"/>
+  </w:num>
+  <w:num w:numId="16" w16cid:durableId="1031300454">
+    <w:abstractNumId w:val="8"/>
+  </w:num>
+  <w:num w:numId="17" w16cid:durableId="790632759">
+    <w:abstractNumId w:val="10"/>
   </w:num>
 </w:numbering>
 </file>

</xml_diff>

<commit_message>
Conservation re-mapping - chimera 4BIN and 3NE8
</commit_message>
<xml_diff>
--- a/04_THESIS/Evolutionary_Divergence_NAMLAA_DRAFT_1.0_2023.docx
+++ b/04_THESIS/Evolutionary_Divergence_NAMLAA_DRAFT_1.0_2023.docx
@@ -7178,10 +7178,7 @@
         <w:t xml:space="preserve"> </w:t>
       </w:r>
       <w:r>
-        <w:t>Alignment with kalign-3 was repeated as above after filtering.</w:t>
-      </w:r>
-      <w:r>
-        <w:t xml:space="preserve"> </w:t>
+        <w:t xml:space="preserve">Alignment with kalign-3 was repeated as above after filtering. </w:t>
       </w:r>
       <w:r>
         <w:t>A</w:t>
@@ -7712,7 +7709,7 @@
           <w:noProof/>
         </w:rPr>
         <w:drawing>
-          <wp:inline distT="0" distB="0" distL="0" distR="0" wp14:anchorId="63DCA445" wp14:editId="1F966A27">
+          <wp:inline distT="0" distB="0" distL="0" distR="0" wp14:anchorId="63DCA445" wp14:editId="58FF1B87">
             <wp:extent cx="5916295" cy="1432546"/>
             <wp:effectExtent l="0" t="0" r="0" b="0"/>
             <wp:docPr id="509056696" name="Picture 1" descr="A white background with black lines&#10;&#10;Description automatically generated"/>
@@ -17279,10 +17276,7 @@
         <w:t xml:space="preserve">, </w:t>
       </w:r>
       <w:r>
-        <w:t>which</w:t>
-      </w:r>
-      <w:r>
-        <w:t xml:space="preserve"> removed 5 of the candidate structure sequences from the sequence list: 3QAY (a bacteriophage virus), 4LQ6, 7AGL, 7AGM (the three candidate sequences from the family </w:t>
+        <w:t xml:space="preserve">which removed 5 of the candidate structure sequences from the sequence list: 3QAY (a bacteriophage virus), 4LQ6, 7AGL, 7AGM (the three candidate sequences from the family </w:t>
       </w:r>
       <w:proofErr w:type="spellStart"/>
       <w:r>
@@ -17367,19 +17361,7 @@
         <w:t xml:space="preserve">(see Methods). </w:t>
       </w:r>
       <w:r>
-        <w:t xml:space="preserve">This further removed 5 candidate sequences: </w:t>
-      </w:r>
-      <w:r>
-        <w:t xml:space="preserve">1JWQ, 1XOV, 3CZX, 5EMI, </w:t>
-      </w:r>
-      <w:r>
-        <w:t xml:space="preserve">and </w:t>
-      </w:r>
-      <w:r>
-        <w:t>5J72</w:t>
-      </w:r>
-      <w:r>
-        <w:t>.</w:t>
+        <w:t>This further removed 5 candidate sequences: 1JWQ, 1XOV, 3CZX, 5EMI, and 5J72.</w:t>
       </w:r>
     </w:p>
     <w:p>
@@ -17455,13 +17437,7 @@
         <w:fldChar w:fldCharType="end"/>
       </w:r>
       <w:r>
-        <w:t xml:space="preserve">, the MSA was then validated by using a structural alignment of the </w:t>
-      </w:r>
-      <w:r>
-        <w:t xml:space="preserve">5 </w:t>
-      </w:r>
-      <w:r>
-        <w:t>candidate structures</w:t>
+        <w:t>, the MSA was then validated by using a structural alignment of the candidate structures</w:t>
       </w:r>
       <w:r>
         <w:t xml:space="preserve"> retained in the final alignment</w:t>
@@ -17515,7 +17491,40 @@
         <w:t>Appendix D</w:t>
       </w:r>
       <w:r>
-        <w:t xml:space="preserve">). </w:t>
+        <w:t>)</w:t>
+      </w:r>
+      <w:r>
+        <w:t>, although g</w:t>
+      </w:r>
+      <w:r>
+        <w:t>aps were still present in the final alignment</w:t>
+      </w:r>
+      <w:r>
+        <w:t xml:space="preserve"> as anticipated</w:t>
+      </w:r>
+      <w:r>
+        <w:t xml:space="preserve">, which </w:t>
+      </w:r>
+      <w:r>
+        <w:t>might be indicative of evolutionary changes for each species (</w:t>
+      </w:r>
+      <w:r>
+        <w:t xml:space="preserve">e.g. </w:t>
+      </w:r>
+      <w:r>
+        <w:t>insertions for certain species as the bacteria evolve).</w:t>
+      </w:r>
+      <w:r>
+        <w:t xml:space="preserve"> As such, conservation was mapped onto the structures of the 4BIN and 3NE8 structures (</w:t>
+      </w:r>
+      <w:r>
+        <w:rPr>
+          <w:highlight w:val="green"/>
+        </w:rPr>
+        <w:t>Figure 3</w:t>
+      </w:r>
+      <w:r>
+        <w:t>), which showed high conservation in the core of the amidase_3 structure and poor conservation of the outer helical structures.</w:t>
       </w:r>
     </w:p>
     <w:p>
@@ -17582,18 +17591,6 @@
       <w:r>
         <w:t xml:space="preserve"> </w:t>
       </w:r>
-      <w:r>
-        <w:t xml:space="preserve">Gaps were still present in the final alignment, which </w:t>
-      </w:r>
-      <w:r>
-        <w:t>might be indicative of evolutionary changes for each species (</w:t>
-      </w:r>
-      <w:r>
-        <w:t xml:space="preserve">e.g. </w:t>
-      </w:r>
-      <w:r>
-        <w:t xml:space="preserve">insertions for certain species as the bacteria evolve). </w:t>
-      </w:r>
     </w:p>
     <w:p>
       <w:r>
@@ -17615,78 +17612,20 @@
         <w:t>]</w:t>
       </w:r>
     </w:p>
-    <w:p>
-      <w:r>
-        <w:rPr>
-          <w:highlight w:val="yellow"/>
-        </w:rPr>
-        <w:t xml:space="preserve">[conserved regions calculated with </w:t>
-      </w:r>
-      <w:r>
-        <w:rPr>
-          <w:highlight w:val="yellow"/>
-        </w:rPr>
-        <w:t xml:space="preserve">BLOSUM62 scores from </w:t>
-      </w:r>
-      <w:proofErr w:type="spellStart"/>
-      <w:r>
-        <w:rPr>
-          <w:highlight w:val="yellow"/>
-        </w:rPr>
-        <w:t>J</w:t>
-      </w:r>
-      <w:r>
-        <w:rPr>
-          <w:highlight w:val="yellow"/>
-        </w:rPr>
-        <w:t>alView</w:t>
-      </w:r>
-      <w:proofErr w:type="spellEnd"/>
-      <w:r>
-        <w:rPr>
-          <w:highlight w:val="yellow"/>
-        </w:rPr>
-        <w:t xml:space="preserve"> </w:t>
-      </w:r>
-      <w:r>
-        <w:rPr>
-          <w:highlight w:val="yellow"/>
-        </w:rPr>
-        <w:t>for MSA columns</w:t>
-      </w:r>
-      <w:r>
-        <w:rPr>
-          <w:highlight w:val="yellow"/>
-        </w:rPr>
-        <w:t>, visualised in Chimera on the 4BIN and 3NE8 structures]</w:t>
-      </w:r>
-    </w:p>
     <w:p/>
-    <w:p/>
-    <w:p>
+    <w:p>
+      <w:pPr>
+        <w:pStyle w:val="NormalWeb"/>
+      </w:pPr>
       <w:r>
         <w:rPr>
           <w:noProof/>
         </w:rPr>
         <w:drawing>
-          <wp:anchor distT="0" distB="0" distL="114300" distR="114300" simplePos="0" relativeHeight="251660288" behindDoc="0" locked="0" layoutInCell="1" allowOverlap="1" wp14:anchorId="57B2004C" wp14:editId="12714CA7">
-            <wp:simplePos x="0" y="0"/>
-            <wp:positionH relativeFrom="margin">
-              <wp:posOffset>2932496</wp:posOffset>
-            </wp:positionH>
-            <wp:positionV relativeFrom="paragraph">
-              <wp:posOffset>11430</wp:posOffset>
-            </wp:positionV>
-            <wp:extent cx="2474490" cy="2565674"/>
-            <wp:effectExtent l="0" t="0" r="2540" b="6350"/>
-            <wp:wrapNone/>
-            <wp:docPr id="7" name="Picture 6" descr="A close-up of a protein&#10;&#10;Description automatically generated">
-              <a:extLst xmlns:a="http://schemas.openxmlformats.org/drawingml/2006/main">
-                <a:ext uri="{FF2B5EF4-FFF2-40B4-BE49-F238E27FC236}">
-                  <a16:creationId xmlns:a16="http://schemas.microsoft.com/office/drawing/2014/main" id="{4A5BD8E1-4C6A-75D0-4079-33B2C3256E60}"/>
-                </a:ext>
-              </a:extLst>
-            </wp:docPr>
+          <wp:inline distT="0" distB="0" distL="0" distR="0" wp14:anchorId="6D5C989D" wp14:editId="15703909">
+            <wp:extent cx="3029447" cy="2513574"/>
+            <wp:effectExtent l="0" t="0" r="0" b="1270"/>
+            <wp:docPr id="1444009132" name="Picture 1" descr="A structure of a cell&#10;&#10;Description automatically generated"/>
             <wp:cNvGraphicFramePr>
               <a:graphicFrameLocks xmlns:a="http://schemas.openxmlformats.org/drawingml/2006/main" noChangeAspect="1"/>
             </wp:cNvGraphicFramePr>
@@ -17694,32 +17633,19 @@
               <a:graphicData uri="http://schemas.openxmlformats.org/drawingml/2006/picture">
                 <pic:pic xmlns:pic="http://schemas.openxmlformats.org/drawingml/2006/picture">
                   <pic:nvPicPr>
-                    <pic:cNvPr id="7" name="Picture 6" descr="A close-up of a protein&#10;&#10;Description automatically generated">
-                      <a:extLst>
-                        <a:ext uri="{FF2B5EF4-FFF2-40B4-BE49-F238E27FC236}">
-                          <a16:creationId xmlns:a16="http://schemas.microsoft.com/office/drawing/2014/main" id="{4A5BD8E1-4C6A-75D0-4079-33B2C3256E60}"/>
-                        </a:ext>
-                      </a:extLst>
-                    </pic:cNvPr>
-                    <pic:cNvPicPr>
-                      <a:picLocks noChangeAspect="1"/>
-                    </pic:cNvPicPr>
+                    <pic:cNvPr id="1444009132" name="Picture 1" descr="A structure of a cell&#10;&#10;Description automatically generated"/>
+                    <pic:cNvPicPr/>
                   </pic:nvPicPr>
-                  <pic:blipFill rotWithShape="1">
-                    <a:blip r:embed="rId49" cstate="print">
-                      <a:extLst>
-                        <a:ext uri="{28A0092B-C50C-407E-A947-70E740481C1C}">
-                          <a14:useLocalDpi xmlns:a14="http://schemas.microsoft.com/office/drawing/2010/main" val="0"/>
-                        </a:ext>
-                      </a:extLst>
-                    </a:blip>
-                    <a:srcRect l="20357" r="22804"/>
-                    <a:stretch/>
+                  <pic:blipFill>
+                    <a:blip r:embed="rId49"/>
+                    <a:stretch>
+                      <a:fillRect/>
+                    </a:stretch>
                   </pic:blipFill>
                   <pic:spPr>
                     <a:xfrm>
                       <a:off x="0" y="0"/>
-                      <a:ext cx="2474490" cy="2565674"/>
+                      <a:ext cx="3040651" cy="2522870"/>
                     </a:xfrm>
                     <a:prstGeom prst="rect">
                       <a:avLst/>
@@ -17728,13 +17654,7 @@
                 </pic:pic>
               </a:graphicData>
             </a:graphic>
-            <wp14:sizeRelH relativeFrom="margin">
-              <wp14:pctWidth>0</wp14:pctWidth>
-            </wp14:sizeRelH>
-            <wp14:sizeRelV relativeFrom="margin">
-              <wp14:pctHeight>0</wp14:pctHeight>
-            </wp14:sizeRelV>
-          </wp:anchor>
+          </wp:inline>
         </w:drawing>
       </w:r>
       <w:r>
@@ -17742,24 +17662,10 @@
           <w:noProof/>
         </w:rPr>
         <w:drawing>
-          <wp:anchor distT="0" distB="0" distL="114300" distR="114300" simplePos="0" relativeHeight="251659264" behindDoc="0" locked="0" layoutInCell="1" allowOverlap="1" wp14:anchorId="5D09D592" wp14:editId="076CC5B2">
-            <wp:simplePos x="0" y="0"/>
-            <wp:positionH relativeFrom="margin">
-              <wp:align>left</wp:align>
-            </wp:positionH>
-            <wp:positionV relativeFrom="paragraph">
-              <wp:posOffset>3175</wp:posOffset>
-            </wp:positionV>
-            <wp:extent cx="2671445" cy="2319020"/>
-            <wp:effectExtent l="0" t="0" r="0" b="5080"/>
-            <wp:wrapNone/>
-            <wp:docPr id="5" name="Picture 4" descr="A close-up of a protein&#10;&#10;Description automatically generated">
-              <a:extLst xmlns:a="http://schemas.openxmlformats.org/drawingml/2006/main">
-                <a:ext uri="{FF2B5EF4-FFF2-40B4-BE49-F238E27FC236}">
-                  <a16:creationId xmlns:a16="http://schemas.microsoft.com/office/drawing/2014/main" id="{2702B9F7-7FEB-CDB9-B368-CCA224C11CE0}"/>
-                </a:ext>
-              </a:extLst>
-            </wp:docPr>
+          <wp:inline distT="0" distB="0" distL="0" distR="0" wp14:anchorId="02C23694" wp14:editId="319111C2">
+            <wp:extent cx="2552369" cy="2431057"/>
+            <wp:effectExtent l="0" t="0" r="635" b="7620"/>
+            <wp:docPr id="1870777492" name="Picture 1" descr="A structure of a cell&#10;&#10;Description automatically generated"/>
             <wp:cNvGraphicFramePr>
               <a:graphicFrameLocks xmlns:a="http://schemas.openxmlformats.org/drawingml/2006/main" noChangeAspect="1"/>
             </wp:cNvGraphicFramePr>
@@ -17767,32 +17673,19 @@
               <a:graphicData uri="http://schemas.openxmlformats.org/drawingml/2006/picture">
                 <pic:pic xmlns:pic="http://schemas.openxmlformats.org/drawingml/2006/picture">
                   <pic:nvPicPr>
-                    <pic:cNvPr id="5" name="Picture 4" descr="A close-up of a protein&#10;&#10;Description automatically generated">
-                      <a:extLst>
-                        <a:ext uri="{FF2B5EF4-FFF2-40B4-BE49-F238E27FC236}">
-                          <a16:creationId xmlns:a16="http://schemas.microsoft.com/office/drawing/2014/main" id="{2702B9F7-7FEB-CDB9-B368-CCA224C11CE0}"/>
-                        </a:ext>
-                      </a:extLst>
-                    </pic:cNvPr>
-                    <pic:cNvPicPr>
-                      <a:picLocks noChangeAspect="1"/>
-                    </pic:cNvPicPr>
+                    <pic:cNvPr id="1870777492" name="Picture 1" descr="A structure of a cell&#10;&#10;Description automatically generated"/>
+                    <pic:cNvPicPr/>
                   </pic:nvPicPr>
-                  <pic:blipFill rotWithShape="1">
-                    <a:blip r:embed="rId50">
-                      <a:extLst>
-                        <a:ext uri="{28A0092B-C50C-407E-A947-70E740481C1C}">
-                          <a14:useLocalDpi xmlns:a14="http://schemas.microsoft.com/office/drawing/2010/main" val="0"/>
-                        </a:ext>
-                      </a:extLst>
-                    </a:blip>
-                    <a:srcRect l="20576" t="4613" r="20724" b="8929"/>
-                    <a:stretch/>
+                  <pic:blipFill>
+                    <a:blip r:embed="rId50"/>
+                    <a:stretch>
+                      <a:fillRect/>
+                    </a:stretch>
                   </pic:blipFill>
                   <pic:spPr>
                     <a:xfrm>
                       <a:off x="0" y="0"/>
-                      <a:ext cx="2671445" cy="2319020"/>
+                      <a:ext cx="2603284" cy="2479552"/>
                     </a:xfrm>
                     <a:prstGeom prst="rect">
                       <a:avLst/>
@@ -17801,24 +17694,10 @@
                 </pic:pic>
               </a:graphicData>
             </a:graphic>
-            <wp14:sizeRelH relativeFrom="margin">
-              <wp14:pctWidth>0</wp14:pctWidth>
-            </wp14:sizeRelH>
-            <wp14:sizeRelV relativeFrom="margin">
-              <wp14:pctHeight>0</wp14:pctHeight>
-            </wp14:sizeRelV>
-          </wp:anchor>
+          </wp:inline>
         </w:drawing>
       </w:r>
     </w:p>
-    <w:p/>
-    <w:p/>
-    <w:p/>
-    <w:p/>
-    <w:p/>
-    <w:p/>
-    <w:p/>
-    <w:p/>
     <w:p>
       <w:r>
         <w:rPr>
@@ -17854,13 +17733,10 @@
         <w:t xml:space="preserve"> </w:t>
       </w:r>
       <w:r>
-        <w:t>Left: 4BIN. Right: 3NE8. Pink colouration = highly conserved residue, blue colouration = poorly conserved residue. [</w:t>
-      </w:r>
-      <w:r>
-        <w:rPr>
-          <w:highlight w:val="yellow"/>
-        </w:rPr>
-        <w:t>need to re-do and highlight the mobile helix!]</w:t>
+        <w:t xml:space="preserve">Left: 4BIN. Right: 3NE8. Pink colouration = highly conserved residue, blue colouration = poorly conserved residue. </w:t>
+      </w:r>
+      <w:r>
+        <w:t>The proposed mobile helix has been highlighted in each structure.</w:t>
       </w:r>
     </w:p>
     <w:p>
@@ -20232,6 +20108,27 @@
       <w:pPr>
         <w:pStyle w:val="ListParagraph"/>
         <w:numPr>
+          <w:ilvl w:val="2"/>
+          <w:numId w:val="1"/>
+        </w:numPr>
+      </w:pPr>
+      <w:r>
+        <w:t>Conservation from the alignment mapped onto structures: high conservation in the enzymatic core and poor conservation on the outside of this core – as expected, commonly seen for enzyme families. Specifically links in as the proposed mobile helix is also poorly conserved despite having a potential function, so likely that these enzymes have similar function (since both structures where available and sequences are highly conserved having similar sequence properties and overlapping structures in space), although not all have a helix which is present in the enzymatic core – therefore same enzyme, different function?</w:t>
+      </w:r>
+    </w:p>
+    <w:p>
+      <w:pPr>
+        <w:pStyle w:val="ListParagraph"/>
+        <w:numPr>
+          <w:ilvl w:val="2"/>
+          <w:numId w:val="1"/>
+        </w:numPr>
+      </w:pPr>
+    </w:p>
+    <w:p>
+      <w:pPr>
+        <w:pStyle w:val="ListParagraph"/>
+        <w:numPr>
           <w:ilvl w:val="1"/>
           <w:numId w:val="1"/>
         </w:numPr>
@@ -20649,6 +20546,7 @@
         </w:numPr>
       </w:pPr>
       <w:r>
+        <w:lastRenderedPageBreak/>
         <w:t>If this aligns with the tree (is this a deletion? An insertion? Do proteins with/without the helix have a common ancestor, is the protein even related anymore if the helix is missing? Should this be indicative of a different protein family entirely?)</w:t>
       </w:r>
     </w:p>
@@ -20699,7 +20597,6 @@
       </w:pPr>
       <w:bookmarkStart w:id="63" w:name="_Toc165099713"/>
       <w:r>
-        <w:lastRenderedPageBreak/>
         <w:t>CONCLUSION</w:t>
       </w:r>
       <w:bookmarkEnd w:id="63"/>
@@ -20750,30 +20647,7 @@
       </w:r>
       <w:r>
         <w:tab/>
-      </w:r>
-      <w:proofErr w:type="spellStart"/>
-      <w:r>
-        <w:t>Marchler</w:t>
-      </w:r>
-      <w:proofErr w:type="spellEnd"/>
-      <w:r>
-        <w:t xml:space="preserve">-Bauer, A., Derbyshire, M.K., Gonzales, N.R., Lu, S., </w:t>
-      </w:r>
-      <w:proofErr w:type="spellStart"/>
-      <w:r>
-        <w:t>Chitsaz</w:t>
-      </w:r>
-      <w:proofErr w:type="spellEnd"/>
-      <w:r>
-        <w:t xml:space="preserve">, F., Geer, L.Y., Geer, R.C., He, J., </w:t>
-      </w:r>
-      <w:proofErr w:type="spellStart"/>
-      <w:r>
-        <w:t>Gwadz</w:t>
-      </w:r>
-      <w:proofErr w:type="spellEnd"/>
-      <w:r>
-        <w:t xml:space="preserve">, M., Hurwitz, D.I., et al. (2015). CDD: NCBI’s conserved domain database. Nucleic Acids Res. </w:t>
+        <w:t xml:space="preserve">Marchler-Bauer, A., Derbyshire, M.K., Gonzales, N.R., Lu, S., Chitsaz, F., Geer, L.Y., Geer, R.C., He, J., Gwadz, M., Hurwitz, D.I., et al. (2015). CDD: NCBI’s conserved domain database. Nucleic Acids Res. </w:t>
       </w:r>
       <w:r>
         <w:rPr>
@@ -20783,15 +20657,7 @@
         <w:t>43</w:t>
       </w:r>
       <w:r>
-        <w:t>, D222-226. 10.1093/</w:t>
-      </w:r>
-      <w:proofErr w:type="spellStart"/>
-      <w:r>
-        <w:t>nar</w:t>
-      </w:r>
-      <w:proofErr w:type="spellEnd"/>
-      <w:r>
-        <w:t>/gku1221.</w:t>
+        <w:t>, D222-226. 10.1093/nar/gku1221.</w:t>
       </w:r>
     </w:p>
     <w:p>
@@ -20803,31 +20669,7 @@
       </w:r>
       <w:r>
         <w:tab/>
-        <w:t xml:space="preserve">Kerff, F., </w:t>
-      </w:r>
-      <w:proofErr w:type="spellStart"/>
-      <w:r>
-        <w:t>Rocaboy</w:t>
-      </w:r>
-      <w:proofErr w:type="spellEnd"/>
-      <w:r>
-        <w:t>, M., Herman, R., Sauvage, E., and Charlier, P. (2013). Crystal structure of the E. coli N-</w:t>
-      </w:r>
-      <w:proofErr w:type="spellStart"/>
-      <w:r>
-        <w:t>acetylmuramoyl</w:t>
-      </w:r>
-      <w:proofErr w:type="spellEnd"/>
-      <w:r>
-        <w:t xml:space="preserve">-L-alanine amidase </w:t>
-      </w:r>
-      <w:proofErr w:type="spellStart"/>
-      <w:r>
-        <w:t>AmiC</w:t>
-      </w:r>
-      <w:proofErr w:type="spellEnd"/>
-      <w:r>
-        <w:t>. https://doi.org/10.2210/pdb4bin/pdb.</w:t>
+        <w:t>Kerff, F., Rocaboy, M., Herman, R., Sauvage, E., and Charlier, P. (2013). Crystal structure of the E. coli N-acetylmuramoyl-L-alanine amidase AmiC. https://doi.org/10.2210/pdb4bin/pdb.</w:t>
       </w:r>
     </w:p>
     <w:p>
@@ -20839,54 +20681,7 @@
       </w:r>
       <w:r>
         <w:tab/>
-      </w:r>
-      <w:proofErr w:type="spellStart"/>
-      <w:r>
-        <w:t>Rocaboy</w:t>
-      </w:r>
-      <w:proofErr w:type="spellEnd"/>
-      <w:r>
-        <w:t xml:space="preserve">, M., Herman, R., Sauvage, E., </w:t>
-      </w:r>
-      <w:proofErr w:type="spellStart"/>
-      <w:r>
-        <w:t>Remaut</w:t>
-      </w:r>
-      <w:proofErr w:type="spellEnd"/>
-      <w:r>
-        <w:t xml:space="preserve">, H., </w:t>
-      </w:r>
-      <w:proofErr w:type="spellStart"/>
-      <w:r>
-        <w:t>Moonens</w:t>
-      </w:r>
-      <w:proofErr w:type="spellEnd"/>
-      <w:r>
-        <w:t xml:space="preserve">, K., </w:t>
-      </w:r>
-      <w:proofErr w:type="spellStart"/>
-      <w:r>
-        <w:t>Terrak</w:t>
-      </w:r>
-      <w:proofErr w:type="spellEnd"/>
-      <w:r>
-        <w:t xml:space="preserve">, M., Charlier, P., and Kerff, F. (2013). The crystal structure of the cell division amidase </w:t>
-      </w:r>
-      <w:proofErr w:type="spellStart"/>
-      <w:r>
-        <w:t>AmiC</w:t>
-      </w:r>
-      <w:proofErr w:type="spellEnd"/>
-      <w:r>
-        <w:t xml:space="preserve"> reveals the fold of the AMIN domain, a new peptidoglycan binding domain. Mol. </w:t>
-      </w:r>
-      <w:proofErr w:type="spellStart"/>
-      <w:r>
-        <w:t>Microbiol</w:t>
-      </w:r>
-      <w:proofErr w:type="spellEnd"/>
-      <w:r>
-        <w:t xml:space="preserve">. </w:t>
+        <w:t xml:space="preserve">Rocaboy, M., Herman, R., Sauvage, E., Remaut, H., Moonens, K., Terrak, M., Charlier, P., and Kerff, F. (2013). The crystal structure of the cell division amidase AmiC reveals the fold of the AMIN domain, a new peptidoglycan binding domain. Mol. Microbiol. </w:t>
       </w:r>
       <w:r>
         <w:rPr>
@@ -20908,23 +20703,7 @@
       </w:r>
       <w:r>
         <w:tab/>
-        <w:t xml:space="preserve">Berman, H.M., Westbrook, J., Feng, Z., Gilliland, G., Bhat, T.N., </w:t>
-      </w:r>
-      <w:proofErr w:type="spellStart"/>
-      <w:r>
-        <w:t>Weissig</w:t>
-      </w:r>
-      <w:proofErr w:type="spellEnd"/>
-      <w:r>
-        <w:t xml:space="preserve">, H., </w:t>
-      </w:r>
-      <w:proofErr w:type="spellStart"/>
-      <w:r>
-        <w:t>Shindyalov</w:t>
-      </w:r>
-      <w:proofErr w:type="spellEnd"/>
-      <w:r>
-        <w:t xml:space="preserve">, I.N., and Bourne, P.E. (2000). The Protein Data Bank. Nucleic Acids Res. </w:t>
+        <w:t xml:space="preserve">Berman, H.M., Westbrook, J., Feng, Z., Gilliland, G., Bhat, T.N., Weissig, H., Shindyalov, I.N., and Bourne, P.E. (2000). The Protein Data Bank. Nucleic Acids Res. </w:t>
       </w:r>
       <w:r>
         <w:rPr>
@@ -20934,15 +20713,7 @@
         <w:t>28</w:t>
       </w:r>
       <w:r>
-        <w:t>, 235–242. 10.1093/</w:t>
-      </w:r>
-      <w:proofErr w:type="spellStart"/>
-      <w:r>
-        <w:t>nar</w:t>
-      </w:r>
-      <w:proofErr w:type="spellEnd"/>
-      <w:r>
-        <w:t>/28.1.235.</w:t>
+        <w:t>, 235–242. 10.1093/nar/28.1.235.</w:t>
       </w:r>
     </w:p>
     <w:p>
@@ -20976,15 +20747,7 @@
       </w:r>
       <w:r>
         <w:tab/>
-        <w:t xml:space="preserve">Andreeva, A., Howorth, D., Chothia, C., </w:t>
-      </w:r>
-      <w:proofErr w:type="spellStart"/>
-      <w:r>
-        <w:t>Kulesha</w:t>
-      </w:r>
-      <w:proofErr w:type="spellEnd"/>
-      <w:r>
-        <w:t xml:space="preserve">, E., and Murzin, A.G. (2014). SCOP2 prototype: a new approach to protein structure mining. Nucleic Acids Res. </w:t>
+        <w:t xml:space="preserve">Andreeva, A., Howorth, D., Chothia, C., Kulesha, E., and Murzin, A.G. (2014). SCOP2 prototype: a new approach to protein structure mining. Nucleic Acids Res. </w:t>
       </w:r>
       <w:r>
         <w:rPr>
@@ -20994,15 +20757,7 @@
         <w:t>42</w:t>
       </w:r>
       <w:r>
-        <w:t>, D310–D314. 10.1093/</w:t>
-      </w:r>
-      <w:proofErr w:type="spellStart"/>
-      <w:r>
-        <w:t>nar</w:t>
-      </w:r>
-      <w:proofErr w:type="spellEnd"/>
-      <w:r>
-        <w:t>/gkt1242.</w:t>
+        <w:t>, D310–D314. 10.1093/nar/gkt1242.</w:t>
       </w:r>
     </w:p>
     <w:p>
@@ -21014,15 +20769,7 @@
       </w:r>
       <w:r>
         <w:tab/>
-        <w:t xml:space="preserve">Andreeva, A., </w:t>
-      </w:r>
-      <w:proofErr w:type="spellStart"/>
-      <w:r>
-        <w:t>Kulesha</w:t>
-      </w:r>
-      <w:proofErr w:type="spellEnd"/>
-      <w:r>
-        <w:t xml:space="preserve">, E., Gough, J., and Murzin, A.G. (2020). The SCOP database in 2020: expanded classification of representative family and superfamily domains of known protein structures. Nucleic Acids Res. </w:t>
+        <w:t xml:space="preserve">Andreeva, A., Kulesha, E., Gough, J., and Murzin, A.G. (2020). The SCOP database in 2020: expanded classification of representative family and superfamily domains of known protein structures. Nucleic Acids Res. </w:t>
       </w:r>
       <w:r>
         <w:rPr>
@@ -21032,15 +20779,7 @@
         <w:t>48</w:t>
       </w:r>
       <w:r>
-        <w:t>, D376–D382. 10.1093/</w:t>
-      </w:r>
-      <w:proofErr w:type="spellStart"/>
-      <w:r>
-        <w:t>nar</w:t>
-      </w:r>
-      <w:proofErr w:type="spellEnd"/>
-      <w:r>
-        <w:t>/gkz1064.</w:t>
+        <w:t>, D376–D382. 10.1093/nar/gkz1064.</w:t>
       </w:r>
     </w:p>
     <w:p>
@@ -21048,43 +20787,12 @@
         <w:pStyle w:val="Bibliography"/>
       </w:pPr>
       <w:r>
+        <w:lastRenderedPageBreak/>
         <w:t>8.</w:t>
       </w:r>
       <w:r>
         <w:tab/>
-        <w:t xml:space="preserve">Mistry, J., </w:t>
-      </w:r>
-      <w:proofErr w:type="spellStart"/>
-      <w:r>
-        <w:t>Chuguransky</w:t>
-      </w:r>
-      <w:proofErr w:type="spellEnd"/>
-      <w:r>
-        <w:t xml:space="preserve">, S., Williams, L., Qureshi, M., Salazar, G.A., </w:t>
-      </w:r>
-      <w:proofErr w:type="spellStart"/>
-      <w:r>
-        <w:t>Sonnhammer</w:t>
-      </w:r>
-      <w:proofErr w:type="spellEnd"/>
-      <w:r>
-        <w:t xml:space="preserve">, E.L.L., </w:t>
-      </w:r>
-      <w:proofErr w:type="spellStart"/>
-      <w:r>
-        <w:t>Tosatto</w:t>
-      </w:r>
-      <w:proofErr w:type="spellEnd"/>
-      <w:r>
-        <w:t xml:space="preserve">, S.C.E., Paladin, L., Raj, S., Richardson, L.J., et al. (2021). </w:t>
-      </w:r>
-      <w:proofErr w:type="spellStart"/>
-      <w:r>
-        <w:t>Pfam</w:t>
-      </w:r>
-      <w:proofErr w:type="spellEnd"/>
-      <w:r>
-        <w:t xml:space="preserve">: The protein families database in 2021. Nucleic Acids Res. </w:t>
+        <w:t xml:space="preserve">Mistry, J., Chuguransky, S., Williams, L., Qureshi, M., Salazar, G.A., Sonnhammer, E.L.L., Tosatto, S.C.E., Paladin, L., Raj, S., Richardson, L.J., et al. (2021). Pfam: The protein families database in 2021. Nucleic Acids Res. </w:t>
       </w:r>
       <w:r>
         <w:rPr>
@@ -21094,15 +20802,7 @@
         <w:t>49</w:t>
       </w:r>
       <w:r>
-        <w:t>, D412–D419. 10.1093/</w:t>
-      </w:r>
-      <w:proofErr w:type="spellStart"/>
-      <w:r>
-        <w:t>nar</w:t>
-      </w:r>
-      <w:proofErr w:type="spellEnd"/>
-      <w:r>
-        <w:t>/gkaa913.</w:t>
+        <w:t>, D412–D419. 10.1093/nar/gkaa913.</w:t>
       </w:r>
     </w:p>
     <w:p>
@@ -21114,31 +20814,7 @@
       </w:r>
       <w:r>
         <w:tab/>
-        <w:t xml:space="preserve">Paysan-Lafosse, T., Blum, M., </w:t>
-      </w:r>
-      <w:proofErr w:type="spellStart"/>
-      <w:r>
-        <w:t>Chuguransky</w:t>
-      </w:r>
-      <w:proofErr w:type="spellEnd"/>
-      <w:r>
-        <w:t xml:space="preserve">, S., Grego, T., Pinto, B.L., Salazar, G.A., </w:t>
-      </w:r>
-      <w:proofErr w:type="spellStart"/>
-      <w:r>
-        <w:t>Bileschi</w:t>
-      </w:r>
-      <w:proofErr w:type="spellEnd"/>
-      <w:r>
-        <w:t xml:space="preserve">, M.L., Bork, P., Bridge, A., Colwell, L., et al. (2023). </w:t>
-      </w:r>
-      <w:proofErr w:type="spellStart"/>
-      <w:r>
-        <w:t>InterPro</w:t>
-      </w:r>
-      <w:proofErr w:type="spellEnd"/>
-      <w:r>
-        <w:t xml:space="preserve"> in 2022. Nucleic Acids Res. </w:t>
+        <w:t xml:space="preserve">Paysan-Lafosse, T., Blum, M., Chuguransky, S., Grego, T., Pinto, B.L., Salazar, G.A., Bileschi, M.L., Bork, P., Bridge, A., Colwell, L., et al. (2023). InterPro in 2022. Nucleic Acids Res. </w:t>
       </w:r>
       <w:r>
         <w:rPr>
@@ -21148,15 +20824,7 @@
         <w:t>51</w:t>
       </w:r>
       <w:r>
-        <w:t>, D418–D427. 10.1093/</w:t>
-      </w:r>
-      <w:proofErr w:type="spellStart"/>
-      <w:r>
-        <w:t>nar</w:t>
-      </w:r>
-      <w:proofErr w:type="spellEnd"/>
-      <w:r>
-        <w:t>/gkac993.</w:t>
+        <w:t>, D418–D427. 10.1093/nar/gkac993.</w:t>
       </w:r>
     </w:p>
     <w:p>
@@ -21186,7 +20854,6 @@
         <w:pStyle w:val="Bibliography"/>
       </w:pPr>
       <w:r>
-        <w:lastRenderedPageBreak/>
         <w:t>11.</w:t>
       </w:r>
       <w:r>
@@ -21213,30 +20880,7 @@
       </w:r>
       <w:r>
         <w:tab/>
-      </w:r>
-      <w:proofErr w:type="spellStart"/>
-      <w:r>
-        <w:t>Krissinel</w:t>
-      </w:r>
-      <w:proofErr w:type="spellEnd"/>
-      <w:r>
-        <w:t xml:space="preserve">, E., and Henrick, K. (2004). Secondary-structure matching (SSM), a new tool for fast protein structure alignment in three dimensions. Acta </w:t>
-      </w:r>
-      <w:proofErr w:type="spellStart"/>
-      <w:r>
-        <w:t>Crystallogr</w:t>
-      </w:r>
-      <w:proofErr w:type="spellEnd"/>
-      <w:r>
-        <w:t xml:space="preserve">. D Biol. </w:t>
-      </w:r>
-      <w:proofErr w:type="spellStart"/>
-      <w:r>
-        <w:t>Crystallogr</w:t>
-      </w:r>
-      <w:proofErr w:type="spellEnd"/>
-      <w:r>
-        <w:t xml:space="preserve">. </w:t>
+        <w:t xml:space="preserve">Krissinel, E., and Henrick, K. (2004). Secondary-structure matching (SSM), a new tool for fast protein structure alignment in three dimensions. Acta Crystallogr. D Biol. Crystallogr. </w:t>
       </w:r>
       <w:r>
         <w:rPr>
@@ -21258,14 +20902,7 @@
       </w:r>
       <w:r>
         <w:tab/>
-      </w:r>
-      <w:proofErr w:type="spellStart"/>
-      <w:r>
-        <w:t>Krissinel</w:t>
-      </w:r>
-      <w:proofErr w:type="spellEnd"/>
-      <w:r>
-        <w:t>, E., and Henrick, K. (2005). Multiple Alignment of Protein Structures in Three Dimensions. In Computational Life Sciences, M. R. Berthold, R. C. Glen, K. Diederichs, O. Kohlbacher, and I. Fischer, eds. (Springer), pp. 67–78. 10.1007/11560500_7.</w:t>
+        <w:t>Krissinel, E., and Henrick, K. (2005). Multiple Alignment of Protein Structures in Three Dimensions. In Computational Life Sciences, M. R. Berthold, R. C. Glen, K. Diederichs, O. Kohlbacher, and I. Fischer, eds. (Springer), pp. 67–78. 10.1007/11560500_7.</w:t>
       </w:r>
     </w:p>
     <w:p>
@@ -21277,31 +20914,7 @@
       </w:r>
       <w:r>
         <w:tab/>
-        <w:t xml:space="preserve">O’Leary, N.A., Wright, M.W., Brister, J.R., Ciufo, S., Haddad, D., McVeigh, R., Rajput, B., Robbertse, B., Smith-White, B., </w:t>
-      </w:r>
-      <w:proofErr w:type="spellStart"/>
-      <w:r>
-        <w:t>Ako</w:t>
-      </w:r>
-      <w:proofErr w:type="spellEnd"/>
-      <w:r>
-        <w:t>-Adjei, D., et al. (2016). Reference sequence (</w:t>
-      </w:r>
-      <w:proofErr w:type="spellStart"/>
-      <w:r>
-        <w:t>RefSeq</w:t>
-      </w:r>
-      <w:proofErr w:type="spellEnd"/>
-      <w:r>
-        <w:t xml:space="preserve">) database at NCBI: </w:t>
-      </w:r>
-      <w:proofErr w:type="gramStart"/>
-      <w:r>
-        <w:t>current status</w:t>
-      </w:r>
-      <w:proofErr w:type="gramEnd"/>
-      <w:r>
-        <w:t xml:space="preserve">, taxonomic expansion, and functional annotation. Nucleic Acids Res. </w:t>
+        <w:t xml:space="preserve">O’Leary, N.A., Wright, M.W., Brister, J.R., Ciufo, S., Haddad, D., McVeigh, R., Rajput, B., Robbertse, B., Smith-White, B., Ako-Adjei, D., et al. (2016). Reference sequence (RefSeq) database at NCBI: current status, taxonomic expansion, and functional annotation. Nucleic Acids Res. </w:t>
       </w:r>
       <w:r>
         <w:rPr>
@@ -21311,15 +20924,7 @@
         <w:t>44</w:t>
       </w:r>
       <w:r>
-        <w:t>, D733-745. 10.1093/</w:t>
-      </w:r>
-      <w:proofErr w:type="spellStart"/>
-      <w:r>
-        <w:t>nar</w:t>
-      </w:r>
-      <w:proofErr w:type="spellEnd"/>
-      <w:r>
-        <w:t>/gkv1189.</w:t>
+        <w:t>, D733-745. 10.1093/nar/gkv1189.</w:t>
       </w:r>
     </w:p>
     <w:p>
@@ -21341,15 +20946,7 @@
         <w:t>39</w:t>
       </w:r>
       <w:r>
-        <w:t>, W29–W37. 10.1093/</w:t>
-      </w:r>
-      <w:proofErr w:type="spellStart"/>
-      <w:r>
-        <w:t>nar</w:t>
-      </w:r>
-      <w:proofErr w:type="spellEnd"/>
-      <w:r>
-        <w:t>/gkr367.</w:t>
+        <w:t>, W29–W37. 10.1093/nar/gkr367.</w:t>
       </w:r>
     </w:p>
     <w:p>
@@ -21361,15 +20958,7 @@
       </w:r>
       <w:r>
         <w:tab/>
-        <w:t xml:space="preserve">Pettersen, E.F., Goddard, T.D., Huang, C.C., Couch, G.S., Greenblatt, D.M., Meng, E.C., and Ferrin, T.E. (2004). UCSF Chimera--a visualization system for exploratory research and analysis. J. </w:t>
-      </w:r>
-      <w:proofErr w:type="spellStart"/>
-      <w:r>
-        <w:t>Comput</w:t>
-      </w:r>
-      <w:proofErr w:type="spellEnd"/>
-      <w:r>
-        <w:t xml:space="preserve">. Chem. </w:t>
+        <w:t xml:space="preserve">Pettersen, E.F., Goddard, T.D., Huang, C.C., Couch, G.S., Greenblatt, D.M., Meng, E.C., and Ferrin, T.E. (2004). UCSF Chimera--a visualization system for exploratory research and analysis. J. Comput. Chem. </w:t>
       </w:r>
       <w:r>
         <w:rPr>
@@ -21413,15 +21002,7 @@
       </w:r>
       <w:r>
         <w:tab/>
-        <w:t>Zhang, C., Shine, M., Pyle, A.M., and Zhang, Y. (2022). US-</w:t>
-      </w:r>
-      <w:proofErr w:type="gramStart"/>
-      <w:r>
-        <w:t>align:</w:t>
-      </w:r>
-      <w:proofErr w:type="gramEnd"/>
-      <w:r>
-        <w:t xml:space="preserve"> universal structure alignments of proteins, nucleic acids, and macromolecular complexes. Nat. Methods </w:t>
+        <w:t xml:space="preserve">Zhang, C., Shine, M., Pyle, A.M., and Zhang, Y. (2022). US-align: universal structure alignments of proteins, nucleic acids, and macromolecular complexes. Nat. Methods </w:t>
       </w:r>
       <w:r>
         <w:rPr>
@@ -21443,23 +21024,7 @@
       </w:r>
       <w:r>
         <w:tab/>
-        <w:t xml:space="preserve">Cock, P.J.A., Antao, T., Chang, J.T., Chapman, B.A., Cox, C.J., Dalke, A., Friedberg, I., </w:t>
-      </w:r>
-      <w:proofErr w:type="spellStart"/>
-      <w:r>
-        <w:t>Hamelryck</w:t>
-      </w:r>
-      <w:proofErr w:type="spellEnd"/>
-      <w:r>
-        <w:t xml:space="preserve">, T., Kauff, F., Wilczynski, B., et al. (2009). </w:t>
-      </w:r>
-      <w:proofErr w:type="spellStart"/>
-      <w:r>
-        <w:t>Biopython</w:t>
-      </w:r>
-      <w:proofErr w:type="spellEnd"/>
-      <w:r>
-        <w:t xml:space="preserve">: freely available Python tools for computational molecular biology and bioinformatics. Bioinformatics </w:t>
+        <w:t xml:space="preserve">Cock, P.J.A., Antao, T., Chang, J.T., Chapman, B.A., Cox, C.J., Dalke, A., Friedberg, I., Hamelryck, T., Kauff, F., Wilczynski, B., et al. (2009). Biopython: freely available Python tools for computational molecular biology and bioinformatics. Bioinformatics </w:t>
       </w:r>
       <w:r>
         <w:rPr>
@@ -21481,23 +21046,7 @@
       </w:r>
       <w:r>
         <w:tab/>
-        <w:t xml:space="preserve">Sayers, E.W., Bolton, E.E., Brister, J.R., </w:t>
-      </w:r>
-      <w:proofErr w:type="spellStart"/>
-      <w:r>
-        <w:t>Canese</w:t>
-      </w:r>
-      <w:proofErr w:type="spellEnd"/>
-      <w:r>
-        <w:t xml:space="preserve">, K., Chan, J., Comeau, D.C., Connor, R., Funk, K., Kelly, C., Kim, S., et al. (2022). Database resources of the national </w:t>
-      </w:r>
-      <w:proofErr w:type="spellStart"/>
-      <w:r>
-        <w:t>center</w:t>
-      </w:r>
-      <w:proofErr w:type="spellEnd"/>
-      <w:r>
-        <w:t xml:space="preserve"> for biotechnology information. Nucleic Acids Res. </w:t>
+        <w:t xml:space="preserve">Sayers, E.W., Bolton, E.E., Brister, J.R., Canese, K., Chan, J., Comeau, D.C., Connor, R., Funk, K., Kelly, C., Kim, S., et al. (2022). Database resources of the national center for biotechnology information. Nucleic Acids Res. </w:t>
       </w:r>
       <w:r>
         <w:rPr>
@@ -21507,15 +21056,7 @@
         <w:t>50</w:t>
       </w:r>
       <w:r>
-        <w:t>, D20–D26. 10.1093/</w:t>
-      </w:r>
-      <w:proofErr w:type="spellStart"/>
-      <w:r>
-        <w:t>nar</w:t>
-      </w:r>
-      <w:proofErr w:type="spellEnd"/>
-      <w:r>
-        <w:t>/gkab1112.</w:t>
+        <w:t>, D20–D26. 10.1093/nar/gkab1112.</w:t>
       </w:r>
     </w:p>
     <w:p>
@@ -21523,18 +21064,12 @@
         <w:pStyle w:val="Bibliography"/>
       </w:pPr>
       <w:r>
+        <w:lastRenderedPageBreak/>
         <w:t>21.</w:t>
       </w:r>
       <w:r>
         <w:tab/>
-      </w:r>
-      <w:proofErr w:type="spellStart"/>
-      <w:r>
-        <w:t>Federhen</w:t>
-      </w:r>
-      <w:proofErr w:type="spellEnd"/>
-      <w:r>
-        <w:t xml:space="preserve">, S. (2012). The NCBI Taxonomy database. Nucleic Acids Res. </w:t>
+        <w:t xml:space="preserve">Federhen, S. (2012). The NCBI Taxonomy database. Nucleic Acids Res. </w:t>
       </w:r>
       <w:r>
         <w:rPr>
@@ -21544,15 +21079,7 @@
         <w:t>40</w:t>
       </w:r>
       <w:r>
-        <w:t>, D136-143. 10.1093/</w:t>
-      </w:r>
-      <w:proofErr w:type="spellStart"/>
-      <w:r>
-        <w:t>nar</w:t>
-      </w:r>
-      <w:proofErr w:type="spellEnd"/>
-      <w:r>
-        <w:t>/gkr1178.</w:t>
+        <w:t>, D136-143. 10.1093/nar/gkr1178.</w:t>
       </w:r>
     </w:p>
     <w:p>
@@ -21564,47 +21091,7 @@
       </w:r>
       <w:r>
         <w:tab/>
-        <w:t xml:space="preserve">Schoch, C.L., Ciufo, S., </w:t>
-      </w:r>
-      <w:proofErr w:type="spellStart"/>
-      <w:r>
-        <w:t>Domrachev</w:t>
-      </w:r>
-      <w:proofErr w:type="spellEnd"/>
-      <w:r>
-        <w:t xml:space="preserve">, M., Hotton, C.L., Kannan, S., </w:t>
-      </w:r>
-      <w:proofErr w:type="spellStart"/>
-      <w:r>
-        <w:t>Khovanskaya</w:t>
-      </w:r>
-      <w:proofErr w:type="spellEnd"/>
-      <w:r>
-        <w:t xml:space="preserve">, R., </w:t>
-      </w:r>
-      <w:proofErr w:type="spellStart"/>
-      <w:r>
-        <w:t>Leipe</w:t>
-      </w:r>
-      <w:proofErr w:type="spellEnd"/>
-      <w:r>
-        <w:t xml:space="preserve">, D., </w:t>
-      </w:r>
-      <w:proofErr w:type="spellStart"/>
-      <w:r>
-        <w:t>Mcveigh</w:t>
-      </w:r>
-      <w:proofErr w:type="spellEnd"/>
-      <w:r>
-        <w:t xml:space="preserve">, R., O’Neill, K., Robbertse, B., et al. (2020). NCBI Taxonomy: a comprehensive update on curation, </w:t>
-      </w:r>
-      <w:proofErr w:type="gramStart"/>
-      <w:r>
-        <w:t>resources</w:t>
-      </w:r>
-      <w:proofErr w:type="gramEnd"/>
-      <w:r>
-        <w:t xml:space="preserve"> and tools. Database J. Biol. Databases Curation </w:t>
+        <w:t xml:space="preserve">Schoch, C.L., Ciufo, S., Domrachev, M., Hotton, C.L., Kannan, S., Khovanskaya, R., Leipe, D., Mcveigh, R., O’Neill, K., Robbertse, B., et al. (2020). NCBI Taxonomy: a comprehensive update on curation, resources and tools. Database J. Biol. Databases Curation </w:t>
       </w:r>
       <w:r>
         <w:rPr>
@@ -21626,15 +21113,7 @@
       </w:r>
       <w:r>
         <w:tab/>
-        <w:t xml:space="preserve">Sakamoto, T., and Ortega, J.M. (2021). </w:t>
-      </w:r>
-      <w:proofErr w:type="spellStart"/>
-      <w:r>
-        <w:t>Taxallnomy</w:t>
-      </w:r>
-      <w:proofErr w:type="spellEnd"/>
-      <w:r>
-        <w:t xml:space="preserve">: an extension of NCBI Taxonomy that produces a hierarchically complete taxonomic tree. BMC Bioinformatics </w:t>
+        <w:t xml:space="preserve">Sakamoto, T., and Ortega, J.M. (2021). Taxallnomy: an extension of NCBI Taxonomy that produces a hierarchically complete taxonomic tree. BMC Bioinformatics </w:t>
       </w:r>
       <w:r>
         <w:rPr>
@@ -21652,20 +21131,11 @@
         <w:pStyle w:val="Bibliography"/>
       </w:pPr>
       <w:r>
-        <w:lastRenderedPageBreak/>
         <w:t>24.</w:t>
       </w:r>
       <w:r>
         <w:tab/>
-        <w:t xml:space="preserve">Berends, M.S., Luz, C.F., Friedrich, A.W., Sinha, B.N.M., Albers, C.J., and Glasner, C. (2022). AMR: An R Package for Working with Antimicrobial Resistance Data. J. Stat. </w:t>
-      </w:r>
-      <w:proofErr w:type="spellStart"/>
-      <w:r>
-        <w:t>Softw</w:t>
-      </w:r>
-      <w:proofErr w:type="spellEnd"/>
-      <w:r>
-        <w:t xml:space="preserve">. </w:t>
+        <w:t xml:space="preserve">Berends, M.S., Luz, C.F., Friedrich, A.W., Sinha, B.N.M., Albers, C.J., and Glasner, C. (2022). AMR: An R Package for Working with Antimicrobial Resistance Data. J. Stat. Softw. </w:t>
       </w:r>
       <w:r>
         <w:rPr>
@@ -21675,15 +21145,7 @@
         <w:t>104</w:t>
       </w:r>
       <w:r>
-        <w:t>, 1–31. 10.18637/</w:t>
-      </w:r>
-      <w:proofErr w:type="gramStart"/>
-      <w:r>
-        <w:t>jss.v104.i</w:t>
-      </w:r>
-      <w:proofErr w:type="gramEnd"/>
-      <w:r>
-        <w:t>03.</w:t>
+        <w:t>, 1–31. 10.18637/jss.v104.i03.</w:t>
       </w:r>
     </w:p>
     <w:p>
@@ -21695,22 +21157,7 @@
       </w:r>
       <w:r>
         <w:tab/>
-      </w:r>
-      <w:proofErr w:type="spellStart"/>
-      <w:r>
-        <w:t>Lassmann</w:t>
-      </w:r>
-      <w:proofErr w:type="spellEnd"/>
-      <w:r>
-        <w:t xml:space="preserve">, T. (2020). </w:t>
-      </w:r>
-      <w:proofErr w:type="spellStart"/>
-      <w:r>
-        <w:t>Kalign</w:t>
-      </w:r>
-      <w:proofErr w:type="spellEnd"/>
-      <w:r>
-        <w:t xml:space="preserve"> 3: multiple sequence alignment of large datasets. Bioinformatics </w:t>
+        <w:t xml:space="preserve">Lassmann, T. (2020). Kalign 3: multiple sequence alignment of large datasets. Bioinformatics </w:t>
       </w:r>
       <w:r>
         <w:rPr>
@@ -21732,15 +21179,7 @@
       </w:r>
       <w:r>
         <w:tab/>
-        <w:t>Jehl, P., Sievers, F., and Higgins, D.G. (2015). OD-</w:t>
-      </w:r>
-      <w:proofErr w:type="spellStart"/>
-      <w:r>
-        <w:t>seq</w:t>
-      </w:r>
-      <w:proofErr w:type="spellEnd"/>
-      <w:r>
-        <w:t xml:space="preserve">: outlier detection in multiple sequence alignments. BMC Bioinformatics </w:t>
+        <w:t xml:space="preserve">Jehl, P., Sievers, F., and Higgins, D.G. (2015). OD-seq: outlier detection in multiple sequence alignments. BMC Bioinformatics </w:t>
       </w:r>
       <w:r>
         <w:rPr>
@@ -21762,15 +21201,7 @@
       </w:r>
       <w:r>
         <w:tab/>
-        <w:t xml:space="preserve">Waterhouse, A.M., Procter, J.B., Martin, D.M.A., Clamp, M., and Barton, G.J. (2009). </w:t>
-      </w:r>
-      <w:proofErr w:type="spellStart"/>
-      <w:r>
-        <w:t>Jalview</w:t>
-      </w:r>
-      <w:proofErr w:type="spellEnd"/>
-      <w:r>
-        <w:t xml:space="preserve"> Version 2—a multiple sequence alignment editor and analysis workbench. Bioinformatics </w:t>
+        <w:t xml:space="preserve">Waterhouse, A.M., Procter, J.B., Martin, D.M.A., Clamp, M., and Barton, G.J. (2009). Jalview Version 2—a multiple sequence alignment editor and analysis workbench. Bioinformatics </w:t>
       </w:r>
       <w:r>
         <w:rPr>
@@ -21792,15 +21223,7 @@
       </w:r>
       <w:r>
         <w:tab/>
-        <w:t xml:space="preserve">Modi, V., and Dunbrack, R.L. (2019). A </w:t>
-      </w:r>
-      <w:proofErr w:type="gramStart"/>
-      <w:r>
-        <w:t>Structurally-Validated</w:t>
-      </w:r>
-      <w:proofErr w:type="gramEnd"/>
-      <w:r>
-        <w:t xml:space="preserve"> Multiple Sequence Alignment of 497 Human Protein Kinase Domains. Sci. Rep. </w:t>
+        <w:t xml:space="preserve">Modi, V., and Dunbrack, R.L. (2019). A Structurally-Validated Multiple Sequence Alignment of 497 Human Protein Kinase Domains. Sci. Rep. </w:t>
       </w:r>
       <w:r>
         <w:rPr>
@@ -21822,23 +21245,7 @@
       </w:r>
       <w:r>
         <w:tab/>
-        <w:t xml:space="preserve">Crooks, G.E., Hon, G., </w:t>
-      </w:r>
-      <w:proofErr w:type="spellStart"/>
-      <w:r>
-        <w:t>Chandonia</w:t>
-      </w:r>
-      <w:proofErr w:type="spellEnd"/>
-      <w:r>
-        <w:t xml:space="preserve">, J.-M., and Brenner, S.E. (2004). </w:t>
-      </w:r>
-      <w:proofErr w:type="spellStart"/>
-      <w:r>
-        <w:t>WebLogo</w:t>
-      </w:r>
-      <w:proofErr w:type="spellEnd"/>
-      <w:r>
-        <w:t xml:space="preserve">: A Sequence Logo Generator. Genome Res. </w:t>
+        <w:t xml:space="preserve">Crooks, G.E., Hon, G., Chandonia, J.-M., and Brenner, S.E. (2004). WebLogo: A Sequence Logo Generator. Genome Res. </w:t>
       </w:r>
       <w:r>
         <w:rPr>
@@ -21860,22 +21267,7 @@
       </w:r>
       <w:r>
         <w:tab/>
-      </w:r>
-      <w:proofErr w:type="spellStart"/>
-      <w:r>
-        <w:t>Troshin</w:t>
-      </w:r>
-      <w:proofErr w:type="spellEnd"/>
-      <w:r>
-        <w:t>, P.V., Procter, J.B., and Barton, G.J. (2011). Java bioinformatics analysis web services for multiple sequence alignment—</w:t>
-      </w:r>
-      <w:proofErr w:type="gramStart"/>
-      <w:r>
-        <w:t>JABAWS:MSA</w:t>
-      </w:r>
-      <w:proofErr w:type="gramEnd"/>
-      <w:r>
-        <w:t xml:space="preserve">. Bioinformatics </w:t>
+        <w:t xml:space="preserve">Troshin, P.V., Procter, J.B., and Barton, G.J. (2011). Java bioinformatics analysis web services for multiple sequence alignment—JABAWS:MSA. Bioinformatics </w:t>
       </w:r>
       <w:r>
         <w:rPr>
@@ -21897,30 +21289,7 @@
       </w:r>
       <w:r>
         <w:tab/>
-      </w:r>
-      <w:proofErr w:type="spellStart"/>
-      <w:r>
-        <w:t>Troshin</w:t>
-      </w:r>
-      <w:proofErr w:type="spellEnd"/>
-      <w:r>
-        <w:t xml:space="preserve">, P.V., Procter, J.B., </w:t>
-      </w:r>
-      <w:proofErr w:type="spellStart"/>
-      <w:r>
-        <w:t>Sherstnev</w:t>
-      </w:r>
-      <w:proofErr w:type="spellEnd"/>
-      <w:r>
-        <w:t xml:space="preserve">, A., Barton, D.L., Madeira, F., and Barton, G.J. (2018). JABAWS 2.2 distributed web services for Bioinformatics: protein disorder, </w:t>
-      </w:r>
-      <w:proofErr w:type="gramStart"/>
-      <w:r>
-        <w:t>conservation</w:t>
-      </w:r>
-      <w:proofErr w:type="gramEnd"/>
-      <w:r>
-        <w:t xml:space="preserve"> and RNA secondary structure. Bioinformatics </w:t>
+        <w:t xml:space="preserve">Troshin, P.V., Procter, J.B., Sherstnev, A., Barton, D.L., Madeira, F., and Barton, G.J. (2018). JABAWS 2.2 distributed web services for Bioinformatics: protein disorder, conservation and RNA secondary structure. Bioinformatics </w:t>
       </w:r>
       <w:r>
         <w:rPr>
@@ -21942,30 +21311,7 @@
       </w:r>
       <w:r>
         <w:tab/>
-      </w:r>
-      <w:proofErr w:type="spellStart"/>
-      <w:r>
-        <w:t>Usenik</w:t>
-      </w:r>
-      <w:proofErr w:type="spellEnd"/>
-      <w:r>
-        <w:t xml:space="preserve">, A., Renko, M., Mihelič, M., Lindič, N., </w:t>
-      </w:r>
-      <w:proofErr w:type="spellStart"/>
-      <w:r>
-        <w:t>Borišek</w:t>
-      </w:r>
-      <w:proofErr w:type="spellEnd"/>
-      <w:r>
-        <w:t xml:space="preserve">, J., </w:t>
-      </w:r>
-      <w:proofErr w:type="spellStart"/>
-      <w:r>
-        <w:t>Perdih</w:t>
-      </w:r>
-      <w:proofErr w:type="spellEnd"/>
-      <w:r>
-        <w:t xml:space="preserve">, A., Pretnar, G., Müller, U., and Turk, D. (2017). The CWB2 Cell Wall-Anchoring Module Is Revealed by the Crystal Structures of the Clostridium difficile Cell Wall Proteins Cwp8 and Cwp6. Structure </w:t>
+        <w:t xml:space="preserve">Usenik, A., Renko, M., Mihelič, M., Lindič, N., Borišek, J., Perdih, A., Pretnar, G., Müller, U., and Turk, D. (2017). The CWB2 Cell Wall-Anchoring Module Is Revealed by the Crystal Structures of the Clostridium difficile Cell Wall Proteins Cwp8 and Cwp6. Structure </w:t>
       </w:r>
       <w:r>
         <w:rPr>
@@ -21987,15 +21333,7 @@
       </w:r>
       <w:r>
         <w:tab/>
-        <w:t xml:space="preserve">Renko, M., </w:t>
-      </w:r>
-      <w:proofErr w:type="spellStart"/>
-      <w:r>
-        <w:t>Usenik</w:t>
-      </w:r>
-      <w:proofErr w:type="spellEnd"/>
-      <w:r>
-        <w:t>, A., and Turk, D. (2017). Cwp6 from Clostridium difficile.</w:t>
+        <w:t>Renko, M., Usenik, A., and Turk, D. (2017). Cwp6 from Clostridium difficile.</w:t>
       </w:r>
     </w:p>
     <w:p>
@@ -22007,23 +21345,7 @@
       </w:r>
       <w:r>
         <w:tab/>
-        <w:t xml:space="preserve">Freitag-Pohl, S., and Pohl, E. (2022). </w:t>
-      </w:r>
-      <w:proofErr w:type="spellStart"/>
-      <w:r>
-        <w:t>AmiP</w:t>
-      </w:r>
-      <w:proofErr w:type="spellEnd"/>
-      <w:r>
-        <w:t xml:space="preserve"> amidase-3 from Thermus </w:t>
-      </w:r>
-      <w:proofErr w:type="spellStart"/>
-      <w:r>
-        <w:t>parvatiensis</w:t>
-      </w:r>
-      <w:proofErr w:type="spellEnd"/>
-      <w:r>
-        <w:t>.</w:t>
+        <w:t>Freitag-Pohl, S., and Pohl, E. (2022). AmiP amidase-3 from Thermus parvatiensis.</w:t>
       </w:r>
     </w:p>
     <w:p>
@@ -22035,78 +21357,7 @@
       </w:r>
       <w:r>
         <w:tab/>
-      </w:r>
-      <w:proofErr w:type="spellStart"/>
-      <w:r>
-        <w:t>Jasilionis</w:t>
-      </w:r>
-      <w:proofErr w:type="spellEnd"/>
-      <w:r>
-        <w:t xml:space="preserve">, A., </w:t>
-      </w:r>
-      <w:proofErr w:type="spellStart"/>
-      <w:r>
-        <w:t>Plotka</w:t>
-      </w:r>
-      <w:proofErr w:type="spellEnd"/>
-      <w:r>
-        <w:t xml:space="preserve">, M., Wang, L., </w:t>
-      </w:r>
-      <w:proofErr w:type="spellStart"/>
-      <w:r>
-        <w:t>Dorawa</w:t>
-      </w:r>
-      <w:proofErr w:type="spellEnd"/>
-      <w:r>
-        <w:t xml:space="preserve">, S., Lange, J., Watzlawick, H., van den Bergh, T., </w:t>
-      </w:r>
-      <w:proofErr w:type="spellStart"/>
-      <w:r>
-        <w:t>Vroling</w:t>
-      </w:r>
-      <w:proofErr w:type="spellEnd"/>
-      <w:r>
-        <w:t xml:space="preserve">, B., Altenbuchner, J., Kaczorowska, A.-K., et al. (2023). </w:t>
-      </w:r>
-      <w:proofErr w:type="spellStart"/>
-      <w:r>
-        <w:t>AmiP</w:t>
-      </w:r>
-      <w:proofErr w:type="spellEnd"/>
-      <w:r>
-        <w:t xml:space="preserve"> from </w:t>
-      </w:r>
-      <w:proofErr w:type="spellStart"/>
-      <w:r>
-        <w:t>hyperthermophilic</w:t>
-      </w:r>
-      <w:proofErr w:type="spellEnd"/>
-      <w:r>
-        <w:t xml:space="preserve"> Thermus </w:t>
-      </w:r>
-      <w:proofErr w:type="spellStart"/>
-      <w:r>
-        <w:t>parvatiensis</w:t>
-      </w:r>
-      <w:proofErr w:type="spellEnd"/>
-      <w:r>
-        <w:t xml:space="preserve"> prophage is a </w:t>
-      </w:r>
-      <w:proofErr w:type="spellStart"/>
-      <w:r>
-        <w:t>thermoactive</w:t>
-      </w:r>
-      <w:proofErr w:type="spellEnd"/>
-      <w:r>
-        <w:t xml:space="preserve"> and </w:t>
-      </w:r>
-      <w:proofErr w:type="spellStart"/>
-      <w:r>
-        <w:t>ultrathermostable</w:t>
-      </w:r>
-      <w:proofErr w:type="spellEnd"/>
-      <w:r>
-        <w:t xml:space="preserve"> peptidoglycan lytic amidase. Protein Sci. Publ. Protein Soc. </w:t>
+        <w:t xml:space="preserve">Jasilionis, A., Plotka, M., Wang, L., Dorawa, S., Lange, J., Watzlawick, H., van den Bergh, T., Vroling, B., Altenbuchner, J., Kaczorowska, A.-K., et al. (2023). AmiP from hyperthermophilic Thermus parvatiensis prophage is a thermoactive and ultrathermostable peptidoglycan lytic amidase. Protein Sci. Publ. Protein Soc. </w:t>
       </w:r>
       <w:r>
         <w:rPr>
@@ -22124,43 +21375,12 @@
         <w:pStyle w:val="Bibliography"/>
       </w:pPr>
       <w:r>
+        <w:lastRenderedPageBreak/>
         <w:t>36.</w:t>
       </w:r>
       <w:r>
         <w:tab/>
-        <w:t xml:space="preserve">Zhang, R., Zhou, M., </w:t>
-      </w:r>
-      <w:proofErr w:type="spellStart"/>
-      <w:r>
-        <w:t>Bargassa</w:t>
-      </w:r>
-      <w:proofErr w:type="spellEnd"/>
-      <w:r>
-        <w:t xml:space="preserve">, M., </w:t>
-      </w:r>
-      <w:proofErr w:type="spellStart"/>
-      <w:r>
-        <w:t>Joachimiak</w:t>
-      </w:r>
-      <w:proofErr w:type="spellEnd"/>
-      <w:r>
-        <w:t xml:space="preserve">, A., and Midwest </w:t>
-      </w:r>
-      <w:proofErr w:type="spellStart"/>
-      <w:r>
-        <w:t>Center</w:t>
-      </w:r>
-      <w:proofErr w:type="spellEnd"/>
-      <w:r>
-        <w:t xml:space="preserve"> for Structural Genomics (2011). The crystal structure of the putative N-</w:t>
-      </w:r>
-      <w:proofErr w:type="spellStart"/>
-      <w:r>
-        <w:t>acetylmuramoyl</w:t>
-      </w:r>
-      <w:proofErr w:type="spellEnd"/>
-      <w:r>
-        <w:t>-L-alanine amidase from Neisseria meningitidis.</w:t>
+        <w:t>Zhang, R., Zhou, M., Bargassa, M., Joachimiak, A., and Midwest Center for Structural Genomics (2011). The crystal structure of the putative N-acetylmuramoyl-L-alanine amidase from Neisseria meningitidis.</w:t>
       </w:r>
     </w:p>
     <w:p>
@@ -22172,15 +21392,7 @@
       </w:r>
       <w:r>
         <w:tab/>
-        <w:t xml:space="preserve">Page, J.E., Skiba, M.A., Kruse, A.C., and Walker, S. (2022). Structure of the S. aureus amidase LytH and activator </w:t>
-      </w:r>
-      <w:proofErr w:type="spellStart"/>
-      <w:r>
-        <w:t>ActH</w:t>
-      </w:r>
-      <w:proofErr w:type="spellEnd"/>
-      <w:r>
-        <w:t xml:space="preserve"> extracellular domains.</w:t>
+        <w:t>Page, J.E., Skiba, M.A., Kruse, A.C., and Walker, S. (2022). Structure of the S. aureus amidase LytH and activator ActH extracellular domains.</w:t>
       </w:r>
     </w:p>
     <w:p>
@@ -22210,36 +21422,11 @@
         <w:pStyle w:val="Bibliography"/>
       </w:pPr>
       <w:r>
-        <w:lastRenderedPageBreak/>
         <w:t>39.</w:t>
       </w:r>
       <w:r>
         <w:tab/>
-        <w:t xml:space="preserve">Tan, K., Mulligan, R., Kwon, K., Anderson, W., </w:t>
-      </w:r>
-      <w:proofErr w:type="spellStart"/>
-      <w:r>
-        <w:t>Joachimiak</w:t>
-      </w:r>
-      <w:proofErr w:type="spellEnd"/>
-      <w:r>
-        <w:t xml:space="preserve">, A., and </w:t>
-      </w:r>
-      <w:proofErr w:type="spellStart"/>
-      <w:r>
-        <w:t>Center</w:t>
-      </w:r>
-      <w:proofErr w:type="spellEnd"/>
-      <w:r>
-        <w:t xml:space="preserve"> for Structural Genomics of Infectious Diseases (2014). The crystal structure of N-</w:t>
-      </w:r>
-      <w:proofErr w:type="spellStart"/>
-      <w:r>
-        <w:t>acetylmuramoyl</w:t>
-      </w:r>
-      <w:proofErr w:type="spellEnd"/>
-      <w:r>
-        <w:t>-L-alanine amidase from Clostridium difficile 630.</w:t>
+        <w:t>Tan, K., Mulligan, R., Kwon, K., Anderson, W., Joachimiak, A., and Center for Structural Genomics of Infectious Diseases (2014). The crystal structure of N-acetylmuramoyl-L-alanine amidase from Clostridium difficile 630.</w:t>
       </w:r>
     </w:p>
     <w:p>
@@ -22251,23 +21438,7 @@
       </w:r>
       <w:r>
         <w:tab/>
-        <w:t>Büttner, F.M., and Stehle, T. (2016). N-</w:t>
-      </w:r>
-      <w:proofErr w:type="spellStart"/>
-      <w:r>
-        <w:t>acetylmuramoyl</w:t>
-      </w:r>
-      <w:proofErr w:type="spellEnd"/>
-      <w:r>
-        <w:t xml:space="preserve">-L-alanine amidase AmiC2 of Nostoc </w:t>
-      </w:r>
-      <w:proofErr w:type="spellStart"/>
-      <w:r>
-        <w:t>punctiforme</w:t>
-      </w:r>
-      <w:proofErr w:type="spellEnd"/>
-      <w:r>
-        <w:t>.</w:t>
+        <w:t>Büttner, F.M., and Stehle, T. (2016). N-acetylmuramoyl-L-alanine amidase AmiC2 of Nostoc punctiforme.</w:t>
       </w:r>
     </w:p>
     <w:p>
@@ -22279,31 +21450,7 @@
       </w:r>
       <w:r>
         <w:tab/>
-        <w:t xml:space="preserve">Büttner, F.M., Faulhaber, K., Forchhammer, K., </w:t>
-      </w:r>
-      <w:proofErr w:type="spellStart"/>
-      <w:r>
-        <w:t>Maldener</w:t>
-      </w:r>
-      <w:proofErr w:type="spellEnd"/>
-      <w:r>
-        <w:t xml:space="preserve">, I., and Stehle, T. (2016). Enabling cell–cell communication via nanopore formation: structure, </w:t>
-      </w:r>
-      <w:proofErr w:type="gramStart"/>
-      <w:r>
-        <w:t>function</w:t>
-      </w:r>
-      <w:proofErr w:type="gramEnd"/>
-      <w:r>
-        <w:t xml:space="preserve"> and localization of the unique cell wall amidase AmiC2 of Nostoc </w:t>
-      </w:r>
-      <w:proofErr w:type="spellStart"/>
-      <w:r>
-        <w:t>punctiforme</w:t>
-      </w:r>
-      <w:proofErr w:type="spellEnd"/>
-      <w:r>
-        <w:t xml:space="preserve">. FEBS J. </w:t>
+        <w:t xml:space="preserve">Büttner, F.M., Faulhaber, K., Forchhammer, K., Maldener, I., and Stehle, T. (2016). Enabling cell–cell communication via nanopore formation: structure, function and localization of the unique cell wall amidase AmiC2 of Nostoc punctiforme. FEBS J. </w:t>
       </w:r>
       <w:r>
         <w:rPr>
@@ -22325,39 +21472,7 @@
       </w:r>
       <w:r>
         <w:tab/>
-        <w:t xml:space="preserve">Tan, K., Rakowski, E., Buck, K., </w:t>
-      </w:r>
-      <w:proofErr w:type="spellStart"/>
-      <w:r>
-        <w:t>Joachimiak</w:t>
-      </w:r>
-      <w:proofErr w:type="spellEnd"/>
-      <w:r>
-        <w:t xml:space="preserve">, A., and Midwest </w:t>
-      </w:r>
-      <w:proofErr w:type="spellStart"/>
-      <w:r>
-        <w:t>Center</w:t>
-      </w:r>
-      <w:proofErr w:type="spellEnd"/>
-      <w:r>
-        <w:t xml:space="preserve"> for Structural Genomics (2010). The crystal structure of a domain from N-</w:t>
-      </w:r>
-      <w:proofErr w:type="spellStart"/>
-      <w:r>
-        <w:t>acetylmuramoyl</w:t>
-      </w:r>
-      <w:proofErr w:type="spellEnd"/>
-      <w:r>
-        <w:t xml:space="preserve">-l-alanine amidase of Bartonella </w:t>
-      </w:r>
-      <w:proofErr w:type="spellStart"/>
-      <w:r>
-        <w:t>henselae</w:t>
-      </w:r>
-      <w:proofErr w:type="spellEnd"/>
-      <w:r>
-        <w:t xml:space="preserve"> str. Houston-1.</w:t>
+        <w:t>Tan, K., Rakowski, E., Buck, K., Joachimiak, A., and Midwest Center for Structural Genomics (2010). The crystal structure of a domain from N-acetylmuramoyl-l-alanine amidase of Bartonella henselae str. Houston-1.</w:t>
       </w:r>
     </w:p>
     <w:p>
@@ -22369,23 +21484,7 @@
       </w:r>
       <w:r>
         <w:tab/>
-        <w:t xml:space="preserve">Yang, D.C., Tan, K., </w:t>
-      </w:r>
-      <w:proofErr w:type="spellStart"/>
-      <w:r>
-        <w:t>Joachimiak</w:t>
-      </w:r>
-      <w:proofErr w:type="spellEnd"/>
-      <w:r>
-        <w:t xml:space="preserve">, A., and Bernhardt, T.G. (2012). A conformational switch controls cell wall-remodelling enzymes required for bacterial cell division. Mol. </w:t>
-      </w:r>
-      <w:proofErr w:type="spellStart"/>
-      <w:r>
-        <w:t>Microbiol</w:t>
-      </w:r>
-      <w:proofErr w:type="spellEnd"/>
-      <w:r>
-        <w:t xml:space="preserve">. </w:t>
+        <w:t xml:space="preserve">Yang, D.C., Tan, K., Joachimiak, A., and Bernhardt, T.G. (2012). A conformational switch controls cell wall-remodelling enzymes required for bacterial cell division. Mol. Microbiol. </w:t>
       </w:r>
       <w:r>
         <w:rPr>
@@ -22395,13 +21494,8 @@
         <w:t>85</w:t>
       </w:r>
       <w:r>
-        <w:t>, 768–781. 10.1111/j.1365-2958.2012.</w:t>
-      </w:r>
-      <w:proofErr w:type="gramStart"/>
-      <w:r>
-        <w:t>08138.x.</w:t>
-      </w:r>
-      <w:proofErr w:type="gramEnd"/>
+        <w:t>, 768–781. 10.1111/j.1365-2958.2012.08138.x.</w:t>
+      </w:r>
     </w:p>
     <w:p>
       <w:pPr>
@@ -22412,15 +21506,7 @@
       </w:r>
       <w:r>
         <w:tab/>
-        <w:t xml:space="preserve">Prigozhin, D.M., </w:t>
-      </w:r>
-      <w:proofErr w:type="spellStart"/>
-      <w:r>
-        <w:t>Mavrici</w:t>
-      </w:r>
-      <w:proofErr w:type="spellEnd"/>
-      <w:r>
-        <w:t>, D., Huizar, J.P., Vansell, H.J., Alber, T., and TB Structural Genomics Consortium (2013). Structure of the Mycobacterium tuberculosis peptidoglycan amidase Rv3717 in complex with L-Alanine-iso-D-Glutamine reaction product.</w:t>
+        <w:t>Prigozhin, D.M., Mavrici, D., Huizar, J.P., Vansell, H.J., Alber, T., and TB Structural Genomics Consortium (2013). Structure of the Mycobacterium tuberculosis peptidoglycan amidase Rv3717 in complex with L-Alanine-iso-D-Glutamine reaction product.</w:t>
       </w:r>
     </w:p>
     <w:p>
@@ -22432,15 +21518,7 @@
       </w:r>
       <w:r>
         <w:tab/>
-        <w:t xml:space="preserve">Prigozhin, D.M., </w:t>
-      </w:r>
-      <w:proofErr w:type="spellStart"/>
-      <w:r>
-        <w:t>Mavrici</w:t>
-      </w:r>
-      <w:proofErr w:type="spellEnd"/>
-      <w:r>
-        <w:t xml:space="preserve">, D., Huizar, J.P., Vansell, H.J., and Alber, T. (2013). Structural and Biochemical Analyses of Mycobacterium tuberculosis N-Acetylmuramyl-l-alanine Amidase Rv3717 Point to a Role in Peptidoglycan Fragment Recycling *. J. Biol. Chem. </w:t>
+        <w:t xml:space="preserve">Prigozhin, D.M., Mavrici, D., Huizar, J.P., Vansell, H.J., and Alber, T. (2013). Structural and Biochemical Analyses of Mycobacterium tuberculosis N-Acetylmuramyl-l-alanine Amidase Rv3717 Point to a Role in Peptidoglycan Fragment Recycling *. J. Biol. Chem. </w:t>
       </w:r>
       <w:r>
         <w:rPr>
@@ -22462,60 +21540,7 @@
       </w:r>
       <w:r>
         <w:tab/>
-        <w:t xml:space="preserve">Yamane, T., Koyama, Y., Nojiri, Y., </w:t>
-      </w:r>
-      <w:proofErr w:type="spellStart"/>
-      <w:r>
-        <w:t>Hikage</w:t>
-      </w:r>
-      <w:proofErr w:type="spellEnd"/>
-      <w:r>
-        <w:t xml:space="preserve">, T., Akita, M., Suzuki, A., Shirai, T., Ise, F., Shida, T., and Sekiguchi, J. (2003). Structure of the catalytic domain of </w:t>
-      </w:r>
-      <w:proofErr w:type="spellStart"/>
-      <w:r>
-        <w:t>CwlV</w:t>
-      </w:r>
-      <w:proofErr w:type="spellEnd"/>
-      <w:r>
-        <w:t>, N-</w:t>
-      </w:r>
-      <w:proofErr w:type="spellStart"/>
-      <w:r>
-        <w:t>acetylmuramoyl</w:t>
-      </w:r>
-      <w:proofErr w:type="spellEnd"/>
-      <w:r>
-        <w:t xml:space="preserve">-L-alanine amidase from </w:t>
-      </w:r>
-      <w:proofErr w:type="gramStart"/>
-      <w:r>
-        <w:t>Bacillus(</w:t>
-      </w:r>
-      <w:proofErr w:type="spellStart"/>
-      <w:proofErr w:type="gramEnd"/>
-      <w:r>
-        <w:t>Paenibacillus</w:t>
-      </w:r>
-      <w:proofErr w:type="spellEnd"/>
-      <w:r>
-        <w:t xml:space="preserve">) </w:t>
-      </w:r>
-      <w:proofErr w:type="spellStart"/>
-      <w:r>
-        <w:t>polymyxa</w:t>
-      </w:r>
-      <w:proofErr w:type="spellEnd"/>
-      <w:r>
-        <w:t xml:space="preserve"> </w:t>
-      </w:r>
-      <w:proofErr w:type="spellStart"/>
-      <w:r>
-        <w:t>var.colistinus</w:t>
-      </w:r>
-      <w:proofErr w:type="spellEnd"/>
-      <w:r>
-        <w:t>.</w:t>
+        <w:t>Yamane, T., Koyama, Y., Nojiri, Y., Hikage, T., Akita, M., Suzuki, A., Shirai, T., Ise, F., Shida, T., and Sekiguchi, J. (2003). Structure of the catalytic domain of CwlV, N-acetylmuramoyl-L-alanine amidase from Bacillus(Paenibacillus) polymyxa var.colistinus.</w:t>
       </w:r>
     </w:p>
     <w:p>
@@ -22527,15 +21552,7 @@
       </w:r>
       <w:r>
         <w:tab/>
-        <w:t xml:space="preserve">Kumar, A., Kumar, S., Kumar, D., Mishra, A., </w:t>
-      </w:r>
-      <w:proofErr w:type="spellStart"/>
-      <w:r>
-        <w:t>Dewangan</w:t>
-      </w:r>
-      <w:proofErr w:type="spellEnd"/>
-      <w:r>
-        <w:t>, R.P., Shrivastava, P., Ramachandran, S., and Taneja, B. (2013). Crystal structure of Rv3717 reveals a novel amidase from M. tuberculosis.</w:t>
+        <w:t>Kumar, A., Kumar, S., Kumar, D., Mishra, A., Dewangan, R.P., Shrivastava, P., Ramachandran, S., and Taneja, B. (2013). Crystal structure of Rv3717 reveals a novel amidase from M. tuberculosis.</w:t>
       </w:r>
     </w:p>
     <w:p>
@@ -22547,31 +21564,7 @@
       </w:r>
       <w:r>
         <w:tab/>
-        <w:t xml:space="preserve">Kumar, A., Kumar, S., Kumar, D., Mishra, A., </w:t>
-      </w:r>
-      <w:proofErr w:type="spellStart"/>
-      <w:r>
-        <w:t>Dewangan</w:t>
-      </w:r>
-      <w:proofErr w:type="spellEnd"/>
-      <w:r>
-        <w:t xml:space="preserve">, R.P., Shrivastava, P., Ramachandran, S., and Taneja, B. (2013). The structure of Rv3717 reveals a novel amidase from Mycobacterium tuberculosis. Acta </w:t>
-      </w:r>
-      <w:proofErr w:type="spellStart"/>
-      <w:r>
-        <w:t>Crystallogr</w:t>
-      </w:r>
-      <w:proofErr w:type="spellEnd"/>
-      <w:r>
-        <w:t xml:space="preserve">. D Biol. </w:t>
-      </w:r>
-      <w:proofErr w:type="spellStart"/>
-      <w:r>
-        <w:t>Crystallogr</w:t>
-      </w:r>
-      <w:proofErr w:type="spellEnd"/>
-      <w:r>
-        <w:t xml:space="preserve">. </w:t>
+        <w:t xml:space="preserve">Kumar, A., Kumar, S., Kumar, D., Mishra, A., Dewangan, R.P., Shrivastava, P., Ramachandran, S., and Taneja, B. (2013). The structure of Rv3717 reveals a novel amidase from Mycobacterium tuberculosis. Acta Crystallogr. D Biol. Crystallogr. </w:t>
       </w:r>
       <w:r>
         <w:rPr>
@@ -22593,15 +21586,7 @@
       </w:r>
       <w:r>
         <w:tab/>
-        <w:t xml:space="preserve">Prigozhin, D.M., </w:t>
-      </w:r>
-      <w:proofErr w:type="spellStart"/>
-      <w:r>
-        <w:t>Mavrici</w:t>
-      </w:r>
-      <w:proofErr w:type="spellEnd"/>
-      <w:r>
-        <w:t>, D., Huizar, J.P., Vansell, H.J., Alber, T., and TB Structural Genomics Consortium (2013). Structure of the reduced, metal-free form of Mycobacterium tuberculosis peptidoglycan amidase Rv3717.</w:t>
+        <w:t>Prigozhin, D.M., Mavrici, D., Huizar, J.P., Vansell, H.J., Alber, T., and TB Structural Genomics Consortium (2013). Structure of the reduced, metal-free form of Mycobacterium tuberculosis peptidoglycan amidase Rv3717.</w:t>
       </w:r>
     </w:p>
     <w:p>
@@ -22609,19 +21594,12 @@
         <w:pStyle w:val="Bibliography"/>
       </w:pPr>
       <w:r>
+        <w:lastRenderedPageBreak/>
         <w:t>50.</w:t>
       </w:r>
       <w:r>
         <w:tab/>
-        <w:t xml:space="preserve">Prigozhin, D.M., </w:t>
-      </w:r>
-      <w:proofErr w:type="spellStart"/>
-      <w:r>
-        <w:t>Mavrici</w:t>
-      </w:r>
-      <w:proofErr w:type="spellEnd"/>
-      <w:r>
-        <w:t>, D., Huizar, J.P., Vansell, H.J., Alber, T., and TB Structural Genomics Consortium (2013). Structure of the reduced, Zn-bound form of Mycobacterium tuberculosis peptidoglycan amidase Rv3717.</w:t>
+        <w:t>Prigozhin, D.M., Mavrici, D., Huizar, J.P., Vansell, H.J., Alber, T., and TB Structural Genomics Consortium (2013). Structure of the reduced, Zn-bound form of Mycobacterium tuberculosis peptidoglycan amidase Rv3717.</w:t>
       </w:r>
     </w:p>
     <w:p>
@@ -22633,23 +21611,7 @@
       </w:r>
       <w:r>
         <w:tab/>
-        <w:t xml:space="preserve">Blaise, M. (2020). crystal structure of the N-acetylmuramyl-L-alanine amidase, Ami1, from Mycobacterium </w:t>
-      </w:r>
-      <w:proofErr w:type="spellStart"/>
-      <w:r>
-        <w:t>abscessus</w:t>
-      </w:r>
-      <w:proofErr w:type="spellEnd"/>
-      <w:r>
-        <w:t xml:space="preserve"> bound to L-Alanine-D-</w:t>
-      </w:r>
-      <w:proofErr w:type="spellStart"/>
-      <w:r>
-        <w:t>isoglutamine</w:t>
-      </w:r>
-      <w:proofErr w:type="spellEnd"/>
-      <w:r>
-        <w:t>.</w:t>
+        <w:t>Blaise, M. (2020). crystal structure of the N-acetylmuramyl-L-alanine amidase, Ami1, from Mycobacterium abscessus bound to L-Alanine-D-isoglutamine.</w:t>
       </w:r>
     </w:p>
     <w:p>
@@ -22661,58 +21623,7 @@
       </w:r>
       <w:r>
         <w:tab/>
-      </w:r>
-      <w:proofErr w:type="spellStart"/>
-      <w:r>
-        <w:t>Küssau</w:t>
-      </w:r>
-      <w:proofErr w:type="spellEnd"/>
-      <w:r>
-        <w:t xml:space="preserve">, T., Van Wyk, N., Johansen, M.D., </w:t>
-      </w:r>
-      <w:proofErr w:type="spellStart"/>
-      <w:r>
-        <w:t>Alsarraf</w:t>
-      </w:r>
-      <w:proofErr w:type="spellEnd"/>
-      <w:r>
-        <w:t xml:space="preserve">, H.M.A.B., </w:t>
-      </w:r>
-      <w:proofErr w:type="spellStart"/>
-      <w:r>
-        <w:t>Neyret</w:t>
-      </w:r>
-      <w:proofErr w:type="spellEnd"/>
-      <w:r>
-        <w:t xml:space="preserve">, A., </w:t>
-      </w:r>
-      <w:proofErr w:type="spellStart"/>
-      <w:r>
-        <w:t>Hamela</w:t>
-      </w:r>
-      <w:proofErr w:type="spellEnd"/>
-      <w:r>
-        <w:t xml:space="preserve">, C., Sørensen, K.K., Thygesen, M.B., </w:t>
-      </w:r>
-      <w:proofErr w:type="spellStart"/>
-      <w:r>
-        <w:t>Beauvineau</w:t>
-      </w:r>
-      <w:proofErr w:type="spellEnd"/>
-      <w:r>
-        <w:t xml:space="preserve">, C., Kremer, L., et al. (2020). Functional Characterization of the </w:t>
-      </w:r>
-      <w:r>
-        <w:lastRenderedPageBreak/>
-        <w:t xml:space="preserve">N-Acetylmuramyl-l-Alanine Amidase, Ami1, from Mycobacterium </w:t>
-      </w:r>
-      <w:proofErr w:type="spellStart"/>
-      <w:r>
-        <w:t>abscessus</w:t>
-      </w:r>
-      <w:proofErr w:type="spellEnd"/>
-      <w:r>
-        <w:t xml:space="preserve">. Cells </w:t>
+        <w:t xml:space="preserve">Küssau, T., Van Wyk, N., Johansen, M.D., Alsarraf, H.M.A.B., Neyret, A., Hamela, C., Sørensen, K.K., Thygesen, M.B., Beauvineau, C., Kremer, L., et al. (2020). Functional Characterization of the N-Acetylmuramyl-l-Alanine Amidase, Ami1, from Mycobacterium abscessus. Cells </w:t>
       </w:r>
       <w:r>
         <w:rPr>
@@ -22734,15 +21645,7 @@
       </w:r>
       <w:r>
         <w:tab/>
-        <w:t xml:space="preserve">Blaise, M., and </w:t>
-      </w:r>
-      <w:proofErr w:type="spellStart"/>
-      <w:r>
-        <w:t>Alsarraf</w:t>
-      </w:r>
-      <w:proofErr w:type="spellEnd"/>
-      <w:r>
-        <w:t>, H.M.A.B. (2020). Crystal structure of the N-acetylmuramyl-L-alanine amidase, Ami1, from Mycobacterium smegmatis.</w:t>
+        <w:t>Blaise, M., and Alsarraf, H.M.A.B. (2020). Crystal structure of the N-acetylmuramyl-L-alanine amidase, Ami1, from Mycobacterium smegmatis.</w:t>
       </w:r>
     </w:p>
     <w:p>
@@ -22754,15 +21657,7 @@
       </w:r>
       <w:r>
         <w:tab/>
-        <w:t xml:space="preserve">Blaise, M. (2020). crystal structure of the apo form of the N-acetylmuramyl-L-alanine amidase, Ami1, from Mycobacterium </w:t>
-      </w:r>
-      <w:proofErr w:type="spellStart"/>
-      <w:r>
-        <w:t>abscessus</w:t>
-      </w:r>
-      <w:proofErr w:type="spellEnd"/>
-      <w:r>
-        <w:t>.</w:t>
+        <w:t>Blaise, M. (2020). crystal structure of the apo form of the N-acetylmuramyl-L-alanine amidase, Ami1, from Mycobacterium abscessus.</w:t>
       </w:r>
     </w:p>
     <w:p>
@@ -22774,39 +21669,7 @@
       </w:r>
       <w:r>
         <w:tab/>
-        <w:t xml:space="preserve">Eckenroth, B.E., and </w:t>
-      </w:r>
-      <w:proofErr w:type="spellStart"/>
-      <w:r>
-        <w:t>Doublié</w:t>
-      </w:r>
-      <w:proofErr w:type="spellEnd"/>
-      <w:r>
-        <w:t xml:space="preserve">, S. (2021). Structure of the </w:t>
-      </w:r>
-      <w:proofErr w:type="spellStart"/>
-      <w:r>
-        <w:t>CwlD</w:t>
-      </w:r>
-      <w:proofErr w:type="spellEnd"/>
-      <w:r>
-        <w:t xml:space="preserve"> amidase from </w:t>
-      </w:r>
-      <w:proofErr w:type="spellStart"/>
-      <w:r>
-        <w:t>Clostridioides</w:t>
-      </w:r>
-      <w:proofErr w:type="spellEnd"/>
-      <w:r>
-        <w:t xml:space="preserve"> difficile in complex with the </w:t>
-      </w:r>
-      <w:proofErr w:type="spellStart"/>
-      <w:r>
-        <w:t>GerS</w:t>
-      </w:r>
-      <w:proofErr w:type="spellEnd"/>
-      <w:r>
-        <w:t xml:space="preserve"> lipoprotein.</w:t>
+        <w:t>Eckenroth, B.E., and Doublié, S. (2021). Structure of the CwlD amidase from Clostridioides difficile in complex with the GerS lipoprotein.</w:t>
       </w:r>
     </w:p>
     <w:p>
@@ -22818,31 +21681,7 @@
       </w:r>
       <w:r>
         <w:tab/>
-        <w:t xml:space="preserve">Feliciano, C.A., Eckenroth, B.E., Diaz, O.R., </w:t>
-      </w:r>
-      <w:proofErr w:type="spellStart"/>
-      <w:r>
-        <w:t>Doublié</w:t>
-      </w:r>
-      <w:proofErr w:type="spellEnd"/>
-      <w:r>
-        <w:t xml:space="preserve">, S., and Shen, A. (2021). A lipoprotein allosterically activates the </w:t>
-      </w:r>
-      <w:proofErr w:type="spellStart"/>
-      <w:r>
-        <w:t>CwlD</w:t>
-      </w:r>
-      <w:proofErr w:type="spellEnd"/>
-      <w:r>
-        <w:t xml:space="preserve"> amidase during </w:t>
-      </w:r>
-      <w:proofErr w:type="spellStart"/>
-      <w:r>
-        <w:t>Clostridioides</w:t>
-      </w:r>
-      <w:proofErr w:type="spellEnd"/>
-      <w:r>
-        <w:t xml:space="preserve"> difficile spore formation. PLOS Genet. </w:t>
+        <w:t xml:space="preserve">Feliciano, C.A., Eckenroth, B.E., Diaz, O.R., Doublié, S., and Shen, A. (2021). A lipoprotein allosterically activates the CwlD amidase during Clostridioides difficile spore formation. PLOS Genet. </w:t>
       </w:r>
       <w:r>
         <w:rPr>
@@ -22864,30 +21703,7 @@
       </w:r>
       <w:r>
         <w:tab/>
-      </w:r>
-      <w:proofErr w:type="spellStart"/>
-      <w:r>
-        <w:t>Korndörfer</w:t>
-      </w:r>
-      <w:proofErr w:type="spellEnd"/>
-      <w:r>
-        <w:t xml:space="preserve">, I.P., and </w:t>
-      </w:r>
-      <w:proofErr w:type="spellStart"/>
-      <w:r>
-        <w:t>Skerra</w:t>
-      </w:r>
-      <w:proofErr w:type="spellEnd"/>
-      <w:r>
-        <w:t xml:space="preserve">, A. (2005). The crystal structure of the listeria monocytogenes bacteriophage PSA endolysin </w:t>
-      </w:r>
-      <w:proofErr w:type="spellStart"/>
-      <w:r>
-        <w:t>PlyPSA</w:t>
-      </w:r>
-      <w:proofErr w:type="spellEnd"/>
-      <w:r>
-        <w:t>.</w:t>
+        <w:t>Korndörfer, I.P., and Skerra, A. (2005). The crystal structure of the listeria monocytogenes bacteriophage PSA endolysin PlyPSA.</w:t>
       </w:r>
     </w:p>
     <w:p>
@@ -22899,38 +21715,7 @@
       </w:r>
       <w:r>
         <w:tab/>
-      </w:r>
-      <w:proofErr w:type="spellStart"/>
-      <w:r>
-        <w:t>Korndörfer</w:t>
-      </w:r>
-      <w:proofErr w:type="spellEnd"/>
-      <w:r>
-        <w:t xml:space="preserve">, I.P., Danzer, J., </w:t>
-      </w:r>
-      <w:proofErr w:type="spellStart"/>
-      <w:r>
-        <w:t>Schmelcher</w:t>
-      </w:r>
-      <w:proofErr w:type="spellEnd"/>
-      <w:r>
-        <w:t xml:space="preserve">, M., Zimmer, M., </w:t>
-      </w:r>
-      <w:proofErr w:type="spellStart"/>
-      <w:r>
-        <w:t>Skerra</w:t>
-      </w:r>
-      <w:proofErr w:type="spellEnd"/>
-      <w:r>
-        <w:t xml:space="preserve">, A., and </w:t>
-      </w:r>
-      <w:proofErr w:type="spellStart"/>
-      <w:r>
-        <w:t>Loessner</w:t>
-      </w:r>
-      <w:proofErr w:type="spellEnd"/>
-      <w:r>
-        <w:t xml:space="preserve">, M.J. (2006). The Crystal Structure of the Bacteriophage PSA Endolysin Reveals a Unique Fold Responsible for Specific Recognition of Listeria Cell Walls. J. Mol. Biol. </w:t>
+        <w:t xml:space="preserve">Korndörfer, I.P., Danzer, J., Schmelcher, M., Zimmer, M., Skerra, A., and Loessner, M.J. (2006). The Crystal Structure of the Bacteriophage PSA Endolysin Reveals a Unique Fold Responsible for Specific Recognition of Listeria Cell Walls. J. Mol. Biol. </w:t>
       </w:r>
       <w:r>
         <w:rPr>
@@ -22952,23 +21737,7 @@
       </w:r>
       <w:r>
         <w:tab/>
-        <w:t xml:space="preserve">Mayer, M.J., </w:t>
-      </w:r>
-      <w:proofErr w:type="spellStart"/>
-      <w:r>
-        <w:t>Garefalaki</w:t>
-      </w:r>
-      <w:proofErr w:type="spellEnd"/>
-      <w:r>
-        <w:t xml:space="preserve">, V., Spoerl, R., </w:t>
-      </w:r>
-      <w:proofErr w:type="spellStart"/>
-      <w:r>
-        <w:t>Narbad</w:t>
-      </w:r>
-      <w:proofErr w:type="spellEnd"/>
-      <w:r>
-        <w:t>, A., and Meijers, R. (2011). Catalytic domain of CD27L endolysin targeting Clostridia Difficile.</w:t>
+        <w:t>Mayer, M.J., Garefalaki, V., Spoerl, R., Narbad, A., and Meijers, R. (2011). Catalytic domain of CD27L endolysin targeting Clostridia Difficile.</w:t>
       </w:r>
     </w:p>
     <w:p>
@@ -22980,39 +21749,7 @@
       </w:r>
       <w:r>
         <w:tab/>
-        <w:t xml:space="preserve">Mayer, M.J., </w:t>
-      </w:r>
-      <w:proofErr w:type="spellStart"/>
-      <w:r>
-        <w:t>Garefalaki</w:t>
-      </w:r>
-      <w:proofErr w:type="spellEnd"/>
-      <w:r>
-        <w:t xml:space="preserve">, V., Spoerl, R., </w:t>
-      </w:r>
-      <w:proofErr w:type="spellStart"/>
-      <w:r>
-        <w:t>Narbad</w:t>
-      </w:r>
-      <w:proofErr w:type="spellEnd"/>
-      <w:r>
-        <w:t xml:space="preserve">, A., and Meijers, R. (2011). Structure-Based Modification of a Clostridium </w:t>
-      </w:r>
-      <w:proofErr w:type="gramStart"/>
-      <w:r>
-        <w:t>difficile</w:t>
-      </w:r>
-      <w:proofErr w:type="gramEnd"/>
-      <w:r>
-        <w:t xml:space="preserve">-Targeting Endolysin Affects Activity and Host Range. J. </w:t>
-      </w:r>
-      <w:proofErr w:type="spellStart"/>
-      <w:r>
-        <w:t>Bacteriol</w:t>
-      </w:r>
-      <w:proofErr w:type="spellEnd"/>
-      <w:r>
-        <w:t xml:space="preserve">. </w:t>
+        <w:t xml:space="preserve">Mayer, M.J., Garefalaki, V., Spoerl, R., Narbad, A., and Meijers, R. (2011). Structure-Based Modification of a Clostridium difficile-Targeting Endolysin Affects Activity and Host Range. J. Bacteriol. </w:t>
       </w:r>
       <w:r>
         <w:rPr>
@@ -23034,23 +21771,7 @@
       </w:r>
       <w:r>
         <w:tab/>
-        <w:t>Ho, J., Adeolu, M., Khadka, B., and Gupta, R.S. (2016). Identification of distinctive molecular traits that are characteristic of the phylum “</w:t>
-      </w:r>
-      <w:proofErr w:type="spellStart"/>
-      <w:r>
-        <w:t>Deinococcus</w:t>
-      </w:r>
-      <w:proofErr w:type="spellEnd"/>
-      <w:r>
-        <w:t xml:space="preserve">-Thermus” and distinguish its main constituent groups. Syst. Appl. </w:t>
-      </w:r>
-      <w:proofErr w:type="spellStart"/>
-      <w:r>
-        <w:t>Microbiol</w:t>
-      </w:r>
-      <w:proofErr w:type="spellEnd"/>
-      <w:r>
-        <w:t xml:space="preserve">. </w:t>
+        <w:t xml:space="preserve">Ho, J., Adeolu, M., Khadka, B., and Gupta, R.S. (2016). Identification of distinctive molecular traits that are characteristic of the phylum “Deinococcus-Thermus” and distinguish its main constituent groups. Syst. Appl. Microbiol. </w:t>
       </w:r>
       <w:r>
         <w:rPr>
@@ -23120,6 +21841,7 @@
       </w:pPr>
       <w:bookmarkStart w:id="68" w:name="_Toc165099718"/>
       <w:r>
+        <w:lastRenderedPageBreak/>
         <w:t xml:space="preserve">Appendix C: </w:t>
       </w:r>
       <w:r>
@@ -23234,7 +21956,6 @@
         </w:numPr>
       </w:pPr>
       <w:r>
-        <w:lastRenderedPageBreak/>
         <w:t>Gram-negative</w:t>
       </w:r>
     </w:p>
@@ -24593,6 +23314,7 @@
         </w:numPr>
       </w:pPr>
       <w:r>
+        <w:lastRenderedPageBreak/>
         <w:t xml:space="preserve">Predicted structure databases released in 2022: </w:t>
       </w:r>
       <w:proofErr w:type="spellStart"/>
@@ -24664,7 +23386,6 @@
       </w:pPr>
       <w:proofErr w:type="spellStart"/>
       <w:r>
-        <w:lastRenderedPageBreak/>
         <w:t>Foldseek</w:t>
       </w:r>
       <w:proofErr w:type="spellEnd"/>
@@ -25092,39 +23813,7 @@
         <w:ind w:left="0"/>
       </w:pPr>
       <w:r>
-        <w:t xml:space="preserve">So, initial searches for sequences were based on </w:t>
-      </w:r>
-      <w:proofErr w:type="spellStart"/>
-      <w:r>
-        <w:t>BLASTp</w:t>
-      </w:r>
-      <w:proofErr w:type="spellEnd"/>
-      <w:r>
-        <w:t xml:space="preserve"> for 4BIN and 3NE8 only, which were both gram negative and had that helix in the structure alignment, to try to get a large ‘</w:t>
-      </w:r>
-      <w:proofErr w:type="spellStart"/>
-      <w:r>
-        <w:t>truthset</w:t>
-      </w:r>
-      <w:proofErr w:type="spellEnd"/>
-      <w:r>
-        <w:t xml:space="preserve">’ of cell wall separation amidases with the helix region. The search was then expanded to the amidase_3 structures found in </w:t>
-      </w:r>
-      <w:proofErr w:type="spellStart"/>
-      <w:r>
-        <w:t>gram_positive</w:t>
-      </w:r>
-      <w:proofErr w:type="spellEnd"/>
-      <w:r>
-        <w:t xml:space="preserve"> bacteria (there were 7 of these). </w:t>
-      </w:r>
-      <w:proofErr w:type="gramStart"/>
-      <w:r>
-        <w:t>However</w:t>
-      </w:r>
-      <w:proofErr w:type="gramEnd"/>
-      <w:r>
-        <w:t xml:space="preserve"> when writing up need to talk about how this search was done for all 19 of the shortlist.</w:t>
+        <w:t>So, initial searches for sequences were based on BLASTp for 4BIN and 3NE8 only, which were both gram negative and had that helix in the structure alignment, to try to get a large ‘truthset’ of cell wall separation amidases with the helix region. The search was then expanded to the amidase_3 structures found in gram_positive bacteria (there were 7 of these). However when writing up need to talk about how this search was done for all 19 of the shortlist.</w:t>
       </w:r>
     </w:p>
     <w:p>
@@ -25157,21 +23846,8 @@
       <w:r>
         <w:t xml:space="preserve">Because </w:t>
       </w:r>
-      <w:proofErr w:type="spellStart"/>
-      <w:r>
-        <w:t>RefSeq</w:t>
-      </w:r>
-      <w:proofErr w:type="spellEnd"/>
-      <w:r>
-        <w:t xml:space="preserve"> select had one copy of a protein for each prokaryotic species, and as such thought this might be more appropriate for pulling in aligned proteins from other species without over-saturating or introducing bias from the non-redundant dataset, which includes several proteins from the same species </w:t>
-      </w:r>
-      <w:proofErr w:type="spellStart"/>
-      <w:r>
-        <w:t>eg</w:t>
-      </w:r>
-      <w:proofErr w:type="spellEnd"/>
-      <w:r>
-        <w:t xml:space="preserve"> many ‘</w:t>
+      <w:r>
+        <w:t>RefSeq select had one copy of a protein for each prokaryotic species, and as such thought this might be more appropriate for pulling in aligned proteins from other species without over-saturating or introducing bias from the non-redundant dataset, which includes several proteins from the same species eg many ‘</w:t>
       </w:r>
       <w:r>
         <w:t>Enterobacteriaceae</w:t>
@@ -25179,13 +23855,8 @@
       <w:r>
         <w:t xml:space="preserve">’ and lots of </w:t>
       </w:r>
-      <w:proofErr w:type="gramStart"/>
-      <w:r>
-        <w:t>E.coli</w:t>
-      </w:r>
-      <w:proofErr w:type="gramEnd"/>
-      <w:r>
-        <w:t xml:space="preserve"> sequences when searching 4BIN with the non-redundant database). </w:t>
+      <w:r>
+        <w:t xml:space="preserve">E.coli sequences when searching 4BIN with the non-redundant database). </w:t>
       </w:r>
       <w:r>
         <w:rPr>
@@ -25215,13 +23886,8 @@
       <w:r>
         <w:t xml:space="preserve">Thought about a search on the experimental </w:t>
       </w:r>
-      <w:proofErr w:type="spellStart"/>
-      <w:r>
-        <w:t>clustered_nr</w:t>
-      </w:r>
-      <w:proofErr w:type="spellEnd"/>
-      <w:r>
-        <w:t>, which is a search on a version of the nr database clustered at 90% identity and 90% sequence length, so searches pull one representative sequence from each cluster in the alignment. Uses MMseqs2 software, idea is this would pull in more taxonomic depth than the nr dataset. However, for this research, I want sequences aligned from as many species as possible, and the clustering will happen at a later stage. Don’t want to miss out any species with this clustering.</w:t>
+      <w:r>
+        <w:t>clustered_nr, which is a search on a version of the nr database clustered at 90% identity and 90% sequence length, so searches pull one representative sequence from each cluster in the alignment. Uses MMseqs2 software, idea is this would pull in more taxonomic depth than the nr dataset. However, for this research, I want sequences aligned from as many species as possible, and the clustering will happen at a later stage. Don’t want to miss out any species with this clustering.</w:t>
       </w:r>
     </w:p>
     <w:p>
@@ -25362,13 +24028,8 @@
       <w:r>
         <w:t xml:space="preserve"> (</w:t>
       </w:r>
-      <w:proofErr w:type="spellStart"/>
-      <w:r>
-        <w:t>AmiC</w:t>
-      </w:r>
-      <w:proofErr w:type="spellEnd"/>
-      <w:r>
-        <w:t xml:space="preserve"> NAMLAA), </w:t>
+      <w:r>
+        <w:t xml:space="preserve">AmiC NAMLAA), </w:t>
       </w:r>
       <w:hyperlink r:id="rId3" w:history="1">
         <w:r>
@@ -25383,11 +24044,9 @@
       <w:r>
         <w:t xml:space="preserve"> (</w:t>
       </w:r>
-      <w:proofErr w:type="spellStart"/>
       <w:r>
         <w:t>CwlD</w:t>
       </w:r>
-      <w:proofErr w:type="spellEnd"/>
       <w:r>
         <w:t xml:space="preserve">, to do with endospores) are all relevant protein families, but include the other domains, not just the amidase_3 domain. </w:t>
       </w:r>
@@ -25407,29 +24066,11 @@
         </w:numPr>
       </w:pPr>
       <w:r>
-        <w:t xml:space="preserve">These are not either a) associated with </w:t>
-      </w:r>
-      <w:proofErr w:type="spellStart"/>
-      <w:r>
-        <w:t>AmiA</w:t>
-      </w:r>
-      <w:proofErr w:type="spellEnd"/>
-      <w:r>
-        <w:t xml:space="preserve"> (a different protein), b) associated with amidase_2 domains (a different domain, where I’m focussing on amidase_3 from </w:t>
-      </w:r>
-      <w:proofErr w:type="spellStart"/>
-      <w:r>
-        <w:t>AmiC</w:t>
-      </w:r>
-      <w:proofErr w:type="spellEnd"/>
-      <w:r>
-        <w:t xml:space="preserve">), and c) apparently catalytic domains rather than binding </w:t>
-      </w:r>
-      <w:proofErr w:type="gramStart"/>
+        <w:t xml:space="preserve">These are not either a) associated with AmiA (a different protein), b) associated with amidase_2 domains (a different domain, where I’m focussing on amidase_3 from AmiC), and c) apparently catalytic domains rather than binding </w:t>
+      </w:r>
       <w:r>
         <w:t>domains</w:t>
       </w:r>
-      <w:proofErr w:type="gramEnd"/>
     </w:p>
   </w:comment>
   <w:comment w:id="16" w:author="Sophie ALLEN (Student)" w:date="2024-04-18T11:37:00Z" w:initials="SA">
@@ -25450,39 +24091,21 @@
         </w:rPr>
         <w:t>Other families: Browse by Entry/</w:t>
       </w:r>
-      <w:proofErr w:type="spellStart"/>
       <w:r>
         <w:rPr>
           <w:rStyle w:val="title-id-domain"/>
         </w:rPr>
-        <w:t>InterPro</w:t>
-      </w:r>
-      <w:proofErr w:type="spellEnd"/>
-      <w:r>
-        <w:rPr>
-          <w:rStyle w:val="title-id-domain"/>
-        </w:rPr>
-        <w:t>, search ‘</w:t>
-      </w:r>
-      <w:r>
-        <w:t>N-</w:t>
-      </w:r>
-      <w:proofErr w:type="spellStart"/>
-      <w:r>
-        <w:t>acetylmuramoyl</w:t>
-      </w:r>
-      <w:proofErr w:type="spellEnd"/>
-      <w:r>
-        <w:t xml:space="preserve">-L-alanine </w:t>
-      </w:r>
-      <w:proofErr w:type="gramStart"/>
+        <w:t>InterPro, search ‘</w:t>
+      </w:r>
+      <w:r>
+        <w:t xml:space="preserve">N-acetylmuramoyl-L-alanine </w:t>
+      </w:r>
       <w:r>
         <w:t>amidase</w:t>
       </w:r>
       <w:r>
         <w:t>’</w:t>
       </w:r>
-      <w:proofErr w:type="gramEnd"/>
     </w:p>
     <w:p>
       <w:pPr>
@@ -25537,15 +24160,7 @@
         </w:r>
       </w:hyperlink>
       <w:r>
-        <w:t xml:space="preserve"> (</w:t>
-      </w:r>
-      <w:proofErr w:type="spellStart"/>
-      <w:r>
-        <w:t>AmiA</w:t>
-      </w:r>
-      <w:proofErr w:type="spellEnd"/>
-      <w:r>
-        <w:t xml:space="preserve">-like), </w:t>
+        <w:t xml:space="preserve"> (AmiA-like), </w:t>
       </w:r>
       <w:hyperlink r:id="rId6" w:history="1">
         <w:r>
@@ -25560,11 +24175,9 @@
       <w:r>
         <w:t xml:space="preserve"> (</w:t>
       </w:r>
-      <w:proofErr w:type="spellStart"/>
       <w:r>
         <w:t>CwlD</w:t>
       </w:r>
-      <w:proofErr w:type="spellEnd"/>
       <w:r>
         <w:t xml:space="preserve">, to do with endospores) </w:t>
       </w:r>
@@ -25592,15 +24205,7 @@
         </w:r>
       </w:hyperlink>
       <w:r>
-        <w:t xml:space="preserve"> (</w:t>
-      </w:r>
-      <w:proofErr w:type="spellStart"/>
-      <w:r>
-        <w:t>AmiC</w:t>
-      </w:r>
-      <w:proofErr w:type="spellEnd"/>
-      <w:r>
-        <w:t xml:space="preserve"> NAMLAA), </w:t>
+        <w:t xml:space="preserve"> (AmiC NAMLAA), </w:t>
       </w:r>
       <w:hyperlink r:id="rId9" w:history="1">
         <w:r>
@@ -25679,11 +24284,9 @@
       <w:r>
         <w:t xml:space="preserve"> (</w:t>
       </w:r>
-      <w:proofErr w:type="spellStart"/>
       <w:r>
         <w:t>CBD_PlyG</w:t>
       </w:r>
-      <w:proofErr w:type="spellEnd"/>
       <w:r>
         <w:t xml:space="preserve">, cell wall binding domain), </w:t>
       </w:r>
@@ -25698,23 +24301,7 @@
         </w:r>
       </w:hyperlink>
       <w:r>
-        <w:t xml:space="preserve"> (“This domain is found in the putative N-</w:t>
-      </w:r>
-      <w:proofErr w:type="spellStart"/>
-      <w:r>
-        <w:t>acetylmuramoyl</w:t>
-      </w:r>
-      <w:proofErr w:type="spellEnd"/>
-      <w:r>
-        <w:t xml:space="preserve">-L-alanine amidase Cwp6 from </w:t>
-      </w:r>
-      <w:proofErr w:type="spellStart"/>
-      <w:r>
-        <w:t>Clostridioides</w:t>
-      </w:r>
-      <w:proofErr w:type="spellEnd"/>
-      <w:r>
-        <w:t xml:space="preserve"> difficile (Q183L9) and similar proteins from Clostridia.”)</w:t>
+        <w:t xml:space="preserve"> (“This domain is found in the putative N-acetylmuramoyl-L-alanine amidase Cwp6 from Clostridioides difficile (Q183L9) and similar proteins from Clostridia.”)</w:t>
       </w:r>
     </w:p>
     <w:p>
@@ -25792,13 +24379,8 @@
       <w:r>
         <w:t xml:space="preserve"> (</w:t>
       </w:r>
-      <w:proofErr w:type="spellStart"/>
-      <w:r>
-        <w:t>AmiC</w:t>
-      </w:r>
-      <w:proofErr w:type="spellEnd"/>
-      <w:r>
-        <w:t xml:space="preserve"> NAMLAA), </w:t>
+      <w:r>
+        <w:t xml:space="preserve">AmiC NAMLAA), </w:t>
       </w:r>
       <w:hyperlink r:id="rId17" w:history="1">
         <w:r>
@@ -25813,11 +24395,9 @@
       <w:r>
         <w:t xml:space="preserve"> (</w:t>
       </w:r>
-      <w:proofErr w:type="spellStart"/>
       <w:r>
         <w:t>CwlD</w:t>
       </w:r>
-      <w:proofErr w:type="spellEnd"/>
       <w:r>
         <w:t xml:space="preserve">, to do with endospores) are all relevant protein families, but include the other domains, not just the amidase_3 domain. </w:t>
       </w:r>
@@ -25837,29 +24417,11 @@
         </w:numPr>
       </w:pPr>
       <w:r>
-        <w:t xml:space="preserve">These are not either a) associated with </w:t>
-      </w:r>
-      <w:proofErr w:type="spellStart"/>
-      <w:r>
-        <w:t>AmiA</w:t>
-      </w:r>
-      <w:proofErr w:type="spellEnd"/>
-      <w:r>
-        <w:t xml:space="preserve"> (a different protein), b) associated with amidase_2 domains (a different domain, where I’m focussing on amidase_3 from </w:t>
-      </w:r>
-      <w:proofErr w:type="spellStart"/>
-      <w:r>
-        <w:t>AmiC</w:t>
-      </w:r>
-      <w:proofErr w:type="spellEnd"/>
-      <w:r>
-        <w:t xml:space="preserve">), and c) apparently catalytic domains rather than binding </w:t>
-      </w:r>
-      <w:proofErr w:type="gramStart"/>
+        <w:t xml:space="preserve">These are not either a) associated with AmiA (a different protein), b) associated with amidase_2 domains (a different domain, where I’m focussing on amidase_3 from AmiC), and c) apparently catalytic domains rather than binding </w:t>
+      </w:r>
       <w:r>
         <w:t>domains</w:t>
       </w:r>
-      <w:proofErr w:type="gramEnd"/>
     </w:p>
   </w:comment>
   <w:comment w:id="19" w:author="Sophie ALLEN (Student)" w:date="2024-04-18T11:37:00Z" w:initials="SA">
@@ -25880,39 +24442,21 @@
         </w:rPr>
         <w:t>Other families: Browse by Entry/</w:t>
       </w:r>
-      <w:proofErr w:type="spellStart"/>
       <w:r>
         <w:rPr>
           <w:rStyle w:val="title-id-domain"/>
         </w:rPr>
-        <w:t>InterPro</w:t>
-      </w:r>
-      <w:proofErr w:type="spellEnd"/>
-      <w:r>
-        <w:rPr>
-          <w:rStyle w:val="title-id-domain"/>
-        </w:rPr>
-        <w:t>, search ‘</w:t>
-      </w:r>
-      <w:r>
-        <w:t>N-</w:t>
-      </w:r>
-      <w:proofErr w:type="spellStart"/>
-      <w:r>
-        <w:t>acetylmuramoyl</w:t>
-      </w:r>
-      <w:proofErr w:type="spellEnd"/>
-      <w:r>
-        <w:t xml:space="preserve">-L-alanine </w:t>
-      </w:r>
-      <w:proofErr w:type="gramStart"/>
+        <w:t>InterPro, search ‘</w:t>
+      </w:r>
+      <w:r>
+        <w:t xml:space="preserve">N-acetylmuramoyl-L-alanine </w:t>
+      </w:r>
       <w:r>
         <w:t>amidase</w:t>
       </w:r>
       <w:r>
         <w:t>’</w:t>
       </w:r>
-      <w:proofErr w:type="gramEnd"/>
     </w:p>
     <w:p>
       <w:pPr>
@@ -25967,15 +24511,7 @@
         </w:r>
       </w:hyperlink>
       <w:r>
-        <w:t xml:space="preserve"> (</w:t>
-      </w:r>
-      <w:proofErr w:type="spellStart"/>
-      <w:r>
-        <w:t>AmiA</w:t>
-      </w:r>
-      <w:proofErr w:type="spellEnd"/>
-      <w:r>
-        <w:t xml:space="preserve">-like), </w:t>
+        <w:t xml:space="preserve"> (AmiA-like), </w:t>
       </w:r>
       <w:hyperlink r:id="rId20" w:history="1">
         <w:r>
@@ -25990,11 +24526,9 @@
       <w:r>
         <w:t xml:space="preserve"> (</w:t>
       </w:r>
-      <w:proofErr w:type="spellStart"/>
       <w:r>
         <w:t>CwlD</w:t>
       </w:r>
-      <w:proofErr w:type="spellEnd"/>
       <w:r>
         <w:t xml:space="preserve">, to do with endospores) </w:t>
       </w:r>
@@ -26022,15 +24556,7 @@
         </w:r>
       </w:hyperlink>
       <w:r>
-        <w:t xml:space="preserve"> (</w:t>
-      </w:r>
-      <w:proofErr w:type="spellStart"/>
-      <w:r>
-        <w:t>AmiC</w:t>
-      </w:r>
-      <w:proofErr w:type="spellEnd"/>
-      <w:r>
-        <w:t xml:space="preserve"> NAMLAA), </w:t>
+        <w:t xml:space="preserve"> (AmiC NAMLAA), </w:t>
       </w:r>
       <w:hyperlink r:id="rId23" w:history="1">
         <w:r>
@@ -26109,11 +24635,9 @@
       <w:r>
         <w:t xml:space="preserve"> (</w:t>
       </w:r>
-      <w:proofErr w:type="spellStart"/>
       <w:r>
         <w:t>CBD_PlyG</w:t>
       </w:r>
-      <w:proofErr w:type="spellEnd"/>
       <w:r>
         <w:t xml:space="preserve">, cell wall binding domain), </w:t>
       </w:r>
@@ -26128,23 +24652,7 @@
         </w:r>
       </w:hyperlink>
       <w:r>
-        <w:t xml:space="preserve"> (“This domain is found in the putative N-</w:t>
-      </w:r>
-      <w:proofErr w:type="spellStart"/>
-      <w:r>
-        <w:t>acetylmuramoyl</w:t>
-      </w:r>
-      <w:proofErr w:type="spellEnd"/>
-      <w:r>
-        <w:t xml:space="preserve">-L-alanine amidase Cwp6 from </w:t>
-      </w:r>
-      <w:proofErr w:type="spellStart"/>
-      <w:r>
-        <w:t>Clostridioides</w:t>
-      </w:r>
-      <w:proofErr w:type="spellEnd"/>
-      <w:r>
-        <w:t xml:space="preserve"> difficile (Q183L9) and similar proteins from Clostridia.”)</w:t>
+        <w:t xml:space="preserve"> (“This domain is found in the putative N-acetylmuramoyl-L-alanine amidase Cwp6 from Clostridioides difficile (Q183L9) and similar proteins from Clostridia.”)</w:t>
       </w:r>
     </w:p>
     <w:p>
@@ -26206,13 +24714,8 @@
       <w:r>
         <w:t xml:space="preserve"> (</w:t>
       </w:r>
-      <w:proofErr w:type="spellStart"/>
-      <w:r>
-        <w:t>AmiC</w:t>
-      </w:r>
-      <w:proofErr w:type="spellEnd"/>
-      <w:r>
-        <w:t xml:space="preserve"> NAMLAA), </w:t>
+      <w:r>
+        <w:t xml:space="preserve">AmiC NAMLAA), </w:t>
       </w:r>
       <w:hyperlink r:id="rId31" w:history="1">
         <w:r>
@@ -26227,11 +24730,9 @@
       <w:r>
         <w:t xml:space="preserve"> (</w:t>
       </w:r>
-      <w:proofErr w:type="spellStart"/>
       <w:r>
         <w:t>CwlD</w:t>
       </w:r>
-      <w:proofErr w:type="spellEnd"/>
       <w:r>
         <w:t xml:space="preserve">, to do with endospores) are all relevant protein families, but include the other domains, not just the amidase_3 domain. </w:t>
       </w:r>
@@ -26251,29 +24752,11 @@
         </w:numPr>
       </w:pPr>
       <w:r>
-        <w:t xml:space="preserve">These are not either a) associated with </w:t>
-      </w:r>
-      <w:proofErr w:type="spellStart"/>
-      <w:r>
-        <w:t>AmiA</w:t>
-      </w:r>
-      <w:proofErr w:type="spellEnd"/>
-      <w:r>
-        <w:t xml:space="preserve"> (a different protein), b) associated with amidase_2 domains (a different domain, where I’m focussing on amidase_3 from </w:t>
-      </w:r>
-      <w:proofErr w:type="spellStart"/>
-      <w:r>
-        <w:t>AmiC</w:t>
-      </w:r>
-      <w:proofErr w:type="spellEnd"/>
-      <w:r>
-        <w:t xml:space="preserve">), and c) apparently catalytic domains rather than binding </w:t>
-      </w:r>
-      <w:proofErr w:type="gramStart"/>
+        <w:t xml:space="preserve">These are not either a) associated with AmiA (a different protein), b) associated with amidase_2 domains (a different domain, where I’m focussing on amidase_3 from AmiC), and c) apparently catalytic domains rather than binding </w:t>
+      </w:r>
       <w:r>
         <w:t>domains</w:t>
       </w:r>
-      <w:proofErr w:type="gramEnd"/>
     </w:p>
   </w:comment>
   <w:comment w:id="21" w:author="Sophie ALLEN (Student)" w:date="2024-04-18T11:37:00Z" w:initials="SA">
@@ -26294,39 +24777,21 @@
         </w:rPr>
         <w:t>Other families: Browse by Entry/</w:t>
       </w:r>
-      <w:proofErr w:type="spellStart"/>
       <w:r>
         <w:rPr>
           <w:rStyle w:val="title-id-domain"/>
         </w:rPr>
-        <w:t>InterPro</w:t>
-      </w:r>
-      <w:proofErr w:type="spellEnd"/>
-      <w:r>
-        <w:rPr>
-          <w:rStyle w:val="title-id-domain"/>
-        </w:rPr>
-        <w:t>, search ‘</w:t>
-      </w:r>
-      <w:r>
-        <w:t>N-</w:t>
-      </w:r>
-      <w:proofErr w:type="spellStart"/>
-      <w:r>
-        <w:t>acetylmuramoyl</w:t>
-      </w:r>
-      <w:proofErr w:type="spellEnd"/>
-      <w:r>
-        <w:t xml:space="preserve">-L-alanine </w:t>
-      </w:r>
-      <w:proofErr w:type="gramStart"/>
+        <w:t>InterPro, search ‘</w:t>
+      </w:r>
+      <w:r>
+        <w:t xml:space="preserve">N-acetylmuramoyl-L-alanine </w:t>
+      </w:r>
       <w:r>
         <w:t>amidase</w:t>
       </w:r>
       <w:r>
         <w:t>’</w:t>
       </w:r>
-      <w:proofErr w:type="gramEnd"/>
     </w:p>
     <w:p>
       <w:pPr>
@@ -26381,15 +24846,7 @@
         </w:r>
       </w:hyperlink>
       <w:r>
-        <w:t xml:space="preserve"> (</w:t>
-      </w:r>
-      <w:proofErr w:type="spellStart"/>
-      <w:r>
-        <w:t>AmiA</w:t>
-      </w:r>
-      <w:proofErr w:type="spellEnd"/>
-      <w:r>
-        <w:t xml:space="preserve">-like), </w:t>
+        <w:t xml:space="preserve"> (AmiA-like), </w:t>
       </w:r>
       <w:hyperlink r:id="rId34" w:history="1">
         <w:r>
@@ -26404,11 +24861,9 @@
       <w:r>
         <w:t xml:space="preserve"> (</w:t>
       </w:r>
-      <w:proofErr w:type="spellStart"/>
       <w:r>
         <w:t>CwlD</w:t>
       </w:r>
-      <w:proofErr w:type="spellEnd"/>
       <w:r>
         <w:t xml:space="preserve">, to do with endospores) </w:t>
       </w:r>
@@ -26436,15 +24891,7 @@
         </w:r>
       </w:hyperlink>
       <w:r>
-        <w:t xml:space="preserve"> (</w:t>
-      </w:r>
-      <w:proofErr w:type="spellStart"/>
-      <w:r>
-        <w:t>AmiC</w:t>
-      </w:r>
-      <w:proofErr w:type="spellEnd"/>
-      <w:r>
-        <w:t xml:space="preserve"> NAMLAA), </w:t>
+        <w:t xml:space="preserve"> (AmiC NAMLAA), </w:t>
       </w:r>
       <w:hyperlink r:id="rId37" w:history="1">
         <w:r>
@@ -26523,11 +24970,9 @@
       <w:r>
         <w:t xml:space="preserve"> (</w:t>
       </w:r>
-      <w:proofErr w:type="spellStart"/>
       <w:r>
         <w:t>CBD_PlyG</w:t>
       </w:r>
-      <w:proofErr w:type="spellEnd"/>
       <w:r>
         <w:t xml:space="preserve">, cell wall binding domain), </w:t>
       </w:r>
@@ -26542,23 +24987,7 @@
         </w:r>
       </w:hyperlink>
       <w:r>
-        <w:t xml:space="preserve"> (“This domain is found in the putative N-</w:t>
-      </w:r>
-      <w:proofErr w:type="spellStart"/>
-      <w:r>
-        <w:t>acetylmuramoyl</w:t>
-      </w:r>
-      <w:proofErr w:type="spellEnd"/>
-      <w:r>
-        <w:t xml:space="preserve">-L-alanine amidase Cwp6 from </w:t>
-      </w:r>
-      <w:proofErr w:type="spellStart"/>
-      <w:r>
-        <w:t>Clostridioides</w:t>
-      </w:r>
-      <w:proofErr w:type="spellEnd"/>
-      <w:r>
-        <w:t xml:space="preserve"> difficile (Q183L9) and similar proteins from Clostridia.”)</w:t>
+        <w:t xml:space="preserve"> (“This domain is found in the putative N-acetylmuramoyl-L-alanine amidase Cwp6 from Clostridioides difficile (Q183L9) and similar proteins from Clostridia.”)</w:t>
       </w:r>
     </w:p>
     <w:p>
@@ -26620,45 +25049,8 @@
       <w:r>
         <w:t xml:space="preserve">Reason: </w:t>
       </w:r>
-      <w:proofErr w:type="spellStart"/>
-      <w:r>
-        <w:t>Interpro</w:t>
-      </w:r>
-      <w:proofErr w:type="spellEnd"/>
-      <w:r>
-        <w:t xml:space="preserve"> sequences: Most of these are unreviewed and from WGS shotgun sequencing, and so the data is preliminary, may not be 100% accurate, and annotated with caution in </w:t>
-      </w:r>
-      <w:proofErr w:type="spellStart"/>
-      <w:r>
-        <w:t>UniProt</w:t>
-      </w:r>
-      <w:proofErr w:type="spellEnd"/>
-      <w:r>
-        <w:t xml:space="preserve">. Level of strictness applied to the sequences from here as a result; therefore, if </w:t>
-      </w:r>
-      <w:proofErr w:type="spellStart"/>
-      <w:r>
-        <w:t>taxid</w:t>
-      </w:r>
-      <w:proofErr w:type="spellEnd"/>
-      <w:r>
-        <w:t xml:space="preserve"> matches a species already identified from </w:t>
-      </w:r>
-      <w:proofErr w:type="spellStart"/>
-      <w:r>
-        <w:t>BLASTp</w:t>
-      </w:r>
-      <w:proofErr w:type="spellEnd"/>
-      <w:r>
-        <w:t xml:space="preserve">, then the sequence is not added to the master list of </w:t>
-      </w:r>
-      <w:proofErr w:type="spellStart"/>
-      <w:r>
-        <w:t>AmiC</w:t>
-      </w:r>
-      <w:proofErr w:type="spellEnd"/>
-      <w:r>
-        <w:t>/amidase_3 sequences.</w:t>
+      <w:r>
+        <w:t>Interpro sequences: Most of these are unreviewed and from WGS shotgun sequencing, and so the data is preliminary, may not be 100% accurate, and annotated with caution in UniProt. Level of strictness applied to the sequences from here as a result; therefore, if taxid matches a species already identified from BLASTp, then the sequence is not added to the master list of AmiC/amidase_3 sequences.</w:t>
       </w:r>
     </w:p>
     <w:p>
@@ -26719,13 +25111,8 @@
       <w:r>
         <w:t>Instead of using UPGMA for a guide tree, kalign-3 instead estimates pairwise distance by looking at the first 256 characters of shorter sequences across longer sequences and measures distance as the number of single residue edits needed to turn the shorter sequence into an aligned portion of the longer sequence. Kalign-3 also does not compare all sequences to all other sequences, instead using this 256 character method to cluster groups sharing the same 256 k-</w:t>
       </w:r>
-      <w:proofErr w:type="spellStart"/>
-      <w:r>
-        <w:t>mer</w:t>
-      </w:r>
-      <w:proofErr w:type="spellEnd"/>
-      <w:r>
-        <w:t xml:space="preserve"> and using the longest sequence in the group as a representative of that cluster, and also reduced time needed by using a reduced alphabet, where residues which are conserved similarity using BLOSUM62 scoring are treated the same (for example, glutamine and glutamic acid</w:t>
+      <w:r>
+        <w:t>mer and using the longest sequence in the group as a representative of that cluster, and also reduced time needed by using a reduced alphabet, where residues which are conserved similarity using BLOSUM62 scoring are treated the same (for example, glutamine and glutamic acid</w:t>
       </w:r>
       <w:r>
         <w:t>, which have a score of +2, meaning the substitution is more likely than other amino acid substitutions)</w:t>
@@ -26776,21 +25163,8 @@
       <w:r>
         <w:t>terminal and navigate to the 04_Multiple_Alignment folder, then run this command in the folder. Can’t figure out where OD-</w:t>
       </w:r>
-      <w:proofErr w:type="spellStart"/>
-      <w:r>
-        <w:t>seq</w:t>
-      </w:r>
-      <w:proofErr w:type="spellEnd"/>
-      <w:r>
-        <w:t xml:space="preserve"> was compiled but it is </w:t>
-      </w:r>
-      <w:proofErr w:type="spellStart"/>
-      <w:r>
-        <w:t>complied</w:t>
-      </w:r>
-      <w:proofErr w:type="spellEnd"/>
-      <w:r>
-        <w:t xml:space="preserve"> (somewhere in the MSYS2 folders but idk where)</w:t>
+      <w:r>
+        <w:t>seq was compiled but it is complied (somewhere in the MSYS2 folders but idk where)</w:t>
       </w:r>
     </w:p>
   </w:comment>
@@ -26805,16 +25179,12 @@
         </w:rPr>
         <w:annotationRef/>
       </w:r>
-      <w:proofErr w:type="spellStart"/>
       <w:r>
         <w:t>gram_stain_</w:t>
       </w:r>
-      <w:proofErr w:type="gramStart"/>
       <w:r>
         <w:t>updater.R</w:t>
       </w:r>
-      <w:proofErr w:type="spellEnd"/>
-      <w:proofErr w:type="gramEnd"/>
     </w:p>
   </w:comment>
   <w:comment w:id="36" w:author="Sophie ALLEN (Student)" w:date="2024-05-05T19:30:00Z" w:initials="SA">
@@ -26831,11 +25201,9 @@
       <w:r>
         <w:t xml:space="preserve">probably need to edit wording to be better </w:t>
       </w:r>
-      <w:proofErr w:type="gramStart"/>
       <w:r>
         <w:t>here</w:t>
       </w:r>
-      <w:proofErr w:type="gramEnd"/>
     </w:p>
   </w:comment>
   <w:comment w:id="37" w:author="Sophie ALLEN (Student)" w:date="2024-05-05T16:03:00Z" w:initials="SA">
@@ -26956,37 +25324,11 @@
       <w:r>
         <w:t xml:space="preserve">So, initial searches for sequences were based on </w:t>
       </w:r>
-      <w:proofErr w:type="spellStart"/>
-      <w:r>
-        <w:t>BLASTp</w:t>
-      </w:r>
-      <w:proofErr w:type="spellEnd"/>
-      <w:r>
-        <w:t xml:space="preserve"> for 4BIN and 3NE8 only, which were both gram negative and had that helix in the structure alignment, to try to get a large ‘</w:t>
-      </w:r>
-      <w:proofErr w:type="spellStart"/>
-      <w:r>
-        <w:t>truthset</w:t>
-      </w:r>
-      <w:proofErr w:type="spellEnd"/>
-      <w:r>
-        <w:t xml:space="preserve">’ of cell wall separation amidases with the helix region. The search was then expanded to the amidase_3 structures found in </w:t>
-      </w:r>
-      <w:proofErr w:type="spellStart"/>
-      <w:r>
-        <w:t>gram_positive</w:t>
-      </w:r>
-      <w:proofErr w:type="spellEnd"/>
-      <w:r>
-        <w:t xml:space="preserve"> bacteria (there were 7 of these). </w:t>
-      </w:r>
-      <w:proofErr w:type="gramStart"/>
-      <w:r>
-        <w:t>However</w:t>
-      </w:r>
-      <w:proofErr w:type="gramEnd"/>
-      <w:r>
-        <w:t xml:space="preserve"> when writing up need to talk about how this search was done for all 19 of the shortlist.</w:t>
+      <w:r>
+        <w:t xml:space="preserve">BLASTp for 4BIN and 3NE8 only, which were both gram negative and had that helix in the structure alignment, to try to get a large ‘truthset’ of cell wall separation amidases with the helix region. The search was then expanded to the amidase_3 structures found in gram_positive bacteria (there were 7 of these). </w:t>
+      </w:r>
+      <w:r>
+        <w:t>However when writing up need to talk about how this search was done for all 19 of the shortlist.</w:t>
       </w:r>
     </w:p>
     <w:p>
@@ -27057,13 +25399,8 @@
       <w:r>
         <w:t xml:space="preserve"> (</w:t>
       </w:r>
-      <w:proofErr w:type="spellStart"/>
-      <w:r>
-        <w:t>AmiC</w:t>
-      </w:r>
-      <w:proofErr w:type="spellEnd"/>
-      <w:r>
-        <w:t xml:space="preserve"> NAMLAA), </w:t>
+      <w:r>
+        <w:t xml:space="preserve">AmiC NAMLAA), </w:t>
       </w:r>
       <w:hyperlink r:id="rId45" w:history="1">
         <w:r>
@@ -27078,11 +25415,9 @@
       <w:r>
         <w:t xml:space="preserve"> (</w:t>
       </w:r>
-      <w:proofErr w:type="spellStart"/>
       <w:r>
         <w:t>CwlD</w:t>
       </w:r>
-      <w:proofErr w:type="spellEnd"/>
       <w:r>
         <w:t xml:space="preserve">, to do with endospores) are all relevant protein families, but include the other domains, not just the amidase_3 domain. </w:t>
       </w:r>
@@ -27102,29 +25437,11 @@
         </w:numPr>
       </w:pPr>
       <w:r>
-        <w:t xml:space="preserve">These are not either a) associated with </w:t>
-      </w:r>
-      <w:proofErr w:type="spellStart"/>
-      <w:r>
-        <w:t>AmiA</w:t>
-      </w:r>
-      <w:proofErr w:type="spellEnd"/>
-      <w:r>
-        <w:t xml:space="preserve"> (a different protein), b) associated with amidase_2 domains (a different domain, where I’m focussing on amidase_3 from </w:t>
-      </w:r>
-      <w:proofErr w:type="spellStart"/>
-      <w:r>
-        <w:t>AmiC</w:t>
-      </w:r>
-      <w:proofErr w:type="spellEnd"/>
-      <w:r>
-        <w:t xml:space="preserve">), and c) apparently catalytic domains rather than binding </w:t>
-      </w:r>
-      <w:proofErr w:type="gramStart"/>
+        <w:t xml:space="preserve">These are not either a) associated with AmiA (a different protein), b) associated with amidase_2 domains (a different domain, where I’m focussing on amidase_3 from AmiC), and c) apparently catalytic domains rather than binding </w:t>
+      </w:r>
       <w:r>
         <w:t>domains</w:t>
       </w:r>
-      <w:proofErr w:type="gramEnd"/>
     </w:p>
   </w:comment>
   <w:comment w:id="52" w:author="Sophie ALLEN (Student)" w:date="2024-04-18T11:37:00Z" w:initials="SA">
@@ -27145,39 +25462,21 @@
         </w:rPr>
         <w:t>Other families: Browse by Entry/</w:t>
       </w:r>
-      <w:proofErr w:type="spellStart"/>
       <w:r>
         <w:rPr>
           <w:rStyle w:val="title-id-domain"/>
         </w:rPr>
-        <w:t>InterPro</w:t>
-      </w:r>
-      <w:proofErr w:type="spellEnd"/>
-      <w:r>
-        <w:rPr>
-          <w:rStyle w:val="title-id-domain"/>
-        </w:rPr>
-        <w:t>, search ‘</w:t>
-      </w:r>
-      <w:r>
-        <w:t>N-</w:t>
-      </w:r>
-      <w:proofErr w:type="spellStart"/>
-      <w:r>
-        <w:t>acetylmuramoyl</w:t>
-      </w:r>
-      <w:proofErr w:type="spellEnd"/>
-      <w:r>
-        <w:t xml:space="preserve">-L-alanine </w:t>
-      </w:r>
-      <w:proofErr w:type="gramStart"/>
+        <w:t>InterPro, search ‘</w:t>
+      </w:r>
+      <w:r>
+        <w:t xml:space="preserve">N-acetylmuramoyl-L-alanine </w:t>
+      </w:r>
       <w:r>
         <w:t>amidase</w:t>
       </w:r>
       <w:r>
         <w:t>’</w:t>
       </w:r>
-      <w:proofErr w:type="gramEnd"/>
     </w:p>
     <w:p>
       <w:pPr>
@@ -27232,15 +25531,7 @@
         </w:r>
       </w:hyperlink>
       <w:r>
-        <w:t xml:space="preserve"> (</w:t>
-      </w:r>
-      <w:proofErr w:type="spellStart"/>
-      <w:r>
-        <w:t>AmiA</w:t>
-      </w:r>
-      <w:proofErr w:type="spellEnd"/>
-      <w:r>
-        <w:t xml:space="preserve">-like), </w:t>
+        <w:t xml:space="preserve"> (AmiA-like), </w:t>
       </w:r>
       <w:hyperlink r:id="rId48" w:history="1">
         <w:r>
@@ -27255,11 +25546,9 @@
       <w:r>
         <w:t xml:space="preserve"> (</w:t>
       </w:r>
-      <w:proofErr w:type="spellStart"/>
       <w:r>
         <w:t>CwlD</w:t>
       </w:r>
-      <w:proofErr w:type="spellEnd"/>
       <w:r>
         <w:t xml:space="preserve">, to do with endospores) </w:t>
       </w:r>
@@ -27287,15 +25576,7 @@
         </w:r>
       </w:hyperlink>
       <w:r>
-        <w:t xml:space="preserve"> (</w:t>
-      </w:r>
-      <w:proofErr w:type="spellStart"/>
-      <w:r>
-        <w:t>AmiC</w:t>
-      </w:r>
-      <w:proofErr w:type="spellEnd"/>
-      <w:r>
-        <w:t xml:space="preserve"> NAMLAA), </w:t>
+        <w:t xml:space="preserve"> (AmiC NAMLAA), </w:t>
       </w:r>
       <w:hyperlink r:id="rId51" w:history="1">
         <w:r>
@@ -27374,11 +25655,9 @@
       <w:r>
         <w:t xml:space="preserve"> (</w:t>
       </w:r>
-      <w:proofErr w:type="spellStart"/>
       <w:r>
         <w:t>CBD_PlyG</w:t>
       </w:r>
-      <w:proofErr w:type="spellEnd"/>
       <w:r>
         <w:t xml:space="preserve">, cell wall binding domain), </w:t>
       </w:r>
@@ -27393,23 +25672,7 @@
         </w:r>
       </w:hyperlink>
       <w:r>
-        <w:t xml:space="preserve"> (“This domain is found in the putative N-</w:t>
-      </w:r>
-      <w:proofErr w:type="spellStart"/>
-      <w:r>
-        <w:t>acetylmuramoyl</w:t>
-      </w:r>
-      <w:proofErr w:type="spellEnd"/>
-      <w:r>
-        <w:t xml:space="preserve">-L-alanine amidase Cwp6 from </w:t>
-      </w:r>
-      <w:proofErr w:type="spellStart"/>
-      <w:r>
-        <w:t>Clostridioides</w:t>
-      </w:r>
-      <w:proofErr w:type="spellEnd"/>
-      <w:r>
-        <w:t xml:space="preserve"> difficile (Q183L9) and similar proteins from Clostridia.”)</w:t>
+        <w:t xml:space="preserve"> (“This domain is found in the putative N-acetylmuramoyl-L-alanine amidase Cwp6 from Clostridioides difficile (Q183L9) and similar proteins from Clostridia.”)</w:t>
       </w:r>
     </w:p>
     <w:p>
@@ -27471,13 +25734,8 @@
       <w:r>
         <w:t xml:space="preserve"> (</w:t>
       </w:r>
-      <w:proofErr w:type="spellStart"/>
-      <w:r>
-        <w:t>AmiC</w:t>
-      </w:r>
-      <w:proofErr w:type="spellEnd"/>
-      <w:r>
-        <w:t xml:space="preserve"> NAMLAA), </w:t>
+      <w:r>
+        <w:t xml:space="preserve">AmiC NAMLAA), </w:t>
       </w:r>
       <w:hyperlink r:id="rId59" w:history="1">
         <w:r>
@@ -27492,11 +25750,9 @@
       <w:r>
         <w:t xml:space="preserve"> (</w:t>
       </w:r>
-      <w:proofErr w:type="spellStart"/>
       <w:r>
         <w:t>CwlD</w:t>
       </w:r>
-      <w:proofErr w:type="spellEnd"/>
       <w:r>
         <w:t xml:space="preserve">, to do with endospores) are all relevant protein families, but include the other domains, not just the amidase_3 domain. </w:t>
       </w:r>
@@ -27516,29 +25772,11 @@
         </w:numPr>
       </w:pPr>
       <w:r>
-        <w:t xml:space="preserve">These are not either a) associated with </w:t>
-      </w:r>
-      <w:proofErr w:type="spellStart"/>
-      <w:r>
-        <w:t>AmiA</w:t>
-      </w:r>
-      <w:proofErr w:type="spellEnd"/>
-      <w:r>
-        <w:t xml:space="preserve"> (a different protein), b) associated with amidase_2 domains (a different domain, where I’m focussing on amidase_3 from </w:t>
-      </w:r>
-      <w:proofErr w:type="spellStart"/>
-      <w:r>
-        <w:t>AmiC</w:t>
-      </w:r>
-      <w:proofErr w:type="spellEnd"/>
-      <w:r>
-        <w:t xml:space="preserve">), and c) apparently catalytic domains rather than binding </w:t>
-      </w:r>
-      <w:proofErr w:type="gramStart"/>
+        <w:t xml:space="preserve">These are not either a) associated with AmiA (a different protein), b) associated with amidase_2 domains (a different domain, where I’m focussing on amidase_3 from AmiC), and c) apparently catalytic domains rather than binding </w:t>
+      </w:r>
       <w:r>
         <w:t>domains</w:t>
       </w:r>
-      <w:proofErr w:type="gramEnd"/>
     </w:p>
   </w:comment>
   <w:comment w:id="54" w:author="Sophie ALLEN (Student)" w:date="2024-04-18T11:37:00Z" w:initials="SA">
@@ -27559,39 +25797,21 @@
         </w:rPr>
         <w:t>Other families: Browse by Entry/</w:t>
       </w:r>
-      <w:proofErr w:type="spellStart"/>
       <w:r>
         <w:rPr>
           <w:rStyle w:val="title-id-domain"/>
         </w:rPr>
-        <w:t>InterPro</w:t>
-      </w:r>
-      <w:proofErr w:type="spellEnd"/>
-      <w:r>
-        <w:rPr>
-          <w:rStyle w:val="title-id-domain"/>
-        </w:rPr>
-        <w:t>, search ‘</w:t>
-      </w:r>
-      <w:r>
-        <w:t>N-</w:t>
-      </w:r>
-      <w:proofErr w:type="spellStart"/>
-      <w:r>
-        <w:t>acetylmuramoyl</w:t>
-      </w:r>
-      <w:proofErr w:type="spellEnd"/>
-      <w:r>
-        <w:t xml:space="preserve">-L-alanine </w:t>
-      </w:r>
-      <w:proofErr w:type="gramStart"/>
+        <w:t>InterPro, search ‘</w:t>
+      </w:r>
+      <w:r>
+        <w:t xml:space="preserve">N-acetylmuramoyl-L-alanine </w:t>
+      </w:r>
       <w:r>
         <w:t>amidase</w:t>
       </w:r>
       <w:r>
         <w:t>’</w:t>
       </w:r>
-      <w:proofErr w:type="gramEnd"/>
     </w:p>
     <w:p>
       <w:pPr>
@@ -27646,15 +25866,7 @@
         </w:r>
       </w:hyperlink>
       <w:r>
-        <w:t xml:space="preserve"> (</w:t>
-      </w:r>
-      <w:proofErr w:type="spellStart"/>
-      <w:r>
-        <w:t>AmiA</w:t>
-      </w:r>
-      <w:proofErr w:type="spellEnd"/>
-      <w:r>
-        <w:t xml:space="preserve">-like), </w:t>
+        <w:t xml:space="preserve"> (AmiA-like), </w:t>
       </w:r>
       <w:hyperlink r:id="rId62" w:history="1">
         <w:r>
@@ -27669,11 +25881,9 @@
       <w:r>
         <w:t xml:space="preserve"> (</w:t>
       </w:r>
-      <w:proofErr w:type="spellStart"/>
       <w:r>
         <w:t>CwlD</w:t>
       </w:r>
-      <w:proofErr w:type="spellEnd"/>
       <w:r>
         <w:t xml:space="preserve">, to do with endospores) </w:t>
       </w:r>
@@ -27701,15 +25911,7 @@
         </w:r>
       </w:hyperlink>
       <w:r>
-        <w:t xml:space="preserve"> (</w:t>
-      </w:r>
-      <w:proofErr w:type="spellStart"/>
-      <w:r>
-        <w:t>AmiC</w:t>
-      </w:r>
-      <w:proofErr w:type="spellEnd"/>
-      <w:r>
-        <w:t xml:space="preserve"> NAMLAA), </w:t>
+        <w:t xml:space="preserve"> (AmiC NAMLAA), </w:t>
       </w:r>
       <w:hyperlink r:id="rId65" w:history="1">
         <w:r>
@@ -27788,11 +25990,9 @@
       <w:r>
         <w:t xml:space="preserve"> (</w:t>
       </w:r>
-      <w:proofErr w:type="spellStart"/>
       <w:r>
         <w:t>CBD_PlyG</w:t>
       </w:r>
-      <w:proofErr w:type="spellEnd"/>
       <w:r>
         <w:t xml:space="preserve">, cell wall binding domain), </w:t>
       </w:r>
@@ -27807,23 +26007,7 @@
         </w:r>
       </w:hyperlink>
       <w:r>
-        <w:t xml:space="preserve"> (“This domain is found in the putative N-</w:t>
-      </w:r>
-      <w:proofErr w:type="spellStart"/>
-      <w:r>
-        <w:t>acetylmuramoyl</w:t>
-      </w:r>
-      <w:proofErr w:type="spellEnd"/>
-      <w:r>
-        <w:t xml:space="preserve">-L-alanine amidase Cwp6 from </w:t>
-      </w:r>
-      <w:proofErr w:type="spellStart"/>
-      <w:r>
-        <w:t>Clostridioides</w:t>
-      </w:r>
-      <w:proofErr w:type="spellEnd"/>
-      <w:r>
-        <w:t xml:space="preserve"> difficile (Q183L9) and similar proteins from Clostridia.”)</w:t>
+        <w:t xml:space="preserve"> (“This domain is found in the putative N-acetylmuramoyl-L-alanine amidase Cwp6 from Clostridioides difficile (Q183L9) and similar proteins from Clostridia.”)</w:t>
       </w:r>
     </w:p>
     <w:p>
@@ -27849,33 +26033,11 @@
         </w:rPr>
         <w:t>Goal: To hopefully retain an alignment which contains more valuable representation of conserved regions and possible insertions of importance (</w:t>
       </w:r>
-      <w:proofErr w:type="spellStart"/>
       <w:r>
         <w:rPr>
           <w:lang w:val="en-US"/>
         </w:rPr>
-        <w:t>ie</w:t>
-      </w:r>
-      <w:proofErr w:type="spellEnd"/>
-      <w:r>
-        <w:rPr>
-          <w:lang w:val="en-US"/>
-        </w:rPr>
-        <w:t xml:space="preserve"> which are present in a larger proportion of the </w:t>
-      </w:r>
-      <w:proofErr w:type="spellStart"/>
-      <w:r>
-        <w:rPr>
-          <w:lang w:val="en-US"/>
-        </w:rPr>
-        <w:t>AmiC</w:t>
-      </w:r>
-      <w:proofErr w:type="spellEnd"/>
-      <w:r>
-        <w:rPr>
-          <w:lang w:val="en-US"/>
-        </w:rPr>
-        <w:t xml:space="preserve"> sequence dataset, and which removes insertions that might be induced either by error, by a specific isolate, or in one specific species). </w:t>
+        <w:t xml:space="preserve">ie which are present in a larger proportion of the AmiC sequence dataset, and which removes insertions that might be induced either by error, by a specific isolate, or in one specific species). </w:t>
       </w:r>
     </w:p>
     <w:p>
@@ -27910,11 +26072,9 @@
       <w:r>
         <w:t xml:space="preserve"> - tool for editing </w:t>
       </w:r>
-      <w:proofErr w:type="gramStart"/>
       <w:r>
         <w:t>MSAs</w:t>
       </w:r>
-      <w:proofErr w:type="gramEnd"/>
     </w:p>
     <w:p>
       <w:pPr>
@@ -31022,6 +29182,24 @@
     <w:basedOn w:val="DefaultParagraphFont"/>
     <w:rsid w:val="00763073"/>
   </w:style>
+  <w:style w:type="paragraph" w:styleId="NormalWeb">
+    <w:name w:val="Normal (Web)"/>
+    <w:basedOn w:val="Normal"/>
+    <w:uiPriority w:val="99"/>
+    <w:unhideWhenUsed/>
+    <w:rsid w:val="00247BA1"/>
+    <w:pPr>
+      <w:spacing w:before="100" w:beforeAutospacing="1" w:after="100" w:afterAutospacing="1" w:line="240" w:lineRule="auto"/>
+    </w:pPr>
+    <w:rPr>
+      <w:rFonts w:ascii="Times New Roman" w:eastAsia="Times New Roman" w:hAnsi="Times New Roman" w:cs="Times New Roman"/>
+      <w:kern w:val="0"/>
+      <w:sz w:val="24"/>
+      <w:szCs w:val="24"/>
+      <w:lang w:eastAsia="en-GB"/>
+      <w14:ligatures w14:val="none"/>
+    </w:rPr>
+  </w:style>
 </w:styles>
 </file>
 

</xml_diff>

<commit_message>
TPR and PPV heatmaps
</commit_message>
<xml_diff>
--- a/04_THESIS/Evolutionary_Divergence_NAMLAA_DRAFT_1.0_2023.docx
+++ b/04_THESIS/Evolutionary_Divergence_NAMLAA_DRAFT_1.0_2023.docx
@@ -21978,1228 +21978,452 @@
       <w:r>
         <w:t>Appendix D: All validation scores for the multiple sequence alignment</w:t>
       </w:r>
+      <w:r>
+        <w:rPr>
+          <w:noProof/>
+        </w:rPr>
+        <mc:AlternateContent>
+          <mc:Choice Requires="wps">
+            <w:drawing>
+              <wp:anchor distT="0" distB="0" distL="114300" distR="114300" simplePos="0" relativeHeight="251661312" behindDoc="0" locked="0" layoutInCell="1" allowOverlap="1" wp14:anchorId="6252D143" wp14:editId="2B5783E6">
+                <wp:simplePos x="0" y="0"/>
+                <wp:positionH relativeFrom="margin">
+                  <wp:posOffset>2750212</wp:posOffset>
+                </wp:positionH>
+                <wp:positionV relativeFrom="paragraph">
+                  <wp:posOffset>219793</wp:posOffset>
+                </wp:positionV>
+                <wp:extent cx="262393" cy="286246"/>
+                <wp:effectExtent l="0" t="0" r="0" b="0"/>
+                <wp:wrapNone/>
+                <wp:docPr id="204929565" name="Text Box 9"/>
+                <wp:cNvGraphicFramePr/>
+                <a:graphic xmlns:a="http://schemas.openxmlformats.org/drawingml/2006/main">
+                  <a:graphicData uri="http://schemas.microsoft.com/office/word/2010/wordprocessingShape">
+                    <wps:wsp>
+                      <wps:cNvSpPr txBox="1"/>
+                      <wps:spPr>
+                        <a:xfrm>
+                          <a:off x="0" y="0"/>
+                          <a:ext cx="262393" cy="286246"/>
+                        </a:xfrm>
+                        <a:prstGeom prst="rect">
+                          <a:avLst/>
+                        </a:prstGeom>
+                        <a:noFill/>
+                        <a:ln w="6350">
+                          <a:noFill/>
+                        </a:ln>
+                      </wps:spPr>
+                      <wps:txbx>
+                        <w:txbxContent>
+                          <w:p>
+                            <w:pPr>
+                              <w:rPr>
+                                <w:b/>
+                                <w:bCs/>
+                              </w:rPr>
+                            </w:pPr>
+                            <w:r>
+                              <w:rPr>
+                                <w:b/>
+                                <w:bCs/>
+                              </w:rPr>
+                              <w:t>B</w:t>
+                            </w:r>
+                          </w:p>
+                        </w:txbxContent>
+                      </wps:txbx>
+                      <wps:bodyPr rot="0" spcFirstLastPara="0" vertOverflow="overflow" horzOverflow="overflow" vert="horz" wrap="square" lIns="91440" tIns="45720" rIns="91440" bIns="45720" numCol="1" spcCol="0" rtlCol="0" fromWordArt="0" anchor="t" anchorCtr="0" forceAA="0" compatLnSpc="1">
+                        <a:prstTxWarp prst="textNoShape">
+                          <a:avLst/>
+                        </a:prstTxWarp>
+                        <a:noAutofit/>
+                      </wps:bodyPr>
+                    </wps:wsp>
+                  </a:graphicData>
+                </a:graphic>
+                <wp14:sizeRelH relativeFrom="margin">
+                  <wp14:pctWidth>0</wp14:pctWidth>
+                </wp14:sizeRelH>
+                <wp14:sizeRelV relativeFrom="margin">
+                  <wp14:pctHeight>0</wp14:pctHeight>
+                </wp14:sizeRelV>
+              </wp:anchor>
+            </w:drawing>
+          </mc:Choice>
+          <mc:Fallback>
+            <w:pict>
+              <v:shapetype w14:anchorId="6252D143" id="_x0000_t202" coordsize="21600,21600" o:spt="202" path="m,l,21600r21600,l21600,xe">
+                <v:stroke joinstyle="miter"/>
+                <v:path gradientshapeok="t" o:connecttype="rect"/>
+              </v:shapetype>
+              <v:shape id="Text Box 9" o:spid="_x0000_s1026" type="#_x0000_t202" style="position:absolute;margin-left:216.55pt;margin-top:17.3pt;width:20.65pt;height:22.55pt;z-index:251661312;visibility:visible;mso-wrap-style:square;mso-width-percent:0;mso-height-percent:0;mso-wrap-distance-left:9pt;mso-wrap-distance-top:0;mso-wrap-distance-right:9pt;mso-wrap-distance-bottom:0;mso-position-horizontal:absolute;mso-position-horizontal-relative:margin;mso-position-vertical:absolute;mso-position-vertical-relative:text;mso-width-percent:0;mso-height-percent:0;mso-width-relative:margin;mso-height-relative:margin;v-text-anchor:top" o:gfxdata="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" filled="f" stroked="f" strokeweight=".5pt">
+                <v:textbox>
+                  <w:txbxContent>
+                    <w:p>
+                      <w:pPr>
+                        <w:rPr>
+                          <w:b/>
+                          <w:bCs/>
+                        </w:rPr>
+                      </w:pPr>
+                      <w:r>
+                        <w:rPr>
+                          <w:b/>
+                          <w:bCs/>
+                        </w:rPr>
+                        <w:t>B</w:t>
+                      </w:r>
+                    </w:p>
+                  </w:txbxContent>
+                </v:textbox>
+                <w10:wrap anchorx="margin"/>
+              </v:shape>
+            </w:pict>
+          </mc:Fallback>
+        </mc:AlternateContent>
+      </w:r>
+      <w:r>
+        <w:rPr>
+          <w:noProof/>
+        </w:rPr>
+        <mc:AlternateContent>
+          <mc:Choice Requires="wps">
+            <w:drawing>
+              <wp:anchor distT="0" distB="0" distL="114300" distR="114300" simplePos="0" relativeHeight="251659264" behindDoc="0" locked="0" layoutInCell="1" allowOverlap="1" wp14:anchorId="248DEAF9" wp14:editId="4378E035">
+                <wp:simplePos x="0" y="0"/>
+                <wp:positionH relativeFrom="margin">
+                  <wp:align>left</wp:align>
+                </wp:positionH>
+                <wp:positionV relativeFrom="paragraph">
+                  <wp:posOffset>162670</wp:posOffset>
+                </wp:positionV>
+                <wp:extent cx="262393" cy="286246"/>
+                <wp:effectExtent l="0" t="0" r="0" b="0"/>
+                <wp:wrapNone/>
+                <wp:docPr id="1577548481" name="Text Box 9"/>
+                <wp:cNvGraphicFramePr/>
+                <a:graphic xmlns:a="http://schemas.openxmlformats.org/drawingml/2006/main">
+                  <a:graphicData uri="http://schemas.microsoft.com/office/word/2010/wordprocessingShape">
+                    <wps:wsp>
+                      <wps:cNvSpPr txBox="1"/>
+                      <wps:spPr>
+                        <a:xfrm>
+                          <a:off x="0" y="0"/>
+                          <a:ext cx="262393" cy="286246"/>
+                        </a:xfrm>
+                        <a:prstGeom prst="rect">
+                          <a:avLst/>
+                        </a:prstGeom>
+                        <a:noFill/>
+                        <a:ln w="6350">
+                          <a:noFill/>
+                        </a:ln>
+                      </wps:spPr>
+                      <wps:txbx>
+                        <w:txbxContent>
+                          <w:p>
+                            <w:pPr>
+                              <w:rPr>
+                                <w:b/>
+                                <w:bCs/>
+                              </w:rPr>
+                            </w:pPr>
+                            <w:r>
+                              <w:rPr>
+                                <w:b/>
+                                <w:bCs/>
+                              </w:rPr>
+                              <w:t>A</w:t>
+                            </w:r>
+                          </w:p>
+                        </w:txbxContent>
+                      </wps:txbx>
+                      <wps:bodyPr rot="0" spcFirstLastPara="0" vertOverflow="overflow" horzOverflow="overflow" vert="horz" wrap="square" lIns="91440" tIns="45720" rIns="91440" bIns="45720" numCol="1" spcCol="0" rtlCol="0" fromWordArt="0" anchor="t" anchorCtr="0" forceAA="0" compatLnSpc="1">
+                        <a:prstTxWarp prst="textNoShape">
+                          <a:avLst/>
+                        </a:prstTxWarp>
+                        <a:noAutofit/>
+                      </wps:bodyPr>
+                    </wps:wsp>
+                  </a:graphicData>
+                </a:graphic>
+                <wp14:sizeRelH relativeFrom="margin">
+                  <wp14:pctWidth>0</wp14:pctWidth>
+                </wp14:sizeRelH>
+                <wp14:sizeRelV relativeFrom="margin">
+                  <wp14:pctHeight>0</wp14:pctHeight>
+                </wp14:sizeRelV>
+              </wp:anchor>
+            </w:drawing>
+          </mc:Choice>
+          <mc:Fallback>
+            <w:pict>
+              <v:shape w14:anchorId="248DEAF9" id="_x0000_s1027" type="#_x0000_t202" style="position:absolute;margin-left:0;margin-top:12.8pt;width:20.65pt;height:22.55pt;z-index:251659264;visibility:visible;mso-wrap-style:square;mso-width-percent:0;mso-height-percent:0;mso-wrap-distance-left:9pt;mso-wrap-distance-top:0;mso-wrap-distance-right:9pt;mso-wrap-distance-bottom:0;mso-position-horizontal:left;mso-position-horizontal-relative:margin;mso-position-vertical:absolute;mso-position-vertical-relative:text;mso-width-percent:0;mso-height-percent:0;mso-width-relative:margin;mso-height-relative:margin;v-text-anchor:top" o:gfxdata="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" filled="f" stroked="f" strokeweight=".5pt">
+                <v:textbox>
+                  <w:txbxContent>
+                    <w:p>
+                      <w:pPr>
+                        <w:rPr>
+                          <w:b/>
+                          <w:bCs/>
+                        </w:rPr>
+                      </w:pPr>
+                      <w:r>
+                        <w:rPr>
+                          <w:b/>
+                          <w:bCs/>
+                        </w:rPr>
+                        <w:t>A</w:t>
+                      </w:r>
+                    </w:p>
+                  </w:txbxContent>
+                </v:textbox>
+                <w10:wrap anchorx="margin"/>
+              </v:shape>
+            </w:pict>
+          </mc:Fallback>
+        </mc:AlternateContent>
+      </w:r>
+    </w:p>
+    <w:p>
+      <w:pPr>
+        <w:pStyle w:val="NormalWeb"/>
+      </w:pPr>
+      <w:r>
+        <w:rPr>
+          <w:noProof/>
+        </w:rPr>
+        <w:drawing>
+          <wp:inline distT="0" distB="0" distL="0" distR="0" wp14:anchorId="27D5CA41" wp14:editId="1B144B32">
+            <wp:extent cx="2630805" cy="1962326"/>
+            <wp:effectExtent l="0" t="0" r="0" b="0"/>
+            <wp:docPr id="944245942" name="Picture 7" descr="A graph of numbers and a number&#10;&#10;Description automatically generated with medium confidence"/>
+            <wp:cNvGraphicFramePr>
+              <a:graphicFrameLocks xmlns:a="http://schemas.openxmlformats.org/drawingml/2006/main" noChangeAspect="1"/>
+            </wp:cNvGraphicFramePr>
+            <a:graphic xmlns:a="http://schemas.openxmlformats.org/drawingml/2006/main">
+              <a:graphicData uri="http://schemas.openxmlformats.org/drawingml/2006/picture">
+                <pic:pic xmlns:pic="http://schemas.openxmlformats.org/drawingml/2006/picture">
+                  <pic:nvPicPr>
+                    <pic:cNvPr id="944245942" name="Picture 7" descr="A graph of numbers and a number&#10;&#10;Description automatically generated with medium confidence"/>
+                    <pic:cNvPicPr>
+                      <a:picLocks noChangeAspect="1" noChangeArrowheads="1"/>
+                    </pic:cNvPicPr>
+                  </pic:nvPicPr>
+                  <pic:blipFill rotWithShape="1">
+                    <a:blip r:embed="rId61">
+                      <a:extLst>
+                        <a:ext uri="{28A0092B-C50C-407E-A947-70E740481C1C}">
+                          <a14:useLocalDpi xmlns:a14="http://schemas.microsoft.com/office/drawing/2010/main" val="0"/>
+                        </a:ext>
+                      </a:extLst>
+                    </a:blip>
+                    <a:srcRect l="9068" t="9531"/>
+                    <a:stretch/>
+                  </pic:blipFill>
+                  <pic:spPr bwMode="auto">
+                    <a:xfrm>
+                      <a:off x="0" y="0"/>
+                      <a:ext cx="2642658" cy="1971167"/>
+                    </a:xfrm>
+                    <a:prstGeom prst="rect">
+                      <a:avLst/>
+                    </a:prstGeom>
+                    <a:noFill/>
+                    <a:ln>
+                      <a:noFill/>
+                    </a:ln>
+                    <a:extLst>
+                      <a:ext uri="{53640926-AAD7-44D8-BBD7-CCE9431645EC}">
+                        <a14:shadowObscured xmlns:a14="http://schemas.microsoft.com/office/drawing/2010/main"/>
+                      </a:ext>
+                    </a:extLst>
+                  </pic:spPr>
+                </pic:pic>
+              </a:graphicData>
+            </a:graphic>
+          </wp:inline>
+        </w:drawing>
+      </w:r>
+      <w:r>
+        <w:rPr>
+          <w:noProof/>
+        </w:rPr>
+        <w:drawing>
+          <wp:inline distT="0" distB="0" distL="0" distR="0" wp14:anchorId="7285FF16" wp14:editId="5D638276">
+            <wp:extent cx="2588024" cy="1999229"/>
+            <wp:effectExtent l="0" t="0" r="3175" b="1270"/>
+            <wp:docPr id="1359504253" name="Picture 8" descr="A graph of numbers and a bar graph&#10;&#10;Description automatically generated with medium confidence"/>
+            <wp:cNvGraphicFramePr>
+              <a:graphicFrameLocks xmlns:a="http://schemas.openxmlformats.org/drawingml/2006/main" noChangeAspect="1"/>
+            </wp:cNvGraphicFramePr>
+            <a:graphic xmlns:a="http://schemas.openxmlformats.org/drawingml/2006/main">
+              <a:graphicData uri="http://schemas.openxmlformats.org/drawingml/2006/picture">
+                <pic:pic xmlns:pic="http://schemas.openxmlformats.org/drawingml/2006/picture">
+                  <pic:nvPicPr>
+                    <pic:cNvPr id="1359504253" name="Picture 8" descr="A graph of numbers and a bar graph&#10;&#10;Description automatically generated with medium confidence"/>
+                    <pic:cNvPicPr>
+                      <a:picLocks noChangeAspect="1" noChangeArrowheads="1"/>
+                    </pic:cNvPicPr>
+                  </pic:nvPicPr>
+                  <pic:blipFill rotWithShape="1">
+                    <a:blip r:embed="rId62">
+                      <a:extLst>
+                        <a:ext uri="{28A0092B-C50C-407E-A947-70E740481C1C}">
+                          <a14:useLocalDpi xmlns:a14="http://schemas.microsoft.com/office/drawing/2010/main" val="0"/>
+                        </a:ext>
+                      </a:extLst>
+                    </a:blip>
+                    <a:srcRect l="4246" t="9205" r="7635"/>
+                    <a:stretch/>
+                  </pic:blipFill>
+                  <pic:spPr bwMode="auto">
+                    <a:xfrm>
+                      <a:off x="0" y="0"/>
+                      <a:ext cx="2628512" cy="2030506"/>
+                    </a:xfrm>
+                    <a:prstGeom prst="rect">
+                      <a:avLst/>
+                    </a:prstGeom>
+                    <a:noFill/>
+                    <a:ln>
+                      <a:noFill/>
+                    </a:ln>
+                    <a:extLst>
+                      <a:ext uri="{53640926-AAD7-44D8-BBD7-CCE9431645EC}">
+                        <a14:shadowObscured xmlns:a14="http://schemas.microsoft.com/office/drawing/2010/main"/>
+                      </a:ext>
+                    </a:extLst>
+                  </pic:spPr>
+                </pic:pic>
+              </a:graphicData>
+            </a:graphic>
+          </wp:inline>
+        </w:drawing>
+      </w:r>
     </w:p>
     <w:p>
       <w:pPr>
         <w:pStyle w:val="NoSpacing"/>
-        <w:spacing w:line="360" w:lineRule="auto"/>
-      </w:pPr>
-      <w:r>
-        <w:rPr>
-          <w:highlight w:val="yellow"/>
-        </w:rPr>
-        <w:t>[make two R heatmap plots here: one for all vs all PPVs and one for all vs all TPVs]</w:t>
-      </w:r>
-    </w:p>
-    <w:p>
-      <w:pPr>
-        <w:pStyle w:val="NoSpacing"/>
-        <w:spacing w:line="360" w:lineRule="auto"/>
-      </w:pPr>
-      <w:r>
-        <w:t>PPV</w:t>
-      </w:r>
-    </w:p>
-    <w:tbl>
-      <w:tblPr>
-        <w:tblStyle w:val="TableGrid"/>
-        <w:tblW w:w="0" w:type="auto"/>
-        <w:tblLook w:val="04A0" w:firstRow="1" w:lastRow="0" w:firstColumn="1" w:lastColumn="0" w:noHBand="0" w:noVBand="1"/>
-      </w:tblPr>
-      <w:tblGrid>
-        <w:gridCol w:w="1502"/>
-        <w:gridCol w:w="1502"/>
-        <w:gridCol w:w="1503"/>
-        <w:gridCol w:w="1503"/>
-        <w:gridCol w:w="1503"/>
-        <w:gridCol w:w="1503"/>
-      </w:tblGrid>
-      <w:tr>
-        <w:tc>
-          <w:tcPr>
-            <w:tcW w:w="1502" w:type="dxa"/>
-          </w:tcPr>
-          <w:p>
-            <w:pPr>
-              <w:pStyle w:val="NoSpacing"/>
-              <w:spacing w:line="360" w:lineRule="auto"/>
-            </w:pPr>
-            <w:r>
-              <w:t>4BIN</w:t>
-            </w:r>
-          </w:p>
-        </w:tc>
-        <w:tc>
-          <w:tcPr>
-            <w:tcW w:w="1502" w:type="dxa"/>
-            <w:tcBorders>
-              <w:right w:val="nil"/>
-            </w:tcBorders>
-            <w:shd w:val="clear" w:color="auto" w:fill="000000" w:themeFill="text1"/>
-          </w:tcPr>
-          <w:p>
-            <w:pPr>
-              <w:pStyle w:val="NoSpacing"/>
-              <w:spacing w:line="360" w:lineRule="auto"/>
-            </w:pPr>
-          </w:p>
-        </w:tc>
-        <w:tc>
-          <w:tcPr>
-            <w:tcW w:w="1503" w:type="dxa"/>
-            <w:tcBorders>
-              <w:top w:val="nil"/>
-              <w:left w:val="nil"/>
-              <w:bottom w:val="nil"/>
-              <w:right w:val="nil"/>
-            </w:tcBorders>
-          </w:tcPr>
-          <w:p>
-            <w:pPr>
-              <w:pStyle w:val="NoSpacing"/>
-              <w:spacing w:line="360" w:lineRule="auto"/>
-            </w:pPr>
-          </w:p>
-        </w:tc>
-        <w:tc>
-          <w:tcPr>
-            <w:tcW w:w="1503" w:type="dxa"/>
-            <w:tcBorders>
-              <w:top w:val="nil"/>
-              <w:left w:val="nil"/>
-              <w:bottom w:val="nil"/>
-              <w:right w:val="nil"/>
-            </w:tcBorders>
-          </w:tcPr>
-          <w:p>
-            <w:pPr>
-              <w:pStyle w:val="NoSpacing"/>
-              <w:spacing w:line="360" w:lineRule="auto"/>
-            </w:pPr>
-          </w:p>
-        </w:tc>
-        <w:tc>
-          <w:tcPr>
-            <w:tcW w:w="1503" w:type="dxa"/>
-            <w:tcBorders>
-              <w:top w:val="nil"/>
-              <w:left w:val="nil"/>
-              <w:bottom w:val="nil"/>
-              <w:right w:val="nil"/>
-            </w:tcBorders>
-          </w:tcPr>
-          <w:p>
-            <w:pPr>
-              <w:pStyle w:val="NoSpacing"/>
-              <w:spacing w:line="360" w:lineRule="auto"/>
-            </w:pPr>
-          </w:p>
-        </w:tc>
-        <w:tc>
-          <w:tcPr>
-            <w:tcW w:w="1503" w:type="dxa"/>
-            <w:tcBorders>
-              <w:top w:val="nil"/>
-              <w:left w:val="nil"/>
-              <w:bottom w:val="nil"/>
-              <w:right w:val="nil"/>
-            </w:tcBorders>
-          </w:tcPr>
-          <w:p>
-            <w:pPr>
-              <w:pStyle w:val="NoSpacing"/>
-              <w:spacing w:line="360" w:lineRule="auto"/>
-            </w:pPr>
-          </w:p>
-        </w:tc>
-      </w:tr>
-      <w:tr>
-        <w:tc>
-          <w:tcPr>
-            <w:tcW w:w="1502" w:type="dxa"/>
-          </w:tcPr>
-          <w:p>
-            <w:pPr>
-              <w:pStyle w:val="NoSpacing"/>
-              <w:spacing w:line="360" w:lineRule="auto"/>
-            </w:pPr>
-            <w:r>
-              <w:t>3NE8</w:t>
-            </w:r>
-          </w:p>
-        </w:tc>
-        <w:tc>
-          <w:tcPr>
-            <w:tcW w:w="1502" w:type="dxa"/>
-          </w:tcPr>
-          <w:p>
-            <w:pPr>
-              <w:pStyle w:val="NoSpacing"/>
-              <w:spacing w:line="360" w:lineRule="auto"/>
-            </w:pPr>
-            <w:r>
-              <w:t>0.933</w:t>
-            </w:r>
-          </w:p>
-        </w:tc>
-        <w:tc>
-          <w:tcPr>
-            <w:tcW w:w="1503" w:type="dxa"/>
-            <w:tcBorders>
-              <w:top w:val="nil"/>
-              <w:right w:val="nil"/>
-            </w:tcBorders>
-            <w:shd w:val="clear" w:color="auto" w:fill="000000" w:themeFill="text1"/>
-          </w:tcPr>
-          <w:p>
-            <w:pPr>
-              <w:pStyle w:val="NoSpacing"/>
-              <w:spacing w:line="360" w:lineRule="auto"/>
-            </w:pPr>
-          </w:p>
-        </w:tc>
-        <w:tc>
-          <w:tcPr>
-            <w:tcW w:w="1503" w:type="dxa"/>
-            <w:tcBorders>
-              <w:top w:val="nil"/>
-              <w:left w:val="nil"/>
-              <w:bottom w:val="nil"/>
-              <w:right w:val="nil"/>
-            </w:tcBorders>
-          </w:tcPr>
-          <w:p>
-            <w:pPr>
-              <w:pStyle w:val="NoSpacing"/>
-              <w:spacing w:line="360" w:lineRule="auto"/>
-            </w:pPr>
-          </w:p>
-        </w:tc>
-        <w:tc>
-          <w:tcPr>
-            <w:tcW w:w="1503" w:type="dxa"/>
-            <w:tcBorders>
-              <w:top w:val="nil"/>
-              <w:left w:val="nil"/>
-              <w:bottom w:val="nil"/>
-              <w:right w:val="nil"/>
-            </w:tcBorders>
-          </w:tcPr>
-          <w:p>
-            <w:pPr>
-              <w:pStyle w:val="NoSpacing"/>
-              <w:spacing w:line="360" w:lineRule="auto"/>
-            </w:pPr>
-          </w:p>
-        </w:tc>
-        <w:tc>
-          <w:tcPr>
-            <w:tcW w:w="1503" w:type="dxa"/>
-            <w:tcBorders>
-              <w:top w:val="nil"/>
-              <w:left w:val="nil"/>
-              <w:bottom w:val="nil"/>
-              <w:right w:val="nil"/>
-            </w:tcBorders>
-          </w:tcPr>
-          <w:p>
-            <w:pPr>
-              <w:pStyle w:val="NoSpacing"/>
-              <w:spacing w:line="360" w:lineRule="auto"/>
-            </w:pPr>
-          </w:p>
-        </w:tc>
-      </w:tr>
-      <w:tr>
-        <w:tc>
-          <w:tcPr>
-            <w:tcW w:w="1502" w:type="dxa"/>
-          </w:tcPr>
-          <w:p>
-            <w:pPr>
-              <w:pStyle w:val="NoSpacing"/>
-              <w:spacing w:line="360" w:lineRule="auto"/>
-            </w:pPr>
-            <w:r>
-              <w:t>4RN7</w:t>
-            </w:r>
-          </w:p>
-        </w:tc>
-        <w:tc>
-          <w:tcPr>
-            <w:tcW w:w="1502" w:type="dxa"/>
-          </w:tcPr>
-          <w:p>
-            <w:pPr>
-              <w:pStyle w:val="NoSpacing"/>
-              <w:spacing w:line="360" w:lineRule="auto"/>
-            </w:pPr>
-            <w:r>
-              <w:t>0.994</w:t>
-            </w:r>
-          </w:p>
-        </w:tc>
-        <w:tc>
-          <w:tcPr>
-            <w:tcW w:w="1503" w:type="dxa"/>
-          </w:tcPr>
-          <w:p>
-            <w:pPr>
-              <w:pStyle w:val="NoSpacing"/>
-              <w:spacing w:line="360" w:lineRule="auto"/>
-            </w:pPr>
-            <w:r>
-              <w:t>0.988</w:t>
-            </w:r>
-          </w:p>
-        </w:tc>
-        <w:tc>
-          <w:tcPr>
-            <w:tcW w:w="1503" w:type="dxa"/>
-            <w:tcBorders>
-              <w:top w:val="nil"/>
-              <w:right w:val="nil"/>
-            </w:tcBorders>
-            <w:shd w:val="clear" w:color="auto" w:fill="000000" w:themeFill="text1"/>
-          </w:tcPr>
-          <w:p>
-            <w:pPr>
-              <w:pStyle w:val="NoSpacing"/>
-              <w:spacing w:line="360" w:lineRule="auto"/>
-            </w:pPr>
-          </w:p>
-        </w:tc>
-        <w:tc>
-          <w:tcPr>
-            <w:tcW w:w="1503" w:type="dxa"/>
-            <w:tcBorders>
-              <w:top w:val="nil"/>
-              <w:left w:val="nil"/>
-              <w:bottom w:val="nil"/>
-              <w:right w:val="nil"/>
-            </w:tcBorders>
-          </w:tcPr>
-          <w:p>
-            <w:pPr>
-              <w:pStyle w:val="NoSpacing"/>
-              <w:spacing w:line="360" w:lineRule="auto"/>
-            </w:pPr>
-          </w:p>
-        </w:tc>
-        <w:tc>
-          <w:tcPr>
-            <w:tcW w:w="1503" w:type="dxa"/>
-            <w:tcBorders>
-              <w:top w:val="nil"/>
-              <w:left w:val="nil"/>
-              <w:bottom w:val="nil"/>
-              <w:right w:val="nil"/>
-            </w:tcBorders>
-          </w:tcPr>
-          <w:p>
-            <w:pPr>
-              <w:pStyle w:val="NoSpacing"/>
-              <w:spacing w:line="360" w:lineRule="auto"/>
-            </w:pPr>
-          </w:p>
-        </w:tc>
-      </w:tr>
-      <w:tr>
-        <w:tc>
-          <w:tcPr>
-            <w:tcW w:w="1502" w:type="dxa"/>
-            <w:tcBorders>
-              <w:bottom w:val="single" w:sz="4" w:space="0" w:color="auto"/>
-            </w:tcBorders>
-          </w:tcPr>
-          <w:p>
-            <w:pPr>
-              <w:pStyle w:val="NoSpacing"/>
-              <w:spacing w:line="360" w:lineRule="auto"/>
-            </w:pPr>
-            <w:r>
-              <w:t>7RAG</w:t>
-            </w:r>
-          </w:p>
-        </w:tc>
-        <w:tc>
-          <w:tcPr>
-            <w:tcW w:w="1502" w:type="dxa"/>
-          </w:tcPr>
-          <w:p>
-            <w:pPr>
-              <w:pStyle w:val="NoSpacing"/>
-              <w:spacing w:line="360" w:lineRule="auto"/>
-            </w:pPr>
-            <w:r>
-              <w:t>0.970</w:t>
-            </w:r>
-          </w:p>
-        </w:tc>
-        <w:tc>
-          <w:tcPr>
-            <w:tcW w:w="1503" w:type="dxa"/>
-          </w:tcPr>
-          <w:p>
-            <w:pPr>
-              <w:pStyle w:val="NoSpacing"/>
-              <w:spacing w:line="360" w:lineRule="auto"/>
-            </w:pPr>
-            <w:r>
-              <w:t>0.982</w:t>
-            </w:r>
-          </w:p>
-        </w:tc>
-        <w:tc>
-          <w:tcPr>
-            <w:tcW w:w="1503" w:type="dxa"/>
-          </w:tcPr>
-          <w:p>
-            <w:pPr>
-              <w:pStyle w:val="NoSpacing"/>
-              <w:spacing w:line="360" w:lineRule="auto"/>
-            </w:pPr>
-            <w:r>
-              <w:t>0.981</w:t>
-            </w:r>
-          </w:p>
-        </w:tc>
-        <w:tc>
-          <w:tcPr>
-            <w:tcW w:w="1503" w:type="dxa"/>
-            <w:tcBorders>
-              <w:top w:val="nil"/>
-              <w:right w:val="nil"/>
-            </w:tcBorders>
-            <w:shd w:val="clear" w:color="auto" w:fill="000000" w:themeFill="text1"/>
-          </w:tcPr>
-          <w:p>
-            <w:pPr>
-              <w:pStyle w:val="NoSpacing"/>
-              <w:spacing w:line="360" w:lineRule="auto"/>
-            </w:pPr>
-          </w:p>
-        </w:tc>
-        <w:tc>
-          <w:tcPr>
-            <w:tcW w:w="1503" w:type="dxa"/>
-            <w:tcBorders>
-              <w:top w:val="nil"/>
-              <w:left w:val="nil"/>
-              <w:bottom w:val="nil"/>
-              <w:right w:val="nil"/>
-            </w:tcBorders>
-          </w:tcPr>
-          <w:p>
-            <w:pPr>
-              <w:pStyle w:val="NoSpacing"/>
-              <w:spacing w:line="360" w:lineRule="auto"/>
-            </w:pPr>
-          </w:p>
-        </w:tc>
-      </w:tr>
-      <w:tr>
-        <w:tc>
-          <w:tcPr>
-            <w:tcW w:w="1502" w:type="dxa"/>
-            <w:tcBorders>
-              <w:bottom w:val="single" w:sz="4" w:space="0" w:color="auto"/>
-            </w:tcBorders>
-          </w:tcPr>
-          <w:p>
-            <w:pPr>
-              <w:pStyle w:val="NoSpacing"/>
-              <w:spacing w:line="360" w:lineRule="auto"/>
-            </w:pPr>
-            <w:r>
-              <w:t>7TJ4</w:t>
-            </w:r>
-          </w:p>
-        </w:tc>
-        <w:tc>
-          <w:tcPr>
-            <w:tcW w:w="1502" w:type="dxa"/>
-            <w:tcBorders>
-              <w:bottom w:val="single" w:sz="4" w:space="0" w:color="auto"/>
-            </w:tcBorders>
-          </w:tcPr>
-          <w:p>
-            <w:pPr>
-              <w:pStyle w:val="NoSpacing"/>
-              <w:spacing w:line="360" w:lineRule="auto"/>
-            </w:pPr>
-            <w:r>
-              <w:t>0.994</w:t>
-            </w:r>
-          </w:p>
-        </w:tc>
-        <w:tc>
-          <w:tcPr>
-            <w:tcW w:w="1503" w:type="dxa"/>
-          </w:tcPr>
-          <w:p>
-            <w:pPr>
-              <w:pStyle w:val="NoSpacing"/>
-              <w:spacing w:line="360" w:lineRule="auto"/>
-            </w:pPr>
-            <w:r>
-              <w:t>0.994</w:t>
-            </w:r>
-          </w:p>
-        </w:tc>
-        <w:tc>
-          <w:tcPr>
-            <w:tcW w:w="1503" w:type="dxa"/>
-          </w:tcPr>
-          <w:p>
-            <w:pPr>
-              <w:pStyle w:val="NoSpacing"/>
-              <w:spacing w:line="360" w:lineRule="auto"/>
-            </w:pPr>
-            <w:r>
-              <w:t>0.956</w:t>
-            </w:r>
-          </w:p>
-        </w:tc>
-        <w:tc>
-          <w:tcPr>
-            <w:tcW w:w="1503" w:type="dxa"/>
-          </w:tcPr>
-          <w:p>
-            <w:pPr>
-              <w:pStyle w:val="NoSpacing"/>
-              <w:spacing w:line="360" w:lineRule="auto"/>
-            </w:pPr>
-            <w:r>
-              <w:t>0.967</w:t>
-            </w:r>
-          </w:p>
-        </w:tc>
-        <w:tc>
-          <w:tcPr>
-            <w:tcW w:w="1503" w:type="dxa"/>
-            <w:tcBorders>
-              <w:top w:val="nil"/>
-            </w:tcBorders>
-            <w:shd w:val="clear" w:color="auto" w:fill="000000" w:themeFill="text1"/>
-          </w:tcPr>
-          <w:p>
-            <w:pPr>
-              <w:pStyle w:val="NoSpacing"/>
-              <w:spacing w:line="360" w:lineRule="auto"/>
-            </w:pPr>
-          </w:p>
-        </w:tc>
-      </w:tr>
-      <w:tr>
-        <w:tc>
-          <w:tcPr>
-            <w:tcW w:w="1502" w:type="dxa"/>
-            <w:tcBorders>
-              <w:top w:val="single" w:sz="4" w:space="0" w:color="auto"/>
-              <w:left w:val="nil"/>
-              <w:bottom w:val="nil"/>
-              <w:right w:val="single" w:sz="4" w:space="0" w:color="auto"/>
-            </w:tcBorders>
-          </w:tcPr>
-          <w:p>
-            <w:pPr>
-              <w:pStyle w:val="NoSpacing"/>
-              <w:spacing w:line="360" w:lineRule="auto"/>
-            </w:pPr>
-          </w:p>
-        </w:tc>
-        <w:tc>
-          <w:tcPr>
-            <w:tcW w:w="1502" w:type="dxa"/>
-            <w:tcBorders>
-              <w:left w:val="single" w:sz="4" w:space="0" w:color="auto"/>
-            </w:tcBorders>
-          </w:tcPr>
-          <w:p>
-            <w:pPr>
-              <w:pStyle w:val="NoSpacing"/>
-              <w:spacing w:line="360" w:lineRule="auto"/>
-            </w:pPr>
-            <w:r>
-              <w:t>4BIN</w:t>
-            </w:r>
-          </w:p>
-        </w:tc>
-        <w:tc>
-          <w:tcPr>
-            <w:tcW w:w="1503" w:type="dxa"/>
-          </w:tcPr>
-          <w:p>
-            <w:pPr>
-              <w:pStyle w:val="NoSpacing"/>
-              <w:spacing w:line="360" w:lineRule="auto"/>
-            </w:pPr>
-            <w:r>
-              <w:t>3NE8</w:t>
-            </w:r>
-          </w:p>
-        </w:tc>
-        <w:tc>
-          <w:tcPr>
-            <w:tcW w:w="1503" w:type="dxa"/>
-          </w:tcPr>
-          <w:p>
-            <w:pPr>
-              <w:pStyle w:val="NoSpacing"/>
-              <w:spacing w:line="360" w:lineRule="auto"/>
-            </w:pPr>
-            <w:r>
-              <w:t>4RN7</w:t>
-            </w:r>
-          </w:p>
-        </w:tc>
-        <w:tc>
-          <w:tcPr>
-            <w:tcW w:w="1503" w:type="dxa"/>
-          </w:tcPr>
-          <w:p>
-            <w:pPr>
-              <w:pStyle w:val="NoSpacing"/>
-              <w:spacing w:line="360" w:lineRule="auto"/>
-            </w:pPr>
-            <w:r>
-              <w:t>7RAG</w:t>
-            </w:r>
-          </w:p>
-        </w:tc>
-        <w:tc>
-          <w:tcPr>
-            <w:tcW w:w="1503" w:type="dxa"/>
-          </w:tcPr>
-          <w:p>
-            <w:pPr>
-              <w:pStyle w:val="NoSpacing"/>
-              <w:spacing w:line="360" w:lineRule="auto"/>
-            </w:pPr>
-            <w:r>
-              <w:t>7TJ4</w:t>
-            </w:r>
-          </w:p>
-        </w:tc>
-      </w:tr>
-    </w:tbl>
-    <w:p>
-      <w:pPr>
-        <w:pStyle w:val="NoSpacing"/>
-        <w:spacing w:line="360" w:lineRule="auto"/>
-      </w:pPr>
-      <w:r>
-        <w:t>TPV</w:t>
-      </w:r>
-    </w:p>
-    <w:tbl>
-      <w:tblPr>
-        <w:tblStyle w:val="TableGrid"/>
-        <w:tblW w:w="0" w:type="auto"/>
-        <w:tblLook w:val="04A0" w:firstRow="1" w:lastRow="0" w:firstColumn="1" w:lastColumn="0" w:noHBand="0" w:noVBand="1"/>
-      </w:tblPr>
-      <w:tblGrid>
-        <w:gridCol w:w="1502"/>
-        <w:gridCol w:w="1502"/>
-        <w:gridCol w:w="1503"/>
-        <w:gridCol w:w="1503"/>
-        <w:gridCol w:w="1503"/>
-        <w:gridCol w:w="1503"/>
-      </w:tblGrid>
-      <w:tr>
-        <w:tc>
-          <w:tcPr>
-            <w:tcW w:w="1502" w:type="dxa"/>
-          </w:tcPr>
-          <w:p>
-            <w:pPr>
-              <w:pStyle w:val="NoSpacing"/>
-              <w:spacing w:line="360" w:lineRule="auto"/>
-            </w:pPr>
-            <w:r>
-              <w:t>4BIN</w:t>
-            </w:r>
-          </w:p>
-        </w:tc>
-        <w:tc>
-          <w:tcPr>
-            <w:tcW w:w="1502" w:type="dxa"/>
-            <w:tcBorders>
-              <w:right w:val="nil"/>
-            </w:tcBorders>
-            <w:shd w:val="clear" w:color="auto" w:fill="000000" w:themeFill="text1"/>
-          </w:tcPr>
-          <w:p>
-            <w:pPr>
-              <w:pStyle w:val="NoSpacing"/>
-              <w:spacing w:line="360" w:lineRule="auto"/>
-            </w:pPr>
-          </w:p>
-        </w:tc>
-        <w:tc>
-          <w:tcPr>
-            <w:tcW w:w="1503" w:type="dxa"/>
-            <w:tcBorders>
-              <w:top w:val="nil"/>
-              <w:left w:val="nil"/>
-              <w:bottom w:val="nil"/>
-              <w:right w:val="nil"/>
-            </w:tcBorders>
-          </w:tcPr>
-          <w:p>
-            <w:pPr>
-              <w:pStyle w:val="NoSpacing"/>
-              <w:spacing w:line="360" w:lineRule="auto"/>
-            </w:pPr>
-          </w:p>
-        </w:tc>
-        <w:tc>
-          <w:tcPr>
-            <w:tcW w:w="1503" w:type="dxa"/>
-            <w:tcBorders>
-              <w:top w:val="nil"/>
-              <w:left w:val="nil"/>
-              <w:bottom w:val="nil"/>
-              <w:right w:val="nil"/>
-            </w:tcBorders>
-          </w:tcPr>
-          <w:p>
-            <w:pPr>
-              <w:pStyle w:val="NoSpacing"/>
-              <w:spacing w:line="360" w:lineRule="auto"/>
-            </w:pPr>
-          </w:p>
-        </w:tc>
-        <w:tc>
-          <w:tcPr>
-            <w:tcW w:w="1503" w:type="dxa"/>
-            <w:tcBorders>
-              <w:top w:val="nil"/>
-              <w:left w:val="nil"/>
-              <w:bottom w:val="nil"/>
-              <w:right w:val="nil"/>
-            </w:tcBorders>
-          </w:tcPr>
-          <w:p>
-            <w:pPr>
-              <w:pStyle w:val="NoSpacing"/>
-              <w:spacing w:line="360" w:lineRule="auto"/>
-            </w:pPr>
-          </w:p>
-        </w:tc>
-        <w:tc>
-          <w:tcPr>
-            <w:tcW w:w="1503" w:type="dxa"/>
-            <w:tcBorders>
-              <w:top w:val="nil"/>
-              <w:left w:val="nil"/>
-              <w:bottom w:val="nil"/>
-              <w:right w:val="nil"/>
-            </w:tcBorders>
-          </w:tcPr>
-          <w:p>
-            <w:pPr>
-              <w:pStyle w:val="NoSpacing"/>
-              <w:spacing w:line="360" w:lineRule="auto"/>
-            </w:pPr>
-          </w:p>
-        </w:tc>
-      </w:tr>
-      <w:tr>
-        <w:tc>
-          <w:tcPr>
-            <w:tcW w:w="1502" w:type="dxa"/>
-          </w:tcPr>
-          <w:p>
-            <w:pPr>
-              <w:pStyle w:val="NoSpacing"/>
-              <w:spacing w:line="360" w:lineRule="auto"/>
-            </w:pPr>
-            <w:r>
-              <w:t>3NE8</w:t>
-            </w:r>
-          </w:p>
-        </w:tc>
-        <w:tc>
-          <w:tcPr>
-            <w:tcW w:w="1502" w:type="dxa"/>
-          </w:tcPr>
-          <w:p>
-            <w:pPr>
-              <w:pStyle w:val="NoSpacing"/>
-              <w:spacing w:line="360" w:lineRule="auto"/>
-            </w:pPr>
-            <w:r>
-              <w:t>0.970</w:t>
-            </w:r>
-          </w:p>
-        </w:tc>
-        <w:tc>
-          <w:tcPr>
-            <w:tcW w:w="1503" w:type="dxa"/>
-            <w:tcBorders>
-              <w:top w:val="nil"/>
-              <w:right w:val="nil"/>
-            </w:tcBorders>
-            <w:shd w:val="clear" w:color="auto" w:fill="000000" w:themeFill="text1"/>
-          </w:tcPr>
-          <w:p>
-            <w:pPr>
-              <w:pStyle w:val="NoSpacing"/>
-              <w:spacing w:line="360" w:lineRule="auto"/>
-            </w:pPr>
-          </w:p>
-        </w:tc>
-        <w:tc>
-          <w:tcPr>
-            <w:tcW w:w="1503" w:type="dxa"/>
-            <w:tcBorders>
-              <w:top w:val="nil"/>
-              <w:left w:val="nil"/>
-              <w:bottom w:val="nil"/>
-              <w:right w:val="nil"/>
-            </w:tcBorders>
-          </w:tcPr>
-          <w:p>
-            <w:pPr>
-              <w:pStyle w:val="NoSpacing"/>
-              <w:spacing w:line="360" w:lineRule="auto"/>
-            </w:pPr>
-          </w:p>
-        </w:tc>
-        <w:tc>
-          <w:tcPr>
-            <w:tcW w:w="1503" w:type="dxa"/>
-            <w:tcBorders>
-              <w:top w:val="nil"/>
-              <w:left w:val="nil"/>
-              <w:bottom w:val="nil"/>
-              <w:right w:val="nil"/>
-            </w:tcBorders>
-          </w:tcPr>
-          <w:p>
-            <w:pPr>
-              <w:pStyle w:val="NoSpacing"/>
-              <w:spacing w:line="360" w:lineRule="auto"/>
-            </w:pPr>
-          </w:p>
-        </w:tc>
-        <w:tc>
-          <w:tcPr>
-            <w:tcW w:w="1503" w:type="dxa"/>
-            <w:tcBorders>
-              <w:top w:val="nil"/>
-              <w:left w:val="nil"/>
-              <w:bottom w:val="nil"/>
-              <w:right w:val="nil"/>
-            </w:tcBorders>
-          </w:tcPr>
-          <w:p>
-            <w:pPr>
-              <w:pStyle w:val="NoSpacing"/>
-              <w:spacing w:line="360" w:lineRule="auto"/>
-            </w:pPr>
-          </w:p>
-        </w:tc>
-      </w:tr>
-      <w:tr>
-        <w:tc>
-          <w:tcPr>
-            <w:tcW w:w="1502" w:type="dxa"/>
-          </w:tcPr>
-          <w:p>
-            <w:pPr>
-              <w:pStyle w:val="NoSpacing"/>
-              <w:spacing w:line="360" w:lineRule="auto"/>
-            </w:pPr>
-            <w:r>
-              <w:t>4RN7</w:t>
-            </w:r>
-          </w:p>
-        </w:tc>
-        <w:tc>
-          <w:tcPr>
-            <w:tcW w:w="1502" w:type="dxa"/>
-          </w:tcPr>
-          <w:p>
-            <w:pPr>
-              <w:pStyle w:val="NoSpacing"/>
-              <w:spacing w:line="360" w:lineRule="auto"/>
-            </w:pPr>
-            <w:r>
-              <w:t>0.977</w:t>
-            </w:r>
-          </w:p>
-        </w:tc>
-        <w:tc>
-          <w:tcPr>
-            <w:tcW w:w="1503" w:type="dxa"/>
-          </w:tcPr>
-          <w:p>
-            <w:pPr>
-              <w:pStyle w:val="NoSpacing"/>
-              <w:spacing w:line="360" w:lineRule="auto"/>
-            </w:pPr>
-            <w:r>
-              <w:t>0.959</w:t>
-            </w:r>
-          </w:p>
-        </w:tc>
-        <w:tc>
-          <w:tcPr>
-            <w:tcW w:w="1503" w:type="dxa"/>
-            <w:tcBorders>
-              <w:top w:val="nil"/>
-              <w:right w:val="nil"/>
-            </w:tcBorders>
-            <w:shd w:val="clear" w:color="auto" w:fill="000000" w:themeFill="text1"/>
-          </w:tcPr>
-          <w:p>
-            <w:pPr>
-              <w:pStyle w:val="NoSpacing"/>
-              <w:spacing w:line="360" w:lineRule="auto"/>
-            </w:pPr>
-          </w:p>
-        </w:tc>
-        <w:tc>
-          <w:tcPr>
-            <w:tcW w:w="1503" w:type="dxa"/>
-            <w:tcBorders>
-              <w:top w:val="nil"/>
-              <w:left w:val="nil"/>
-              <w:bottom w:val="nil"/>
-              <w:right w:val="nil"/>
-            </w:tcBorders>
-          </w:tcPr>
-          <w:p>
-            <w:pPr>
-              <w:pStyle w:val="NoSpacing"/>
-              <w:spacing w:line="360" w:lineRule="auto"/>
-            </w:pPr>
-          </w:p>
-        </w:tc>
-        <w:tc>
-          <w:tcPr>
-            <w:tcW w:w="1503" w:type="dxa"/>
-            <w:tcBorders>
-              <w:top w:val="nil"/>
-              <w:left w:val="nil"/>
-              <w:bottom w:val="nil"/>
-              <w:right w:val="nil"/>
-            </w:tcBorders>
-          </w:tcPr>
-          <w:p>
-            <w:pPr>
-              <w:pStyle w:val="NoSpacing"/>
-              <w:spacing w:line="360" w:lineRule="auto"/>
-            </w:pPr>
-          </w:p>
-        </w:tc>
-      </w:tr>
-      <w:tr>
-        <w:tc>
-          <w:tcPr>
-            <w:tcW w:w="1502" w:type="dxa"/>
-            <w:tcBorders>
-              <w:bottom w:val="single" w:sz="4" w:space="0" w:color="auto"/>
-            </w:tcBorders>
-          </w:tcPr>
-          <w:p>
-            <w:pPr>
-              <w:pStyle w:val="NoSpacing"/>
-              <w:spacing w:line="360" w:lineRule="auto"/>
-            </w:pPr>
-            <w:r>
-              <w:t>7RAG</w:t>
-            </w:r>
-          </w:p>
-        </w:tc>
-        <w:tc>
-          <w:tcPr>
-            <w:tcW w:w="1502" w:type="dxa"/>
-          </w:tcPr>
-          <w:p>
-            <w:pPr>
-              <w:pStyle w:val="NoSpacing"/>
-              <w:spacing w:line="360" w:lineRule="auto"/>
-            </w:pPr>
-            <w:r>
-              <w:t>0.941</w:t>
-            </w:r>
-          </w:p>
-        </w:tc>
-        <w:tc>
-          <w:tcPr>
-            <w:tcW w:w="1503" w:type="dxa"/>
-          </w:tcPr>
-          <w:p>
-            <w:pPr>
-              <w:pStyle w:val="NoSpacing"/>
-              <w:spacing w:line="360" w:lineRule="auto"/>
-            </w:pPr>
-            <w:r>
-              <w:t>0.941</w:t>
-            </w:r>
-          </w:p>
-        </w:tc>
-        <w:tc>
-          <w:tcPr>
-            <w:tcW w:w="1503" w:type="dxa"/>
-          </w:tcPr>
-          <w:p>
-            <w:pPr>
-              <w:pStyle w:val="NoSpacing"/>
-              <w:spacing w:line="360" w:lineRule="auto"/>
-            </w:pPr>
-            <w:r>
-              <w:t>0.918</w:t>
-            </w:r>
-          </w:p>
-        </w:tc>
-        <w:tc>
-          <w:tcPr>
-            <w:tcW w:w="1503" w:type="dxa"/>
-            <w:tcBorders>
-              <w:top w:val="nil"/>
-              <w:right w:val="nil"/>
-            </w:tcBorders>
-            <w:shd w:val="clear" w:color="auto" w:fill="000000" w:themeFill="text1"/>
-          </w:tcPr>
-          <w:p>
-            <w:pPr>
-              <w:pStyle w:val="NoSpacing"/>
-              <w:spacing w:line="360" w:lineRule="auto"/>
-            </w:pPr>
-          </w:p>
-        </w:tc>
-        <w:tc>
-          <w:tcPr>
-            <w:tcW w:w="1503" w:type="dxa"/>
-            <w:tcBorders>
-              <w:top w:val="nil"/>
-              <w:left w:val="nil"/>
-              <w:bottom w:val="nil"/>
-              <w:right w:val="nil"/>
-            </w:tcBorders>
-          </w:tcPr>
-          <w:p>
-            <w:pPr>
-              <w:pStyle w:val="NoSpacing"/>
-              <w:spacing w:line="360" w:lineRule="auto"/>
-            </w:pPr>
-          </w:p>
-        </w:tc>
-      </w:tr>
-      <w:tr>
-        <w:tc>
-          <w:tcPr>
-            <w:tcW w:w="1502" w:type="dxa"/>
-            <w:tcBorders>
-              <w:bottom w:val="single" w:sz="4" w:space="0" w:color="auto"/>
-            </w:tcBorders>
-          </w:tcPr>
-          <w:p>
-            <w:pPr>
-              <w:pStyle w:val="NoSpacing"/>
-              <w:spacing w:line="360" w:lineRule="auto"/>
-            </w:pPr>
-            <w:r>
-              <w:t>7TJ4</w:t>
-            </w:r>
-          </w:p>
-        </w:tc>
-        <w:tc>
-          <w:tcPr>
-            <w:tcW w:w="1502" w:type="dxa"/>
-            <w:tcBorders>
-              <w:bottom w:val="single" w:sz="4" w:space="0" w:color="auto"/>
-            </w:tcBorders>
-          </w:tcPr>
-          <w:p>
-            <w:pPr>
-              <w:pStyle w:val="NoSpacing"/>
-              <w:spacing w:line="360" w:lineRule="auto"/>
-            </w:pPr>
-            <w:r>
-              <w:t>0.969</w:t>
-            </w:r>
-          </w:p>
-        </w:tc>
-        <w:tc>
-          <w:tcPr>
-            <w:tcW w:w="1503" w:type="dxa"/>
-          </w:tcPr>
-          <w:p>
-            <w:pPr>
-              <w:pStyle w:val="NoSpacing"/>
-              <w:spacing w:line="360" w:lineRule="auto"/>
-            </w:pPr>
-            <w:r>
-              <w:t>0.963</w:t>
-            </w:r>
-          </w:p>
-        </w:tc>
-        <w:tc>
-          <w:tcPr>
-            <w:tcW w:w="1503" w:type="dxa"/>
-          </w:tcPr>
-          <w:p>
-            <w:pPr>
-              <w:pStyle w:val="NoSpacing"/>
-              <w:spacing w:line="360" w:lineRule="auto"/>
-            </w:pPr>
-            <w:r>
-              <w:t>0.921</w:t>
-            </w:r>
-          </w:p>
-        </w:tc>
-        <w:tc>
-          <w:tcPr>
-            <w:tcW w:w="1503" w:type="dxa"/>
-          </w:tcPr>
-          <w:p>
-            <w:pPr>
-              <w:pStyle w:val="NoSpacing"/>
-              <w:spacing w:line="360" w:lineRule="auto"/>
-            </w:pPr>
-            <w:r>
-              <w:t>0.902</w:t>
-            </w:r>
-          </w:p>
-        </w:tc>
-        <w:tc>
-          <w:tcPr>
-            <w:tcW w:w="1503" w:type="dxa"/>
-            <w:tcBorders>
-              <w:top w:val="nil"/>
-            </w:tcBorders>
-            <w:shd w:val="clear" w:color="auto" w:fill="000000" w:themeFill="text1"/>
-          </w:tcPr>
-          <w:p>
-            <w:pPr>
-              <w:pStyle w:val="NoSpacing"/>
-              <w:spacing w:line="360" w:lineRule="auto"/>
-            </w:pPr>
-          </w:p>
-        </w:tc>
-      </w:tr>
-      <w:tr>
-        <w:tc>
-          <w:tcPr>
-            <w:tcW w:w="1502" w:type="dxa"/>
-            <w:tcBorders>
-              <w:top w:val="single" w:sz="4" w:space="0" w:color="auto"/>
-              <w:left w:val="nil"/>
-              <w:bottom w:val="nil"/>
-              <w:right w:val="single" w:sz="4" w:space="0" w:color="auto"/>
-            </w:tcBorders>
-          </w:tcPr>
-          <w:p>
-            <w:pPr>
-              <w:pStyle w:val="NoSpacing"/>
-              <w:spacing w:line="360" w:lineRule="auto"/>
-            </w:pPr>
-          </w:p>
-        </w:tc>
-        <w:tc>
-          <w:tcPr>
-            <w:tcW w:w="1502" w:type="dxa"/>
-            <w:tcBorders>
-              <w:left w:val="single" w:sz="4" w:space="0" w:color="auto"/>
-            </w:tcBorders>
-          </w:tcPr>
-          <w:p>
-            <w:pPr>
-              <w:pStyle w:val="NoSpacing"/>
-              <w:spacing w:line="360" w:lineRule="auto"/>
-            </w:pPr>
-            <w:r>
-              <w:t>4BIN</w:t>
-            </w:r>
-          </w:p>
-        </w:tc>
-        <w:tc>
-          <w:tcPr>
-            <w:tcW w:w="1503" w:type="dxa"/>
-          </w:tcPr>
-          <w:p>
-            <w:pPr>
-              <w:pStyle w:val="NoSpacing"/>
-              <w:spacing w:line="360" w:lineRule="auto"/>
-            </w:pPr>
-            <w:r>
-              <w:t>3NE8</w:t>
-            </w:r>
-          </w:p>
-        </w:tc>
-        <w:tc>
-          <w:tcPr>
-            <w:tcW w:w="1503" w:type="dxa"/>
-          </w:tcPr>
-          <w:p>
-            <w:pPr>
-              <w:pStyle w:val="NoSpacing"/>
-              <w:spacing w:line="360" w:lineRule="auto"/>
-            </w:pPr>
-            <w:r>
-              <w:t>4RN7</w:t>
-            </w:r>
-          </w:p>
-        </w:tc>
-        <w:tc>
-          <w:tcPr>
-            <w:tcW w:w="1503" w:type="dxa"/>
-          </w:tcPr>
-          <w:p>
-            <w:pPr>
-              <w:pStyle w:val="NoSpacing"/>
-              <w:spacing w:line="360" w:lineRule="auto"/>
-            </w:pPr>
-            <w:r>
-              <w:t>7RAG</w:t>
-            </w:r>
-          </w:p>
-        </w:tc>
-        <w:tc>
-          <w:tcPr>
-            <w:tcW w:w="1503" w:type="dxa"/>
-          </w:tcPr>
-          <w:p>
-            <w:pPr>
-              <w:pStyle w:val="NoSpacing"/>
-              <w:spacing w:line="360" w:lineRule="auto"/>
-            </w:pPr>
-            <w:r>
-              <w:t>7TJ4</w:t>
-            </w:r>
-          </w:p>
-        </w:tc>
-      </w:tr>
-    </w:tbl>
-    <w:p>
-      <w:pPr>
-        <w:pStyle w:val="NoSpacing"/>
-        <w:spacing w:line="360" w:lineRule="auto"/>
-      </w:pPr>
-    </w:p>
-    <w:p>
-      <w:pPr>
-        <w:pStyle w:val="NoSpacing"/>
-        <w:spacing w:line="360" w:lineRule="auto"/>
-      </w:pPr>
-    </w:p>
-    <w:p>
-      <w:pPr>
-        <w:pStyle w:val="NoSpacing"/>
-        <w:spacing w:line="360" w:lineRule="auto"/>
-      </w:pPr>
-    </w:p>
-    <w:p>
-      <w:pPr>
-        <w:pStyle w:val="NoSpacing"/>
-        <w:spacing w:line="360" w:lineRule="auto"/>
-      </w:pPr>
+        <w:rPr>
+          <w:sz w:val="20"/>
+          <w:szCs w:val="20"/>
+        </w:rPr>
+      </w:pPr>
+      <w:r>
+        <w:rPr>
+          <w:b/>
+          <w:bCs/>
+          <w:sz w:val="20"/>
+          <w:szCs w:val="20"/>
+        </w:rPr>
+        <w:t>Appendix D:</w:t>
+      </w:r>
+      <w:r>
+        <w:rPr>
+          <w:sz w:val="20"/>
+          <w:szCs w:val="20"/>
+        </w:rPr>
+        <w:t xml:space="preserve"> </w:t>
+      </w:r>
+      <w:r>
+        <w:rPr>
+          <w:b/>
+          <w:bCs/>
+          <w:sz w:val="20"/>
+          <w:szCs w:val="20"/>
+        </w:rPr>
+        <w:t xml:space="preserve">Heatmaps demonstrating A: the True Positive </w:t>
+      </w:r>
+      <w:r>
+        <w:rPr>
+          <w:b/>
+          <w:bCs/>
+          <w:sz w:val="20"/>
+          <w:szCs w:val="20"/>
+        </w:rPr>
+        <w:t>Rate</w:t>
+      </w:r>
+      <w:r>
+        <w:rPr>
+          <w:b/>
+          <w:bCs/>
+          <w:sz w:val="20"/>
+          <w:szCs w:val="20"/>
+        </w:rPr>
+        <w:t xml:space="preserve"> (TPR) and B: the Positive Predictive value (PPV) for each pairwise alignment for 5 candidate </w:t>
+      </w:r>
+      <w:proofErr w:type="spellStart"/>
+      <w:r>
+        <w:rPr>
+          <w:b/>
+          <w:bCs/>
+          <w:sz w:val="20"/>
+          <w:szCs w:val="20"/>
+        </w:rPr>
+        <w:t>AmiC</w:t>
+      </w:r>
+      <w:proofErr w:type="spellEnd"/>
+      <w:r>
+        <w:rPr>
+          <w:b/>
+          <w:bCs/>
+          <w:sz w:val="20"/>
+          <w:szCs w:val="20"/>
+        </w:rPr>
+        <w:t xml:space="preserve"> structures</w:t>
+      </w:r>
+      <w:r>
+        <w:rPr>
+          <w:sz w:val="20"/>
+          <w:szCs w:val="20"/>
+        </w:rPr>
+        <w:t>, where</w:t>
+      </w:r>
+      <w:r>
+        <w:rPr>
+          <w:sz w:val="20"/>
+          <w:szCs w:val="20"/>
+        </w:rPr>
+        <w:t xml:space="preserve"> </w:t>
+      </w:r>
+      <w:r>
+        <w:rPr>
+          <w:sz w:val="20"/>
+          <w:szCs w:val="20"/>
+        </w:rPr>
+        <w:t xml:space="preserve">TPR is </w:t>
+      </w:r>
+      <w:r>
+        <w:rPr>
+          <w:sz w:val="20"/>
+          <w:szCs w:val="20"/>
+        </w:rPr>
+        <w:t xml:space="preserve">the ratio of sequence pairs aligned in both the sequences and structures </w:t>
+      </w:r>
+      <w:r>
+        <w:rPr>
+          <w:sz w:val="20"/>
+          <w:szCs w:val="20"/>
+        </w:rPr>
+        <w:t>compared to</w:t>
+      </w:r>
+      <w:r>
+        <w:rPr>
+          <w:sz w:val="20"/>
+          <w:szCs w:val="20"/>
+        </w:rPr>
+        <w:t xml:space="preserve"> the total number of residues aligned in the structures</w:t>
+      </w:r>
+      <w:r>
+        <w:rPr>
+          <w:sz w:val="20"/>
+          <w:szCs w:val="20"/>
+        </w:rPr>
+        <w:t>, and PPV is the ratio of aligned sequence and structure residue pairs to the total number of residues aligned in the sequences.</w:t>
+      </w:r>
     </w:p>
     <w:p>
       <w:pPr>
@@ -23314,7 +22538,6 @@
         </w:numPr>
       </w:pPr>
       <w:r>
-        <w:lastRenderedPageBreak/>
         <w:t xml:space="preserve">Predicted structure databases released in 2022: </w:t>
       </w:r>
       <w:proofErr w:type="spellStart"/>
@@ -23396,7 +22619,11 @@
         <w:t xml:space="preserve"> (simplified to the virtual centre of a residue, distance between these virtual centres measured)</w:t>
       </w:r>
       <w:r>
-        <w:t>, features extracted from the nearest neighbour (torsion angles and distances), discretise these different feature combinations</w:t>
+        <w:t xml:space="preserve">, features </w:t>
+      </w:r>
+      <w:r>
+        <w:lastRenderedPageBreak/>
+        <w:t>extracted from the nearest neighbour (torsion angles and distances), discretise these different feature combinations</w:t>
       </w:r>
       <w:r>
         <w:t xml:space="preserve"> by feeding into an encoder/decoder.</w:t>
@@ -23500,7 +22727,7 @@
       <w:r>
         <w:t xml:space="preserve"> </w:t>
       </w:r>
-      <w:hyperlink r:id="rId61" w:history="1">
+      <w:hyperlink r:id="rId63" w:history="1">
         <w:r>
           <w:rPr>
             <w:rStyle w:val="Hyperlink"/>
@@ -23560,7 +22787,7 @@
                     <pic:cNvPicPr/>
                   </pic:nvPicPr>
                   <pic:blipFill>
-                    <a:blip r:embed="rId62"/>
+                    <a:blip r:embed="rId64"/>
                     <a:stretch>
                       <a:fillRect/>
                     </a:stretch>
@@ -23616,7 +22843,7 @@
         </w:rPr>
         <w:t xml:space="preserve"> and Yeo et al </w:t>
       </w:r>
-      <w:hyperlink r:id="rId63" w:history="1">
+      <w:hyperlink r:id="rId65" w:history="1">
         <w:r>
           <w:rPr>
             <w:rStyle w:val="Hyperlink"/>
@@ -23732,7 +22959,7 @@
         <w:t xml:space="preserve"> (</w:t>
       </w:r>
       <w:proofErr w:type="gramEnd"/>
-      <w:hyperlink r:id="rId64" w:history="1">
+      <w:hyperlink r:id="rId66" w:history="1">
         <w:r>
           <w:rPr>
             <w:rStyle w:val="Hyperlink"/>
@@ -23755,7 +22982,7 @@
       <w:r>
         <w:t xml:space="preserve">Structure alignment: </w:t>
       </w:r>
-      <w:hyperlink r:id="rId65" w:history="1">
+      <w:hyperlink r:id="rId67" w:history="1">
         <w:r>
           <w:rPr>
             <w:rStyle w:val="Hyperlink"/>

</xml_diff>

<commit_message>
Plots for each I-region and fingerprinting
</commit_message>
<xml_diff>
--- a/04_THESIS/Evolutionary_Divergence_NAMLAA_DRAFT_1.0_2023.docx
+++ b/04_THESIS/Evolutionary_Divergence_NAMLAA_DRAFT_1.0_2023.docx
@@ -6114,10 +6114,24 @@
         <w:t xml:space="preserve"> </w:t>
       </w:r>
       <w:r>
-        <w:t xml:space="preserve">quantify the level of conservation of each species, species were clustered into groups </w:t>
-      </w:r>
-      <w:r>
-        <w:t xml:space="preserve">using a Python script </w:t>
+        <w:t xml:space="preserve">quantify the level of conservation of each species, species were </w:t>
+      </w:r>
+      <w:r>
+        <w:t xml:space="preserve">annotated </w:t>
+      </w:r>
+      <w:r>
+        <w:t xml:space="preserve">using a </w:t>
+      </w:r>
+      <w:commentRangeStart w:id="38"/>
+      <w:r>
+        <w:t xml:space="preserve">Python script </w:t>
+      </w:r>
+      <w:commentRangeEnd w:id="38"/>
+      <w:r>
+        <w:rPr>
+          <w:rStyle w:val="CommentReference"/>
+        </w:rPr>
+        <w:commentReference w:id="38"/>
       </w:r>
       <w:r>
         <w:t>depending on % of occupied columns (i.e. non-gap positions) across I-6, and species gram-status and phylum reviewed for patterns.</w:t>
@@ -6134,16 +6148,46 @@
         <w:t xml:space="preserve"> and Sequence Clustering</w:t>
       </w:r>
     </w:p>
+    <w:p>
+      <w:r>
+        <w:t xml:space="preserve">For each </w:t>
+      </w:r>
+      <w:r>
+        <w:t xml:space="preserve">insertion region identified, a Python script assigned each sequence a value of “0” if the sequence occupied &lt;50% of the region with information, and a value of “1” if the sequence occupied </w:t>
+      </w:r>
+      <w:r>
+        <w:rPr>
+          <w:rFonts w:cstheme="minorHAnsi"/>
+        </w:rPr>
+        <w:t>≥</w:t>
+      </w:r>
+      <w:r>
+        <w:t xml:space="preserve">50% of the region, giving each sequence a binary fingerprint of 8 digits long based on which insertion regions the sequence appeared to have. </w:t>
+      </w:r>
+      <w:r>
+        <w:rPr>
+          <w:highlight w:val="yellow"/>
+        </w:rPr>
+        <w:t xml:space="preserve">These fingerprints were then used to cluster </w:t>
+      </w:r>
+      <w:r>
+        <w:rPr>
+          <w:highlight w:val="yellow"/>
+        </w:rPr>
+        <w:lastRenderedPageBreak/>
+        <w:t>sequences based on which insertion regions they contained – this was done using an R script to perform PCA to cluster sequences.</w:t>
+      </w:r>
+    </w:p>
     <w:p/>
     <w:p>
       <w:pPr>
         <w:pStyle w:val="Heading2"/>
       </w:pPr>
-      <w:bookmarkStart w:id="38" w:name="_Toc165099699"/>
+      <w:bookmarkStart w:id="39" w:name="_Toc165099699"/>
       <w:r>
         <w:t>Domain Fusion Analysis</w:t>
       </w:r>
-      <w:bookmarkEnd w:id="38"/>
+      <w:bookmarkEnd w:id="39"/>
     </w:p>
     <w:p>
       <w:r>
@@ -6154,46 +6198,45 @@
       <w:pPr>
         <w:pStyle w:val="Heading2"/>
       </w:pPr>
-      <w:bookmarkStart w:id="39" w:name="_Toc165099700"/>
-      <w:r>
-        <w:lastRenderedPageBreak/>
+      <w:bookmarkStart w:id="40" w:name="_Toc165099700"/>
+      <w:r>
         <w:t>Co-factor Binding Analysis</w:t>
       </w:r>
-      <w:bookmarkEnd w:id="39"/>
+      <w:bookmarkEnd w:id="40"/>
     </w:p>
     <w:p/>
     <w:p>
       <w:pPr>
         <w:pStyle w:val="Heading1"/>
       </w:pPr>
-      <w:bookmarkStart w:id="40" w:name="_Toc165099701"/>
+      <w:bookmarkStart w:id="41" w:name="_Toc165099701"/>
       <w:r>
         <w:t>RESULTS</w:t>
       </w:r>
-      <w:bookmarkEnd w:id="40"/>
+      <w:bookmarkEnd w:id="41"/>
     </w:p>
     <w:p>
       <w:pPr>
         <w:pStyle w:val="Heading2"/>
       </w:pPr>
-      <w:bookmarkStart w:id="41" w:name="_Toc165099702"/>
+      <w:bookmarkStart w:id="42" w:name="_Toc165099702"/>
       <w:r>
         <w:t xml:space="preserve">EXPERIMENTAL </w:t>
       </w:r>
       <w:r>
         <w:t>STRUCTURAL ANALYSIS</w:t>
       </w:r>
-      <w:bookmarkEnd w:id="41"/>
+      <w:bookmarkEnd w:id="42"/>
     </w:p>
     <w:p>
       <w:pPr>
         <w:pStyle w:val="Heading3"/>
       </w:pPr>
-      <w:bookmarkStart w:id="42" w:name="_Toc165099703"/>
+      <w:bookmarkStart w:id="43" w:name="_Toc165099703"/>
       <w:r>
         <w:t>Candidate structural alignment (Experimental Data)</w:t>
       </w:r>
-      <w:bookmarkEnd w:id="42"/>
+      <w:bookmarkEnd w:id="43"/>
     </w:p>
     <w:p>
       <w:r>
@@ -6307,7 +6350,7 @@
         </w:rPr>
         <w:t xml:space="preserve">-helix has been coloured in red, and is present for the following PDB structures in </w:t>
       </w:r>
-      <w:commentRangeStart w:id="43"/>
+      <w:commentRangeStart w:id="44"/>
       <w:r>
         <w:rPr>
           <w:sz w:val="20"/>
@@ -6315,14 +6358,14 @@
         </w:rPr>
         <w:t>the alignment: 4BIN, 3NE8</w:t>
       </w:r>
-      <w:commentRangeEnd w:id="43"/>
+      <w:commentRangeEnd w:id="44"/>
       <w:r>
         <w:rPr>
           <w:rStyle w:val="CommentReference"/>
           <w:sz w:val="14"/>
           <w:szCs w:val="14"/>
         </w:rPr>
-        <w:commentReference w:id="43"/>
+        <w:commentReference w:id="44"/>
       </w:r>
       <w:r>
         <w:rPr>
@@ -6341,16 +6384,16 @@
       </w:r>
     </w:p>
     <w:p>
-      <w:commentRangeStart w:id="44"/>
+      <w:commentRangeStart w:id="45"/>
       <w:r>
         <w:t xml:space="preserve">The 19 cropped candidate structures were then aligned for more detailed examination in PDBeFOLD. As the visualisation showed high variability outside of the amidase_3 domain, these structures were cropped to this domain only before alignment. Overall, the RMSD demonstrated a close alignment of the carbon alpha backbone across the 19 structures (RMSD = 1.655), however a low Q-score (0.3561), </w:t>
       </w:r>
-      <w:commentRangeEnd w:id="44"/>
+      <w:commentRangeEnd w:id="45"/>
       <w:r>
         <w:rPr>
           <w:rStyle w:val="CommentReference"/>
         </w:rPr>
-        <w:commentReference w:id="44"/>
+        <w:commentReference w:id="45"/>
       </w:r>
       <w:r>
         <w:t>which may reflect a longer alignment length from additional gaps. This is an improvement from the multiple alignment performed with the uncropped structures (RMSD = 1.5525, Q-score 0.1255)(</w:t>
@@ -6408,7 +6451,7 @@
           <w:noProof/>
         </w:rPr>
         <w:drawing>
-          <wp:inline distT="0" distB="0" distL="0" distR="0" wp14:anchorId="1419AF84" wp14:editId="57EF4C8C">
+          <wp:inline distT="0" distB="0" distL="0" distR="0" wp14:anchorId="1419AF84" wp14:editId="580C632B">
             <wp:extent cx="5731510" cy="1387201"/>
             <wp:effectExtent l="0" t="0" r="2540" b="3810"/>
             <wp:docPr id="509056696" name="Picture 1" descr="A white background with black lines&#10;&#10;Description automatically generated"/>
@@ -6463,9 +6506,10 @@
     </w:p>
     <w:p>
       <w:r>
+        <w:lastRenderedPageBreak/>
         <w:t>Confirmatory alignment with US-align produced an average TM-score of 0.83417 for the 19 cropped structures, with all structures having an individual TM-score above 0.8 with the exception of three structures from gram-negative bacteria; 4BIN, 3NE8, and 3CZX (Table 2</w:t>
       </w:r>
-      <w:commentRangeStart w:id="45"/>
+      <w:commentRangeStart w:id="46"/>
       <w:r>
         <w:t>). This is an improvement over the uncropped structures, with an average TM-score of 0.58520 (</w:t>
       </w:r>
@@ -6478,12 +6522,12 @@
       <w:r>
         <w:t xml:space="preserve">). </w:t>
       </w:r>
-      <w:commentRangeEnd w:id="45"/>
+      <w:commentRangeEnd w:id="46"/>
       <w:r>
         <w:rPr>
           <w:rStyle w:val="CommentReference"/>
         </w:rPr>
-        <w:commentReference w:id="45"/>
+        <w:commentReference w:id="46"/>
       </w:r>
     </w:p>
     <w:p/>
@@ -6529,7 +6573,6 @@
                 <w:sz w:val="20"/>
                 <w:szCs w:val="20"/>
               </w:rPr>
-              <w:lastRenderedPageBreak/>
               <w:t>Structure</w:t>
             </w:r>
           </w:p>
@@ -8297,17 +8340,17 @@
       <w:pPr>
         <w:pStyle w:val="Heading2"/>
       </w:pPr>
-      <w:bookmarkStart w:id="46" w:name="_Toc165099704"/>
+      <w:bookmarkStart w:id="47" w:name="_Toc165099704"/>
       <w:r>
         <w:t>SEQUENCE ANALYSIS</w:t>
       </w:r>
-      <w:bookmarkEnd w:id="46"/>
+      <w:bookmarkEnd w:id="47"/>
     </w:p>
     <w:p>
       <w:pPr>
         <w:pStyle w:val="Heading3"/>
       </w:pPr>
-      <w:bookmarkStart w:id="47" w:name="_Toc165099705"/>
+      <w:bookmarkStart w:id="48" w:name="_Toc165099705"/>
       <w:r>
         <w:t>Generating a</w:t>
       </w:r>
@@ -8320,7 +8363,7 @@
       <w:r>
         <w:t xml:space="preserve"> structure shortlist</w:t>
       </w:r>
-      <w:bookmarkEnd w:id="47"/>
+      <w:bookmarkEnd w:id="48"/>
     </w:p>
     <w:p>
       <w:r>
@@ -8379,25 +8422,29 @@
       <w:pPr>
         <w:pStyle w:val="Heading3"/>
       </w:pPr>
-      <w:bookmarkStart w:id="48" w:name="_Toc165099706"/>
-      <w:commentRangeStart w:id="49"/>
+      <w:bookmarkStart w:id="49" w:name="_Toc165099706"/>
+      <w:commentRangeStart w:id="50"/>
       <w:r>
         <w:t>Generating an AmiC sequence homologue list</w:t>
       </w:r>
-      <w:commentRangeEnd w:id="49"/>
+      <w:commentRangeEnd w:id="50"/>
       <w:r>
         <w:rPr>
           <w:rStyle w:val="CommentReference"/>
           <w:rFonts w:asciiTheme="minorHAnsi" w:eastAsiaTheme="minorHAnsi" w:hAnsiTheme="minorHAnsi" w:cstheme="minorBidi"/>
           <w:color w:val="auto"/>
         </w:rPr>
-        <w:commentReference w:id="49"/>
-      </w:r>
-      <w:bookmarkEnd w:id="48"/>
-    </w:p>
-    <w:p>
-      <w:r>
-        <w:t xml:space="preserve">A BLASTp search for the top 5000 significantly aligned RefSeq sequences was performed for each of the candidate AmiC amidase_3 domains, which identified in total 61,489 sequences. The number of identified sequences is given for each protein in Table 1. After removing duplicate sequences, BLASTp identified 39,303 candidate AmiC homologous sequences. </w:t>
+        <w:commentReference w:id="50"/>
+      </w:r>
+      <w:bookmarkEnd w:id="49"/>
+    </w:p>
+    <w:p>
+      <w:r>
+        <w:t xml:space="preserve">A BLASTp search for the top 5000 significantly aligned RefSeq sequences was performed for each of the candidate AmiC amidase_3 domains, which identified in total 61,489 sequences. The number of </w:t>
+      </w:r>
+      <w:r>
+        <w:lastRenderedPageBreak/>
+        <w:t xml:space="preserve">identified sequences is given for each protein in Table 1. After removing duplicate sequences, BLASTp identified 39,303 candidate AmiC homologous sequences. </w:t>
       </w:r>
     </w:p>
     <w:p>
@@ -8413,46 +8460,46 @@
       <w:r>
         <w:t>Interpro was then searched to identify further sequences. Of the search terms used to identify sequences potentially homologous to the AmiC amidase domain, the only domain that was not associated with amidase_2 and was a catalytic domain instead of a binding domain was the ‘amidase_3’ domain (</w:t>
       </w:r>
-      <w:commentRangeStart w:id="50"/>
       <w:commentRangeStart w:id="51"/>
+      <w:commentRangeStart w:id="52"/>
       <w:r>
         <w:t>IPR002508</w:t>
       </w:r>
-      <w:commentRangeEnd w:id="50"/>
+      <w:commentRangeEnd w:id="51"/>
       <w:r>
         <w:rPr>
           <w:rStyle w:val="CommentReference"/>
         </w:rPr>
-        <w:commentReference w:id="50"/>
-      </w:r>
-      <w:commentRangeEnd w:id="51"/>
+        <w:commentReference w:id="51"/>
+      </w:r>
+      <w:commentRangeEnd w:id="52"/>
       <w:r>
         <w:rPr>
           <w:rStyle w:val="CommentReference"/>
         </w:rPr>
-        <w:commentReference w:id="51"/>
+        <w:commentReference w:id="52"/>
       </w:r>
       <w:r>
         <w:t xml:space="preserve">). Download of sequences annotated as </w:t>
       </w:r>
-      <w:commentRangeStart w:id="52"/>
       <w:commentRangeStart w:id="53"/>
+      <w:commentRangeStart w:id="54"/>
       <w:r>
         <w:t>IPR002508</w:t>
       </w:r>
-      <w:commentRangeEnd w:id="52"/>
+      <w:commentRangeEnd w:id="53"/>
       <w:r>
         <w:rPr>
           <w:rStyle w:val="CommentReference"/>
         </w:rPr>
-        <w:commentReference w:id="52"/>
-      </w:r>
-      <w:commentRangeEnd w:id="53"/>
+        <w:commentReference w:id="53"/>
+      </w:r>
+      <w:commentRangeEnd w:id="54"/>
       <w:r>
         <w:rPr>
           <w:rStyle w:val="CommentReference"/>
         </w:rPr>
-        <w:commentReference w:id="53"/>
+        <w:commentReference w:id="54"/>
       </w:r>
       <w:r>
         <w:t xml:space="preserve"> identified </w:t>
@@ -8467,11 +8514,7 @@
         <w:t>617</w:t>
       </w:r>
       <w:r>
-        <w:t xml:space="preserve"> </w:t>
-      </w:r>
-      <w:r>
-        <w:lastRenderedPageBreak/>
-        <w:t xml:space="preserve">non-unique sequences, and after combining these with the sequences identified from BLASTp and removing duplicates, the final unique number of sequences was 57,277. </w:t>
+        <w:t xml:space="preserve"> non-unique sequences, and after combining these with the sequences identified from BLASTp and removing duplicates, the final unique number of sequences was 57,277. </w:t>
       </w:r>
     </w:p>
     <w:p>
@@ -8612,7 +8655,7 @@
                 <w:szCs w:val="16"/>
               </w:rPr>
             </w:pPr>
-            <w:bookmarkStart w:id="54" w:name="_Hlk164246587"/>
+            <w:bookmarkStart w:id="55" w:name="_Hlk164246587"/>
             <w:r>
               <w:rPr>
                 <w:b/>
@@ -15203,7 +15246,7 @@
           </w:p>
         </w:tc>
       </w:tr>
-      <w:bookmarkEnd w:id="54"/>
+      <w:bookmarkEnd w:id="55"/>
     </w:tbl>
     <w:p/>
     <w:p/>
@@ -15221,12 +15264,12 @@
       <w:pPr>
         <w:pStyle w:val="Heading3"/>
       </w:pPr>
-      <w:bookmarkStart w:id="55" w:name="_Toc165099707"/>
+      <w:bookmarkStart w:id="56" w:name="_Toc165099707"/>
       <w:r>
         <w:lastRenderedPageBreak/>
         <w:t>Multiple Sequence Alignment and Validation</w:t>
       </w:r>
-      <w:bookmarkEnd w:id="55"/>
+      <w:bookmarkEnd w:id="56"/>
     </w:p>
     <w:p>
       <w:r>
@@ -15336,16 +15379,16 @@
       </w:r>
     </w:p>
     <w:p>
-      <w:commentRangeStart w:id="56"/>
+      <w:commentRangeStart w:id="57"/>
       <w:r>
         <w:t>To remove sequences which are unlikely to be AmiC homologues due to having an unusually divergent sequence from other homologues while still retaining sequences with insertions that are likely to be valuable in clustering of features</w:t>
       </w:r>
-      <w:commentRangeEnd w:id="56"/>
+      <w:commentRangeEnd w:id="57"/>
       <w:r>
         <w:rPr>
           <w:rStyle w:val="CommentReference"/>
         </w:rPr>
-        <w:commentReference w:id="56"/>
+        <w:commentReference w:id="57"/>
       </w:r>
       <w:r>
         <w:t>, t</w:t>
@@ -15537,16 +15580,16 @@
       <w:r>
         <w:t xml:space="preserve"> </w:t>
       </w:r>
-      <w:commentRangeStart w:id="57"/>
+      <w:commentRangeStart w:id="58"/>
       <w:r>
         <w:t>sequences</w:t>
       </w:r>
-      <w:commentRangeEnd w:id="57"/>
+      <w:commentRangeEnd w:id="58"/>
       <w:r>
         <w:rPr>
           <w:rStyle w:val="CommentReference"/>
         </w:rPr>
-        <w:commentReference w:id="57"/>
+        <w:commentReference w:id="58"/>
       </w:r>
       <w:r>
         <w:t xml:space="preserve"> and was 3</w:t>
@@ -19205,50 +19248,42 @@
           <w:sz w:val="20"/>
           <w:szCs w:val="20"/>
         </w:rPr>
-        <w:t xml:space="preserve">Figure 4: Raw count and percentage counts of per-species occupancy of the I-6 region, annotated by gram staining status. </w:t>
-      </w:r>
-      <w:r>
-        <w:rPr>
-          <w:rFonts w:ascii="Calibri" w:hAnsi="Calibri" w:cs="Calibri"/>
-          <w:sz w:val="20"/>
-          <w:szCs w:val="20"/>
-        </w:rPr>
-        <w:t>Where the species family was a bacteriophage, the gram status was manually annotated as ‘phage’ rather than ‘unknown’.</w:t>
+        <w:t xml:space="preserve">Figure 4: Raw count of per-species occupancy of the I-6 region, annotated by gram staining status. </w:t>
       </w:r>
     </w:p>
     <w:p>
       <w:r>
         <w:t xml:space="preserve">Looking at this conservation, it </w:t>
       </w:r>
-      <w:commentRangeStart w:id="58"/>
+      <w:commentRangeStart w:id="59"/>
       <w:r>
         <w:t>is evident that there is an association between gram-staining status and occupancy in this insertion region</w:t>
       </w:r>
-      <w:commentRangeEnd w:id="58"/>
+      <w:commentRangeEnd w:id="59"/>
       <w:r>
         <w:rPr>
           <w:rStyle w:val="CommentReference"/>
         </w:rPr>
-        <w:commentReference w:id="58"/>
-      </w:r>
-      <w:r>
-        <w:t xml:space="preserve">, where gram-negative bacteria are more likely to have a </w:t>
+        <w:commentReference w:id="59"/>
+      </w:r>
+      <w:r>
+        <w:t>, where gram-negative bacteria are more likely to have a considerable (</w:t>
+      </w:r>
+      <w:r>
+        <w:t xml:space="preserve">&gt;40-residue insertion) </w:t>
+      </w:r>
+      <w:r>
+        <w:t>insertion spanning this region, while gram-positive bacteria and bacteriophages tend to lack this insertion</w:t>
+      </w:r>
+      <w:r>
+        <w:t xml:space="preserve"> (insertion of &lt;14 amino acids).</w:t>
+      </w:r>
+      <w:r>
+        <w:t xml:space="preserve"> Few bacteria occupy an </w:t>
       </w:r>
       <w:r>
         <w:lastRenderedPageBreak/>
-        <w:t>considerable (</w:t>
-      </w:r>
-      <w:r>
-        <w:t xml:space="preserve">&gt;40-residue insertion) </w:t>
-      </w:r>
-      <w:r>
-        <w:t>insertion spanning this region, while gram-positive bacteria and bacteriophages tend to lack this insertion</w:t>
-      </w:r>
-      <w:r>
-        <w:t xml:space="preserve"> (insertion of &lt;14 amino acids).</w:t>
-      </w:r>
-      <w:r>
-        <w:t xml:space="preserve"> Few bacteria occupy an insertion between these two distinct groups, showing a clear binary difference between ‘large insertion’ and ‘low/no insertion’. </w:t>
+        <w:t xml:space="preserve">insertion between these two distinct groups, showing a clear binary difference between ‘large insertion’ and ‘low/no insertion’. </w:t>
       </w:r>
     </w:p>
     <w:p>
@@ -19288,7 +19323,7 @@
       <w:r>
         <w:t>)</w:t>
       </w:r>
-      <w:bookmarkStart w:id="59" w:name="_Toc165099709"/>
+      <w:bookmarkStart w:id="60" w:name="_Toc165099709"/>
       <w:r>
         <w:t xml:space="preserve">. </w:t>
       </w:r>
@@ -19302,25 +19337,30 @@
         <w:t xml:space="preserve">positive bacteria. </w:t>
       </w:r>
       <w:r>
-        <w:rPr>
-          <w:highlight w:val="yellow"/>
-        </w:rPr>
-        <w:t>These bacteria XXX (why??)</w:t>
+        <w:t xml:space="preserve">With the exception of 3 species, these belonged to the </w:t>
+      </w:r>
+      <w:r>
+        <w:rPr>
+          <w:i/>
+          <w:iCs/>
+        </w:rPr>
+        <w:t>Streptomycetaceae</w:t>
+      </w:r>
+      <w:r>
+        <w:t xml:space="preserve"> family.</w:t>
+      </w:r>
+      <w:r>
+        <w:t xml:space="preserve"> </w:t>
       </w:r>
     </w:p>
     <w:p>
       <w:pPr>
         <w:pStyle w:val="Heading3"/>
       </w:pPr>
-    </w:p>
-    <w:p>
-      <w:pPr>
-        <w:pStyle w:val="Heading3"/>
-      </w:pPr>
       <w:r>
         <w:t>Feature identification</w:t>
       </w:r>
-      <w:bookmarkEnd w:id="59"/>
+      <w:bookmarkEnd w:id="60"/>
     </w:p>
     <w:p>
       <w:pPr>
@@ -19433,20 +19473,11 @@
     <w:p>
       <w:pPr>
         <w:pStyle w:val="ListParagraph"/>
-        <w:numPr>
-          <w:ilvl w:val="2"/>
-          <w:numId w:val="1"/>
-        </w:numPr>
+        <w:ind w:left="1440"/>
         <w:rPr>
           <w:highlight w:val="yellow"/>
         </w:rPr>
       </w:pPr>
-      <w:r>
-        <w:rPr>
-          <w:highlight w:val="yellow"/>
-        </w:rPr>
-        <w:t xml:space="preserve">Is it possible to encode helices/sheets in this fingerprint? </w:t>
-      </w:r>
     </w:p>
     <w:p>
       <w:pPr>
@@ -19616,7 +19647,6 @@
         </w:numPr>
       </w:pPr>
       <w:r>
-        <w:lastRenderedPageBreak/>
         <w:t>Species p</w:t>
       </w:r>
       <w:r>
@@ -19723,11 +19753,11 @@
       <w:pPr>
         <w:pStyle w:val="Heading3"/>
       </w:pPr>
-      <w:bookmarkStart w:id="60" w:name="_Toc165099710"/>
+      <w:bookmarkStart w:id="61" w:name="_Toc165099710"/>
       <w:r>
         <w:t>Sequence clustering</w:t>
       </w:r>
-      <w:bookmarkEnd w:id="60"/>
+      <w:bookmarkEnd w:id="61"/>
     </w:p>
     <w:p>
       <w:pPr>
@@ -19837,11 +19867,11 @@
       <w:pPr>
         <w:pStyle w:val="Heading2"/>
       </w:pPr>
-      <w:bookmarkStart w:id="61" w:name="_Toc165099711"/>
+      <w:bookmarkStart w:id="62" w:name="_Toc165099711"/>
       <w:r>
         <w:t>SYNTHETIC STRUCTURE ANALYSIS</w:t>
       </w:r>
-      <w:bookmarkEnd w:id="61"/>
+      <w:bookmarkEnd w:id="62"/>
     </w:p>
     <w:p>
       <w:r>
@@ -19951,7 +19981,6 @@
     </w:p>
     <w:p>
       <w:r>
-        <w:lastRenderedPageBreak/>
         <w:t>Evidence 2c: sequence to structure and cluster assignment</w:t>
       </w:r>
     </w:p>
@@ -19981,6 +20010,7 @@
     </w:p>
     <w:p>
       <w:r>
+        <w:lastRenderedPageBreak/>
         <w:t>Evidence 2d: Structural clusters link to different AmiC function</w:t>
       </w:r>
     </w:p>
@@ -20515,7 +20545,6 @@
         <w:rPr>
           <w:color w:val="000000" w:themeColor="text1"/>
         </w:rPr>
-        <w:lastRenderedPageBreak/>
         <w:t>PF05036 – SPOR domain (binding to PG, involved with sporulation and division proteins like FtsN?)</w:t>
       </w:r>
     </w:p>
@@ -20592,6 +20621,7 @@
         <w:rPr>
           <w:color w:val="000000" w:themeColor="text1"/>
         </w:rPr>
+        <w:lastRenderedPageBreak/>
         <w:t>PF05257 – CHAP domain (related to amidase function, cell wall metabolism in bacteria, amidase domain of E. coli glutathionylspermidine synthetase?)</w:t>
       </w:r>
     </w:p>
@@ -20721,11 +20751,11 @@
       <w:pPr>
         <w:pStyle w:val="Heading1"/>
       </w:pPr>
-      <w:bookmarkStart w:id="62" w:name="_Toc165099712"/>
+      <w:bookmarkStart w:id="63" w:name="_Toc165099712"/>
       <w:r>
         <w:t>DISCUSSION</w:t>
       </w:r>
-      <w:bookmarkEnd w:id="62"/>
+      <w:bookmarkEnd w:id="63"/>
     </w:p>
     <w:p>
       <w:r>
@@ -20810,11 +20840,11 @@
         </w:numPr>
       </w:pPr>
       <w:r>
-        <w:t xml:space="preserve">3NE8 and 4BIN: When the initial 19 structures on the shortlist were aligned with PDBeFOLD and USAlign, these two proteins were the only ones with this apparent helix insertion region, and so this was used as a crude </w:t>
+        <w:t xml:space="preserve">3NE8 and 4BIN: When the initial 19 structures on the shortlist were aligned with PDBeFOLD and USAlign, these two proteins were the only ones with this apparent helix insertion region, and so this was used as a crude identifier for amidase_3 function in the cell wall (based on inferences from literature and specifically the 3NE8 paper which had an early sequence alignment showing the helix was present in cell wall proteins and not in </w:t>
       </w:r>
       <w:r>
         <w:lastRenderedPageBreak/>
-        <w:t xml:space="preserve">identifier for amidase_3 function in the cell wall (based on inferences from literature and specifically the 3NE8 paper which had an early sequence alignment showing the helix was present in cell wall proteins and not in other amidase_3 with functions like in Clostriudium difficile ie sporulating bacteria). </w:t>
+        <w:t xml:space="preserve">other amidase_3 with functions like in Clostriudium difficile ie sporulating bacteria). </w:t>
       </w:r>
     </w:p>
     <w:p>
@@ -20994,11 +21024,7 @@
         <w:t xml:space="preserve">Look at the conserved region logos – any conserved residues in particular? Same amino acids, same polarity/charge? What does this mean for the enzymatic site function as these conserved regions map well onto the enzymatic core? Can we say again that despite differing species and differing </w:t>
       </w:r>
       <w:r>
-        <w:t xml:space="preserve">gram status, the enzymatic function </w:t>
-      </w:r>
-      <w:r>
-        <w:lastRenderedPageBreak/>
-        <w:t xml:space="preserve">is retained across species, and the difference is in how the enzyme is used/activated (possibly by way of the mobile helix)? </w:t>
+        <w:t xml:space="preserve">gram status, the enzymatic function is retained across species, and the difference is in how the enzyme is used/activated (possibly by way of the mobile helix)? </w:t>
       </w:r>
     </w:p>
     <w:p>
@@ -21013,6 +21039,7 @@
         <w:rPr>
           <w:lang w:val="en-US"/>
         </w:rPr>
+        <w:lastRenderedPageBreak/>
         <w:t xml:space="preserve">Limitation: As sequence identity is so low for these proteins, possible that sequence included in the multiple sequence alignment are not true AmiC homologues, which may affect the final phylogeny if we assume all sequences are AmiC homologues (and possibly conflate non-helix containing AmiC sequence/structures with other proteins entirely, meaning the set of AmiC gram positives might not actually be AmiC – weakning the strength of the conclusion that AmiC with helix are different to AmiC without helix, might be that the only AmiC in there are ones with a helix). As not really much separation in the function of amidase_3 domain in current domain annotations, this is to be expected, have tried to adjust for this known-unknown with </w:t>
       </w:r>
       <w:r>
@@ -21220,7 +21247,38 @@
       </w:pPr>
       <w:r>
         <w:lastRenderedPageBreak/>
-        <w:t>Some gram positive have 37 occupied columns and appear unique. Why? What are these? Why do they have a considerable insertion region?</w:t>
+        <w:t xml:space="preserve">Some gram positive have 37 occupied columns and appear unique. </w:t>
+      </w:r>
+      <w:r>
+        <w:t xml:space="preserve">These are almost exclusively </w:t>
+      </w:r>
+      <w:r>
+        <w:rPr>
+          <w:i/>
+          <w:iCs/>
+        </w:rPr>
+        <w:t>Streptomycetaceae</w:t>
+      </w:r>
+      <w:r>
+        <w:t xml:space="preserve">. </w:t>
+      </w:r>
+      <w:r>
+        <w:t>Why? What are these? Why do they have a considerable insertion region</w:t>
+      </w:r>
+      <w:r>
+        <w:t xml:space="preserve"> when the other gram positives don’t seem to?</w:t>
+      </w:r>
+    </w:p>
+    <w:p>
+      <w:pPr>
+        <w:pStyle w:val="ListParagraph"/>
+        <w:numPr>
+          <w:ilvl w:val="2"/>
+          <w:numId w:val="1"/>
+        </w:numPr>
+      </w:pPr>
+      <w:r>
+        <w:t xml:space="preserve">May not be particularly significant after all; 441/1299 species with 37 occupied columns are different Streptomyces strains that could not be filtered earlier (as their records did not have a species name, just a genus and an alphanumeric ‘species’ which appears to be a strain ID). </w:t>
       </w:r>
     </w:p>
     <w:p>
@@ -21297,11 +21355,11 @@
       <w:pPr>
         <w:pStyle w:val="Heading1"/>
       </w:pPr>
-      <w:bookmarkStart w:id="63" w:name="_Toc165099713"/>
+      <w:bookmarkStart w:id="64" w:name="_Toc165099713"/>
       <w:r>
         <w:t>CONCLUSION</w:t>
       </w:r>
-      <w:bookmarkEnd w:id="63"/>
+      <w:bookmarkEnd w:id="64"/>
     </w:p>
     <w:p>
       <w:r>
@@ -21325,11 +21383,11 @@
       <w:pPr>
         <w:pStyle w:val="Heading1"/>
       </w:pPr>
-      <w:bookmarkStart w:id="64" w:name="_Toc165099714"/>
+      <w:bookmarkStart w:id="65" w:name="_Toc165099714"/>
       <w:r>
         <w:t>REFERENCES</w:t>
       </w:r>
-      <w:bookmarkEnd w:id="64"/>
+      <w:bookmarkEnd w:id="65"/>
     </w:p>
     <w:p>
       <w:pPr>
@@ -21423,6 +21481,7 @@
         <w:pStyle w:val="Bibliography"/>
       </w:pPr>
       <w:r>
+        <w:lastRenderedPageBreak/>
         <w:t>5.</w:t>
       </w:r>
       <w:r>
@@ -21467,7 +21526,6 @@
         <w:pStyle w:val="Bibliography"/>
       </w:pPr>
       <w:r>
-        <w:lastRenderedPageBreak/>
         <w:t>7.</w:t>
       </w:r>
       <w:r>
@@ -21700,6 +21758,7 @@
         <w:pStyle w:val="Bibliography"/>
       </w:pPr>
       <w:r>
+        <w:lastRenderedPageBreak/>
         <w:t>18.</w:t>
       </w:r>
       <w:r>
@@ -21744,7 +21803,6 @@
         <w:pStyle w:val="Bibliography"/>
       </w:pPr>
       <w:r>
-        <w:lastRenderedPageBreak/>
         <w:t>20.</w:t>
       </w:r>
       <w:r>
@@ -22009,6 +22067,7 @@
         <w:pStyle w:val="Bibliography"/>
       </w:pPr>
       <w:r>
+        <w:lastRenderedPageBreak/>
         <w:t>32.</w:t>
       </w:r>
       <w:r>
@@ -22055,7 +22114,6 @@
         <w:pStyle w:val="Bibliography"/>
       </w:pPr>
       <w:r>
-        <w:lastRenderedPageBreak/>
         <w:t>35.</w:t>
       </w:r>
       <w:r>
@@ -22238,6 +22296,7 @@
         <w:pStyle w:val="Bibliography"/>
       </w:pPr>
       <w:r>
+        <w:lastRenderedPageBreak/>
         <w:t>46.</w:t>
       </w:r>
       <w:r>
@@ -22262,7 +22321,6 @@
         <w:pStyle w:val="Bibliography"/>
       </w:pPr>
       <w:r>
-        <w:lastRenderedPageBreak/>
         <w:t>48.</w:t>
       </w:r>
       <w:r>
@@ -22469,6 +22527,7 @@
         <w:pStyle w:val="Bibliography"/>
       </w:pPr>
       <w:r>
+        <w:lastRenderedPageBreak/>
         <w:t>61.</w:t>
       </w:r>
       <w:r>
@@ -22495,32 +22554,31 @@
       <w:pPr>
         <w:pStyle w:val="Heading1"/>
       </w:pPr>
-      <w:bookmarkStart w:id="65" w:name="_Toc165099715"/>
-      <w:commentRangeStart w:id="66"/>
-      <w:r>
-        <w:lastRenderedPageBreak/>
+      <w:bookmarkStart w:id="66" w:name="_Toc165099715"/>
+      <w:commentRangeStart w:id="67"/>
+      <w:r>
         <w:t>APPENDICES</w:t>
       </w:r>
-      <w:bookmarkEnd w:id="65"/>
-      <w:commentRangeEnd w:id="66"/>
+      <w:bookmarkEnd w:id="66"/>
+      <w:commentRangeEnd w:id="67"/>
       <w:r>
         <w:rPr>
           <w:rStyle w:val="CommentReference"/>
           <w:rFonts w:asciiTheme="minorHAnsi" w:eastAsiaTheme="minorHAnsi" w:hAnsiTheme="minorHAnsi" w:cstheme="minorBidi"/>
           <w:color w:val="auto"/>
         </w:rPr>
-        <w:commentReference w:id="66"/>
+        <w:commentReference w:id="67"/>
       </w:r>
     </w:p>
     <w:p>
       <w:pPr>
         <w:pStyle w:val="Heading2"/>
       </w:pPr>
-      <w:bookmarkStart w:id="67" w:name="_Toc165099716"/>
+      <w:bookmarkStart w:id="68" w:name="_Toc165099716"/>
       <w:r>
         <w:t>Appendix A: Longlist of candidate NAMLAA experimental structures identified from searches of the Protein Data Bank.</w:t>
       </w:r>
-      <w:bookmarkEnd w:id="67"/>
+      <w:bookmarkEnd w:id="68"/>
     </w:p>
     <w:p>
       <w:r>
@@ -22534,11 +22592,11 @@
       <w:pPr>
         <w:pStyle w:val="Heading2"/>
       </w:pPr>
-      <w:bookmarkStart w:id="68" w:name="_Toc165099717"/>
+      <w:bookmarkStart w:id="69" w:name="_Toc165099717"/>
       <w:r>
         <w:t>Appendix B: Chimera alignment of the full (un-cropped) 19 shortlisted structures</w:t>
       </w:r>
-      <w:bookmarkEnd w:id="68"/>
+      <w:bookmarkEnd w:id="69"/>
     </w:p>
     <w:p>
       <w:r>
@@ -22552,7 +22610,7 @@
       <w:pPr>
         <w:pStyle w:val="Heading2"/>
       </w:pPr>
-      <w:bookmarkStart w:id="69" w:name="_Toc165099718"/>
+      <w:bookmarkStart w:id="70" w:name="_Toc165099718"/>
       <w:r>
         <w:t xml:space="preserve">Appendix C: </w:t>
       </w:r>
@@ -22571,7 +22629,7 @@
       <w:r>
         <w:t>with PDBeFOLD</w:t>
       </w:r>
-      <w:bookmarkEnd w:id="69"/>
+      <w:bookmarkEnd w:id="70"/>
     </w:p>
     <w:p>
       <w:r>
@@ -23182,6 +23240,1409 @@
         </w:drawing>
       </w:r>
     </w:p>
+    <w:p/>
+    <w:p/>
+    <w:p/>
+    <w:p>
+      <w:pPr>
+        <w:pStyle w:val="Heading2"/>
+      </w:pPr>
+      <w:r>
+        <w:lastRenderedPageBreak/>
+        <w:t xml:space="preserve">Appendix </w:t>
+      </w:r>
+      <w:r>
+        <w:t>F</w:t>
+      </w:r>
+      <w:r>
+        <w:t xml:space="preserve">: </w:t>
+      </w:r>
+      <w:r>
+        <w:t>Occupancy plots for each insertion region</w:t>
+      </w:r>
+    </w:p>
+    <w:p>
+      <w:pPr>
+        <w:rPr>
+          <w:rFonts w:ascii="Calibri" w:hAnsi="Calibri" w:cs="Calibri"/>
+          <w:sz w:val="20"/>
+          <w:szCs w:val="20"/>
+        </w:rPr>
+      </w:pPr>
+      <w:r>
+        <w:rPr>
+          <w:noProof/>
+        </w:rPr>
+        <mc:AlternateContent>
+          <mc:Choice Requires="wps">
+            <w:drawing>
+              <wp:anchor distT="0" distB="0" distL="114300" distR="114300" simplePos="0" relativeHeight="251664384" behindDoc="0" locked="0" layoutInCell="1" allowOverlap="1" wp14:anchorId="1DE4FD61" wp14:editId="36433F9D">
+                <wp:simplePos x="0" y="0"/>
+                <wp:positionH relativeFrom="margin">
+                  <wp:posOffset>2656650</wp:posOffset>
+                </wp:positionH>
+                <wp:positionV relativeFrom="paragraph">
+                  <wp:posOffset>396240</wp:posOffset>
+                </wp:positionV>
+                <wp:extent cx="248920" cy="260985"/>
+                <wp:effectExtent l="0" t="0" r="0" b="5715"/>
+                <wp:wrapNone/>
+                <wp:docPr id="1407964488" name="Text Box 9"/>
+                <wp:cNvGraphicFramePr/>
+                <a:graphic xmlns:a="http://schemas.openxmlformats.org/drawingml/2006/main">
+                  <a:graphicData uri="http://schemas.microsoft.com/office/word/2010/wordprocessingShape">
+                    <wps:wsp>
+                      <wps:cNvSpPr txBox="1"/>
+                      <wps:spPr>
+                        <a:xfrm>
+                          <a:off x="0" y="0"/>
+                          <a:ext cx="248920" cy="260985"/>
+                        </a:xfrm>
+                        <a:prstGeom prst="rect">
+                          <a:avLst/>
+                        </a:prstGeom>
+                        <a:noFill/>
+                        <a:ln w="6350">
+                          <a:noFill/>
+                        </a:ln>
+                      </wps:spPr>
+                      <wps:txbx>
+                        <w:txbxContent>
+                          <w:p>
+                            <w:pPr>
+                              <w:rPr>
+                                <w:b/>
+                                <w:bCs/>
+                                <w:color w:val="000000" w:themeColor="text1"/>
+                              </w:rPr>
+                            </w:pPr>
+                            <w:r>
+                              <w:rPr>
+                                <w:b/>
+                                <w:bCs/>
+                                <w:color w:val="000000" w:themeColor="text1"/>
+                              </w:rPr>
+                              <w:t>Bhhhhhhhhhhhhh</w:t>
+                            </w:r>
+                          </w:p>
+                        </w:txbxContent>
+                      </wps:txbx>
+                      <wps:bodyPr rot="0" spcFirstLastPara="0" vertOverflow="overflow" horzOverflow="overflow" vert="horz" wrap="square" lIns="91440" tIns="45720" rIns="91440" bIns="45720" numCol="1" spcCol="0" rtlCol="0" fromWordArt="0" anchor="t" anchorCtr="0" forceAA="0" compatLnSpc="1">
+                        <a:prstTxWarp prst="textNoShape">
+                          <a:avLst/>
+                        </a:prstTxWarp>
+                        <a:noAutofit/>
+                      </wps:bodyPr>
+                    </wps:wsp>
+                  </a:graphicData>
+                </a:graphic>
+                <wp14:sizeRelH relativeFrom="margin">
+                  <wp14:pctWidth>0</wp14:pctWidth>
+                </wp14:sizeRelH>
+                <wp14:sizeRelV relativeFrom="margin">
+                  <wp14:pctHeight>0</wp14:pctHeight>
+                </wp14:sizeRelV>
+              </wp:anchor>
+            </w:drawing>
+          </mc:Choice>
+          <mc:Fallback>
+            <w:pict>
+              <v:shape w14:anchorId="1DE4FD61" id="_x0000_s1028" type="#_x0000_t202" style="position:absolute;margin-left:209.2pt;margin-top:31.2pt;width:19.6pt;height:20.55pt;z-index:251664384;visibility:visible;mso-wrap-style:square;mso-width-percent:0;mso-height-percent:0;mso-wrap-distance-left:9pt;mso-wrap-distance-top:0;mso-wrap-distance-right:9pt;mso-wrap-distance-bottom:0;mso-position-horizontal:absolute;mso-position-horizontal-relative:margin;mso-position-vertical:absolute;mso-position-vertical-relative:text;mso-width-percent:0;mso-height-percent:0;mso-width-relative:margin;mso-height-relative:margin;v-text-anchor:top" o:gfxdata="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" filled="f" stroked="f" strokeweight=".5pt">
+                <v:textbox>
+                  <w:txbxContent>
+                    <w:p>
+                      <w:pPr>
+                        <w:rPr>
+                          <w:b/>
+                          <w:bCs/>
+                          <w:color w:val="000000" w:themeColor="text1"/>
+                        </w:rPr>
+                      </w:pPr>
+                      <w:r>
+                        <w:rPr>
+                          <w:b/>
+                          <w:bCs/>
+                          <w:color w:val="000000" w:themeColor="text1"/>
+                        </w:rPr>
+                        <w:t>Bhhhhhhhhhhhhh</w:t>
+                      </w:r>
+                    </w:p>
+                  </w:txbxContent>
+                </v:textbox>
+                <w10:wrap anchorx="margin"/>
+              </v:shape>
+            </w:pict>
+          </mc:Fallback>
+        </mc:AlternateContent>
+      </w:r>
+      <w:r>
+        <w:rPr>
+          <w:rFonts w:ascii="Calibri" w:hAnsi="Calibri" w:cs="Calibri"/>
+          <w:sz w:val="20"/>
+          <w:szCs w:val="20"/>
+        </w:rPr>
+        <w:t>Raw count</w:t>
+      </w:r>
+      <w:r>
+        <w:rPr>
+          <w:rFonts w:ascii="Calibri" w:hAnsi="Calibri" w:cs="Calibri"/>
+          <w:sz w:val="20"/>
+          <w:szCs w:val="20"/>
+        </w:rPr>
+        <w:t>s</w:t>
+      </w:r>
+      <w:r>
+        <w:rPr>
+          <w:rFonts w:ascii="Calibri" w:hAnsi="Calibri" w:cs="Calibri"/>
+          <w:sz w:val="20"/>
+          <w:szCs w:val="20"/>
+        </w:rPr>
+        <w:t xml:space="preserve"> of per-species occupancy of </w:t>
+      </w:r>
+      <w:r>
+        <w:rPr>
+          <w:rFonts w:ascii="Calibri" w:hAnsi="Calibri" w:cs="Calibri"/>
+          <w:sz w:val="20"/>
+          <w:szCs w:val="20"/>
+        </w:rPr>
+        <w:t>regions I-1 to I-8</w:t>
+      </w:r>
+      <w:r>
+        <w:rPr>
+          <w:rFonts w:ascii="Calibri" w:hAnsi="Calibri" w:cs="Calibri"/>
+          <w:sz w:val="20"/>
+          <w:szCs w:val="20"/>
+        </w:rPr>
+        <w:t>, annotated by gram staining status.</w:t>
+      </w:r>
+      <w:r>
+        <w:rPr>
+          <w:rFonts w:ascii="Calibri" w:hAnsi="Calibri" w:cs="Calibri"/>
+          <w:sz w:val="20"/>
+          <w:szCs w:val="20"/>
+        </w:rPr>
+        <w:t xml:space="preserve"> A=I-1, B=I-2, C=I-3, D=I-4, E=I-5, F=I-6, G=I-7, H=I-8.</w:t>
+      </w:r>
+    </w:p>
+    <w:p>
+      <w:pPr>
+        <w:rPr>
+          <w:rFonts w:ascii="Times New Roman" w:eastAsia="Times New Roman" w:hAnsi="Times New Roman" w:cs="Times New Roman"/>
+          <w:kern w:val="0"/>
+          <w:sz w:val="24"/>
+          <w:szCs w:val="24"/>
+          <w:lang w:eastAsia="en-GB"/>
+          <w14:ligatures w14:val="none"/>
+        </w:rPr>
+      </w:pPr>
+      <w:r>
+        <w:rPr>
+          <w:noProof/>
+        </w:rPr>
+        <mc:AlternateContent>
+          <mc:Choice Requires="wps">
+            <w:drawing>
+              <wp:anchor distT="0" distB="0" distL="114300" distR="114300" simplePos="0" relativeHeight="251668480" behindDoc="0" locked="0" layoutInCell="1" allowOverlap="1" wp14:anchorId="315231D0" wp14:editId="266D3766">
+                <wp:simplePos x="0" y="0"/>
+                <wp:positionH relativeFrom="margin">
+                  <wp:posOffset>2633906</wp:posOffset>
+                </wp:positionH>
+                <wp:positionV relativeFrom="paragraph">
+                  <wp:posOffset>1956806</wp:posOffset>
+                </wp:positionV>
+                <wp:extent cx="249382" cy="261257"/>
+                <wp:effectExtent l="0" t="0" r="0" b="5715"/>
+                <wp:wrapNone/>
+                <wp:docPr id="256199718" name="Text Box 9"/>
+                <wp:cNvGraphicFramePr/>
+                <a:graphic xmlns:a="http://schemas.openxmlformats.org/drawingml/2006/main">
+                  <a:graphicData uri="http://schemas.microsoft.com/office/word/2010/wordprocessingShape">
+                    <wps:wsp>
+                      <wps:cNvSpPr txBox="1"/>
+                      <wps:spPr>
+                        <a:xfrm>
+                          <a:off x="0" y="0"/>
+                          <a:ext cx="249382" cy="261257"/>
+                        </a:xfrm>
+                        <a:prstGeom prst="rect">
+                          <a:avLst/>
+                        </a:prstGeom>
+                        <a:noFill/>
+                        <a:ln w="6350">
+                          <a:noFill/>
+                        </a:ln>
+                      </wps:spPr>
+                      <wps:txbx>
+                        <w:txbxContent>
+                          <w:p>
+                            <w:pPr>
+                              <w:rPr>
+                                <w:b/>
+                                <w:bCs/>
+                                <w:color w:val="000000" w:themeColor="text1"/>
+                              </w:rPr>
+                            </w:pPr>
+                            <w:r>
+                              <w:rPr>
+                                <w:b/>
+                                <w:bCs/>
+                                <w:color w:val="000000" w:themeColor="text1"/>
+                              </w:rPr>
+                              <w:t>D</w:t>
+                            </w:r>
+                          </w:p>
+                        </w:txbxContent>
+                      </wps:txbx>
+                      <wps:bodyPr rot="0" spcFirstLastPara="0" vertOverflow="overflow" horzOverflow="overflow" vert="horz" wrap="square" lIns="91440" tIns="45720" rIns="91440" bIns="45720" numCol="1" spcCol="0" rtlCol="0" fromWordArt="0" anchor="t" anchorCtr="0" forceAA="0" compatLnSpc="1">
+                        <a:prstTxWarp prst="textNoShape">
+                          <a:avLst/>
+                        </a:prstTxWarp>
+                        <a:noAutofit/>
+                      </wps:bodyPr>
+                    </wps:wsp>
+                  </a:graphicData>
+                </a:graphic>
+                <wp14:sizeRelH relativeFrom="margin">
+                  <wp14:pctWidth>0</wp14:pctWidth>
+                </wp14:sizeRelH>
+                <wp14:sizeRelV relativeFrom="margin">
+                  <wp14:pctHeight>0</wp14:pctHeight>
+                </wp14:sizeRelV>
+              </wp:anchor>
+            </w:drawing>
+          </mc:Choice>
+          <mc:Fallback>
+            <w:pict>
+              <v:shape w14:anchorId="315231D0" id="_x0000_s1029" type="#_x0000_t202" style="position:absolute;margin-left:207.4pt;margin-top:154.1pt;width:19.65pt;height:20.55pt;z-index:251668480;visibility:visible;mso-wrap-style:square;mso-width-percent:0;mso-height-percent:0;mso-wrap-distance-left:9pt;mso-wrap-distance-top:0;mso-wrap-distance-right:9pt;mso-wrap-distance-bottom:0;mso-position-horizontal:absolute;mso-position-horizontal-relative:margin;mso-position-vertical:absolute;mso-position-vertical-relative:text;mso-width-percent:0;mso-height-percent:0;mso-width-relative:margin;mso-height-relative:margin;v-text-anchor:top" o:gfxdata="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" filled="f" stroked="f" strokeweight=".5pt">
+                <v:textbox>
+                  <w:txbxContent>
+                    <w:p>
+                      <w:pPr>
+                        <w:rPr>
+                          <w:b/>
+                          <w:bCs/>
+                          <w:color w:val="000000" w:themeColor="text1"/>
+                        </w:rPr>
+                      </w:pPr>
+                      <w:r>
+                        <w:rPr>
+                          <w:b/>
+                          <w:bCs/>
+                          <w:color w:val="000000" w:themeColor="text1"/>
+                        </w:rPr>
+                        <w:t>D</w:t>
+                      </w:r>
+                    </w:p>
+                  </w:txbxContent>
+                </v:textbox>
+                <w10:wrap anchorx="margin"/>
+              </v:shape>
+            </w:pict>
+          </mc:Fallback>
+        </mc:AlternateContent>
+      </w:r>
+      <w:r>
+        <w:rPr>
+          <w:noProof/>
+        </w:rPr>
+        <mc:AlternateContent>
+          <mc:Choice Requires="wps">
+            <w:drawing>
+              <wp:anchor distT="0" distB="0" distL="114300" distR="114300" simplePos="0" relativeHeight="251666432" behindDoc="0" locked="0" layoutInCell="1" allowOverlap="1" wp14:anchorId="0E97B1DE" wp14:editId="20D0DE2A">
+                <wp:simplePos x="0" y="0"/>
+                <wp:positionH relativeFrom="margin">
+                  <wp:posOffset>-104585</wp:posOffset>
+                </wp:positionH>
+                <wp:positionV relativeFrom="paragraph">
+                  <wp:posOffset>1944370</wp:posOffset>
+                </wp:positionV>
+                <wp:extent cx="249382" cy="261257"/>
+                <wp:effectExtent l="0" t="0" r="0" b="5715"/>
+                <wp:wrapNone/>
+                <wp:docPr id="274662946" name="Text Box 9"/>
+                <wp:cNvGraphicFramePr/>
+                <a:graphic xmlns:a="http://schemas.openxmlformats.org/drawingml/2006/main">
+                  <a:graphicData uri="http://schemas.microsoft.com/office/word/2010/wordprocessingShape">
+                    <wps:wsp>
+                      <wps:cNvSpPr txBox="1"/>
+                      <wps:spPr>
+                        <a:xfrm>
+                          <a:off x="0" y="0"/>
+                          <a:ext cx="249382" cy="261257"/>
+                        </a:xfrm>
+                        <a:prstGeom prst="rect">
+                          <a:avLst/>
+                        </a:prstGeom>
+                        <a:noFill/>
+                        <a:ln w="6350">
+                          <a:noFill/>
+                        </a:ln>
+                      </wps:spPr>
+                      <wps:txbx>
+                        <w:txbxContent>
+                          <w:p>
+                            <w:pPr>
+                              <w:rPr>
+                                <w:b/>
+                                <w:bCs/>
+                                <w:color w:val="000000" w:themeColor="text1"/>
+                              </w:rPr>
+                            </w:pPr>
+                            <w:r>
+                              <w:rPr>
+                                <w:b/>
+                                <w:bCs/>
+                                <w:color w:val="000000" w:themeColor="text1"/>
+                              </w:rPr>
+                              <w:t>C</w:t>
+                            </w:r>
+                          </w:p>
+                        </w:txbxContent>
+                      </wps:txbx>
+                      <wps:bodyPr rot="0" spcFirstLastPara="0" vertOverflow="overflow" horzOverflow="overflow" vert="horz" wrap="square" lIns="91440" tIns="45720" rIns="91440" bIns="45720" numCol="1" spcCol="0" rtlCol="0" fromWordArt="0" anchor="t" anchorCtr="0" forceAA="0" compatLnSpc="1">
+                        <a:prstTxWarp prst="textNoShape">
+                          <a:avLst/>
+                        </a:prstTxWarp>
+                        <a:noAutofit/>
+                      </wps:bodyPr>
+                    </wps:wsp>
+                  </a:graphicData>
+                </a:graphic>
+                <wp14:sizeRelH relativeFrom="margin">
+                  <wp14:pctWidth>0</wp14:pctWidth>
+                </wp14:sizeRelH>
+                <wp14:sizeRelV relativeFrom="margin">
+                  <wp14:pctHeight>0</wp14:pctHeight>
+                </wp14:sizeRelV>
+              </wp:anchor>
+            </w:drawing>
+          </mc:Choice>
+          <mc:Fallback>
+            <w:pict>
+              <v:shape w14:anchorId="0E97B1DE" id="_x0000_s1030" type="#_x0000_t202" style="position:absolute;margin-left:-8.25pt;margin-top:153.1pt;width:19.65pt;height:20.55pt;z-index:251666432;visibility:visible;mso-wrap-style:square;mso-width-percent:0;mso-height-percent:0;mso-wrap-distance-left:9pt;mso-wrap-distance-top:0;mso-wrap-distance-right:9pt;mso-wrap-distance-bottom:0;mso-position-horizontal:absolute;mso-position-horizontal-relative:margin;mso-position-vertical:absolute;mso-position-vertical-relative:text;mso-width-percent:0;mso-height-percent:0;mso-width-relative:margin;mso-height-relative:margin;v-text-anchor:top" o:gfxdata="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" filled="f" stroked="f" strokeweight=".5pt">
+                <v:textbox>
+                  <w:txbxContent>
+                    <w:p>
+                      <w:pPr>
+                        <w:rPr>
+                          <w:b/>
+                          <w:bCs/>
+                          <w:color w:val="000000" w:themeColor="text1"/>
+                        </w:rPr>
+                      </w:pPr>
+                      <w:r>
+                        <w:rPr>
+                          <w:b/>
+                          <w:bCs/>
+                          <w:color w:val="000000" w:themeColor="text1"/>
+                        </w:rPr>
+                        <w:t>C</w:t>
+                      </w:r>
+                    </w:p>
+                  </w:txbxContent>
+                </v:textbox>
+                <w10:wrap anchorx="margin"/>
+              </v:shape>
+            </w:pict>
+          </mc:Fallback>
+        </mc:AlternateContent>
+      </w:r>
+      <w:r>
+        <w:rPr>
+          <w:noProof/>
+        </w:rPr>
+        <mc:AlternateContent>
+          <mc:Choice Requires="wps">
+            <w:drawing>
+              <wp:anchor distT="0" distB="0" distL="114300" distR="114300" simplePos="0" relativeHeight="251662336" behindDoc="0" locked="0" layoutInCell="1" allowOverlap="1" wp14:anchorId="39B8EB5B" wp14:editId="43D67070">
+                <wp:simplePos x="0" y="0"/>
+                <wp:positionH relativeFrom="margin">
+                  <wp:posOffset>-127891</wp:posOffset>
+                </wp:positionH>
+                <wp:positionV relativeFrom="paragraph">
+                  <wp:posOffset>10795</wp:posOffset>
+                </wp:positionV>
+                <wp:extent cx="249382" cy="261257"/>
+                <wp:effectExtent l="0" t="0" r="0" b="5715"/>
+                <wp:wrapNone/>
+                <wp:docPr id="1580681487" name="Text Box 9"/>
+                <wp:cNvGraphicFramePr/>
+                <a:graphic xmlns:a="http://schemas.openxmlformats.org/drawingml/2006/main">
+                  <a:graphicData uri="http://schemas.microsoft.com/office/word/2010/wordprocessingShape">
+                    <wps:wsp>
+                      <wps:cNvSpPr txBox="1"/>
+                      <wps:spPr>
+                        <a:xfrm>
+                          <a:off x="0" y="0"/>
+                          <a:ext cx="249382" cy="261257"/>
+                        </a:xfrm>
+                        <a:prstGeom prst="rect">
+                          <a:avLst/>
+                        </a:prstGeom>
+                        <a:noFill/>
+                        <a:ln w="6350">
+                          <a:noFill/>
+                        </a:ln>
+                      </wps:spPr>
+                      <wps:txbx>
+                        <w:txbxContent>
+                          <w:p>
+                            <w:pPr>
+                              <w:rPr>
+                                <w:b/>
+                                <w:bCs/>
+                                <w:color w:val="000000" w:themeColor="text1"/>
+                              </w:rPr>
+                            </w:pPr>
+                            <w:r>
+                              <w:rPr>
+                                <w:b/>
+                                <w:bCs/>
+                                <w:color w:val="000000" w:themeColor="text1"/>
+                              </w:rPr>
+                              <w:t>A</w:t>
+                            </w:r>
+                          </w:p>
+                        </w:txbxContent>
+                      </wps:txbx>
+                      <wps:bodyPr rot="0" spcFirstLastPara="0" vertOverflow="overflow" horzOverflow="overflow" vert="horz" wrap="square" lIns="91440" tIns="45720" rIns="91440" bIns="45720" numCol="1" spcCol="0" rtlCol="0" fromWordArt="0" anchor="t" anchorCtr="0" forceAA="0" compatLnSpc="1">
+                        <a:prstTxWarp prst="textNoShape">
+                          <a:avLst/>
+                        </a:prstTxWarp>
+                        <a:noAutofit/>
+                      </wps:bodyPr>
+                    </wps:wsp>
+                  </a:graphicData>
+                </a:graphic>
+                <wp14:sizeRelH relativeFrom="margin">
+                  <wp14:pctWidth>0</wp14:pctWidth>
+                </wp14:sizeRelH>
+                <wp14:sizeRelV relativeFrom="margin">
+                  <wp14:pctHeight>0</wp14:pctHeight>
+                </wp14:sizeRelV>
+              </wp:anchor>
+            </w:drawing>
+          </mc:Choice>
+          <mc:Fallback>
+            <w:pict>
+              <v:shape w14:anchorId="39B8EB5B" id="_x0000_s1031" type="#_x0000_t202" style="position:absolute;margin-left:-10.05pt;margin-top:.85pt;width:19.65pt;height:20.55pt;z-index:251662336;visibility:visible;mso-wrap-style:square;mso-width-percent:0;mso-height-percent:0;mso-wrap-distance-left:9pt;mso-wrap-distance-top:0;mso-wrap-distance-right:9pt;mso-wrap-distance-bottom:0;mso-position-horizontal:absolute;mso-position-horizontal-relative:margin;mso-position-vertical:absolute;mso-position-vertical-relative:text;mso-width-percent:0;mso-height-percent:0;mso-width-relative:margin;mso-height-relative:margin;v-text-anchor:top" o:gfxdata="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" filled="f" stroked="f" strokeweight=".5pt">
+                <v:textbox>
+                  <w:txbxContent>
+                    <w:p>
+                      <w:pPr>
+                        <w:rPr>
+                          <w:b/>
+                          <w:bCs/>
+                          <w:color w:val="000000" w:themeColor="text1"/>
+                        </w:rPr>
+                      </w:pPr>
+                      <w:r>
+                        <w:rPr>
+                          <w:b/>
+                          <w:bCs/>
+                          <w:color w:val="000000" w:themeColor="text1"/>
+                        </w:rPr>
+                        <w:t>A</w:t>
+                      </w:r>
+                    </w:p>
+                  </w:txbxContent>
+                </v:textbox>
+                <w10:wrap anchorx="margin"/>
+              </v:shape>
+            </w:pict>
+          </mc:Fallback>
+        </mc:AlternateContent>
+      </w:r>
+      <w:r>
+        <w:drawing>
+          <wp:inline distT="0" distB="0" distL="0" distR="0" wp14:anchorId="3366C2B3" wp14:editId="3BC0C9D7">
+            <wp:extent cx="2529444" cy="1898343"/>
+            <wp:effectExtent l="0" t="0" r="4445" b="6985"/>
+            <wp:docPr id="1535535305" name="Picture 1" descr="A graph of numbers and columns&#10;&#10;Description automatically generated"/>
+            <wp:cNvGraphicFramePr>
+              <a:graphicFrameLocks xmlns:a="http://schemas.openxmlformats.org/drawingml/2006/main" noChangeAspect="1"/>
+            </wp:cNvGraphicFramePr>
+            <a:graphic xmlns:a="http://schemas.openxmlformats.org/drawingml/2006/main">
+              <a:graphicData uri="http://schemas.openxmlformats.org/drawingml/2006/picture">
+                <pic:pic xmlns:pic="http://schemas.openxmlformats.org/drawingml/2006/picture">
+                  <pic:nvPicPr>
+                    <pic:cNvPr id="1535535305" name="Picture 1" descr="A graph of numbers and columns&#10;&#10;Description automatically generated"/>
+                    <pic:cNvPicPr>
+                      <a:picLocks noChangeAspect="1" noChangeArrowheads="1"/>
+                    </pic:cNvPicPr>
+                  </pic:nvPicPr>
+                  <pic:blipFill>
+                    <a:blip r:embed="rId76" cstate="print">
+                      <a:extLst>
+                        <a:ext uri="{28A0092B-C50C-407E-A947-70E740481C1C}">
+                          <a14:useLocalDpi xmlns:a14="http://schemas.microsoft.com/office/drawing/2010/main" val="0"/>
+                        </a:ext>
+                      </a:extLst>
+                    </a:blip>
+                    <a:srcRect/>
+                    <a:stretch>
+                      <a:fillRect/>
+                    </a:stretch>
+                  </pic:blipFill>
+                  <pic:spPr bwMode="auto">
+                    <a:xfrm>
+                      <a:off x="0" y="0"/>
+                      <a:ext cx="2541089" cy="1907083"/>
+                    </a:xfrm>
+                    <a:prstGeom prst="rect">
+                      <a:avLst/>
+                    </a:prstGeom>
+                    <a:noFill/>
+                    <a:ln>
+                      <a:noFill/>
+                    </a:ln>
+                  </pic:spPr>
+                </pic:pic>
+              </a:graphicData>
+            </a:graphic>
+          </wp:inline>
+        </w:drawing>
+      </w:r>
+      <w:r>
+        <w:rPr>
+          <w:rFonts w:ascii="Times New Roman" w:eastAsia="Times New Roman" w:hAnsi="Times New Roman" w:cs="Times New Roman"/>
+          <w:kern w:val="0"/>
+          <w:sz w:val="24"/>
+          <w:szCs w:val="24"/>
+          <w:lang w:eastAsia="en-GB"/>
+          <w14:ligatures w14:val="none"/>
+        </w:rPr>
+        <w:t xml:space="preserve"> </w:t>
+      </w:r>
+      <w:r>
+        <w:drawing>
+          <wp:inline distT="0" distB="0" distL="0" distR="0" wp14:anchorId="6FA6B466" wp14:editId="24ED396D">
+            <wp:extent cx="2505694" cy="1880519"/>
+            <wp:effectExtent l="0" t="0" r="9525" b="5715"/>
+            <wp:docPr id="1202865787" name="Picture 2" descr="A graph of different colored bars&#10;&#10;Description automatically generated"/>
+            <wp:cNvGraphicFramePr>
+              <a:graphicFrameLocks xmlns:a="http://schemas.openxmlformats.org/drawingml/2006/main" noChangeAspect="1"/>
+            </wp:cNvGraphicFramePr>
+            <a:graphic xmlns:a="http://schemas.openxmlformats.org/drawingml/2006/main">
+              <a:graphicData uri="http://schemas.openxmlformats.org/drawingml/2006/picture">
+                <pic:pic xmlns:pic="http://schemas.openxmlformats.org/drawingml/2006/picture">
+                  <pic:nvPicPr>
+                    <pic:cNvPr id="1202865787" name="Picture 2" descr="A graph of different colored bars&#10;&#10;Description automatically generated"/>
+                    <pic:cNvPicPr>
+                      <a:picLocks noChangeAspect="1" noChangeArrowheads="1"/>
+                    </pic:cNvPicPr>
+                  </pic:nvPicPr>
+                  <pic:blipFill>
+                    <a:blip r:embed="rId77" cstate="print">
+                      <a:extLst>
+                        <a:ext uri="{28A0092B-C50C-407E-A947-70E740481C1C}">
+                          <a14:useLocalDpi xmlns:a14="http://schemas.microsoft.com/office/drawing/2010/main" val="0"/>
+                        </a:ext>
+                      </a:extLst>
+                    </a:blip>
+                    <a:srcRect/>
+                    <a:stretch>
+                      <a:fillRect/>
+                    </a:stretch>
+                  </pic:blipFill>
+                  <pic:spPr bwMode="auto">
+                    <a:xfrm>
+                      <a:off x="0" y="0"/>
+                      <a:ext cx="2545273" cy="1910223"/>
+                    </a:xfrm>
+                    <a:prstGeom prst="rect">
+                      <a:avLst/>
+                    </a:prstGeom>
+                    <a:noFill/>
+                    <a:ln>
+                      <a:noFill/>
+                    </a:ln>
+                  </pic:spPr>
+                </pic:pic>
+              </a:graphicData>
+            </a:graphic>
+          </wp:inline>
+        </w:drawing>
+      </w:r>
+    </w:p>
+    <w:p>
+      <w:pPr>
+        <w:rPr>
+          <w:rFonts w:ascii="Times New Roman" w:eastAsia="Times New Roman" w:hAnsi="Times New Roman" w:cs="Times New Roman"/>
+          <w:kern w:val="0"/>
+          <w:sz w:val="24"/>
+          <w:szCs w:val="24"/>
+          <w:lang w:eastAsia="en-GB"/>
+          <w14:ligatures w14:val="none"/>
+        </w:rPr>
+      </w:pPr>
+      <w:r>
+        <w:rPr>
+          <w:noProof/>
+        </w:rPr>
+        <mc:AlternateContent>
+          <mc:Choice Requires="wps">
+            <w:drawing>
+              <wp:anchor distT="0" distB="0" distL="114300" distR="114300" simplePos="0" relativeHeight="251672576" behindDoc="0" locked="0" layoutInCell="1" allowOverlap="1" wp14:anchorId="3C6957A9" wp14:editId="74C6CD7A">
+                <wp:simplePos x="0" y="0"/>
+                <wp:positionH relativeFrom="margin">
+                  <wp:posOffset>2657475</wp:posOffset>
+                </wp:positionH>
+                <wp:positionV relativeFrom="paragraph">
+                  <wp:posOffset>1989645</wp:posOffset>
+                </wp:positionV>
+                <wp:extent cx="248920" cy="260985"/>
+                <wp:effectExtent l="0" t="0" r="0" b="5715"/>
+                <wp:wrapNone/>
+                <wp:docPr id="1425488695" name="Text Box 9"/>
+                <wp:cNvGraphicFramePr/>
+                <a:graphic xmlns:a="http://schemas.openxmlformats.org/drawingml/2006/main">
+                  <a:graphicData uri="http://schemas.microsoft.com/office/word/2010/wordprocessingShape">
+                    <wps:wsp>
+                      <wps:cNvSpPr txBox="1"/>
+                      <wps:spPr>
+                        <a:xfrm>
+                          <a:off x="0" y="0"/>
+                          <a:ext cx="248920" cy="260985"/>
+                        </a:xfrm>
+                        <a:prstGeom prst="rect">
+                          <a:avLst/>
+                        </a:prstGeom>
+                        <a:noFill/>
+                        <a:ln w="6350">
+                          <a:noFill/>
+                        </a:ln>
+                      </wps:spPr>
+                      <wps:txbx>
+                        <w:txbxContent>
+                          <w:p>
+                            <w:pPr>
+                              <w:rPr>
+                                <w:b/>
+                                <w:bCs/>
+                                <w:color w:val="000000" w:themeColor="text1"/>
+                              </w:rPr>
+                            </w:pPr>
+                            <w:r>
+                              <w:rPr>
+                                <w:b/>
+                                <w:bCs/>
+                                <w:color w:val="000000" w:themeColor="text1"/>
+                              </w:rPr>
+                              <w:t>F</w:t>
+                            </w:r>
+                          </w:p>
+                        </w:txbxContent>
+                      </wps:txbx>
+                      <wps:bodyPr rot="0" spcFirstLastPara="0" vertOverflow="overflow" horzOverflow="overflow" vert="horz" wrap="square" lIns="91440" tIns="45720" rIns="91440" bIns="45720" numCol="1" spcCol="0" rtlCol="0" fromWordArt="0" anchor="t" anchorCtr="0" forceAA="0" compatLnSpc="1">
+                        <a:prstTxWarp prst="textNoShape">
+                          <a:avLst/>
+                        </a:prstTxWarp>
+                        <a:noAutofit/>
+                      </wps:bodyPr>
+                    </wps:wsp>
+                  </a:graphicData>
+                </a:graphic>
+                <wp14:sizeRelH relativeFrom="margin">
+                  <wp14:pctWidth>0</wp14:pctWidth>
+                </wp14:sizeRelH>
+                <wp14:sizeRelV relativeFrom="margin">
+                  <wp14:pctHeight>0</wp14:pctHeight>
+                </wp14:sizeRelV>
+              </wp:anchor>
+            </w:drawing>
+          </mc:Choice>
+          <mc:Fallback>
+            <w:pict>
+              <v:shape w14:anchorId="3C6957A9" id="_x0000_s1032" type="#_x0000_t202" style="position:absolute;margin-left:209.25pt;margin-top:156.65pt;width:19.6pt;height:20.55pt;z-index:251672576;visibility:visible;mso-wrap-style:square;mso-width-percent:0;mso-height-percent:0;mso-wrap-distance-left:9pt;mso-wrap-distance-top:0;mso-wrap-distance-right:9pt;mso-wrap-distance-bottom:0;mso-position-horizontal:absolute;mso-position-horizontal-relative:margin;mso-position-vertical:absolute;mso-position-vertical-relative:text;mso-width-percent:0;mso-height-percent:0;mso-width-relative:margin;mso-height-relative:margin;v-text-anchor:top" o:gfxdata="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" filled="f" stroked="f" strokeweight=".5pt">
+                <v:textbox>
+                  <w:txbxContent>
+                    <w:p>
+                      <w:pPr>
+                        <w:rPr>
+                          <w:b/>
+                          <w:bCs/>
+                          <w:color w:val="000000" w:themeColor="text1"/>
+                        </w:rPr>
+                      </w:pPr>
+                      <w:r>
+                        <w:rPr>
+                          <w:b/>
+                          <w:bCs/>
+                          <w:color w:val="000000" w:themeColor="text1"/>
+                        </w:rPr>
+                        <w:t>F</w:t>
+                      </w:r>
+                    </w:p>
+                  </w:txbxContent>
+                </v:textbox>
+                <w10:wrap anchorx="margin"/>
+              </v:shape>
+            </w:pict>
+          </mc:Fallback>
+        </mc:AlternateContent>
+      </w:r>
+      <w:r>
+        <w:rPr>
+          <w:noProof/>
+        </w:rPr>
+        <mc:AlternateContent>
+          <mc:Choice Requires="wps">
+            <w:drawing>
+              <wp:anchor distT="0" distB="0" distL="114300" distR="114300" simplePos="0" relativeHeight="251670528" behindDoc="0" locked="0" layoutInCell="1" allowOverlap="1" wp14:anchorId="6E135374" wp14:editId="779BC10C">
+                <wp:simplePos x="0" y="0"/>
+                <wp:positionH relativeFrom="margin">
+                  <wp:posOffset>-104775</wp:posOffset>
+                </wp:positionH>
+                <wp:positionV relativeFrom="paragraph">
+                  <wp:posOffset>1940304</wp:posOffset>
+                </wp:positionV>
+                <wp:extent cx="248920" cy="260985"/>
+                <wp:effectExtent l="0" t="0" r="0" b="5715"/>
+                <wp:wrapNone/>
+                <wp:docPr id="1757878415" name="Text Box 9"/>
+                <wp:cNvGraphicFramePr/>
+                <a:graphic xmlns:a="http://schemas.openxmlformats.org/drawingml/2006/main">
+                  <a:graphicData uri="http://schemas.microsoft.com/office/word/2010/wordprocessingShape">
+                    <wps:wsp>
+                      <wps:cNvSpPr txBox="1"/>
+                      <wps:spPr>
+                        <a:xfrm>
+                          <a:off x="0" y="0"/>
+                          <a:ext cx="248920" cy="260985"/>
+                        </a:xfrm>
+                        <a:prstGeom prst="rect">
+                          <a:avLst/>
+                        </a:prstGeom>
+                        <a:noFill/>
+                        <a:ln w="6350">
+                          <a:noFill/>
+                        </a:ln>
+                      </wps:spPr>
+                      <wps:txbx>
+                        <w:txbxContent>
+                          <w:p>
+                            <w:pPr>
+                              <w:rPr>
+                                <w:b/>
+                                <w:bCs/>
+                                <w:color w:val="000000" w:themeColor="text1"/>
+                              </w:rPr>
+                            </w:pPr>
+                            <w:r>
+                              <w:rPr>
+                                <w:b/>
+                                <w:bCs/>
+                                <w:color w:val="000000" w:themeColor="text1"/>
+                              </w:rPr>
+                              <w:t>E</w:t>
+                            </w:r>
+                          </w:p>
+                        </w:txbxContent>
+                      </wps:txbx>
+                      <wps:bodyPr rot="0" spcFirstLastPara="0" vertOverflow="overflow" horzOverflow="overflow" vert="horz" wrap="square" lIns="91440" tIns="45720" rIns="91440" bIns="45720" numCol="1" spcCol="0" rtlCol="0" fromWordArt="0" anchor="t" anchorCtr="0" forceAA="0" compatLnSpc="1">
+                        <a:prstTxWarp prst="textNoShape">
+                          <a:avLst/>
+                        </a:prstTxWarp>
+                        <a:noAutofit/>
+                      </wps:bodyPr>
+                    </wps:wsp>
+                  </a:graphicData>
+                </a:graphic>
+                <wp14:sizeRelH relativeFrom="margin">
+                  <wp14:pctWidth>0</wp14:pctWidth>
+                </wp14:sizeRelH>
+                <wp14:sizeRelV relativeFrom="margin">
+                  <wp14:pctHeight>0</wp14:pctHeight>
+                </wp14:sizeRelV>
+              </wp:anchor>
+            </w:drawing>
+          </mc:Choice>
+          <mc:Fallback>
+            <w:pict>
+              <v:shape w14:anchorId="6E135374" id="_x0000_s1033" type="#_x0000_t202" style="position:absolute;margin-left:-8.25pt;margin-top:152.8pt;width:19.6pt;height:20.55pt;z-index:251670528;visibility:visible;mso-wrap-style:square;mso-width-percent:0;mso-height-percent:0;mso-wrap-distance-left:9pt;mso-wrap-distance-top:0;mso-wrap-distance-right:9pt;mso-wrap-distance-bottom:0;mso-position-horizontal:absolute;mso-position-horizontal-relative:margin;mso-position-vertical:absolute;mso-position-vertical-relative:text;mso-width-percent:0;mso-height-percent:0;mso-width-relative:margin;mso-height-relative:margin;v-text-anchor:top" o:gfxdata="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" filled="f" stroked="f" strokeweight=".5pt">
+                <v:textbox>
+                  <w:txbxContent>
+                    <w:p>
+                      <w:pPr>
+                        <w:rPr>
+                          <w:b/>
+                          <w:bCs/>
+                          <w:color w:val="000000" w:themeColor="text1"/>
+                        </w:rPr>
+                      </w:pPr>
+                      <w:r>
+                        <w:rPr>
+                          <w:b/>
+                          <w:bCs/>
+                          <w:color w:val="000000" w:themeColor="text1"/>
+                        </w:rPr>
+                        <w:t>E</w:t>
+                      </w:r>
+                    </w:p>
+                  </w:txbxContent>
+                </v:textbox>
+                <w10:wrap anchorx="margin"/>
+              </v:shape>
+            </w:pict>
+          </mc:Fallback>
+        </mc:AlternateContent>
+      </w:r>
+      <w:r>
+        <w:drawing>
+          <wp:inline distT="0" distB="0" distL="0" distR="0" wp14:anchorId="28B912A1" wp14:editId="2EAF5A7E">
+            <wp:extent cx="2529205" cy="1898165"/>
+            <wp:effectExtent l="0" t="0" r="4445" b="6985"/>
+            <wp:docPr id="1589654126" name="Picture 3" descr="A graph of numbers and columns&#10;&#10;Description automatically generated"/>
+            <wp:cNvGraphicFramePr>
+              <a:graphicFrameLocks xmlns:a="http://schemas.openxmlformats.org/drawingml/2006/main" noChangeAspect="1"/>
+            </wp:cNvGraphicFramePr>
+            <a:graphic xmlns:a="http://schemas.openxmlformats.org/drawingml/2006/main">
+              <a:graphicData uri="http://schemas.openxmlformats.org/drawingml/2006/picture">
+                <pic:pic xmlns:pic="http://schemas.openxmlformats.org/drawingml/2006/picture">
+                  <pic:nvPicPr>
+                    <pic:cNvPr id="1589654126" name="Picture 3" descr="A graph of numbers and columns&#10;&#10;Description automatically generated"/>
+                    <pic:cNvPicPr>
+                      <a:picLocks noChangeAspect="1" noChangeArrowheads="1"/>
+                    </pic:cNvPicPr>
+                  </pic:nvPicPr>
+                  <pic:blipFill>
+                    <a:blip r:embed="rId78" cstate="print">
+                      <a:extLst>
+                        <a:ext uri="{28A0092B-C50C-407E-A947-70E740481C1C}">
+                          <a14:useLocalDpi xmlns:a14="http://schemas.microsoft.com/office/drawing/2010/main" val="0"/>
+                        </a:ext>
+                      </a:extLst>
+                    </a:blip>
+                    <a:srcRect/>
+                    <a:stretch>
+                      <a:fillRect/>
+                    </a:stretch>
+                  </pic:blipFill>
+                  <pic:spPr bwMode="auto">
+                    <a:xfrm>
+                      <a:off x="0" y="0"/>
+                      <a:ext cx="2545794" cy="1910615"/>
+                    </a:xfrm>
+                    <a:prstGeom prst="rect">
+                      <a:avLst/>
+                    </a:prstGeom>
+                    <a:noFill/>
+                    <a:ln>
+                      <a:noFill/>
+                    </a:ln>
+                  </pic:spPr>
+                </pic:pic>
+              </a:graphicData>
+            </a:graphic>
+          </wp:inline>
+        </w:drawing>
+      </w:r>
+      <w:r>
+        <w:rPr>
+          <w:rFonts w:ascii="Times New Roman" w:eastAsia="Times New Roman" w:hAnsi="Times New Roman" w:cs="Times New Roman"/>
+          <w:kern w:val="0"/>
+          <w:sz w:val="24"/>
+          <w:szCs w:val="24"/>
+          <w:lang w:eastAsia="en-GB"/>
+          <w14:ligatures w14:val="none"/>
+        </w:rPr>
+        <w:t xml:space="preserve"> </w:t>
+      </w:r>
+      <w:r>
+        <w:drawing>
+          <wp:inline distT="0" distB="0" distL="0" distR="0" wp14:anchorId="280A8195" wp14:editId="35470646">
+            <wp:extent cx="2517569" cy="1889432"/>
+            <wp:effectExtent l="0" t="0" r="0" b="0"/>
+            <wp:docPr id="956268670" name="Picture 4" descr="A graph of numbers and columns&#10;&#10;Description automatically generated"/>
+            <wp:cNvGraphicFramePr>
+              <a:graphicFrameLocks xmlns:a="http://schemas.openxmlformats.org/drawingml/2006/main" noChangeAspect="1"/>
+            </wp:cNvGraphicFramePr>
+            <a:graphic xmlns:a="http://schemas.openxmlformats.org/drawingml/2006/main">
+              <a:graphicData uri="http://schemas.openxmlformats.org/drawingml/2006/picture">
+                <pic:pic xmlns:pic="http://schemas.openxmlformats.org/drawingml/2006/picture">
+                  <pic:nvPicPr>
+                    <pic:cNvPr id="956268670" name="Picture 4" descr="A graph of numbers and columns&#10;&#10;Description automatically generated"/>
+                    <pic:cNvPicPr>
+                      <a:picLocks noChangeAspect="1" noChangeArrowheads="1"/>
+                    </pic:cNvPicPr>
+                  </pic:nvPicPr>
+                  <pic:blipFill>
+                    <a:blip r:embed="rId79" cstate="print">
+                      <a:extLst>
+                        <a:ext uri="{28A0092B-C50C-407E-A947-70E740481C1C}">
+                          <a14:useLocalDpi xmlns:a14="http://schemas.microsoft.com/office/drawing/2010/main" val="0"/>
+                        </a:ext>
+                      </a:extLst>
+                    </a:blip>
+                    <a:srcRect/>
+                    <a:stretch>
+                      <a:fillRect/>
+                    </a:stretch>
+                  </pic:blipFill>
+                  <pic:spPr bwMode="auto">
+                    <a:xfrm>
+                      <a:off x="0" y="0"/>
+                      <a:ext cx="2542285" cy="1907981"/>
+                    </a:xfrm>
+                    <a:prstGeom prst="rect">
+                      <a:avLst/>
+                    </a:prstGeom>
+                    <a:noFill/>
+                    <a:ln>
+                      <a:noFill/>
+                    </a:ln>
+                  </pic:spPr>
+                </pic:pic>
+              </a:graphicData>
+            </a:graphic>
+          </wp:inline>
+        </w:drawing>
+      </w:r>
+    </w:p>
+    <w:p>
+      <w:r>
+        <w:rPr>
+          <w:noProof/>
+        </w:rPr>
+        <mc:AlternateContent>
+          <mc:Choice Requires="wps">
+            <w:drawing>
+              <wp:anchor distT="0" distB="0" distL="114300" distR="114300" simplePos="0" relativeHeight="251676672" behindDoc="0" locked="0" layoutInCell="1" allowOverlap="1" wp14:anchorId="08115556" wp14:editId="50A3C820">
+                <wp:simplePos x="0" y="0"/>
+                <wp:positionH relativeFrom="margin">
+                  <wp:posOffset>2633840</wp:posOffset>
+                </wp:positionH>
+                <wp:positionV relativeFrom="paragraph">
+                  <wp:posOffset>1965696</wp:posOffset>
+                </wp:positionV>
+                <wp:extent cx="248920" cy="260985"/>
+                <wp:effectExtent l="0" t="0" r="0" b="5715"/>
+                <wp:wrapNone/>
+                <wp:docPr id="2146304130" name="Text Box 9"/>
+                <wp:cNvGraphicFramePr/>
+                <a:graphic xmlns:a="http://schemas.openxmlformats.org/drawingml/2006/main">
+                  <a:graphicData uri="http://schemas.microsoft.com/office/word/2010/wordprocessingShape">
+                    <wps:wsp>
+                      <wps:cNvSpPr txBox="1"/>
+                      <wps:spPr>
+                        <a:xfrm>
+                          <a:off x="0" y="0"/>
+                          <a:ext cx="248920" cy="260985"/>
+                        </a:xfrm>
+                        <a:prstGeom prst="rect">
+                          <a:avLst/>
+                        </a:prstGeom>
+                        <a:noFill/>
+                        <a:ln w="6350">
+                          <a:noFill/>
+                        </a:ln>
+                      </wps:spPr>
+                      <wps:txbx>
+                        <w:txbxContent>
+                          <w:p>
+                            <w:pPr>
+                              <w:rPr>
+                                <w:b/>
+                                <w:bCs/>
+                                <w:color w:val="000000" w:themeColor="text1"/>
+                              </w:rPr>
+                            </w:pPr>
+                            <w:r>
+                              <w:rPr>
+                                <w:b/>
+                                <w:bCs/>
+                                <w:color w:val="000000" w:themeColor="text1"/>
+                              </w:rPr>
+                              <w:t>H</w:t>
+                            </w:r>
+                          </w:p>
+                        </w:txbxContent>
+                      </wps:txbx>
+                      <wps:bodyPr rot="0" spcFirstLastPara="0" vertOverflow="overflow" horzOverflow="overflow" vert="horz" wrap="square" lIns="91440" tIns="45720" rIns="91440" bIns="45720" numCol="1" spcCol="0" rtlCol="0" fromWordArt="0" anchor="t" anchorCtr="0" forceAA="0" compatLnSpc="1">
+                        <a:prstTxWarp prst="textNoShape">
+                          <a:avLst/>
+                        </a:prstTxWarp>
+                        <a:noAutofit/>
+                      </wps:bodyPr>
+                    </wps:wsp>
+                  </a:graphicData>
+                </a:graphic>
+                <wp14:sizeRelH relativeFrom="margin">
+                  <wp14:pctWidth>0</wp14:pctWidth>
+                </wp14:sizeRelH>
+                <wp14:sizeRelV relativeFrom="margin">
+                  <wp14:pctHeight>0</wp14:pctHeight>
+                </wp14:sizeRelV>
+              </wp:anchor>
+            </w:drawing>
+          </mc:Choice>
+          <mc:Fallback>
+            <w:pict>
+              <v:shape w14:anchorId="08115556" id="_x0000_s1034" type="#_x0000_t202" style="position:absolute;margin-left:207.4pt;margin-top:154.8pt;width:19.6pt;height:20.55pt;z-index:251676672;visibility:visible;mso-wrap-style:square;mso-width-percent:0;mso-height-percent:0;mso-wrap-distance-left:9pt;mso-wrap-distance-top:0;mso-wrap-distance-right:9pt;mso-wrap-distance-bottom:0;mso-position-horizontal:absolute;mso-position-horizontal-relative:margin;mso-position-vertical:absolute;mso-position-vertical-relative:text;mso-width-percent:0;mso-height-percent:0;mso-width-relative:margin;mso-height-relative:margin;v-text-anchor:top" o:gfxdata="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" filled="f" stroked="f" strokeweight=".5pt">
+                <v:textbox>
+                  <w:txbxContent>
+                    <w:p>
+                      <w:pPr>
+                        <w:rPr>
+                          <w:b/>
+                          <w:bCs/>
+                          <w:color w:val="000000" w:themeColor="text1"/>
+                        </w:rPr>
+                      </w:pPr>
+                      <w:r>
+                        <w:rPr>
+                          <w:b/>
+                          <w:bCs/>
+                          <w:color w:val="000000" w:themeColor="text1"/>
+                        </w:rPr>
+                        <w:t>H</w:t>
+                      </w:r>
+                    </w:p>
+                  </w:txbxContent>
+                </v:textbox>
+                <w10:wrap anchorx="margin"/>
+              </v:shape>
+            </w:pict>
+          </mc:Fallback>
+        </mc:AlternateContent>
+      </w:r>
+      <w:r>
+        <w:rPr>
+          <w:noProof/>
+        </w:rPr>
+        <mc:AlternateContent>
+          <mc:Choice Requires="wps">
+            <w:drawing>
+              <wp:anchor distT="0" distB="0" distL="114300" distR="114300" simplePos="0" relativeHeight="251674624" behindDoc="0" locked="0" layoutInCell="1" allowOverlap="1" wp14:anchorId="0CC249D1" wp14:editId="10BE30D0">
+                <wp:simplePos x="0" y="0"/>
+                <wp:positionH relativeFrom="margin">
+                  <wp:posOffset>-71755</wp:posOffset>
+                </wp:positionH>
+                <wp:positionV relativeFrom="paragraph">
+                  <wp:posOffset>1952180</wp:posOffset>
+                </wp:positionV>
+                <wp:extent cx="248920" cy="260985"/>
+                <wp:effectExtent l="0" t="0" r="0" b="5715"/>
+                <wp:wrapNone/>
+                <wp:docPr id="83213158" name="Text Box 9"/>
+                <wp:cNvGraphicFramePr/>
+                <a:graphic xmlns:a="http://schemas.openxmlformats.org/drawingml/2006/main">
+                  <a:graphicData uri="http://schemas.microsoft.com/office/word/2010/wordprocessingShape">
+                    <wps:wsp>
+                      <wps:cNvSpPr txBox="1"/>
+                      <wps:spPr>
+                        <a:xfrm>
+                          <a:off x="0" y="0"/>
+                          <a:ext cx="248920" cy="260985"/>
+                        </a:xfrm>
+                        <a:prstGeom prst="rect">
+                          <a:avLst/>
+                        </a:prstGeom>
+                        <a:noFill/>
+                        <a:ln w="6350">
+                          <a:noFill/>
+                        </a:ln>
+                      </wps:spPr>
+                      <wps:txbx>
+                        <w:txbxContent>
+                          <w:p>
+                            <w:pPr>
+                              <w:rPr>
+                                <w:b/>
+                                <w:bCs/>
+                                <w:color w:val="000000" w:themeColor="text1"/>
+                              </w:rPr>
+                            </w:pPr>
+                            <w:r>
+                              <w:rPr>
+                                <w:b/>
+                                <w:bCs/>
+                                <w:color w:val="000000" w:themeColor="text1"/>
+                              </w:rPr>
+                              <w:t>G</w:t>
+                            </w:r>
+                          </w:p>
+                        </w:txbxContent>
+                      </wps:txbx>
+                      <wps:bodyPr rot="0" spcFirstLastPara="0" vertOverflow="overflow" horzOverflow="overflow" vert="horz" wrap="square" lIns="91440" tIns="45720" rIns="91440" bIns="45720" numCol="1" spcCol="0" rtlCol="0" fromWordArt="0" anchor="t" anchorCtr="0" forceAA="0" compatLnSpc="1">
+                        <a:prstTxWarp prst="textNoShape">
+                          <a:avLst/>
+                        </a:prstTxWarp>
+                        <a:noAutofit/>
+                      </wps:bodyPr>
+                    </wps:wsp>
+                  </a:graphicData>
+                </a:graphic>
+                <wp14:sizeRelH relativeFrom="margin">
+                  <wp14:pctWidth>0</wp14:pctWidth>
+                </wp14:sizeRelH>
+                <wp14:sizeRelV relativeFrom="margin">
+                  <wp14:pctHeight>0</wp14:pctHeight>
+                </wp14:sizeRelV>
+              </wp:anchor>
+            </w:drawing>
+          </mc:Choice>
+          <mc:Fallback>
+            <w:pict>
+              <v:shape w14:anchorId="0CC249D1" id="_x0000_s1035" type="#_x0000_t202" style="position:absolute;margin-left:-5.65pt;margin-top:153.7pt;width:19.6pt;height:20.55pt;z-index:251674624;visibility:visible;mso-wrap-style:square;mso-width-percent:0;mso-height-percent:0;mso-wrap-distance-left:9pt;mso-wrap-distance-top:0;mso-wrap-distance-right:9pt;mso-wrap-distance-bottom:0;mso-position-horizontal:absolute;mso-position-horizontal-relative:margin;mso-position-vertical:absolute;mso-position-vertical-relative:text;mso-width-percent:0;mso-height-percent:0;mso-width-relative:margin;mso-height-relative:margin;v-text-anchor:top" o:gfxdata="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" filled="f" stroked="f" strokeweight=".5pt">
+                <v:textbox>
+                  <w:txbxContent>
+                    <w:p>
+                      <w:pPr>
+                        <w:rPr>
+                          <w:b/>
+                          <w:bCs/>
+                          <w:color w:val="000000" w:themeColor="text1"/>
+                        </w:rPr>
+                      </w:pPr>
+                      <w:r>
+                        <w:rPr>
+                          <w:b/>
+                          <w:bCs/>
+                          <w:color w:val="000000" w:themeColor="text1"/>
+                        </w:rPr>
+                        <w:t>G</w:t>
+                      </w:r>
+                    </w:p>
+                  </w:txbxContent>
+                </v:textbox>
+                <w10:wrap anchorx="margin"/>
+              </v:shape>
+            </w:pict>
+          </mc:Fallback>
+        </mc:AlternateContent>
+      </w:r>
+      <w:r>
+        <w:drawing>
+          <wp:inline distT="0" distB="0" distL="0" distR="0" wp14:anchorId="6F46C5A3" wp14:editId="1E8AEC1E">
+            <wp:extent cx="2529205" cy="1898164"/>
+            <wp:effectExtent l="0" t="0" r="4445" b="6985"/>
+            <wp:docPr id="1380953222" name="Picture 5" descr="A bar graph with numbers and symbols&#10;&#10;Description automatically generated"/>
+            <wp:cNvGraphicFramePr>
+              <a:graphicFrameLocks xmlns:a="http://schemas.openxmlformats.org/drawingml/2006/main" noChangeAspect="1"/>
+            </wp:cNvGraphicFramePr>
+            <a:graphic xmlns:a="http://schemas.openxmlformats.org/drawingml/2006/main">
+              <a:graphicData uri="http://schemas.openxmlformats.org/drawingml/2006/picture">
+                <pic:pic xmlns:pic="http://schemas.openxmlformats.org/drawingml/2006/picture">
+                  <pic:nvPicPr>
+                    <pic:cNvPr id="1380953222" name="Picture 5" descr="A bar graph with numbers and symbols&#10;&#10;Description automatically generated"/>
+                    <pic:cNvPicPr>
+                      <a:picLocks noChangeAspect="1" noChangeArrowheads="1"/>
+                    </pic:cNvPicPr>
+                  </pic:nvPicPr>
+                  <pic:blipFill>
+                    <a:blip r:embed="rId80" cstate="print">
+                      <a:extLst>
+                        <a:ext uri="{28A0092B-C50C-407E-A947-70E740481C1C}">
+                          <a14:useLocalDpi xmlns:a14="http://schemas.microsoft.com/office/drawing/2010/main" val="0"/>
+                        </a:ext>
+                      </a:extLst>
+                    </a:blip>
+                    <a:srcRect/>
+                    <a:stretch>
+                      <a:fillRect/>
+                    </a:stretch>
+                  </pic:blipFill>
+                  <pic:spPr bwMode="auto">
+                    <a:xfrm>
+                      <a:off x="0" y="0"/>
+                      <a:ext cx="2554721" cy="1917314"/>
+                    </a:xfrm>
+                    <a:prstGeom prst="rect">
+                      <a:avLst/>
+                    </a:prstGeom>
+                    <a:noFill/>
+                    <a:ln>
+                      <a:noFill/>
+                    </a:ln>
+                  </pic:spPr>
+                </pic:pic>
+              </a:graphicData>
+            </a:graphic>
+          </wp:inline>
+        </w:drawing>
+      </w:r>
+      <w:r>
+        <w:rPr>
+          <w:rFonts w:ascii="Times New Roman" w:eastAsia="Times New Roman" w:hAnsi="Times New Roman" w:cs="Times New Roman"/>
+          <w:kern w:val="0"/>
+          <w:sz w:val="24"/>
+          <w:szCs w:val="24"/>
+          <w:lang w:eastAsia="en-GB"/>
+          <w14:ligatures w14:val="none"/>
+        </w:rPr>
+        <w:t xml:space="preserve"> </w:t>
+      </w:r>
+      <w:r>
+        <w:drawing>
+          <wp:inline distT="0" distB="0" distL="0" distR="0" wp14:anchorId="232C3DF5" wp14:editId="3061ADA5">
+            <wp:extent cx="2541320" cy="1907257"/>
+            <wp:effectExtent l="0" t="0" r="0" b="0"/>
+            <wp:docPr id="185628266" name="Picture 6" descr="A graph of numbers and graphs&#10;&#10;Description automatically generated with medium confidence"/>
+            <wp:cNvGraphicFramePr>
+              <a:graphicFrameLocks xmlns:a="http://schemas.openxmlformats.org/drawingml/2006/main" noChangeAspect="1"/>
+            </wp:cNvGraphicFramePr>
+            <a:graphic xmlns:a="http://schemas.openxmlformats.org/drawingml/2006/main">
+              <a:graphicData uri="http://schemas.openxmlformats.org/drawingml/2006/picture">
+                <pic:pic xmlns:pic="http://schemas.openxmlformats.org/drawingml/2006/picture">
+                  <pic:nvPicPr>
+                    <pic:cNvPr id="185628266" name="Picture 6" descr="A graph of numbers and graphs&#10;&#10;Description automatically generated with medium confidence"/>
+                    <pic:cNvPicPr>
+                      <a:picLocks noChangeAspect="1" noChangeArrowheads="1"/>
+                    </pic:cNvPicPr>
+                  </pic:nvPicPr>
+                  <pic:blipFill>
+                    <a:blip r:embed="rId81" cstate="print">
+                      <a:extLst>
+                        <a:ext uri="{28A0092B-C50C-407E-A947-70E740481C1C}">
+                          <a14:useLocalDpi xmlns:a14="http://schemas.microsoft.com/office/drawing/2010/main" val="0"/>
+                        </a:ext>
+                      </a:extLst>
+                    </a:blip>
+                    <a:srcRect/>
+                    <a:stretch>
+                      <a:fillRect/>
+                    </a:stretch>
+                  </pic:blipFill>
+                  <pic:spPr bwMode="auto">
+                    <a:xfrm>
+                      <a:off x="0" y="0"/>
+                      <a:ext cx="2558269" cy="1919977"/>
+                    </a:xfrm>
+                    <a:prstGeom prst="rect">
+                      <a:avLst/>
+                    </a:prstGeom>
+                    <a:noFill/>
+                    <a:ln>
+                      <a:noFill/>
+                    </a:ln>
+                  </pic:spPr>
+                </pic:pic>
+              </a:graphicData>
+            </a:graphic>
+          </wp:inline>
+        </w:drawing>
+      </w:r>
+    </w:p>
+    <w:p>
+      <w:r>
+        <w:drawing>
+          <wp:inline distT="0" distB="0" distL="0" distR="0" wp14:anchorId="0818A036" wp14:editId="2279A954">
+            <wp:extent cx="2565070" cy="1925081"/>
+            <wp:effectExtent l="0" t="0" r="6985" b="0"/>
+            <wp:docPr id="585035676" name="Picture 7" descr="A graph of numbers and a number of non gap columns&#10;&#10;Description automatically generated"/>
+            <wp:cNvGraphicFramePr>
+              <a:graphicFrameLocks xmlns:a="http://schemas.openxmlformats.org/drawingml/2006/main" noChangeAspect="1"/>
+            </wp:cNvGraphicFramePr>
+            <a:graphic xmlns:a="http://schemas.openxmlformats.org/drawingml/2006/main">
+              <a:graphicData uri="http://schemas.openxmlformats.org/drawingml/2006/picture">
+                <pic:pic xmlns:pic="http://schemas.openxmlformats.org/drawingml/2006/picture">
+                  <pic:nvPicPr>
+                    <pic:cNvPr id="585035676" name="Picture 7" descr="A graph of numbers and a number of non gap columns&#10;&#10;Description automatically generated"/>
+                    <pic:cNvPicPr>
+                      <a:picLocks noChangeAspect="1" noChangeArrowheads="1"/>
+                    </pic:cNvPicPr>
+                  </pic:nvPicPr>
+                  <pic:blipFill>
+                    <a:blip r:embed="rId82" cstate="print">
+                      <a:extLst>
+                        <a:ext uri="{28A0092B-C50C-407E-A947-70E740481C1C}">
+                          <a14:useLocalDpi xmlns:a14="http://schemas.microsoft.com/office/drawing/2010/main" val="0"/>
+                        </a:ext>
+                      </a:extLst>
+                    </a:blip>
+                    <a:srcRect/>
+                    <a:stretch>
+                      <a:fillRect/>
+                    </a:stretch>
+                  </pic:blipFill>
+                  <pic:spPr bwMode="auto">
+                    <a:xfrm>
+                      <a:off x="0" y="0"/>
+                      <a:ext cx="2578320" cy="1935025"/>
+                    </a:xfrm>
+                    <a:prstGeom prst="rect">
+                      <a:avLst/>
+                    </a:prstGeom>
+                    <a:noFill/>
+                    <a:ln>
+                      <a:noFill/>
+                    </a:ln>
+                  </pic:spPr>
+                </pic:pic>
+              </a:graphicData>
+            </a:graphic>
+          </wp:inline>
+        </w:drawing>
+      </w:r>
+      <w:r>
+        <w:rPr>
+          <w:rFonts w:ascii="Times New Roman" w:eastAsia="Times New Roman" w:hAnsi="Times New Roman" w:cs="Times New Roman"/>
+          <w:kern w:val="0"/>
+          <w:sz w:val="24"/>
+          <w:szCs w:val="24"/>
+          <w:lang w:eastAsia="en-GB"/>
+          <w14:ligatures w14:val="none"/>
+        </w:rPr>
+        <w:t xml:space="preserve"> </w:t>
+      </w:r>
+      <w:r>
+        <w:drawing>
+          <wp:inline distT="0" distB="0" distL="0" distR="0" wp14:anchorId="3580C81B" wp14:editId="1A2542A0">
+            <wp:extent cx="2505644" cy="1880482"/>
+            <wp:effectExtent l="0" t="0" r="9525" b="5715"/>
+            <wp:docPr id="1353003536" name="Picture 8" descr="A graph of numbers and columns&#10;&#10;Description automatically generated"/>
+            <wp:cNvGraphicFramePr>
+              <a:graphicFrameLocks xmlns:a="http://schemas.openxmlformats.org/drawingml/2006/main" noChangeAspect="1"/>
+            </wp:cNvGraphicFramePr>
+            <a:graphic xmlns:a="http://schemas.openxmlformats.org/drawingml/2006/main">
+              <a:graphicData uri="http://schemas.openxmlformats.org/drawingml/2006/picture">
+                <pic:pic xmlns:pic="http://schemas.openxmlformats.org/drawingml/2006/picture">
+                  <pic:nvPicPr>
+                    <pic:cNvPr id="1353003536" name="Picture 8" descr="A graph of numbers and columns&#10;&#10;Description automatically generated"/>
+                    <pic:cNvPicPr>
+                      <a:picLocks noChangeAspect="1" noChangeArrowheads="1"/>
+                    </pic:cNvPicPr>
+                  </pic:nvPicPr>
+                  <pic:blipFill>
+                    <a:blip r:embed="rId83" cstate="print">
+                      <a:extLst>
+                        <a:ext uri="{28A0092B-C50C-407E-A947-70E740481C1C}">
+                          <a14:useLocalDpi xmlns:a14="http://schemas.microsoft.com/office/drawing/2010/main" val="0"/>
+                        </a:ext>
+                      </a:extLst>
+                    </a:blip>
+                    <a:srcRect/>
+                    <a:stretch>
+                      <a:fillRect/>
+                    </a:stretch>
+                  </pic:blipFill>
+                  <pic:spPr bwMode="auto">
+                    <a:xfrm>
+                      <a:off x="0" y="0"/>
+                      <a:ext cx="2534856" cy="1902405"/>
+                    </a:xfrm>
+                    <a:prstGeom prst="rect">
+                      <a:avLst/>
+                    </a:prstGeom>
+                    <a:noFill/>
+                    <a:ln>
+                      <a:noFill/>
+                    </a:ln>
+                  </pic:spPr>
+                </pic:pic>
+              </a:graphicData>
+            </a:graphic>
+          </wp:inline>
+        </w:drawing>
+      </w:r>
+    </w:p>
+    <w:p/>
+    <w:p/>
+    <w:p/>
+    <w:p/>
+    <w:p/>
     <w:p>
       <w:r>
         <w:t>From Martin Steinegger talk 29/02/2024:</w:t>
@@ -23208,7 +24669,6 @@
         </w:numPr>
       </w:pPr>
       <w:r>
-        <w:lastRenderedPageBreak/>
         <w:t>Combined with homology search to rank candidate proteins according to protein performance/function being similar to an input protein, even with low sequence identity</w:t>
       </w:r>
     </w:p>
@@ -23342,7 +24802,7 @@
       <w:r>
         <w:t xml:space="preserve"> </w:t>
       </w:r>
-      <w:hyperlink r:id="rId76" w:history="1">
+      <w:hyperlink r:id="rId84" w:history="1">
         <w:r>
           <w:rPr>
             <w:rStyle w:val="Hyperlink"/>
@@ -23394,7 +24854,7 @@
                     <pic:cNvPicPr/>
                   </pic:nvPicPr>
                   <pic:blipFill>
-                    <a:blip r:embed="rId77"/>
+                    <a:blip r:embed="rId85"/>
                     <a:stretch>
                       <a:fillRect/>
                     </a:stretch>
@@ -23434,7 +24894,7 @@
         </w:rPr>
         <w:t xml:space="preserve">Clustering predicted structures at the scale of the known protein universe, Barrio and Yeo et al </w:t>
       </w:r>
-      <w:hyperlink r:id="rId78" w:history="1">
+      <w:hyperlink r:id="rId86" w:history="1">
         <w:r>
           <w:rPr>
             <w:rStyle w:val="Hyperlink"/>
@@ -23486,7 +24946,11 @@
         <w:t>Lowest common ancestor analysis</w:t>
       </w:r>
       <w:r>
-        <w:t>: take tree of life and your cluster, and compute where in the tree these proteins in the cluster would meet. Quantifies how specific a cluster is (is it unique to one organism? One family? Etc.)</w:t>
+        <w:t xml:space="preserve">: take tree of life and your cluster, and compute where in the tree these proteins in the cluster would meet. </w:t>
+      </w:r>
+      <w:r>
+        <w:lastRenderedPageBreak/>
+        <w:t>Quantifies how specific a cluster is (is it unique to one organism? One family? Etc.)</w:t>
       </w:r>
     </w:p>
     <w:p>
@@ -23529,7 +24993,7 @@
       <w:r>
         <w:t xml:space="preserve"> (</w:t>
       </w:r>
-      <w:hyperlink r:id="rId79" w:history="1">
+      <w:hyperlink r:id="rId87" w:history="1">
         <w:r>
           <w:rPr>
             <w:rStyle w:val="Hyperlink"/>
@@ -23552,7 +25016,7 @@
       <w:r>
         <w:t xml:space="preserve">Structure alignment: </w:t>
       </w:r>
-      <w:hyperlink r:id="rId80" w:history="1">
+      <w:hyperlink r:id="rId88" w:history="1">
         <w:r>
           <w:rPr>
             <w:rStyle w:val="Hyperlink"/>
@@ -24949,10 +26413,26 @@
       </w:pPr>
     </w:p>
   </w:comment>
-  <w:comment w:id="43" w:author="Sophie ALLEN (Student)" w:date="2024-04-17T12:52:00Z" w:initials="SA">
+  <w:comment w:id="38" w:author="Sophie ALLEN (Student)" w:date="2024-05-11T16:24:00Z" w:initials="SA">
     <w:p>
       <w:pPr>
         <w:pStyle w:val="CommentText"/>
+      </w:pPr>
+      <w:r>
+        <w:rPr>
+          <w:rStyle w:val="CommentReference"/>
+        </w:rPr>
+        <w:annotationRef/>
+      </w:r>
+      <w:r>
+        <w:t>mobile_helix_conservation.py</w:t>
+      </w:r>
+    </w:p>
+  </w:comment>
+  <w:comment w:id="44" w:author="Sophie ALLEN (Student)" w:date="2024-04-17T12:52:00Z" w:initials="SA">
+    <w:p>
+      <w:pPr>
+        <w:pStyle w:val="CommentText"/>
         <w:rPr>
           <w:noProof/>
         </w:rPr>
@@ -24976,7 +26456,7 @@
       </w:pPr>
     </w:p>
   </w:comment>
-  <w:comment w:id="44" w:author="Sophie ALLEN (Student)" w:date="2024-04-17T14:30:00Z" w:initials="SA">
+  <w:comment w:id="45" w:author="Sophie ALLEN (Student)" w:date="2024-04-17T14:30:00Z" w:initials="SA">
     <w:p>
       <w:pPr>
         <w:pStyle w:val="CommentText"/>
@@ -25003,7 +26483,7 @@
       </w:pPr>
     </w:p>
   </w:comment>
-  <w:comment w:id="45" w:author="Sophie ALLEN (Student)" w:date="2024-04-17T15:11:00Z" w:initials="SA">
+  <w:comment w:id="46" w:author="Sophie ALLEN (Student)" w:date="2024-04-17T15:11:00Z" w:initials="SA">
     <w:p>
       <w:pPr>
         <w:pStyle w:val="CommentText"/>
@@ -25022,7 +26502,7 @@
       </w:r>
     </w:p>
   </w:comment>
-  <w:comment w:id="49" w:author="Sophie ALLEN (Student)" w:date="2024-04-18T10:47:00Z" w:initials="SA">
+  <w:comment w:id="50" w:author="Sophie ALLEN (Student)" w:date="2024-04-18T10:47:00Z" w:initials="SA">
     <w:p>
       <w:pPr>
         <w:pStyle w:val="ListParagraph"/>
@@ -25062,7 +26542,7 @@
       </w:pPr>
     </w:p>
   </w:comment>
-  <w:comment w:id="50" w:author="Sophie ALLEN (Student)" w:date="2024-04-18T11:35:00Z" w:initials="SA">
+  <w:comment w:id="51" w:author="Sophie ALLEN (Student)" w:date="2024-04-18T11:35:00Z" w:initials="SA">
     <w:p>
       <w:pPr>
         <w:pStyle w:val="ListParagraph"/>
@@ -25154,7 +26634,7 @@
       </w:r>
     </w:p>
   </w:comment>
-  <w:comment w:id="51" w:author="Sophie ALLEN (Student)" w:date="2024-04-18T11:37:00Z" w:initials="SA">
+  <w:comment w:id="52" w:author="Sophie ALLEN (Student)" w:date="2024-04-18T11:37:00Z" w:initials="SA">
     <w:p>
       <w:pPr>
         <w:pStyle w:val="ListParagraph"/>
@@ -25382,7 +26862,7 @@
       </w:pPr>
     </w:p>
   </w:comment>
-  <w:comment w:id="52" w:author="Sophie ALLEN (Student)" w:date="2024-04-18T11:35:00Z" w:initials="SA">
+  <w:comment w:id="53" w:author="Sophie ALLEN (Student)" w:date="2024-04-18T11:35:00Z" w:initials="SA">
     <w:p>
       <w:pPr>
         <w:pStyle w:val="ListParagraph"/>
@@ -25474,7 +26954,7 @@
       </w:r>
     </w:p>
   </w:comment>
-  <w:comment w:id="53" w:author="Sophie ALLEN (Student)" w:date="2024-04-18T11:37:00Z" w:initials="SA">
+  <w:comment w:id="54" w:author="Sophie ALLEN (Student)" w:date="2024-04-18T11:37:00Z" w:initials="SA">
     <w:p>
       <w:pPr>
         <w:pStyle w:val="ListParagraph"/>
@@ -25702,7 +27182,7 @@
       </w:pPr>
     </w:p>
   </w:comment>
-  <w:comment w:id="56" w:author="Sophie ALLEN (Student)" w:date="2024-04-21T12:48:00Z" w:initials="SA">
+  <w:comment w:id="57" w:author="Sophie ALLEN (Student)" w:date="2024-04-21T12:48:00Z" w:initials="SA">
     <w:p>
       <w:pPr>
         <w:pStyle w:val="CommentText"/>
@@ -25726,7 +27206,7 @@
       </w:pPr>
     </w:p>
   </w:comment>
-  <w:comment w:id="57" w:author="Sophie ALLEN (Student)" w:date="2024-04-21T14:19:00Z" w:initials="SA">
+  <w:comment w:id="58" w:author="Sophie ALLEN (Student)" w:date="2024-04-21T14:19:00Z" w:initials="SA">
     <w:p>
       <w:pPr>
         <w:pStyle w:val="ListParagraph"/>
@@ -25759,7 +27239,7 @@
       </w:pPr>
     </w:p>
   </w:comment>
-  <w:comment w:id="58" w:author="Sophie ALLEN (Student)" w:date="2024-05-10T19:54:00Z" w:initials="SA">
+  <w:comment w:id="59" w:author="Sophie ALLEN (Student)" w:date="2024-05-10T19:54:00Z" w:initials="SA">
     <w:p>
       <w:pPr>
         <w:pStyle w:val="CommentText"/>
@@ -25775,7 +27255,7 @@
       </w:r>
     </w:p>
   </w:comment>
-  <w:comment w:id="66" w:author="Sophie ALLEN (Student)" w:date="2024-05-09T18:34:00Z" w:initials="SA">
+  <w:comment w:id="67" w:author="Sophie ALLEN (Student)" w:date="2024-05-09T18:34:00Z" w:initials="SA">
     <w:p>
       <w:pPr>
         <w:pStyle w:val="CommentText"/>
@@ -25821,6 +27301,7 @@
   <w15:commentEx w15:paraId="59C2EAE7" w15:done="0"/>
   <w15:commentEx w15:paraId="01CF9737" w15:done="0"/>
   <w15:commentEx w15:paraId="4B686DE4" w15:done="0"/>
+  <w15:commentEx w15:paraId="2F595C5C" w15:done="0"/>
   <w15:commentEx w15:paraId="2A32291C" w15:done="0"/>
   <w15:commentEx w15:paraId="3785BF15" w15:done="0"/>
   <w15:commentEx w15:paraId="2100647E" w15:done="0"/>
@@ -25863,6 +27344,7 @@
   <w16cex:commentExtensible w16cex:durableId="5E7C8E9C" w16cex:dateUtc="2024-04-21T11:47:00Z"/>
   <w16cex:commentExtensible w16cex:durableId="1C7D38CF" w16cex:dateUtc="2024-05-05T18:30:00Z"/>
   <w16cex:commentExtensible w16cex:durableId="6A0C3C38" w16cex:dateUtc="2024-05-05T15:03:00Z"/>
+  <w16cex:commentExtensible w16cex:durableId="1F841895" w16cex:dateUtc="2024-05-11T15:24:00Z"/>
   <w16cex:commentExtensible w16cex:durableId="1EF65D8E" w16cex:dateUtc="2024-04-17T11:52:00Z"/>
   <w16cex:commentExtensible w16cex:durableId="0F5C8A3A" w16cex:dateUtc="2024-04-17T13:30:00Z"/>
   <w16cex:commentExtensible w16cex:durableId="1759D35F" w16cex:dateUtc="2024-04-17T14:11:00Z"/>
@@ -25905,6 +27387,7 @@
   <w16cid:commentId w16cid:paraId="59C2EAE7" w16cid:durableId="5E7C8E9C"/>
   <w16cid:commentId w16cid:paraId="01CF9737" w16cid:durableId="1C7D38CF"/>
   <w16cid:commentId w16cid:paraId="4B686DE4" w16cid:durableId="6A0C3C38"/>
+  <w16cid:commentId w16cid:paraId="2F595C5C" w16cid:durableId="1F841895"/>
   <w16cid:commentId w16cid:paraId="2A32291C" w16cid:durableId="1EF65D8E"/>
   <w16cid:commentId w16cid:paraId="3785BF15" w16cid:durableId="0F5C8A3A"/>
   <w16cid:commentId w16cid:paraId="2100647E" w16cid:durableId="1759D35F"/>
@@ -28538,7 +30021,6 @@
   <w:style w:type="character" w:default="1" w:styleId="DefaultParagraphFont">
     <w:name w:val="Default Paragraph Font"/>
     <w:uiPriority w:val="1"/>
-    <w:semiHidden/>
     <w:unhideWhenUsed/>
   </w:style>
   <w:style w:type="table" w:default="1" w:styleId="TableNormal">

</xml_diff>